<commit_message>
flowmap baru done, tinggal flowmap penerimaan
</commit_message>
<xml_diff>
--- a/Laporan/Revisi-2/BAB 3.docx
+++ b/Laporan/Revisi-2/BAB 3.docx
@@ -80,8 +80,16 @@
         <w:rPr>
           <w:lang w:val="en-US"/>
         </w:rPr>
-        <w:t>terdapat beberapa masalah yaitu :</w:t>
-      </w:r>
+        <w:t xml:space="preserve">terdapat beberapa masalah </w:t>
+      </w:r>
+      <w:proofErr w:type="gramStart"/>
+      <w:r>
+        <w:rPr>
+          <w:lang w:val="en-US"/>
+        </w:rPr>
+        <w:t>yaitu :</w:t>
+      </w:r>
+      <w:proofErr w:type="gramEnd"/>
     </w:p>
     <w:p>
       <w:pPr>
@@ -303,233 +311,28 @@
           <w:lang w:val="en-US"/>
         </w:rPr>
         <w:lastRenderedPageBreak/>
-        <w:t>Adapun prosedur yang sedang berjalan saat ini adalah sebagai berikut :</w:t>
-      </w:r>
+        <w:t xml:space="preserve">Adapun prosedur yang sedang berjalan saat ini adalah sebagai </w:t>
+      </w:r>
+      <w:proofErr w:type="gramStart"/>
+      <w:r>
+        <w:rPr>
+          <w:lang w:val="en-US"/>
+        </w:rPr>
+        <w:t>berikut :</w:t>
+      </w:r>
+      <w:proofErr w:type="gramEnd"/>
     </w:p>
     <w:p>
       <w:pPr>
         <w:pStyle w:val="ListParagraph"/>
         <w:numPr>
           <w:ilvl w:val="0"/>
-          <w:numId w:val="16"/>
+          <w:numId w:val="27"/>
         </w:numPr>
         <w:spacing w:line="360" w:lineRule="auto"/>
-        <w:ind w:hanging="578"/>
-      </w:pPr>
-      <w:r>
-        <w:t>Prosedure pemesanan produk</w:t>
-      </w:r>
-    </w:p>
-    <w:p>
-      <w:pPr>
-        <w:pStyle w:val="ListParagraph"/>
-        <w:numPr>
-          <w:ilvl w:val="0"/>
-          <w:numId w:val="17"/>
-        </w:numPr>
-        <w:spacing w:line="360" w:lineRule="auto"/>
-      </w:pPr>
-      <w:r>
-        <w:t>Produk di pesan melalui website</w:t>
-      </w:r>
-    </w:p>
-    <w:p>
-      <w:pPr>
-        <w:pStyle w:val="ListParagraph"/>
-        <w:numPr>
-          <w:ilvl w:val="0"/>
-          <w:numId w:val="17"/>
-        </w:numPr>
-        <w:spacing w:line="360" w:lineRule="auto"/>
-      </w:pPr>
-      <w:r>
-        <w:t>Produk yang di pesan di entri ke microsoft excel</w:t>
-      </w:r>
-    </w:p>
-    <w:p>
-      <w:pPr>
-        <w:pStyle w:val="ListParagraph"/>
-        <w:keepNext/>
-        <w:spacing w:line="360" w:lineRule="auto"/>
-        <w:ind w:left="1080"/>
-        <w:jc w:val="center"/>
-      </w:pPr>
-      <w:r>
-        <w:rPr>
-          <w:noProof/>
-          <w:lang w:eastAsia="id-ID"/>
-        </w:rPr>
-        <w:drawing>
-          <wp:inline distT="0" distB="0" distL="0" distR="0">
-            <wp:extent cx="1829319" cy="3997325"/>
-            <wp:effectExtent l="0" t="0" r="0" b="3175"/>
-            <wp:docPr id="4" name="Picture 4"/>
-            <wp:cNvGraphicFramePr>
-              <a:graphicFrameLocks xmlns:a="http://schemas.openxmlformats.org/drawingml/2006/main" noChangeAspect="1"/>
-            </wp:cNvGraphicFramePr>
-            <a:graphic xmlns:a="http://schemas.openxmlformats.org/drawingml/2006/main">
-              <a:graphicData uri="http://schemas.openxmlformats.org/drawingml/2006/picture">
-                <pic:pic xmlns:pic="http://schemas.openxmlformats.org/drawingml/2006/picture">
-                  <pic:nvPicPr>
-                    <pic:cNvPr id="0" name="Picture 3"/>
-                    <pic:cNvPicPr>
-                      <a:picLocks noChangeAspect="1" noChangeArrowheads="1"/>
-                    </pic:cNvPicPr>
-                  </pic:nvPicPr>
-                  <pic:blipFill>
-                    <a:blip r:embed="rId6">
-                      <a:extLst>
-                        <a:ext uri="{28A0092B-C50C-407E-A947-70E740481C1C}">
-                          <a14:useLocalDpi xmlns:a14="http://schemas.microsoft.com/office/drawing/2010/main" val="0"/>
-                        </a:ext>
-                      </a:extLst>
-                    </a:blip>
-                    <a:srcRect/>
-                    <a:stretch>
-                      <a:fillRect/>
-                    </a:stretch>
-                  </pic:blipFill>
-                  <pic:spPr bwMode="auto">
-                    <a:xfrm>
-                      <a:off x="0" y="0"/>
-                      <a:ext cx="1829319" cy="3997325"/>
-                    </a:xfrm>
-                    <a:prstGeom prst="rect">
-                      <a:avLst/>
-                    </a:prstGeom>
-                    <a:noFill/>
-                    <a:ln>
-                      <a:noFill/>
-                    </a:ln>
-                  </pic:spPr>
-                </pic:pic>
-              </a:graphicData>
-            </a:graphic>
-          </wp:inline>
-        </w:drawing>
-      </w:r>
-    </w:p>
-    <w:p>
-      <w:pPr>
-        <w:pStyle w:val="Caption"/>
-        <w:spacing w:line="360" w:lineRule="auto"/>
-        <w:jc w:val="center"/>
-        <w:rPr>
-          <w:color w:val="auto"/>
-          <w:sz w:val="24"/>
-          <w:szCs w:val="24"/>
-        </w:rPr>
-      </w:pPr>
-      <w:r>
-        <w:rPr>
-          <w:color w:val="auto"/>
-          <w:sz w:val="24"/>
-          <w:szCs w:val="24"/>
-        </w:rPr>
-        <w:t xml:space="preserve">Gambar </w:t>
-      </w:r>
-      <w:r>
-        <w:rPr>
-          <w:color w:val="auto"/>
-          <w:sz w:val="24"/>
-          <w:szCs w:val="24"/>
-        </w:rPr>
-        <w:t>3</w:t>
-      </w:r>
-      <w:r>
-        <w:rPr>
-          <w:color w:val="auto"/>
-          <w:sz w:val="24"/>
-          <w:szCs w:val="24"/>
-        </w:rPr>
-        <w:noBreakHyphen/>
-      </w:r>
-      <w:r>
-        <w:rPr>
-          <w:color w:val="auto"/>
-          <w:sz w:val="24"/>
-          <w:szCs w:val="24"/>
-        </w:rPr>
-        <w:fldChar w:fldCharType="begin"/>
-      </w:r>
-      <w:r>
-        <w:rPr>
-          <w:color w:val="auto"/>
-          <w:sz w:val="24"/>
-          <w:szCs w:val="24"/>
-        </w:rPr>
-        <w:instrText xml:space="preserve"> SEQ Gambar \* ARABIC \s 1 </w:instrText>
-      </w:r>
-      <w:r>
-        <w:rPr>
-          <w:color w:val="auto"/>
-          <w:sz w:val="24"/>
-          <w:szCs w:val="24"/>
-        </w:rPr>
-        <w:fldChar w:fldCharType="separate"/>
-      </w:r>
-      <w:r>
-        <w:rPr>
-          <w:noProof/>
-          <w:color w:val="auto"/>
-          <w:sz w:val="24"/>
-          <w:szCs w:val="24"/>
-        </w:rPr>
-        <w:t>1</w:t>
-      </w:r>
-      <w:r>
-        <w:rPr>
-          <w:color w:val="auto"/>
-          <w:sz w:val="24"/>
-          <w:szCs w:val="24"/>
-        </w:rPr>
-        <w:fldChar w:fldCharType="end"/>
-      </w:r>
-      <w:r>
-        <w:rPr>
-          <w:color w:val="auto"/>
-          <w:sz w:val="24"/>
-          <w:szCs w:val="24"/>
-          <w:lang w:val="en-US"/>
-        </w:rPr>
-        <w:t xml:space="preserve"> Flowmap </w:t>
-      </w:r>
-      <w:r>
-        <w:rPr>
-          <w:i w:val="0"/>
-          <w:color w:val="auto"/>
-          <w:sz w:val="24"/>
-          <w:szCs w:val="24"/>
-          <w:lang w:val="en-US"/>
-        </w:rPr>
-        <w:t>Pemesanan Produk</w:t>
-      </w:r>
-    </w:p>
-    <w:p>
-      <w:pPr>
-        <w:pStyle w:val="ListParagraph"/>
-        <w:numPr>
-          <w:ilvl w:val="0"/>
-          <w:numId w:val="16"/>
-        </w:numPr>
-        <w:spacing w:line="360" w:lineRule="auto"/>
-      </w:pPr>
-      <w:r>
-        <w:br w:type="page"/>
-      </w:r>
-    </w:p>
-    <w:p>
-      <w:pPr>
-        <w:pStyle w:val="ListParagraph"/>
-        <w:numPr>
-          <w:ilvl w:val="0"/>
-          <w:numId w:val="21"/>
-        </w:numPr>
-        <w:spacing w:line="360" w:lineRule="auto"/>
-        <w:ind w:hanging="578"/>
-      </w:pPr>
-      <w:r>
-        <w:lastRenderedPageBreak/>
+        <w:ind w:hanging="720"/>
+      </w:pPr>
+      <w:r>
         <w:t xml:space="preserve">Prosedure penerimaan produk </w:t>
       </w:r>
     </w:p>
@@ -657,55 +460,10 @@
         <w:t>kekurangan barang</w:t>
       </w:r>
       <w:r>
-        <w:t xml:space="preserve"> jika barang kurang</w:t>
-      </w:r>
-      <w:r>
-        <w:t xml:space="preserve"> atau kerusakan barang</w:t>
-      </w:r>
-      <w:r>
-        <w:t xml:space="preserve"> jika barang rusak.</w:t>
-      </w:r>
-      <w:r>
-        <w:t xml:space="preserve"> </w:t>
+        <w:t xml:space="preserve">. </w:t>
       </w:r>
       <w:r>
         <w:t>Jika barang rusak maka barang akan dikembalikan ke mitra/suplier beserta lampiran berita acara</w:t>
-      </w:r>
-      <w:r>
-        <w:t xml:space="preserve"> kemudian mitra/suplier akan mengirimkan barang yang baru</w:t>
-      </w:r>
-      <w:r>
-        <w:t xml:space="preserve"> ke Divisi Distribusi dan Persediaan</w:t>
-      </w:r>
-      <w:r>
-        <w:t>. Jika barang kurang maka b</w:t>
-      </w:r>
-      <w:r>
-        <w:t>arang akan ditahan di Divisi Distribusi dan Persediaan dan lampiran berita acara dikirimkan ke mitra/suplier</w:t>
-      </w:r>
-      <w:r>
-        <w:t xml:space="preserve"> kemudian mitra/suplier akan mengirimkan kekurangan barang</w:t>
-      </w:r>
-      <w:r>
-        <w:t xml:space="preserve"> ke Divisi Distribusi dan Persediaan</w:t>
-      </w:r>
-      <w:r>
-        <w:t>.</w:t>
-      </w:r>
-      <w:r>
-        <w:t xml:space="preserve"> </w:t>
-      </w:r>
-      <w:r>
-        <w:t xml:space="preserve">Jika sudah sesuai maka BSTB ditanda tangan oleh staff gudang dan data stok dimasukan ke dalam </w:t>
-      </w:r>
-      <w:r>
-        <w:t>data stok barang (</w:t>
-      </w:r>
-      <w:r>
-        <w:t>G15</w:t>
-      </w:r>
-      <w:r>
-        <w:t>)</w:t>
       </w:r>
       <w:r>
         <w:t>.</w:t>
@@ -715,70 +473,25 @@
       <w:pPr>
         <w:spacing w:line="360" w:lineRule="auto"/>
       </w:pPr>
+    </w:p>
+    <w:p>
+      <w:pPr>
+        <w:spacing w:line="360" w:lineRule="auto"/>
+      </w:pPr>
+      <w:r>
+        <w:br w:type="page"/>
+      </w:r>
+    </w:p>
+    <w:p>
+      <w:pPr>
+        <w:spacing w:line="360" w:lineRule="auto"/>
+      </w:pPr>
       <w:r>
         <w:rPr>
           <w:noProof/>
           <w:lang w:eastAsia="id-ID"/>
         </w:rPr>
         <w:lastRenderedPageBreak/>
-        <w:drawing>
-          <wp:anchor distT="0" distB="0" distL="114300" distR="114300" simplePos="0" relativeHeight="251674624" behindDoc="1" locked="0" layoutInCell="1" allowOverlap="1">
-            <wp:simplePos x="0" y="0"/>
-            <wp:positionH relativeFrom="margin">
-              <wp:align>right</wp:align>
-            </wp:positionH>
-            <wp:positionV relativeFrom="paragraph">
-              <wp:posOffset>0</wp:posOffset>
-            </wp:positionV>
-            <wp:extent cx="5039995" cy="7515225"/>
-            <wp:effectExtent l="0" t="0" r="8255" b="9525"/>
-            <wp:wrapTopAndBottom/>
-            <wp:docPr id="15" name="Picture 15"/>
-            <wp:cNvGraphicFramePr>
-              <a:graphicFrameLocks xmlns:a="http://schemas.openxmlformats.org/drawingml/2006/main" noChangeAspect="1"/>
-            </wp:cNvGraphicFramePr>
-            <a:graphic xmlns:a="http://schemas.openxmlformats.org/drawingml/2006/main">
-              <a:graphicData uri="http://schemas.openxmlformats.org/drawingml/2006/picture">
-                <pic:pic xmlns:pic="http://schemas.openxmlformats.org/drawingml/2006/picture">
-                  <pic:nvPicPr>
-                    <pic:cNvPr id="15" name="penerimaan baru.jpg"/>
-                    <pic:cNvPicPr/>
-                  </pic:nvPicPr>
-                  <pic:blipFill>
-                    <a:blip r:embed="rId7">
-                      <a:extLst>
-                        <a:ext uri="{28A0092B-C50C-407E-A947-70E740481C1C}">
-                          <a14:useLocalDpi xmlns:a14="http://schemas.microsoft.com/office/drawing/2010/main" val="0"/>
-                        </a:ext>
-                      </a:extLst>
-                    </a:blip>
-                    <a:stretch>
-                      <a:fillRect/>
-                    </a:stretch>
-                  </pic:blipFill>
-                  <pic:spPr>
-                    <a:xfrm>
-                      <a:off x="0" y="0"/>
-                      <a:ext cx="5039995" cy="7515225"/>
-                    </a:xfrm>
-                    <a:prstGeom prst="rect">
-                      <a:avLst/>
-                    </a:prstGeom>
-                  </pic:spPr>
-                </pic:pic>
-              </a:graphicData>
-            </a:graphic>
-            <wp14:sizeRelV relativeFrom="margin">
-              <wp14:pctHeight>0</wp14:pctHeight>
-            </wp14:sizeRelV>
-          </wp:anchor>
-        </w:drawing>
-      </w:r>
-      <w:r>
-        <w:rPr>
-          <w:noProof/>
-          <w:lang w:eastAsia="id-ID"/>
-        </w:rPr>
         <mc:AlternateContent>
           <mc:Choice Requires="wps">
             <w:drawing>
@@ -788,7 +501,7 @@
                   <wp:align>center</wp:align>
                 </wp:positionH>
                 <wp:positionV relativeFrom="paragraph">
-                  <wp:posOffset>7606030</wp:posOffset>
+                  <wp:posOffset>7864248</wp:posOffset>
                 </wp:positionV>
                 <wp:extent cx="5038725" cy="635"/>
                 <wp:effectExtent l="0" t="0" r="9525" b="2540"/>
@@ -853,36 +566,7 @@
                                 <w:color w:val="auto"/>
                                 <w:sz w:val="24"/>
                               </w:rPr>
-                              <w:fldChar w:fldCharType="begin"/>
-                            </w:r>
-                            <w:r>
-                              <w:rPr>
-                                <w:color w:val="auto"/>
-                                <w:sz w:val="24"/>
-                              </w:rPr>
-                              <w:instrText xml:space="preserve"> SEQ Gambar \* ARABIC \s 1 </w:instrText>
-                            </w:r>
-                            <w:r>
-                              <w:rPr>
-                                <w:color w:val="auto"/>
-                                <w:sz w:val="24"/>
-                              </w:rPr>
-                              <w:fldChar w:fldCharType="separate"/>
-                            </w:r>
-                            <w:r>
-                              <w:rPr>
-                                <w:noProof/>
-                                <w:color w:val="auto"/>
-                                <w:sz w:val="24"/>
-                              </w:rPr>
-                              <w:t>2</w:t>
-                            </w:r>
-                            <w:r>
-                              <w:rPr>
-                                <w:color w:val="auto"/>
-                                <w:sz w:val="24"/>
-                              </w:rPr>
-                              <w:fldChar w:fldCharType="end"/>
+                              <w:t>1</w:t>
                             </w:r>
                             <w:r>
                               <w:rPr>
@@ -922,7 +606,7 @@
                 <v:stroke joinstyle="miter"/>
                 <v:path gradientshapeok="t" o:connecttype="rect"/>
               </v:shapetype>
-              <v:shape id="Text Box 5" o:spid="_x0000_s1026" type="#_x0000_t202" style="position:absolute;margin-left:0;margin-top:598.9pt;width:396.75pt;height:.05pt;z-index:251662336;visibility:visible;mso-wrap-style:square;mso-wrap-distance-left:9pt;mso-wrap-distance-top:0;mso-wrap-distance-right:9pt;mso-wrap-distance-bottom:0;mso-position-horizontal:center;mso-position-horizontal-relative:page;mso-position-vertical:absolute;mso-position-vertical-relative:text;v-text-anchor:top" o:gfxdata="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" stroked="f">
+              <v:shape id="Text Box 5" o:spid="_x0000_s1026" type="#_x0000_t202" style="position:absolute;margin-left:0;margin-top:619.25pt;width:396.75pt;height:.05pt;z-index:251662336;visibility:visible;mso-wrap-style:square;mso-wrap-distance-left:9pt;mso-wrap-distance-top:0;mso-wrap-distance-right:9pt;mso-wrap-distance-bottom:0;mso-position-horizontal:center;mso-position-horizontal-relative:page;mso-position-vertical:absolute;mso-position-vertical-relative:text;v-text-anchor:top" o:gfxdata="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" stroked="f">
                 <v:textbox style="mso-fit-shape-to-text:t" inset="0,0,0,0">
                   <w:txbxContent>
                     <w:p>
@@ -962,36 +646,7 @@
                           <w:color w:val="auto"/>
                           <w:sz w:val="24"/>
                         </w:rPr>
-                        <w:fldChar w:fldCharType="begin"/>
-                      </w:r>
-                      <w:r>
-                        <w:rPr>
-                          <w:color w:val="auto"/>
-                          <w:sz w:val="24"/>
-                        </w:rPr>
-                        <w:instrText xml:space="preserve"> SEQ Gambar \* ARABIC \s 1 </w:instrText>
-                      </w:r>
-                      <w:r>
-                        <w:rPr>
-                          <w:color w:val="auto"/>
-                          <w:sz w:val="24"/>
-                        </w:rPr>
-                        <w:fldChar w:fldCharType="separate"/>
-                      </w:r>
-                      <w:r>
-                        <w:rPr>
-                          <w:noProof/>
-                          <w:color w:val="auto"/>
-                          <w:sz w:val="24"/>
-                        </w:rPr>
-                        <w:t>2</w:t>
-                      </w:r>
-                      <w:r>
-                        <w:rPr>
-                          <w:color w:val="auto"/>
-                          <w:sz w:val="24"/>
-                        </w:rPr>
-                        <w:fldChar w:fldCharType="end"/>
+                        <w:t>1</w:t>
                       </w:r>
                       <w:r>
                         <w:rPr>
@@ -1019,157 +674,16 @@
           </mc:Fallback>
         </mc:AlternateContent>
       </w:r>
-    </w:p>
-    <w:p>
-      <w:pPr>
-        <w:pStyle w:val="ListParagraph"/>
-        <w:numPr>
-          <w:ilvl w:val="0"/>
-          <w:numId w:val="22"/>
-        </w:numPr>
-        <w:spacing w:line="360" w:lineRule="auto"/>
-        <w:ind w:hanging="578"/>
-      </w:pPr>
-      <w:r>
-        <w:lastRenderedPageBreak/>
-        <w:t>Prosedure pengembalian produk</w:t>
-      </w:r>
-    </w:p>
-    <w:p>
-      <w:pPr>
-        <w:pStyle w:val="ListParagraph"/>
-        <w:numPr>
-          <w:ilvl w:val="0"/>
-          <w:numId w:val="19"/>
-        </w:numPr>
-        <w:spacing w:line="360" w:lineRule="auto"/>
-      </w:pPr>
-      <w:r>
-        <w:t>UPT mengirimkan produk dengan draft pengiriman produk</w:t>
-      </w:r>
-      <w:r>
-        <w:t xml:space="preserve"> (G14).</w:t>
-      </w:r>
-    </w:p>
-    <w:p>
-      <w:pPr>
-        <w:pStyle w:val="ListParagraph"/>
-        <w:numPr>
-          <w:ilvl w:val="0"/>
-          <w:numId w:val="19"/>
-        </w:numPr>
-        <w:spacing w:line="360" w:lineRule="auto"/>
-      </w:pPr>
-      <w:r>
-        <w:t>Barang diterima</w:t>
-      </w:r>
-      <w:r>
-        <w:t xml:space="preserve"> oleh</w:t>
-      </w:r>
-      <w:r>
-        <w:t xml:space="preserve"> </w:t>
-      </w:r>
-      <w:r>
-        <w:t>Divisi Distribusi dan Persediaan.</w:t>
-      </w:r>
-    </w:p>
-    <w:p>
-      <w:pPr>
-        <w:pStyle w:val="ListParagraph"/>
-        <w:numPr>
-          <w:ilvl w:val="0"/>
-          <w:numId w:val="19"/>
-        </w:numPr>
-        <w:spacing w:line="360" w:lineRule="auto"/>
-      </w:pPr>
-      <w:r>
-        <w:t xml:space="preserve">Dilakukan </w:t>
-      </w:r>
-      <w:r>
-        <w:t>pengecekan fisik barang dengan G</w:t>
-      </w:r>
-      <w:r>
-        <w:t>14</w:t>
-      </w:r>
-      <w:r>
-        <w:t>.</w:t>
-      </w:r>
-    </w:p>
-    <w:p>
-      <w:pPr>
-        <w:pStyle w:val="ListParagraph"/>
-        <w:numPr>
-          <w:ilvl w:val="0"/>
-          <w:numId w:val="19"/>
-        </w:numPr>
-        <w:spacing w:line="360" w:lineRule="auto"/>
-      </w:pPr>
-      <w:r>
-        <w:t xml:space="preserve">Jika sesuai maka input (tulis tangan) data </w:t>
-      </w:r>
-      <w:r>
-        <w:t>pengembalian produk.</w:t>
-      </w:r>
-    </w:p>
-    <w:p>
-      <w:pPr>
-        <w:pStyle w:val="ListParagraph"/>
-        <w:numPr>
-          <w:ilvl w:val="0"/>
-          <w:numId w:val="18"/>
-        </w:numPr>
-        <w:spacing w:line="360" w:lineRule="auto"/>
-      </w:pPr>
-      <w:r>
-        <w:t>Jika tidak sesuai di buat berita acara selisih penerimaan</w:t>
-      </w:r>
-    </w:p>
-    <w:p>
-      <w:pPr>
-        <w:pStyle w:val="ListParagraph"/>
-        <w:numPr>
-          <w:ilvl w:val="0"/>
-          <w:numId w:val="19"/>
-        </w:numPr>
-        <w:spacing w:line="360" w:lineRule="auto"/>
-      </w:pPr>
-      <w:r>
-        <w:t xml:space="preserve">Input data </w:t>
-      </w:r>
-      <w:r>
-        <w:t>pengembalian produk ke data stok barang (G15)</w:t>
-      </w:r>
-    </w:p>
-    <w:p>
-      <w:pPr>
-        <w:pStyle w:val="ListParagraph"/>
-        <w:spacing w:line="360" w:lineRule="auto"/>
-        <w:ind w:left="1080"/>
-      </w:pPr>
-    </w:p>
-    <w:p>
-      <w:pPr>
-        <w:pStyle w:val="ListParagraph"/>
-        <w:spacing w:line="360" w:lineRule="auto"/>
-      </w:pPr>
       <w:r>
         <w:rPr>
           <w:noProof/>
           <w:lang w:eastAsia="id-ID"/>
         </w:rPr>
         <w:drawing>
-          <wp:anchor distT="0" distB="0" distL="114300" distR="114300" simplePos="0" relativeHeight="251659264" behindDoc="0" locked="0" layoutInCell="1" allowOverlap="1">
-            <wp:simplePos x="0" y="0"/>
-            <wp:positionH relativeFrom="page">
-              <wp:align>center</wp:align>
-            </wp:positionH>
-            <wp:positionV relativeFrom="paragraph">
-              <wp:posOffset>139065</wp:posOffset>
-            </wp:positionV>
-            <wp:extent cx="4525010" cy="5400675"/>
-            <wp:effectExtent l="0" t="0" r="8890" b="9525"/>
-            <wp:wrapSquare wrapText="bothSides"/>
-            <wp:docPr id="2" name="Picture 2"/>
+          <wp:inline distT="0" distB="0" distL="0" distR="0" wp14:anchorId="0355E5FC" wp14:editId="11649A17">
+            <wp:extent cx="5039916" cy="7765453"/>
+            <wp:effectExtent l="0" t="0" r="8890" b="6985"/>
+            <wp:docPr id="3" name="Picture 3"/>
             <wp:cNvGraphicFramePr>
               <a:graphicFrameLocks xmlns:a="http://schemas.openxmlformats.org/drawingml/2006/main" noChangeAspect="1"/>
             </wp:cNvGraphicFramePr>
@@ -1177,10 +691,8 @@
               <a:graphicData uri="http://schemas.openxmlformats.org/drawingml/2006/picture">
                 <pic:pic xmlns:pic="http://schemas.openxmlformats.org/drawingml/2006/picture">
                   <pic:nvPicPr>
-                    <pic:cNvPr id="0" name="Picture 12"/>
-                    <pic:cNvPicPr>
-                      <a:picLocks noChangeAspect="1" noChangeArrowheads="1"/>
-                    </pic:cNvPicPr>
+                    <pic:cNvPr id="3" name="penerimaan baru.jpg"/>
+                    <pic:cNvPicPr/>
                   </pic:nvPicPr>
                   <pic:blipFill>
                     <a:blip r:embed="rId8">
@@ -1190,41 +702,158 @@
                         </a:ext>
                       </a:extLst>
                     </a:blip>
-                    <a:srcRect/>
                     <a:stretch>
                       <a:fillRect/>
                     </a:stretch>
                   </pic:blipFill>
-                  <pic:spPr bwMode="auto">
+                  <pic:spPr>
                     <a:xfrm>
                       <a:off x="0" y="0"/>
-                      <a:ext cx="4525010" cy="5400675"/>
+                      <a:ext cx="5050544" cy="7781829"/>
                     </a:xfrm>
                     <a:prstGeom prst="rect">
                       <a:avLst/>
                     </a:prstGeom>
-                    <a:noFill/>
-                    <a:ln>
-                      <a:noFill/>
-                    </a:ln>
                   </pic:spPr>
                 </pic:pic>
               </a:graphicData>
             </a:graphic>
-            <wp14:sizeRelH relativeFrom="page">
-              <wp14:pctWidth>0</wp14:pctWidth>
-            </wp14:sizeRelH>
-            <wp14:sizeRelV relativeFrom="page">
-              <wp14:pctHeight>0</wp14:pctHeight>
-            </wp14:sizeRelV>
-          </wp:anchor>
+          </wp:inline>
         </w:drawing>
       </w:r>
+    </w:p>
+    <w:p>
+      <w:pPr>
+        <w:pStyle w:val="ListParagraph"/>
+        <w:numPr>
+          <w:ilvl w:val="0"/>
+          <w:numId w:val="28"/>
+        </w:numPr>
+        <w:spacing w:line="360" w:lineRule="auto"/>
+        <w:ind w:left="709" w:hanging="709"/>
+      </w:pPr>
+      <w:r>
+        <w:lastRenderedPageBreak/>
+        <w:t>Prosedure pengembalian produk</w:t>
+      </w:r>
+    </w:p>
+    <w:p>
+      <w:pPr>
+        <w:pStyle w:val="ListParagraph"/>
+        <w:numPr>
+          <w:ilvl w:val="0"/>
+          <w:numId w:val="19"/>
+        </w:numPr>
+        <w:spacing w:line="360" w:lineRule="auto"/>
+      </w:pPr>
+      <w:r>
+        <w:t>UPT mengirimkan produk dengan draft pengiriman produk</w:t>
+      </w:r>
+      <w:r>
+        <w:t xml:space="preserve"> (G14).</w:t>
+      </w:r>
+    </w:p>
+    <w:p>
+      <w:pPr>
+        <w:pStyle w:val="ListParagraph"/>
+        <w:numPr>
+          <w:ilvl w:val="0"/>
+          <w:numId w:val="19"/>
+        </w:numPr>
+        <w:spacing w:line="360" w:lineRule="auto"/>
+      </w:pPr>
+      <w:r>
+        <w:t>Barang diterima</w:t>
+      </w:r>
+      <w:r>
+        <w:t xml:space="preserve"> oleh</w:t>
+      </w:r>
+      <w:r>
+        <w:t xml:space="preserve"> </w:t>
+      </w:r>
+      <w:r>
+        <w:t>Divisi Distribusi dan Persediaan.</w:t>
+      </w:r>
+    </w:p>
+    <w:p>
+      <w:pPr>
+        <w:pStyle w:val="ListParagraph"/>
+        <w:numPr>
+          <w:ilvl w:val="0"/>
+          <w:numId w:val="19"/>
+        </w:numPr>
+        <w:spacing w:line="360" w:lineRule="auto"/>
+      </w:pPr>
+      <w:r>
+        <w:t xml:space="preserve">Dilakukan </w:t>
+      </w:r>
+      <w:r>
+        <w:t>pengecekan fisik barang dengan G</w:t>
+      </w:r>
+      <w:r>
+        <w:t>14</w:t>
+      </w:r>
+      <w:r>
+        <w:t>.</w:t>
+      </w:r>
+    </w:p>
+    <w:p>
+      <w:pPr>
+        <w:pStyle w:val="ListParagraph"/>
+        <w:numPr>
+          <w:ilvl w:val="0"/>
+          <w:numId w:val="19"/>
+        </w:numPr>
+        <w:spacing w:line="360" w:lineRule="auto"/>
+      </w:pPr>
+      <w:r>
+        <w:t xml:space="preserve">Jika sesuai maka input (tulis tangan) data </w:t>
+      </w:r>
+      <w:r>
+        <w:t>pengembalian produk.</w:t>
+      </w:r>
+    </w:p>
+    <w:p>
+      <w:pPr>
+        <w:pStyle w:val="ListParagraph"/>
+        <w:numPr>
+          <w:ilvl w:val="0"/>
+          <w:numId w:val="18"/>
+        </w:numPr>
+        <w:spacing w:line="360" w:lineRule="auto"/>
+      </w:pPr>
+      <w:r>
+        <w:t>Jika tidak sesuai di buat berita acara selisih penerimaan</w:t>
+      </w:r>
+    </w:p>
+    <w:p>
+      <w:pPr>
+        <w:pStyle w:val="ListParagraph"/>
+        <w:numPr>
+          <w:ilvl w:val="0"/>
+          <w:numId w:val="19"/>
+        </w:numPr>
+        <w:spacing w:line="360" w:lineRule="auto"/>
+      </w:pPr>
+      <w:r>
+        <w:t xml:space="preserve">Input data </w:t>
+      </w:r>
+      <w:r>
+        <w:t>pengembalian produk ke data stok barang (G15)</w:t>
+      </w:r>
+    </w:p>
+    <w:p>
+      <w:pPr>
+        <w:pStyle w:val="ListParagraph"/>
+        <w:spacing w:line="360" w:lineRule="auto"/>
+        <w:ind w:left="142"/>
+      </w:pPr>
       <w:r>
         <w:rPr>
           <w:noProof/>
           <w:lang w:eastAsia="id-ID"/>
         </w:rPr>
+        <w:lastRenderedPageBreak/>
         <mc:AlternateContent>
           <mc:Choice Requires="wps">
             <w:drawing>
@@ -1234,7 +863,7 @@
                   <wp:align>center</wp:align>
                 </wp:positionH>
                 <wp:positionV relativeFrom="paragraph">
-                  <wp:posOffset>5913120</wp:posOffset>
+                  <wp:posOffset>7607471</wp:posOffset>
                 </wp:positionV>
                 <wp:extent cx="5038725" cy="635"/>
                 <wp:effectExtent l="0" t="0" r="9525" b="2540"/>
@@ -1299,36 +928,7 @@
                                 <w:color w:val="auto"/>
                                 <w:sz w:val="24"/>
                               </w:rPr>
-                              <w:fldChar w:fldCharType="begin"/>
-                            </w:r>
-                            <w:r>
-                              <w:rPr>
-                                <w:color w:val="auto"/>
-                                <w:sz w:val="24"/>
-                              </w:rPr>
-                              <w:instrText xml:space="preserve"> SEQ Gambar \* ARABIC \s 1 </w:instrText>
-                            </w:r>
-                            <w:r>
-                              <w:rPr>
-                                <w:color w:val="auto"/>
-                                <w:sz w:val="24"/>
-                              </w:rPr>
-                              <w:fldChar w:fldCharType="separate"/>
-                            </w:r>
-                            <w:r>
-                              <w:rPr>
-                                <w:noProof/>
-                                <w:color w:val="auto"/>
-                                <w:sz w:val="24"/>
-                              </w:rPr>
-                              <w:t>3</w:t>
-                            </w:r>
-                            <w:r>
-                              <w:rPr>
-                                <w:color w:val="auto"/>
-                                <w:sz w:val="24"/>
-                              </w:rPr>
-                              <w:fldChar w:fldCharType="end"/>
+                              <w:t>2</w:t>
                             </w:r>
                             <w:r>
                               <w:rPr>
@@ -1364,7 +964,7 @@
           </mc:Choice>
           <mc:Fallback>
             <w:pict>
-              <v:shape w14:anchorId="0421669E" id="Text Box 6" o:spid="_x0000_s1027" type="#_x0000_t202" style="position:absolute;left:0;text-align:left;margin-left:0;margin-top:465.6pt;width:396.75pt;height:.05pt;z-index:251664384;visibility:visible;mso-wrap-style:square;mso-wrap-distance-left:9pt;mso-wrap-distance-top:0;mso-wrap-distance-right:9pt;mso-wrap-distance-bottom:0;mso-position-horizontal:center;mso-position-horizontal-relative:page;mso-position-vertical:absolute;mso-position-vertical-relative:text;v-text-anchor:top" o:gfxdata="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" stroked="f">
+              <v:shape w14:anchorId="0421669E" id="Text Box 6" o:spid="_x0000_s1027" type="#_x0000_t202" style="position:absolute;left:0;text-align:left;margin-left:0;margin-top:599pt;width:396.75pt;height:.05pt;z-index:251664384;visibility:visible;mso-wrap-style:square;mso-wrap-distance-left:9pt;mso-wrap-distance-top:0;mso-wrap-distance-right:9pt;mso-wrap-distance-bottom:0;mso-position-horizontal:center;mso-position-horizontal-relative:page;mso-position-vertical:absolute;mso-position-vertical-relative:text;v-text-anchor:top" o:gfxdata="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" stroked="f">
                 <v:textbox style="mso-fit-shape-to-text:t" inset="0,0,0,0">
                   <w:txbxContent>
                     <w:p>
@@ -1404,36 +1004,7 @@
                           <w:color w:val="auto"/>
                           <w:sz w:val="24"/>
                         </w:rPr>
-                        <w:fldChar w:fldCharType="begin"/>
-                      </w:r>
-                      <w:r>
-                        <w:rPr>
-                          <w:color w:val="auto"/>
-                          <w:sz w:val="24"/>
-                        </w:rPr>
-                        <w:instrText xml:space="preserve"> SEQ Gambar \* ARABIC \s 1 </w:instrText>
-                      </w:r>
-                      <w:r>
-                        <w:rPr>
-                          <w:color w:val="auto"/>
-                          <w:sz w:val="24"/>
-                        </w:rPr>
-                        <w:fldChar w:fldCharType="separate"/>
-                      </w:r>
-                      <w:r>
-                        <w:rPr>
-                          <w:noProof/>
-                          <w:color w:val="auto"/>
-                          <w:sz w:val="24"/>
-                        </w:rPr>
-                        <w:t>3</w:t>
-                      </w:r>
-                      <w:r>
-                        <w:rPr>
-                          <w:color w:val="auto"/>
-                          <w:sz w:val="24"/>
-                        </w:rPr>
-                        <w:fldChar w:fldCharType="end"/>
+                        <w:t>2</w:t>
                       </w:r>
                       <w:r>
                         <w:rPr>
@@ -1462,6 +1033,59 @@
         </mc:AlternateContent>
       </w:r>
       <w:r>
+        <w:rPr>
+          <w:noProof/>
+          <w:lang w:eastAsia="id-ID"/>
+        </w:rPr>
+        <w:drawing>
+          <wp:inline distT="0" distB="0" distL="0" distR="0" wp14:anchorId="265A8A42" wp14:editId="7A76C969">
+            <wp:extent cx="5039995" cy="7465325"/>
+            <wp:effectExtent l="0" t="0" r="8255" b="2540"/>
+            <wp:docPr id="14" name="Picture 14"/>
+            <wp:cNvGraphicFramePr>
+              <a:graphicFrameLocks xmlns:a="http://schemas.openxmlformats.org/drawingml/2006/main" noChangeAspect="1"/>
+            </wp:cNvGraphicFramePr>
+            <a:graphic xmlns:a="http://schemas.openxmlformats.org/drawingml/2006/main">
+              <a:graphicData uri="http://schemas.openxmlformats.org/drawingml/2006/picture">
+                <pic:pic xmlns:pic="http://schemas.openxmlformats.org/drawingml/2006/picture">
+                  <pic:nvPicPr>
+                    <pic:cNvPr id="14" name="pengembalian baru.jpg"/>
+                    <pic:cNvPicPr/>
+                  </pic:nvPicPr>
+                  <pic:blipFill>
+                    <a:blip r:embed="rId9">
+                      <a:extLst>
+                        <a:ext uri="{28A0092B-C50C-407E-A947-70E740481C1C}">
+                          <a14:useLocalDpi xmlns:a14="http://schemas.microsoft.com/office/drawing/2010/main" val="0"/>
+                        </a:ext>
+                      </a:extLst>
+                    </a:blip>
+                    <a:stretch>
+                      <a:fillRect/>
+                    </a:stretch>
+                  </pic:blipFill>
+                  <pic:spPr>
+                    <a:xfrm>
+                      <a:off x="0" y="0"/>
+                      <a:ext cx="5047501" cy="7476442"/>
+                    </a:xfrm>
+                    <a:prstGeom prst="rect">
+                      <a:avLst/>
+                    </a:prstGeom>
+                  </pic:spPr>
+                </pic:pic>
+              </a:graphicData>
+            </a:graphic>
+          </wp:inline>
+        </w:drawing>
+      </w:r>
+    </w:p>
+    <w:p>
+      <w:pPr>
+        <w:pStyle w:val="ListParagraph"/>
+        <w:spacing w:line="360" w:lineRule="auto"/>
+      </w:pPr>
+      <w:r>
         <w:br w:type="page"/>
       </w:r>
     </w:p>
@@ -1470,10 +1094,10 @@
         <w:pStyle w:val="ListParagraph"/>
         <w:numPr>
           <w:ilvl w:val="0"/>
-          <w:numId w:val="23"/>
+          <w:numId w:val="29"/>
         </w:numPr>
         <w:spacing w:line="360" w:lineRule="auto"/>
-        <w:ind w:hanging="578"/>
+        <w:ind w:left="709" w:hanging="709"/>
       </w:pPr>
       <w:r>
         <w:lastRenderedPageBreak/>
@@ -1604,7 +1228,7 @@
                     </pic:cNvPicPr>
                   </pic:nvPicPr>
                   <pic:blipFill>
-                    <a:blip r:embed="rId9">
+                    <a:blip r:embed="rId10">
                       <a:extLst>
                         <a:ext uri="{28A0092B-C50C-407E-A947-70E740481C1C}">
                           <a14:useLocalDpi xmlns:a14="http://schemas.microsoft.com/office/drawing/2010/main" val="0"/>
@@ -1720,36 +1344,7 @@
                                 <w:color w:val="auto"/>
                                 <w:sz w:val="24"/>
                               </w:rPr>
-                              <w:fldChar w:fldCharType="begin"/>
-                            </w:r>
-                            <w:r>
-                              <w:rPr>
-                                <w:color w:val="auto"/>
-                                <w:sz w:val="24"/>
-                              </w:rPr>
-                              <w:instrText xml:space="preserve"> SEQ Gambar \* ARABIC \s 1 </w:instrText>
-                            </w:r>
-                            <w:r>
-                              <w:rPr>
-                                <w:color w:val="auto"/>
-                                <w:sz w:val="24"/>
-                              </w:rPr>
-                              <w:fldChar w:fldCharType="separate"/>
-                            </w:r>
-                            <w:r>
-                              <w:rPr>
-                                <w:noProof/>
-                                <w:color w:val="auto"/>
-                                <w:sz w:val="24"/>
-                              </w:rPr>
-                              <w:t>4</w:t>
-                            </w:r>
-                            <w:r>
-                              <w:rPr>
-                                <w:color w:val="auto"/>
-                                <w:sz w:val="24"/>
-                              </w:rPr>
-                              <w:fldChar w:fldCharType="end"/>
+                              <w:t>3</w:t>
                             </w:r>
                             <w:r>
                               <w:rPr>
@@ -1825,36 +1420,7 @@
                           <w:color w:val="auto"/>
                           <w:sz w:val="24"/>
                         </w:rPr>
-                        <w:fldChar w:fldCharType="begin"/>
-                      </w:r>
-                      <w:r>
-                        <w:rPr>
-                          <w:color w:val="auto"/>
-                          <w:sz w:val="24"/>
-                        </w:rPr>
-                        <w:instrText xml:space="preserve"> SEQ Gambar \* ARABIC \s 1 </w:instrText>
-                      </w:r>
-                      <w:r>
-                        <w:rPr>
-                          <w:color w:val="auto"/>
-                          <w:sz w:val="24"/>
-                        </w:rPr>
-                        <w:fldChar w:fldCharType="separate"/>
-                      </w:r>
-                      <w:r>
-                        <w:rPr>
-                          <w:noProof/>
-                          <w:color w:val="auto"/>
-                          <w:sz w:val="24"/>
-                        </w:rPr>
-                        <w:t>4</w:t>
-                      </w:r>
-                      <w:r>
-                        <w:rPr>
-                          <w:color w:val="auto"/>
-                          <w:sz w:val="24"/>
-                        </w:rPr>
-                        <w:fldChar w:fldCharType="end"/>
+                        <w:t>3</w:t>
                       </w:r>
                       <w:r>
                         <w:rPr>
@@ -1907,7 +1473,20 @@
           <w:lang w:val="en-US"/>
         </w:rPr>
         <w:lastRenderedPageBreak/>
-        <w:t>Analisis Kebutuhan Non-</w:t>
+        <w:t>Analisis K</w:t>
+      </w:r>
+      <w:bookmarkStart w:id="0" w:name="_GoBack"/>
+      <w:bookmarkEnd w:id="0"/>
+      <w:r>
+        <w:rPr>
+          <w:rFonts w:ascii="Times New Roman" w:hAnsi="Times New Roman" w:cs="Times New Roman"/>
+          <w:b/>
+          <w:color w:val="000000" w:themeColor="text1"/>
+          <w:sz w:val="24"/>
+          <w:szCs w:val="24"/>
+          <w:lang w:val="en-US"/>
+        </w:rPr>
+        <w:t>ebutuhan Non-</w:t>
       </w:r>
       <w:r>
         <w:rPr>
@@ -2940,8 +2519,6 @@
         </w:rPr>
         <w:t>:</w:t>
       </w:r>
-      <w:bookmarkStart w:id="0" w:name="_GoBack"/>
-      <w:bookmarkEnd w:id="0"/>
     </w:p>
     <w:tbl>
       <w:tblPr>
@@ -3430,11 +3007,19 @@
           <w:lang w:val="en-US"/>
         </w:rPr>
       </w:pPr>
-      <w:r>
-        <w:rPr>
-          <w:lang w:val="en-US"/>
-        </w:rPr>
-        <w:t xml:space="preserve">Kesimpulan : perangkat </w:t>
+      <w:proofErr w:type="gramStart"/>
+      <w:r>
+        <w:rPr>
+          <w:lang w:val="en-US"/>
+        </w:rPr>
+        <w:t>Kesimpulan :</w:t>
+      </w:r>
+      <w:proofErr w:type="gramEnd"/>
+      <w:r>
+        <w:rPr>
+          <w:lang w:val="en-US"/>
+        </w:rPr>
+        <w:t xml:space="preserve"> perangkat </w:t>
       </w:r>
       <w:r>
         <w:rPr>
@@ -3527,8 +3112,16 @@
         <w:rPr>
           <w:lang w:val="en-US"/>
         </w:rPr>
-        <w:t>) agar dapat mengelola atau menggunakan sistem adalah sebagai berikut :</w:t>
-      </w:r>
+        <w:t xml:space="preserve">) agar dapat mengelola atau menggunakan sistem adalah sebagai </w:t>
+      </w:r>
+      <w:proofErr w:type="gramStart"/>
+      <w:r>
+        <w:rPr>
+          <w:lang w:val="en-US"/>
+        </w:rPr>
+        <w:t>berikut :</w:t>
+      </w:r>
+      <w:proofErr w:type="gramEnd"/>
     </w:p>
     <w:tbl>
       <w:tblPr>
@@ -5624,7 +5217,7 @@
                     <pic:cNvPicPr/>
                   </pic:nvPicPr>
                   <pic:blipFill>
-                    <a:blip r:embed="rId10">
+                    <a:blip r:embed="rId11">
                       <a:extLst>
                         <a:ext uri="{28A0092B-C50C-407E-A947-70E740481C1C}">
                           <a14:useLocalDpi xmlns:a14="http://schemas.microsoft.com/office/drawing/2010/main" val="0"/>
@@ -6060,8 +5653,16 @@
         <w:rPr>
           <w:lang w:val="en-US"/>
         </w:rPr>
-        <w:t>deskripsi role untuk aktor tersebut. Deskripsi role menjelaskan wewenang yang dapat dilakukan oleh aktor dalam aplikasi. Berikut adalah tabel definisi aktor :</w:t>
-      </w:r>
+        <w:t xml:space="preserve">deskripsi role untuk aktor tersebut. Deskripsi role menjelaskan wewenang yang dapat dilakukan oleh aktor dalam aplikasi. Berikut adalah tabel definisi </w:t>
+      </w:r>
+      <w:proofErr w:type="gramStart"/>
+      <w:r>
+        <w:rPr>
+          <w:lang w:val="en-US"/>
+        </w:rPr>
+        <w:t>aktor :</w:t>
+      </w:r>
+      <w:proofErr w:type="gramEnd"/>
     </w:p>
     <w:tbl>
       <w:tblPr>
@@ -7321,13 +6922,24 @@
               <w:t>Pengguna memilih jenis produk</w:t>
             </w:r>
             <w:r>
-              <w:t xml:space="preserve">, nama suplier, dan </w:t>
-            </w:r>
-            <w:r>
-              <w:rPr>
-                <w:lang w:val="en-US"/>
-              </w:rPr>
-              <w:t xml:space="preserve"> data </w:t>
+              <w:t xml:space="preserve">, nama suplier, </w:t>
+            </w:r>
+            <w:proofErr w:type="gramStart"/>
+            <w:r>
+              <w:t xml:space="preserve">dan </w:t>
+            </w:r>
+            <w:r>
+              <w:rPr>
+                <w:lang w:val="en-US"/>
+              </w:rPr>
+              <w:t xml:space="preserve"> data</w:t>
+            </w:r>
+            <w:proofErr w:type="gramEnd"/>
+            <w:r>
+              <w:rPr>
+                <w:lang w:val="en-US"/>
+              </w:rPr>
+              <w:t xml:space="preserve"> </w:t>
             </w:r>
             <w:r>
               <w:t xml:space="preserve">pemesanan </w:t>
@@ -9300,6 +8912,56 @@
     </w:sectPr>
   </w:body>
 </w:document>
+</file>
+
+<file path=word/endnotes.xml><?xml version="1.0" encoding="utf-8"?>
+<w:endnotes xmlns:wpc="http://schemas.microsoft.com/office/word/2010/wordprocessingCanvas" xmlns:cx="http://schemas.microsoft.com/office/drawing/2014/chartex" xmlns:cx1="http://schemas.microsoft.com/office/drawing/2015/9/8/chartex" xmlns:cx2="http://schemas.microsoft.com/office/drawing/2015/10/21/chartex" xmlns:cx3="http://schemas.microsoft.com/office/drawing/2016/5/9/chartex" xmlns:cx4="http://schemas.microsoft.com/office/drawing/2016/5/10/chartex" xmlns:cx5="http://schemas.microsoft.com/office/drawing/2016/5/11/chartex" xmlns:cx6="http://schemas.microsoft.com/office/drawing/2016/5/12/chartex" xmlns:cx7="http://schemas.microsoft.com/office/drawing/2016/5/13/chartex" xmlns:cx8="http://schemas.microsoft.com/office/drawing/2016/5/14/chartex" xmlns:mc="http://schemas.openxmlformats.org/markup-compatibility/2006" xmlns:aink="http://schemas.microsoft.com/office/drawing/2016/ink" xmlns:am3d="http://schemas.microsoft.com/office/drawing/2017/model3d" xmlns:o="urn:schemas-microsoft-com:office:office" xmlns:r="http://schemas.openxmlformats.org/officeDocument/2006/relationships" xmlns:m="http://schemas.openxmlformats.org/officeDocument/2006/math" xmlns:v="urn:schemas-microsoft-com:vml" xmlns:wp14="http://schemas.microsoft.com/office/word/2010/wordprocessingDrawing" xmlns:wp="http://schemas.openxmlformats.org/drawingml/2006/wordprocessingDrawing" xmlns:w10="urn:schemas-microsoft-com:office:word" xmlns:w="http://schemas.openxmlformats.org/wordprocessingml/2006/main" xmlns:w14="http://schemas.microsoft.com/office/word/2010/wordml" xmlns:w15="http://schemas.microsoft.com/office/word/2012/wordml" xmlns:w16cid="http://schemas.microsoft.com/office/word/2016/wordml/cid" xmlns:w16se="http://schemas.microsoft.com/office/word/2015/wordml/symex" xmlns:wpg="http://schemas.microsoft.com/office/word/2010/wordprocessingGroup" xmlns:wpi="http://schemas.microsoft.com/office/word/2010/wordprocessingInk" xmlns:wne="http://schemas.microsoft.com/office/word/2006/wordml" xmlns:wps="http://schemas.microsoft.com/office/word/2010/wordprocessingShape" mc:Ignorable="w14 w15 w16se w16cid wp14">
+  <w:endnote w:type="separator" w:id="-1">
+    <w:p>
+      <w:pPr>
+        <w:spacing w:after="0" w:line="240" w:lineRule="auto"/>
+      </w:pPr>
+      <w:r>
+        <w:separator/>
+      </w:r>
+    </w:p>
+  </w:endnote>
+  <w:endnote w:type="continuationSeparator" w:id="0">
+    <w:p>
+      <w:pPr>
+        <w:spacing w:after="0" w:line="240" w:lineRule="auto"/>
+      </w:pPr>
+      <w:r>
+        <w:continuationSeparator/>
+      </w:r>
+    </w:p>
+  </w:endnote>
+</w:endnotes>
+</file>
+
+<file path=word/footnotes.xml><?xml version="1.0" encoding="utf-8"?>
+<w:footnotes xmlns:wpc="http://schemas.microsoft.com/office/word/2010/wordprocessingCanvas" xmlns:cx="http://schemas.microsoft.com/office/drawing/2014/chartex" xmlns:cx1="http://schemas.microsoft.com/office/drawing/2015/9/8/chartex" xmlns:cx2="http://schemas.microsoft.com/office/drawing/2015/10/21/chartex" xmlns:cx3="http://schemas.microsoft.com/office/drawing/2016/5/9/chartex" xmlns:cx4="http://schemas.microsoft.com/office/drawing/2016/5/10/chartex" xmlns:cx5="http://schemas.microsoft.com/office/drawing/2016/5/11/chartex" xmlns:cx6="http://schemas.microsoft.com/office/drawing/2016/5/12/chartex" xmlns:cx7="http://schemas.microsoft.com/office/drawing/2016/5/13/chartex" xmlns:cx8="http://schemas.microsoft.com/office/drawing/2016/5/14/chartex" xmlns:mc="http://schemas.openxmlformats.org/markup-compatibility/2006" xmlns:aink="http://schemas.microsoft.com/office/drawing/2016/ink" xmlns:am3d="http://schemas.microsoft.com/office/drawing/2017/model3d" xmlns:o="urn:schemas-microsoft-com:office:office" xmlns:r="http://schemas.openxmlformats.org/officeDocument/2006/relationships" xmlns:m="http://schemas.openxmlformats.org/officeDocument/2006/math" xmlns:v="urn:schemas-microsoft-com:vml" xmlns:wp14="http://schemas.microsoft.com/office/word/2010/wordprocessingDrawing" xmlns:wp="http://schemas.openxmlformats.org/drawingml/2006/wordprocessingDrawing" xmlns:w10="urn:schemas-microsoft-com:office:word" xmlns:w="http://schemas.openxmlformats.org/wordprocessingml/2006/main" xmlns:w14="http://schemas.microsoft.com/office/word/2010/wordml" xmlns:w15="http://schemas.microsoft.com/office/word/2012/wordml" xmlns:w16cid="http://schemas.microsoft.com/office/word/2016/wordml/cid" xmlns:w16se="http://schemas.microsoft.com/office/word/2015/wordml/symex" xmlns:wpg="http://schemas.microsoft.com/office/word/2010/wordprocessingGroup" xmlns:wpi="http://schemas.microsoft.com/office/word/2010/wordprocessingInk" xmlns:wne="http://schemas.microsoft.com/office/word/2006/wordml" xmlns:wps="http://schemas.microsoft.com/office/word/2010/wordprocessingShape" mc:Ignorable="w14 w15 w16se w16cid wp14">
+  <w:footnote w:type="separator" w:id="-1">
+    <w:p>
+      <w:pPr>
+        <w:spacing w:after="0" w:line="240" w:lineRule="auto"/>
+      </w:pPr>
+      <w:r>
+        <w:separator/>
+      </w:r>
+    </w:p>
+  </w:footnote>
+  <w:footnote w:type="continuationSeparator" w:id="0">
+    <w:p>
+      <w:pPr>
+        <w:spacing w:after="0" w:line="240" w:lineRule="auto"/>
+      </w:pPr>
+      <w:r>
+        <w:continuationSeparator/>
+      </w:r>
+    </w:p>
+  </w:footnote>
+</w:footnotes>
 </file>
 
 <file path=word/numbering.xml><?xml version="1.0" encoding="utf-8"?>
@@ -9875,6 +9537,95 @@
     </w:lvl>
   </w:abstractNum>
   <w:abstractNum w:abstractNumId="6" w15:restartNumberingAfterBreak="0">
+    <w:nsid w:val="10A53515"/>
+    <w:multiLevelType w:val="hybridMultilevel"/>
+    <w:tmpl w:val="323212C8"/>
+    <w:lvl w:ilvl="0" w:tplc="64DA861A">
+      <w:start w:val="2"/>
+      <w:numFmt w:val="decimal"/>
+      <w:lvlText w:val="%1."/>
+      <w:lvlJc w:val="left"/>
+      <w:pPr>
+        <w:ind w:left="1080" w:hanging="360"/>
+      </w:pPr>
+      <w:rPr>
+        <w:rFonts w:hint="default"/>
+      </w:rPr>
+    </w:lvl>
+    <w:lvl w:ilvl="1" w:tplc="04210019" w:tentative="1">
+      <w:start w:val="1"/>
+      <w:numFmt w:val="lowerLetter"/>
+      <w:lvlText w:val="%2."/>
+      <w:lvlJc w:val="left"/>
+      <w:pPr>
+        <w:ind w:left="1440" w:hanging="360"/>
+      </w:pPr>
+    </w:lvl>
+    <w:lvl w:ilvl="2" w:tplc="0421001B" w:tentative="1">
+      <w:start w:val="1"/>
+      <w:numFmt w:val="lowerRoman"/>
+      <w:lvlText w:val="%3."/>
+      <w:lvlJc w:val="right"/>
+      <w:pPr>
+        <w:ind w:left="2160" w:hanging="180"/>
+      </w:pPr>
+    </w:lvl>
+    <w:lvl w:ilvl="3" w:tplc="0421000F" w:tentative="1">
+      <w:start w:val="1"/>
+      <w:numFmt w:val="decimal"/>
+      <w:lvlText w:val="%4."/>
+      <w:lvlJc w:val="left"/>
+      <w:pPr>
+        <w:ind w:left="2880" w:hanging="360"/>
+      </w:pPr>
+    </w:lvl>
+    <w:lvl w:ilvl="4" w:tplc="04210019" w:tentative="1">
+      <w:start w:val="1"/>
+      <w:numFmt w:val="lowerLetter"/>
+      <w:lvlText w:val="%5."/>
+      <w:lvlJc w:val="left"/>
+      <w:pPr>
+        <w:ind w:left="3600" w:hanging="360"/>
+      </w:pPr>
+    </w:lvl>
+    <w:lvl w:ilvl="5" w:tplc="0421001B" w:tentative="1">
+      <w:start w:val="1"/>
+      <w:numFmt w:val="lowerRoman"/>
+      <w:lvlText w:val="%6."/>
+      <w:lvlJc w:val="right"/>
+      <w:pPr>
+        <w:ind w:left="4320" w:hanging="180"/>
+      </w:pPr>
+    </w:lvl>
+    <w:lvl w:ilvl="6" w:tplc="0421000F" w:tentative="1">
+      <w:start w:val="1"/>
+      <w:numFmt w:val="decimal"/>
+      <w:lvlText w:val="%7."/>
+      <w:lvlJc w:val="left"/>
+      <w:pPr>
+        <w:ind w:left="5040" w:hanging="360"/>
+      </w:pPr>
+    </w:lvl>
+    <w:lvl w:ilvl="7" w:tplc="04210019" w:tentative="1">
+      <w:start w:val="1"/>
+      <w:numFmt w:val="lowerLetter"/>
+      <w:lvlText w:val="%8."/>
+      <w:lvlJc w:val="left"/>
+      <w:pPr>
+        <w:ind w:left="5760" w:hanging="360"/>
+      </w:pPr>
+    </w:lvl>
+    <w:lvl w:ilvl="8" w:tplc="0421001B" w:tentative="1">
+      <w:start w:val="1"/>
+      <w:numFmt w:val="lowerRoman"/>
+      <w:lvlText w:val="%9."/>
+      <w:lvlJc w:val="right"/>
+      <w:pPr>
+        <w:ind w:left="6480" w:hanging="180"/>
+      </w:pPr>
+    </w:lvl>
+  </w:abstractNum>
+  <w:abstractNum w:abstractNumId="7" w15:restartNumberingAfterBreak="0">
     <w:nsid w:val="19A20630"/>
     <w:multiLevelType w:val="hybridMultilevel"/>
     <w:tmpl w:val="B92EBD54"/>
@@ -9960,7 +9711,7 @@
       </w:pPr>
     </w:lvl>
   </w:abstractNum>
-  <w:abstractNum w:abstractNumId="7" w15:restartNumberingAfterBreak="0">
+  <w:abstractNum w:abstractNumId="8" w15:restartNumberingAfterBreak="0">
     <w:nsid w:val="1BB46E9D"/>
     <w:multiLevelType w:val="hybridMultilevel"/>
     <w:tmpl w:val="235CC9FE"/>
@@ -10046,7 +9797,7 @@
       </w:pPr>
     </w:lvl>
   </w:abstractNum>
-  <w:abstractNum w:abstractNumId="8" w15:restartNumberingAfterBreak="0">
+  <w:abstractNum w:abstractNumId="9" w15:restartNumberingAfterBreak="0">
     <w:nsid w:val="1F3328AD"/>
     <w:multiLevelType w:val="hybridMultilevel"/>
     <w:tmpl w:val="3EDCEFFC"/>
@@ -10132,7 +9883,7 @@
       </w:pPr>
     </w:lvl>
   </w:abstractNum>
-  <w:abstractNum w:abstractNumId="9" w15:restartNumberingAfterBreak="0">
+  <w:abstractNum w:abstractNumId="10" w15:restartNumberingAfterBreak="0">
     <w:nsid w:val="23DF67A1"/>
     <w:multiLevelType w:val="hybridMultilevel"/>
     <w:tmpl w:val="967A3914"/>
@@ -10218,7 +9969,7 @@
       </w:pPr>
     </w:lvl>
   </w:abstractNum>
-  <w:abstractNum w:abstractNumId="10" w15:restartNumberingAfterBreak="0">
+  <w:abstractNum w:abstractNumId="11" w15:restartNumberingAfterBreak="0">
     <w:nsid w:val="24E21D68"/>
     <w:multiLevelType w:val="hybridMultilevel"/>
     <w:tmpl w:val="7D582BEE"/>
@@ -10304,7 +10055,7 @@
       </w:pPr>
     </w:lvl>
   </w:abstractNum>
-  <w:abstractNum w:abstractNumId="11" w15:restartNumberingAfterBreak="0">
+  <w:abstractNum w:abstractNumId="12" w15:restartNumberingAfterBreak="0">
     <w:nsid w:val="2D7929C0"/>
     <w:multiLevelType w:val="hybridMultilevel"/>
     <w:tmpl w:val="8B769E5A"/>
@@ -10390,7 +10141,96 @@
       </w:pPr>
     </w:lvl>
   </w:abstractNum>
-  <w:abstractNum w:abstractNumId="12" w15:restartNumberingAfterBreak="0">
+  <w:abstractNum w:abstractNumId="13" w15:restartNumberingAfterBreak="0">
+    <w:nsid w:val="32C86B67"/>
+    <w:multiLevelType w:val="hybridMultilevel"/>
+    <w:tmpl w:val="16366AE2"/>
+    <w:lvl w:ilvl="0" w:tplc="BF0CEB24">
+      <w:start w:val="1"/>
+      <w:numFmt w:val="decimal"/>
+      <w:lvlText w:val="%1."/>
+      <w:lvlJc w:val="left"/>
+      <w:pPr>
+        <w:ind w:left="720" w:hanging="360"/>
+      </w:pPr>
+      <w:rPr>
+        <w:rFonts w:hint="default"/>
+      </w:rPr>
+    </w:lvl>
+    <w:lvl w:ilvl="1" w:tplc="04210019" w:tentative="1">
+      <w:start w:val="1"/>
+      <w:numFmt w:val="lowerLetter"/>
+      <w:lvlText w:val="%2."/>
+      <w:lvlJc w:val="left"/>
+      <w:pPr>
+        <w:ind w:left="1440" w:hanging="360"/>
+      </w:pPr>
+    </w:lvl>
+    <w:lvl w:ilvl="2" w:tplc="0421001B" w:tentative="1">
+      <w:start w:val="1"/>
+      <w:numFmt w:val="lowerRoman"/>
+      <w:lvlText w:val="%3."/>
+      <w:lvlJc w:val="right"/>
+      <w:pPr>
+        <w:ind w:left="2160" w:hanging="180"/>
+      </w:pPr>
+    </w:lvl>
+    <w:lvl w:ilvl="3" w:tplc="0421000F" w:tentative="1">
+      <w:start w:val="1"/>
+      <w:numFmt w:val="decimal"/>
+      <w:lvlText w:val="%4."/>
+      <w:lvlJc w:val="left"/>
+      <w:pPr>
+        <w:ind w:left="2880" w:hanging="360"/>
+      </w:pPr>
+    </w:lvl>
+    <w:lvl w:ilvl="4" w:tplc="04210019" w:tentative="1">
+      <w:start w:val="1"/>
+      <w:numFmt w:val="lowerLetter"/>
+      <w:lvlText w:val="%5."/>
+      <w:lvlJc w:val="left"/>
+      <w:pPr>
+        <w:ind w:left="3600" w:hanging="360"/>
+      </w:pPr>
+    </w:lvl>
+    <w:lvl w:ilvl="5" w:tplc="0421001B" w:tentative="1">
+      <w:start w:val="1"/>
+      <w:numFmt w:val="lowerRoman"/>
+      <w:lvlText w:val="%6."/>
+      <w:lvlJc w:val="right"/>
+      <w:pPr>
+        <w:ind w:left="4320" w:hanging="180"/>
+      </w:pPr>
+    </w:lvl>
+    <w:lvl w:ilvl="6" w:tplc="0421000F" w:tentative="1">
+      <w:start w:val="1"/>
+      <w:numFmt w:val="decimal"/>
+      <w:lvlText w:val="%7."/>
+      <w:lvlJc w:val="left"/>
+      <w:pPr>
+        <w:ind w:left="5040" w:hanging="360"/>
+      </w:pPr>
+    </w:lvl>
+    <w:lvl w:ilvl="7" w:tplc="04210019" w:tentative="1">
+      <w:start w:val="1"/>
+      <w:numFmt w:val="lowerLetter"/>
+      <w:lvlText w:val="%8."/>
+      <w:lvlJc w:val="left"/>
+      <w:pPr>
+        <w:ind w:left="5760" w:hanging="360"/>
+      </w:pPr>
+    </w:lvl>
+    <w:lvl w:ilvl="8" w:tplc="0421001B" w:tentative="1">
+      <w:start w:val="1"/>
+      <w:numFmt w:val="lowerRoman"/>
+      <w:lvlText w:val="%9."/>
+      <w:lvlJc w:val="right"/>
+      <w:pPr>
+        <w:ind w:left="6480" w:hanging="180"/>
+      </w:pPr>
+    </w:lvl>
+  </w:abstractNum>
+  <w:abstractNum w:abstractNumId="14" w15:restartNumberingAfterBreak="0">
     <w:nsid w:val="34B12E55"/>
     <w:multiLevelType w:val="hybridMultilevel"/>
     <w:tmpl w:val="D534BC6A"/>
@@ -10476,7 +10316,7 @@
       </w:pPr>
     </w:lvl>
   </w:abstractNum>
-  <w:abstractNum w:abstractNumId="13" w15:restartNumberingAfterBreak="0">
+  <w:abstractNum w:abstractNumId="15" w15:restartNumberingAfterBreak="0">
     <w:nsid w:val="45522126"/>
     <w:multiLevelType w:val="hybridMultilevel"/>
     <w:tmpl w:val="B4A46822"/>
@@ -10565,7 +10405,7 @@
       </w:pPr>
     </w:lvl>
   </w:abstractNum>
-  <w:abstractNum w:abstractNumId="14" w15:restartNumberingAfterBreak="0">
+  <w:abstractNum w:abstractNumId="16" w15:restartNumberingAfterBreak="0">
     <w:nsid w:val="4BA23DCC"/>
     <w:multiLevelType w:val="hybridMultilevel"/>
     <w:tmpl w:val="E7648E52"/>
@@ -10654,7 +10494,7 @@
       </w:pPr>
     </w:lvl>
   </w:abstractNum>
-  <w:abstractNum w:abstractNumId="15" w15:restartNumberingAfterBreak="0">
+  <w:abstractNum w:abstractNumId="17" w15:restartNumberingAfterBreak="0">
     <w:nsid w:val="54005C19"/>
     <w:multiLevelType w:val="hybridMultilevel"/>
     <w:tmpl w:val="625AB4FC"/>
@@ -10740,7 +10580,7 @@
       </w:pPr>
     </w:lvl>
   </w:abstractNum>
-  <w:abstractNum w:abstractNumId="16" w15:restartNumberingAfterBreak="0">
+  <w:abstractNum w:abstractNumId="18" w15:restartNumberingAfterBreak="0">
     <w:nsid w:val="59606EF7"/>
     <w:multiLevelType w:val="hybridMultilevel"/>
     <w:tmpl w:val="5FF81B5A"/>
@@ -10826,7 +10666,7 @@
       </w:pPr>
     </w:lvl>
   </w:abstractNum>
-  <w:abstractNum w:abstractNumId="17" w15:restartNumberingAfterBreak="0">
+  <w:abstractNum w:abstractNumId="19" w15:restartNumberingAfterBreak="0">
     <w:nsid w:val="5F1E5DA2"/>
     <w:multiLevelType w:val="hybridMultilevel"/>
     <w:tmpl w:val="1BA29F22"/>
@@ -10912,7 +10752,7 @@
       </w:pPr>
     </w:lvl>
   </w:abstractNum>
-  <w:abstractNum w:abstractNumId="18" w15:restartNumberingAfterBreak="0">
+  <w:abstractNum w:abstractNumId="20" w15:restartNumberingAfterBreak="0">
     <w:nsid w:val="60A0208E"/>
     <w:multiLevelType w:val="hybridMultilevel"/>
     <w:tmpl w:val="4516CC92"/>
@@ -10998,7 +10838,7 @@
       </w:pPr>
     </w:lvl>
   </w:abstractNum>
-  <w:abstractNum w:abstractNumId="19" w15:restartNumberingAfterBreak="0">
+  <w:abstractNum w:abstractNumId="21" w15:restartNumberingAfterBreak="0">
     <w:nsid w:val="674D3A65"/>
     <w:multiLevelType w:val="hybridMultilevel"/>
     <w:tmpl w:val="7BE0C088"/>
@@ -11084,7 +10924,7 @@
       </w:pPr>
     </w:lvl>
   </w:abstractNum>
-  <w:abstractNum w:abstractNumId="20" w15:restartNumberingAfterBreak="0">
+  <w:abstractNum w:abstractNumId="22" w15:restartNumberingAfterBreak="0">
     <w:nsid w:val="6BC47FD5"/>
     <w:multiLevelType w:val="hybridMultilevel"/>
     <w:tmpl w:val="C4964482"/>
@@ -11170,7 +11010,7 @@
       </w:pPr>
     </w:lvl>
   </w:abstractNum>
-  <w:abstractNum w:abstractNumId="21" w15:restartNumberingAfterBreak="0">
+  <w:abstractNum w:abstractNumId="23" w15:restartNumberingAfterBreak="0">
     <w:nsid w:val="6E8649AA"/>
     <w:multiLevelType w:val="hybridMultilevel"/>
     <w:tmpl w:val="65EA48B8"/>
@@ -11259,7 +11099,7 @@
       </w:pPr>
     </w:lvl>
   </w:abstractNum>
-  <w:abstractNum w:abstractNumId="22" w15:restartNumberingAfterBreak="0">
+  <w:abstractNum w:abstractNumId="24" w15:restartNumberingAfterBreak="0">
     <w:nsid w:val="6F514EE4"/>
     <w:multiLevelType w:val="hybridMultilevel"/>
     <w:tmpl w:val="BFF4A48E"/>
@@ -11345,7 +11185,7 @@
       </w:pPr>
     </w:lvl>
   </w:abstractNum>
-  <w:abstractNum w:abstractNumId="23" w15:restartNumberingAfterBreak="0">
+  <w:abstractNum w:abstractNumId="25" w15:restartNumberingAfterBreak="0">
     <w:nsid w:val="71341B7E"/>
     <w:multiLevelType w:val="hybridMultilevel"/>
     <w:tmpl w:val="A114ED16"/>
@@ -11431,7 +11271,7 @@
       </w:pPr>
     </w:lvl>
   </w:abstractNum>
-  <w:abstractNum w:abstractNumId="24" w15:restartNumberingAfterBreak="0">
+  <w:abstractNum w:abstractNumId="26" w15:restartNumberingAfterBreak="0">
     <w:nsid w:val="73154A12"/>
     <w:multiLevelType w:val="hybridMultilevel"/>
     <w:tmpl w:val="BC8CF95C"/>
@@ -11517,7 +11357,7 @@
       </w:pPr>
     </w:lvl>
   </w:abstractNum>
-  <w:abstractNum w:abstractNumId="25" w15:restartNumberingAfterBreak="0">
+  <w:abstractNum w:abstractNumId="27" w15:restartNumberingAfterBreak="0">
     <w:nsid w:val="78D13130"/>
     <w:multiLevelType w:val="hybridMultilevel"/>
     <w:tmpl w:val="25A8EBB4"/>
@@ -11531,6 +11371,95 @@
       </w:pPr>
       <w:rPr>
         <w:i w:val="0"/>
+      </w:rPr>
+    </w:lvl>
+    <w:lvl w:ilvl="1" w:tplc="04210019" w:tentative="1">
+      <w:start w:val="1"/>
+      <w:numFmt w:val="lowerLetter"/>
+      <w:lvlText w:val="%2."/>
+      <w:lvlJc w:val="left"/>
+      <w:pPr>
+        <w:ind w:left="1440" w:hanging="360"/>
+      </w:pPr>
+    </w:lvl>
+    <w:lvl w:ilvl="2" w:tplc="0421001B" w:tentative="1">
+      <w:start w:val="1"/>
+      <w:numFmt w:val="lowerRoman"/>
+      <w:lvlText w:val="%3."/>
+      <w:lvlJc w:val="right"/>
+      <w:pPr>
+        <w:ind w:left="2160" w:hanging="180"/>
+      </w:pPr>
+    </w:lvl>
+    <w:lvl w:ilvl="3" w:tplc="0421000F" w:tentative="1">
+      <w:start w:val="1"/>
+      <w:numFmt w:val="decimal"/>
+      <w:lvlText w:val="%4."/>
+      <w:lvlJc w:val="left"/>
+      <w:pPr>
+        <w:ind w:left="2880" w:hanging="360"/>
+      </w:pPr>
+    </w:lvl>
+    <w:lvl w:ilvl="4" w:tplc="04210019" w:tentative="1">
+      <w:start w:val="1"/>
+      <w:numFmt w:val="lowerLetter"/>
+      <w:lvlText w:val="%5."/>
+      <w:lvlJc w:val="left"/>
+      <w:pPr>
+        <w:ind w:left="3600" w:hanging="360"/>
+      </w:pPr>
+    </w:lvl>
+    <w:lvl w:ilvl="5" w:tplc="0421001B" w:tentative="1">
+      <w:start w:val="1"/>
+      <w:numFmt w:val="lowerRoman"/>
+      <w:lvlText w:val="%6."/>
+      <w:lvlJc w:val="right"/>
+      <w:pPr>
+        <w:ind w:left="4320" w:hanging="180"/>
+      </w:pPr>
+    </w:lvl>
+    <w:lvl w:ilvl="6" w:tplc="0421000F" w:tentative="1">
+      <w:start w:val="1"/>
+      <w:numFmt w:val="decimal"/>
+      <w:lvlText w:val="%7."/>
+      <w:lvlJc w:val="left"/>
+      <w:pPr>
+        <w:ind w:left="5040" w:hanging="360"/>
+      </w:pPr>
+    </w:lvl>
+    <w:lvl w:ilvl="7" w:tplc="04210019" w:tentative="1">
+      <w:start w:val="1"/>
+      <w:numFmt w:val="lowerLetter"/>
+      <w:lvlText w:val="%8."/>
+      <w:lvlJc w:val="left"/>
+      <w:pPr>
+        <w:ind w:left="5760" w:hanging="360"/>
+      </w:pPr>
+    </w:lvl>
+    <w:lvl w:ilvl="8" w:tplc="0421001B" w:tentative="1">
+      <w:start w:val="1"/>
+      <w:numFmt w:val="lowerRoman"/>
+      <w:lvlText w:val="%9."/>
+      <w:lvlJc w:val="right"/>
+      <w:pPr>
+        <w:ind w:left="6480" w:hanging="180"/>
+      </w:pPr>
+    </w:lvl>
+  </w:abstractNum>
+  <w:abstractNum w:abstractNumId="28" w15:restartNumberingAfterBreak="0">
+    <w:nsid w:val="7B44286B"/>
+    <w:multiLevelType w:val="hybridMultilevel"/>
+    <w:tmpl w:val="8BA83D3E"/>
+    <w:lvl w:ilvl="0" w:tplc="345E71A2">
+      <w:start w:val="3"/>
+      <w:numFmt w:val="decimal"/>
+      <w:lvlText w:val="%1."/>
+      <w:lvlJc w:val="left"/>
+      <w:pPr>
+        <w:ind w:left="1080" w:hanging="360"/>
+      </w:pPr>
+      <w:rPr>
+        <w:rFonts w:hint="default"/>
       </w:rPr>
     </w:lvl>
     <w:lvl w:ilvl="1" w:tplc="04210019" w:tentative="1">
@@ -11613,46 +11542,46 @@
     <w:abstractNumId w:val="5"/>
   </w:num>
   <w:num w:numId="3">
-    <w:abstractNumId w:val="24"/>
+    <w:abstractNumId w:val="26"/>
   </w:num>
   <w:num w:numId="4">
+    <w:abstractNumId w:val="27"/>
+  </w:num>
+  <w:num w:numId="5">
+    <w:abstractNumId w:val="20"/>
+  </w:num>
+  <w:num w:numId="6">
     <w:abstractNumId w:val="25"/>
   </w:num>
-  <w:num w:numId="5">
-    <w:abstractNumId w:val="18"/>
-  </w:num>
-  <w:num w:numId="6">
-    <w:abstractNumId w:val="23"/>
-  </w:num>
   <w:num w:numId="7">
-    <w:abstractNumId w:val="20"/>
+    <w:abstractNumId w:val="22"/>
   </w:num>
   <w:num w:numId="8">
+    <w:abstractNumId w:val="10"/>
+  </w:num>
+  <w:num w:numId="9">
+    <w:abstractNumId w:val="12"/>
+  </w:num>
+  <w:num w:numId="10">
     <w:abstractNumId w:val="9"/>
   </w:num>
-  <w:num w:numId="9">
+  <w:num w:numId="11">
     <w:abstractNumId w:val="11"/>
   </w:num>
-  <w:num w:numId="10">
-    <w:abstractNumId w:val="8"/>
-  </w:num>
-  <w:num w:numId="11">
-    <w:abstractNumId w:val="10"/>
-  </w:num>
   <w:num w:numId="12">
-    <w:abstractNumId w:val="22"/>
+    <w:abstractNumId w:val="24"/>
   </w:num>
   <w:num w:numId="13">
     <w:abstractNumId w:val="3"/>
   </w:num>
   <w:num w:numId="14">
-    <w:abstractNumId w:val="6"/>
+    <w:abstractNumId w:val="7"/>
   </w:num>
   <w:num w:numId="15">
     <w:abstractNumId w:val="2"/>
   </w:num>
   <w:num w:numId="16">
-    <w:abstractNumId w:val="19"/>
+    <w:abstractNumId w:val="21"/>
     <w:lvlOverride w:ilvl="0">
       <w:startOverride w:val="1"/>
     </w:lvlOverride>
@@ -11682,7 +11611,7 @@
     </w:lvlOverride>
   </w:num>
   <w:num w:numId="17">
-    <w:abstractNumId w:val="16"/>
+    <w:abstractNumId w:val="18"/>
     <w:lvlOverride w:ilvl="0">
       <w:startOverride w:val="1"/>
     </w:lvlOverride>
@@ -11712,7 +11641,7 @@
     </w:lvlOverride>
   </w:num>
   <w:num w:numId="18">
-    <w:abstractNumId w:val="7"/>
+    <w:abstractNumId w:val="8"/>
     <w:lvlOverride w:ilvl="0">
       <w:startOverride w:val="1"/>
     </w:lvlOverride>
@@ -11742,7 +11671,7 @@
     </w:lvlOverride>
   </w:num>
   <w:num w:numId="19">
-    <w:abstractNumId w:val="12"/>
+    <w:abstractNumId w:val="14"/>
     <w:lvlOverride w:ilvl="0">
       <w:startOverride w:val="1"/>
     </w:lvlOverride>
@@ -11772,7 +11701,7 @@
     </w:lvlOverride>
   </w:num>
   <w:num w:numId="20">
-    <w:abstractNumId w:val="15"/>
+    <w:abstractNumId w:val="17"/>
     <w:lvlOverride w:ilvl="0">
       <w:startOverride w:val="1"/>
     </w:lvlOverride>
@@ -11802,22 +11731,31 @@
     </w:lvlOverride>
   </w:num>
   <w:num w:numId="21">
-    <w:abstractNumId w:val="21"/>
+    <w:abstractNumId w:val="23"/>
   </w:num>
   <w:num w:numId="22">
-    <w:abstractNumId w:val="14"/>
+    <w:abstractNumId w:val="16"/>
   </w:num>
   <w:num w:numId="23">
-    <w:abstractNumId w:val="13"/>
+    <w:abstractNumId w:val="15"/>
   </w:num>
   <w:num w:numId="24">
-    <w:abstractNumId w:val="17"/>
+    <w:abstractNumId w:val="19"/>
   </w:num>
   <w:num w:numId="25">
     <w:abstractNumId w:val="4"/>
   </w:num>
   <w:num w:numId="26">
     <w:abstractNumId w:val="1"/>
+  </w:num>
+  <w:num w:numId="27">
+    <w:abstractNumId w:val="13"/>
+  </w:num>
+  <w:num w:numId="28">
+    <w:abstractNumId w:val="6"/>
+  </w:num>
+  <w:num w:numId="29">
+    <w:abstractNumId w:val="28"/>
   </w:num>
 </w:numbering>
 </file>
@@ -12450,6 +12388,50 @@
       <w:szCs w:val="18"/>
     </w:rPr>
   </w:style>
+  <w:style w:type="paragraph" w:styleId="Header">
+    <w:name w:val="header"/>
+    <w:basedOn w:val="Normal"/>
+    <w:link w:val="HeaderChar"/>
+    <w:uiPriority w:val="99"/>
+    <w:unhideWhenUsed/>
+    <w:rsid w:val="00FE12B8"/>
+    <w:pPr>
+      <w:tabs>
+        <w:tab w:val="center" w:pos="4513"/>
+        <w:tab w:val="right" w:pos="9026"/>
+      </w:tabs>
+      <w:spacing w:after="0" w:line="240" w:lineRule="auto"/>
+    </w:pPr>
+  </w:style>
+  <w:style w:type="character" w:customStyle="1" w:styleId="HeaderChar">
+    <w:name w:val="Header Char"/>
+    <w:basedOn w:val="DefaultParagraphFont"/>
+    <w:link w:val="Header"/>
+    <w:uiPriority w:val="99"/>
+    <w:rsid w:val="00FE12B8"/>
+  </w:style>
+  <w:style w:type="paragraph" w:styleId="Footer">
+    <w:name w:val="footer"/>
+    <w:basedOn w:val="Normal"/>
+    <w:link w:val="FooterChar"/>
+    <w:uiPriority w:val="99"/>
+    <w:unhideWhenUsed/>
+    <w:rsid w:val="00FE12B8"/>
+    <w:pPr>
+      <w:tabs>
+        <w:tab w:val="center" w:pos="4513"/>
+        <w:tab w:val="right" w:pos="9026"/>
+      </w:tabs>
+      <w:spacing w:after="0" w:line="240" w:lineRule="auto"/>
+    </w:pPr>
+  </w:style>
+  <w:style w:type="character" w:customStyle="1" w:styleId="FooterChar">
+    <w:name w:val="Footer Char"/>
+    <w:basedOn w:val="DefaultParagraphFont"/>
+    <w:link w:val="Footer"/>
+    <w:uiPriority w:val="99"/>
+    <w:rsid w:val="00FE12B8"/>
+  </w:style>
 </w:styles>
 </file>
 
@@ -12719,7 +12701,7 @@
 </file>
 
 <file path=customXml/itemProps1.xml><?xml version="1.0" encoding="utf-8"?>
-<ds:datastoreItem xmlns:ds="http://schemas.openxmlformats.org/officeDocument/2006/customXml" ds:itemID="{D8E87320-2594-442F-AC0F-3230F517ECCD}">
+<ds:datastoreItem xmlns:ds="http://schemas.openxmlformats.org/officeDocument/2006/customXml" ds:itemID="{AF80A884-EE3E-4DC8-97D8-34C0F46DED12}">
   <ds:schemaRefs>
     <ds:schemaRef ds:uri="http://schemas.openxmlformats.org/officeDocument/2006/bibliography"/>
   </ds:schemaRefs>

</xml_diff>

<commit_message>
use case & scenario deskripsi udah dibenerin
</commit_message>
<xml_diff>
--- a/Laporan/Revisi-2/BAB 3.docx
+++ b/Laporan/Revisi-2/BAB 3.docx
@@ -80,16 +80,8 @@
         <w:rPr>
           <w:lang w:val="en-US"/>
         </w:rPr>
-        <w:t xml:space="preserve">terdapat beberapa masalah </w:t>
-      </w:r>
-      <w:proofErr w:type="gramStart"/>
-      <w:r>
-        <w:rPr>
-          <w:lang w:val="en-US"/>
-        </w:rPr>
-        <w:t>yaitu :</w:t>
-      </w:r>
-      <w:proofErr w:type="gramEnd"/>
+        <w:t>terdapat beberapa masalah yaitu :</w:t>
+      </w:r>
     </w:p>
     <w:p>
       <w:pPr>
@@ -311,16 +303,8 @@
           <w:lang w:val="en-US"/>
         </w:rPr>
         <w:lastRenderedPageBreak/>
-        <w:t xml:space="preserve">Adapun prosedur yang sedang berjalan saat ini adalah sebagai </w:t>
-      </w:r>
-      <w:proofErr w:type="gramStart"/>
-      <w:r>
-        <w:rPr>
-          <w:lang w:val="en-US"/>
-        </w:rPr>
-        <w:t>berikut :</w:t>
-      </w:r>
-      <w:proofErr w:type="gramEnd"/>
+        <w:t>Adapun prosedur yang sedang berjalan saat ini adalah sebagai berikut :</w:t>
+      </w:r>
     </w:p>
     <w:p>
       <w:pPr>
@@ -1473,20 +1457,7 @@
           <w:lang w:val="en-US"/>
         </w:rPr>
         <w:lastRenderedPageBreak/>
-        <w:t>Analisis K</w:t>
-      </w:r>
-      <w:bookmarkStart w:id="0" w:name="_GoBack"/>
-      <w:bookmarkEnd w:id="0"/>
-      <w:r>
-        <w:rPr>
-          <w:rFonts w:ascii="Times New Roman" w:hAnsi="Times New Roman" w:cs="Times New Roman"/>
-          <w:b/>
-          <w:color w:val="000000" w:themeColor="text1"/>
-          <w:sz w:val="24"/>
-          <w:szCs w:val="24"/>
-          <w:lang w:val="en-US"/>
-        </w:rPr>
-        <w:t>ebutuhan Non-</w:t>
+        <w:t>Analisis Kebutuhan Non-</w:t>
       </w:r>
       <w:r>
         <w:rPr>
@@ -3007,19 +2978,11 @@
           <w:lang w:val="en-US"/>
         </w:rPr>
       </w:pPr>
-      <w:proofErr w:type="gramStart"/>
-      <w:r>
-        <w:rPr>
-          <w:lang w:val="en-US"/>
-        </w:rPr>
-        <w:t>Kesimpulan :</w:t>
-      </w:r>
-      <w:proofErr w:type="gramEnd"/>
-      <w:r>
-        <w:rPr>
-          <w:lang w:val="en-US"/>
-        </w:rPr>
-        <w:t xml:space="preserve"> perangkat </w:t>
+      <w:r>
+        <w:rPr>
+          <w:lang w:val="en-US"/>
+        </w:rPr>
+        <w:t xml:space="preserve">Kesimpulan : perangkat </w:t>
       </w:r>
       <w:r>
         <w:rPr>
@@ -3112,16 +3075,8 @@
         <w:rPr>
           <w:lang w:val="en-US"/>
         </w:rPr>
-        <w:t xml:space="preserve">) agar dapat mengelola atau menggunakan sistem adalah sebagai </w:t>
-      </w:r>
-      <w:proofErr w:type="gramStart"/>
-      <w:r>
-        <w:rPr>
-          <w:lang w:val="en-US"/>
-        </w:rPr>
-        <w:t>berikut :</w:t>
-      </w:r>
-      <w:proofErr w:type="gramEnd"/>
+        <w:t>) agar dapat mengelola atau menggunakan sistem adalah sebagai berikut :</w:t>
+      </w:r>
     </w:p>
     <w:tbl>
       <w:tblPr>
@@ -5190,22 +5145,21 @@
       <w:r>
         <w:rPr>
           <w:noProof/>
-          <w:lang w:eastAsia="id-ID"/>
         </w:rPr>
         <w:lastRenderedPageBreak/>
         <w:drawing>
-          <wp:anchor distT="0" distB="0" distL="114300" distR="114300" simplePos="0" relativeHeight="251667456" behindDoc="1" locked="0" layoutInCell="1" allowOverlap="1" wp14:anchorId="061ADB22" wp14:editId="2BA59E12">
+          <wp:anchor distT="0" distB="0" distL="114300" distR="114300" simplePos="0" relativeHeight="251674624" behindDoc="0" locked="0" layoutInCell="1" allowOverlap="1" wp14:anchorId="3E2ACB8E">
             <wp:simplePos x="0" y="0"/>
-            <wp:positionH relativeFrom="page">
-              <wp:posOffset>45720</wp:posOffset>
+            <wp:positionH relativeFrom="margin">
+              <wp:align>center</wp:align>
             </wp:positionH>
             <wp:positionV relativeFrom="paragraph">
-              <wp:posOffset>293370</wp:posOffset>
+              <wp:posOffset>240843</wp:posOffset>
             </wp:positionV>
-            <wp:extent cx="7494270" cy="4717415"/>
-            <wp:effectExtent l="0" t="0" r="0" b="6985"/>
+            <wp:extent cx="6524625" cy="4881880"/>
+            <wp:effectExtent l="0" t="0" r="9525" b="0"/>
             <wp:wrapSquare wrapText="bothSides"/>
-            <wp:docPr id="8" name="Picture 8"/>
+            <wp:docPr id="4" name="Picture 4"/>
             <wp:cNvGraphicFramePr>
               <a:graphicFrameLocks xmlns:a="http://schemas.openxmlformats.org/drawingml/2006/main" noChangeAspect="1"/>
             </wp:cNvGraphicFramePr>
@@ -5231,7 +5185,7 @@
                   <pic:spPr>
                     <a:xfrm>
                       <a:off x="0" y="0"/>
-                      <a:ext cx="7494270" cy="4717415"/>
+                      <a:ext cx="6524625" cy="4881880"/>
                     </a:xfrm>
                     <a:prstGeom prst="rect">
                       <a:avLst/>
@@ -5240,10 +5194,10 @@
                 </pic:pic>
               </a:graphicData>
             </a:graphic>
-            <wp14:sizeRelH relativeFrom="page">
+            <wp14:sizeRelH relativeFrom="margin">
               <wp14:pctWidth>0</wp14:pctWidth>
             </wp14:sizeRelH>
-            <wp14:sizeRelV relativeFrom="page">
+            <wp14:sizeRelV relativeFrom="margin">
               <wp14:pctHeight>0</wp14:pctHeight>
             </wp14:sizeRelV>
           </wp:anchor>
@@ -5607,6 +5561,13 @@
     </w:p>
     <w:p>
       <w:pPr>
+        <w:rPr>
+          <w:lang w:val="en-US"/>
+        </w:rPr>
+      </w:pPr>
+    </w:p>
+    <w:p>
+      <w:pPr>
         <w:pStyle w:val="Heading3"/>
         <w:spacing w:before="0" w:line="360" w:lineRule="auto"/>
         <w:ind w:left="993" w:hanging="851"/>
@@ -5653,16 +5614,8 @@
         <w:rPr>
           <w:lang w:val="en-US"/>
         </w:rPr>
-        <w:t xml:space="preserve">deskripsi role untuk aktor tersebut. Deskripsi role menjelaskan wewenang yang dapat dilakukan oleh aktor dalam aplikasi. Berikut adalah tabel definisi </w:t>
-      </w:r>
-      <w:proofErr w:type="gramStart"/>
-      <w:r>
-        <w:rPr>
-          <w:lang w:val="en-US"/>
-        </w:rPr>
-        <w:t>aktor :</w:t>
-      </w:r>
-      <w:proofErr w:type="gramEnd"/>
+        <w:t>deskripsi role untuk aktor tersebut. Deskripsi role menjelaskan wewenang yang dapat dilakukan oleh aktor dalam aplikasi. Berikut adalah tabel definisi aktor :</w:t>
+      </w:r>
     </w:p>
     <w:tbl>
       <w:tblPr>
@@ -6922,24 +6875,13 @@
               <w:t>Pengguna memilih jenis produk</w:t>
             </w:r>
             <w:r>
-              <w:t xml:space="preserve">, nama suplier, </w:t>
-            </w:r>
-            <w:proofErr w:type="gramStart"/>
-            <w:r>
-              <w:t xml:space="preserve">dan </w:t>
-            </w:r>
-            <w:r>
-              <w:rPr>
-                <w:lang w:val="en-US"/>
-              </w:rPr>
-              <w:t xml:space="preserve"> data</w:t>
-            </w:r>
-            <w:proofErr w:type="gramEnd"/>
-            <w:r>
-              <w:rPr>
-                <w:lang w:val="en-US"/>
-              </w:rPr>
-              <w:t xml:space="preserve"> </w:t>
+              <w:t xml:space="preserve">, nama suplier, dan </w:t>
+            </w:r>
+            <w:r>
+              <w:rPr>
+                <w:lang w:val="en-US"/>
+              </w:rPr>
+              <w:t xml:space="preserve"> data </w:t>
             </w:r>
             <w:r>
               <w:t xml:space="preserve">pemesanan </w:t>
@@ -8046,6 +7988,15 @@
                 <w:lang w:val="en-US"/>
               </w:rPr>
             </w:pPr>
+            <w:r>
+              <w:t>UC-2</w:t>
+            </w:r>
+            <w:r>
+              <w:rPr>
+                <w:lang w:val="en-US"/>
+              </w:rPr>
+              <w:t>1</w:t>
+            </w:r>
           </w:p>
         </w:tc>
         <w:tc>
@@ -8059,6 +8010,12 @@
                 <w:lang w:val="en-US"/>
               </w:rPr>
             </w:pPr>
+            <w:r>
+              <w:rPr>
+                <w:lang w:val="en-US"/>
+              </w:rPr>
+              <w:t>Mitra</w:t>
+            </w:r>
           </w:p>
         </w:tc>
         <w:tc>
@@ -8072,6 +8029,15 @@
                 <w:lang w:val="en-US"/>
               </w:rPr>
             </w:pPr>
+            <w:r>
+              <w:t xml:space="preserve">Sistem menampilkan data </w:t>
+            </w:r>
+            <w:r>
+              <w:rPr>
+                <w:lang w:val="en-US"/>
+              </w:rPr>
+              <w:t>mitra.</w:t>
+            </w:r>
           </w:p>
         </w:tc>
       </w:tr>
@@ -8087,6 +8053,15 @@
                 <w:lang w:val="en-US"/>
               </w:rPr>
             </w:pPr>
+            <w:r>
+              <w:t>UC-2</w:t>
+            </w:r>
+            <w:r>
+              <w:rPr>
+                <w:lang w:val="en-US"/>
+              </w:rPr>
+              <w:t>2</w:t>
+            </w:r>
           </w:p>
         </w:tc>
         <w:tc>
@@ -8100,6 +8075,12 @@
                 <w:lang w:val="en-US"/>
               </w:rPr>
             </w:pPr>
+            <w:r>
+              <w:rPr>
+                <w:lang w:val="en-US"/>
+              </w:rPr>
+              <w:t>Tambah_Mitra</w:t>
+            </w:r>
           </w:p>
         </w:tc>
         <w:tc>
@@ -8113,6 +8094,87 @@
                 <w:lang w:val="en-US"/>
               </w:rPr>
             </w:pPr>
+            <w:r>
+              <w:rPr>
+                <w:lang w:val="en-US"/>
+              </w:rPr>
+              <w:t xml:space="preserve">Pengguna mengisi data </w:t>
+            </w:r>
+            <w:r>
+              <w:rPr>
+                <w:lang w:val="en-US"/>
+              </w:rPr>
+              <w:t>mitra</w:t>
+            </w:r>
+            <w:r>
+              <w:rPr>
+                <w:lang w:val="en-US"/>
+              </w:rPr>
+              <w:t xml:space="preserve">. Jika data yang dimasukkan sesuai dan tidak kosong maka sistem menyimpan data </w:t>
+            </w:r>
+            <w:r>
+              <w:rPr>
+                <w:lang w:val="en-US"/>
+              </w:rPr>
+              <w:t>mitra</w:t>
+            </w:r>
+            <w:r>
+              <w:rPr>
+                <w:lang w:val="en-US"/>
+              </w:rPr>
+              <w:t xml:space="preserve"> </w:t>
+            </w:r>
+            <w:r>
+              <w:rPr>
+                <w:lang w:val="en-US"/>
+              </w:rPr>
+              <w:t xml:space="preserve">ke </w:t>
+            </w:r>
+            <w:r>
+              <w:rPr>
+                <w:i/>
+                <w:lang w:val="en-US"/>
+              </w:rPr>
+              <w:t>database</w:t>
+            </w:r>
+            <w:r>
+              <w:rPr>
+                <w:i/>
+                <w:lang w:val="en-US"/>
+              </w:rPr>
+              <w:t xml:space="preserve">. </w:t>
+            </w:r>
+            <w:r>
+              <w:rPr>
+                <w:lang w:val="en-US"/>
+              </w:rPr>
+              <w:t xml:space="preserve">Jika data yang dimasukkan tidak </w:t>
+            </w:r>
+            <w:r>
+              <w:rPr>
+                <w:lang w:val="en-US"/>
+              </w:rPr>
+              <w:lastRenderedPageBreak/>
+              <w:t xml:space="preserve">sesuai atau kosong maka sistem menampilkan pesan gagal simpan dan sistem tidak menyimpan data </w:t>
+            </w:r>
+            <w:r>
+              <w:rPr>
+                <w:lang w:val="en-US"/>
+              </w:rPr>
+              <w:t>mitra</w:t>
+            </w:r>
+            <w:r>
+              <w:rPr>
+                <w:lang w:val="en-US"/>
+              </w:rPr>
+              <w:t xml:space="preserve"> </w:t>
+            </w:r>
+            <w:r>
+              <w:rPr>
+                <w:lang w:val="en-US"/>
+              </w:rPr>
+              <w:t>ke database.</w:t>
+            </w:r>
           </w:p>
         </w:tc>
       </w:tr>
@@ -8128,6 +8190,16 @@
                 <w:lang w:val="en-US"/>
               </w:rPr>
             </w:pPr>
+            <w:r>
+              <w:lastRenderedPageBreak/>
+              <w:t>UC-2</w:t>
+            </w:r>
+            <w:r>
+              <w:rPr>
+                <w:lang w:val="en-US"/>
+              </w:rPr>
+              <w:t>3</w:t>
+            </w:r>
           </w:p>
         </w:tc>
         <w:tc>
@@ -8141,6 +8213,24 @@
                 <w:lang w:val="en-US"/>
               </w:rPr>
             </w:pPr>
+            <w:r>
+              <w:rPr>
+                <w:lang w:val="en-US"/>
+              </w:rPr>
+              <w:t>Ubah_</w:t>
+            </w:r>
+            <w:r>
+              <w:rPr>
+                <w:lang w:val="en-US"/>
+              </w:rPr>
+              <w:t xml:space="preserve"> </w:t>
+            </w:r>
+            <w:r>
+              <w:rPr>
+                <w:lang w:val="en-US"/>
+              </w:rPr>
+              <w:t>Mitra</w:t>
+            </w:r>
           </w:p>
         </w:tc>
         <w:tc>
@@ -8150,10 +8240,43 @@
           <w:p>
             <w:pPr>
               <w:spacing w:line="360" w:lineRule="auto"/>
-              <w:rPr>
-                <w:lang w:val="en-US"/>
-              </w:rPr>
-            </w:pPr>
+            </w:pPr>
+            <w:r>
+              <w:t xml:space="preserve">Pengguna memilih </w:t>
+            </w:r>
+            <w:r>
+              <w:rPr>
+                <w:lang w:val="en-US"/>
+              </w:rPr>
+              <w:t>mitra</w:t>
+            </w:r>
+            <w:r>
+              <w:t xml:space="preserve"> </w:t>
+            </w:r>
+            <w:r>
+              <w:t xml:space="preserve">yang akan diubah kemudian pengguna mengubah data </w:t>
+            </w:r>
+            <w:r>
+              <w:rPr>
+                <w:lang w:val="en-US"/>
+              </w:rPr>
+              <w:t>mitra</w:t>
+            </w:r>
+            <w:r>
+              <w:t xml:space="preserve">. Jika data yang diubah sesuai dan tidak kosong maka sistem mengubah data </w:t>
+            </w:r>
+            <w:r>
+              <w:rPr>
+                <w:lang w:val="en-US"/>
+              </w:rPr>
+              <w:t>mitra</w:t>
+            </w:r>
+            <w:r>
+              <w:t xml:space="preserve"> </w:t>
+            </w:r>
+            <w:r>
+              <w:t>di database dan muncul pesan berhasil diubah.</w:t>
+            </w:r>
           </w:p>
         </w:tc>
       </w:tr>
@@ -8169,6 +8292,15 @@
                 <w:lang w:val="en-US"/>
               </w:rPr>
             </w:pPr>
+            <w:r>
+              <w:t>UC-2</w:t>
+            </w:r>
+            <w:r>
+              <w:rPr>
+                <w:lang w:val="en-US"/>
+              </w:rPr>
+              <w:t>4</w:t>
+            </w:r>
           </w:p>
         </w:tc>
         <w:tc>
@@ -8182,6 +8314,12 @@
                 <w:lang w:val="en-US"/>
               </w:rPr>
             </w:pPr>
+            <w:r>
+              <w:rPr>
+                <w:lang w:val="en-US"/>
+              </w:rPr>
+              <w:t>Hapus_Mitra</w:t>
+            </w:r>
           </w:p>
         </w:tc>
         <w:tc>
@@ -8191,10 +8329,37 @@
           <w:p>
             <w:pPr>
               <w:spacing w:line="360" w:lineRule="auto"/>
-              <w:rPr>
-                <w:lang w:val="en-US"/>
-              </w:rPr>
-            </w:pPr>
+            </w:pPr>
+            <w:r>
+              <w:rPr>
+                <w:lang w:val="en-US"/>
+              </w:rPr>
+              <w:t xml:space="preserve">Pengguna memilih </w:t>
+            </w:r>
+            <w:r>
+              <w:rPr>
+                <w:lang w:val="en-US"/>
+              </w:rPr>
+              <w:t>mitra</w:t>
+            </w:r>
+            <w:r>
+              <w:t xml:space="preserve"> </w:t>
+            </w:r>
+            <w:r>
+              <w:t xml:space="preserve">yang akan dihapus. Sistem menghapus data </w:t>
+            </w:r>
+            <w:r>
+              <w:rPr>
+                <w:lang w:val="en-US"/>
+              </w:rPr>
+              <w:t>mitra</w:t>
+            </w:r>
+            <w:r>
+              <w:t xml:space="preserve"> </w:t>
+            </w:r>
+            <w:r>
+              <w:t>di database dan muncul pesan berhasil dihapus</w:t>
+            </w:r>
           </w:p>
         </w:tc>
       </w:tr>
@@ -8210,6 +8375,12 @@
                 <w:lang w:val="en-US"/>
               </w:rPr>
             </w:pPr>
+            <w:r>
+              <w:t>UC-2</w:t>
+            </w:r>
+            <w:r>
+              <w:t>5</w:t>
+            </w:r>
           </w:p>
         </w:tc>
         <w:tc>
@@ -8223,6 +8394,12 @@
                 <w:lang w:val="en-US"/>
               </w:rPr>
             </w:pPr>
+            <w:r>
+              <w:rPr>
+                <w:lang w:val="en-US"/>
+              </w:rPr>
+              <w:t>User</w:t>
+            </w:r>
           </w:p>
         </w:tc>
         <w:tc>
@@ -8232,10 +8409,27 @@
           <w:p>
             <w:pPr>
               <w:spacing w:line="360" w:lineRule="auto"/>
-              <w:rPr>
-                <w:lang w:val="en-US"/>
-              </w:rPr>
-            </w:pPr>
+            </w:pPr>
+            <w:r>
+              <w:t>Sistem menampilkan data</w:t>
+            </w:r>
+            <w:r>
+              <w:rPr>
+                <w:i/>
+                <w:lang w:val="en-US"/>
+              </w:rPr>
+              <w:t xml:space="preserve"> </w:t>
+            </w:r>
+            <w:r>
+              <w:rPr>
+                <w:i/>
+                <w:lang w:val="en-US"/>
+              </w:rPr>
+              <w:t>user</w:t>
+            </w:r>
+            <w:r>
+              <w:t>.</w:t>
+            </w:r>
           </w:p>
         </w:tc>
       </w:tr>
@@ -8251,6 +8445,12 @@
                 <w:lang w:val="en-US"/>
               </w:rPr>
             </w:pPr>
+            <w:r>
+              <w:t>UC-2</w:t>
+            </w:r>
+            <w:r>
+              <w:t>6</w:t>
+            </w:r>
           </w:p>
         </w:tc>
         <w:tc>
@@ -8264,6 +8464,12 @@
                 <w:lang w:val="en-US"/>
               </w:rPr>
             </w:pPr>
+            <w:r>
+              <w:rPr>
+                <w:lang w:val="en-US"/>
+              </w:rPr>
+              <w:t>Tambah_User</w:t>
+            </w:r>
           </w:p>
         </w:tc>
         <w:tc>
@@ -8277,6 +8483,83 @@
                 <w:lang w:val="en-US"/>
               </w:rPr>
             </w:pPr>
+            <w:r>
+              <w:rPr>
+                <w:lang w:val="en-US"/>
+              </w:rPr>
+              <w:t xml:space="preserve">Pengguna mengisi data </w:t>
+            </w:r>
+            <w:r>
+              <w:rPr>
+                <w:i/>
+                <w:lang w:val="en-US"/>
+              </w:rPr>
+              <w:t>user</w:t>
+            </w:r>
+            <w:r>
+              <w:rPr>
+                <w:lang w:val="en-US"/>
+              </w:rPr>
+              <w:t xml:space="preserve">. Jika data yang dimasukkan sesuai dan tidak kosong maka sistem menyimpan data </w:t>
+            </w:r>
+            <w:r>
+              <w:rPr>
+                <w:i/>
+                <w:lang w:val="en-US"/>
+              </w:rPr>
+              <w:t>user</w:t>
+            </w:r>
+            <w:r>
+              <w:rPr>
+                <w:lang w:val="en-US"/>
+              </w:rPr>
+              <w:t xml:space="preserve"> </w:t>
+            </w:r>
+            <w:r>
+              <w:rPr>
+                <w:lang w:val="en-US"/>
+              </w:rPr>
+              <w:t xml:space="preserve">ke </w:t>
+            </w:r>
+            <w:r>
+              <w:rPr>
+                <w:i/>
+                <w:lang w:val="en-US"/>
+              </w:rPr>
+              <w:t>database</w:t>
+            </w:r>
+            <w:r>
+              <w:rPr>
+                <w:i/>
+                <w:lang w:val="en-US"/>
+              </w:rPr>
+              <w:t xml:space="preserve">. </w:t>
+            </w:r>
+            <w:r>
+              <w:rPr>
+                <w:lang w:val="en-US"/>
+              </w:rPr>
+              <w:t xml:space="preserve">Jika data yang dimasukkan tidak sesuai atau kosong maka sistem menampilkan pesan gagal simpan dan sistem tidak menyimpan data </w:t>
+            </w:r>
+            <w:r>
+              <w:rPr>
+                <w:i/>
+                <w:lang w:val="en-US"/>
+              </w:rPr>
+              <w:t>user</w:t>
+            </w:r>
+            <w:r>
+              <w:rPr>
+                <w:lang w:val="en-US"/>
+              </w:rPr>
+              <w:t xml:space="preserve"> </w:t>
+            </w:r>
+            <w:r>
+              <w:rPr>
+                <w:lang w:val="en-US"/>
+              </w:rPr>
+              <w:t>ke database.</w:t>
+            </w:r>
           </w:p>
         </w:tc>
       </w:tr>
@@ -8292,6 +8575,12 @@
                 <w:lang w:val="en-US"/>
               </w:rPr>
             </w:pPr>
+            <w:r>
+              <w:t>UC-2</w:t>
+            </w:r>
+            <w:r>
+              <w:t>7</w:t>
+            </w:r>
           </w:p>
         </w:tc>
         <w:tc>
@@ -8305,6 +8594,12 @@
                 <w:lang w:val="en-US"/>
               </w:rPr>
             </w:pPr>
+            <w:r>
+              <w:rPr>
+                <w:lang w:val="en-US"/>
+              </w:rPr>
+              <w:t>Ubah_User</w:t>
+            </w:r>
           </w:p>
         </w:tc>
         <w:tc>
@@ -8314,10 +8609,45 @@
           <w:p>
             <w:pPr>
               <w:spacing w:line="360" w:lineRule="auto"/>
-              <w:rPr>
-                <w:lang w:val="en-US"/>
-              </w:rPr>
-            </w:pPr>
+            </w:pPr>
+            <w:r>
+              <w:t xml:space="preserve">Pengguna memilih </w:t>
+            </w:r>
+            <w:r>
+              <w:rPr>
+                <w:i/>
+                <w:lang w:val="en-US"/>
+              </w:rPr>
+              <w:t>user</w:t>
+            </w:r>
+            <w:r>
+              <w:t xml:space="preserve"> </w:t>
+            </w:r>
+            <w:r>
+              <w:t xml:space="preserve">yang akan diubah kemudian pengguna mengubah data </w:t>
+            </w:r>
+            <w:r>
+              <w:rPr>
+                <w:i/>
+                <w:lang w:val="en-US"/>
+              </w:rPr>
+              <w:t>user</w:t>
+            </w:r>
+            <w:r>
+              <w:t xml:space="preserve">. Jika data yang diubah sesuai dan tidak kosong maka sistem mengubah data produk di </w:t>
+            </w:r>
+            <w:r>
+              <w:rPr>
+                <w:lang w:val="en-US"/>
+              </w:rPr>
+              <w:t>database</w:t>
+            </w:r>
+            <w:r>
+              <w:t xml:space="preserve"> </w:t>
+            </w:r>
+            <w:r>
+              <w:t>dan muncul pesan berhasil diubah.</w:t>
+            </w:r>
           </w:p>
         </w:tc>
       </w:tr>
@@ -8333,6 +8663,13 @@
                 <w:lang w:val="en-US"/>
               </w:rPr>
             </w:pPr>
+            <w:r>
+              <w:lastRenderedPageBreak/>
+              <w:t>UC-2</w:t>
+            </w:r>
+            <w:r>
+              <w:t>8</w:t>
+            </w:r>
           </w:p>
         </w:tc>
         <w:tc>
@@ -8346,6 +8683,12 @@
                 <w:lang w:val="en-US"/>
               </w:rPr>
             </w:pPr>
+            <w:r>
+              <w:rPr>
+                <w:lang w:val="en-US"/>
+              </w:rPr>
+              <w:t>Hapus_User</w:t>
+            </w:r>
           </w:p>
         </w:tc>
         <w:tc>
@@ -8355,10 +8698,39 @@
           <w:p>
             <w:pPr>
               <w:spacing w:line="360" w:lineRule="auto"/>
-              <w:rPr>
-                <w:lang w:val="en-US"/>
-              </w:rPr>
-            </w:pPr>
+            </w:pPr>
+            <w:r>
+              <w:rPr>
+                <w:lang w:val="en-US"/>
+              </w:rPr>
+              <w:t xml:space="preserve">Pengguna memilih </w:t>
+            </w:r>
+            <w:r>
+              <w:rPr>
+                <w:i/>
+                <w:lang w:val="en-US"/>
+              </w:rPr>
+              <w:t>user</w:t>
+            </w:r>
+            <w:r>
+              <w:t xml:space="preserve"> </w:t>
+            </w:r>
+            <w:r>
+              <w:t xml:space="preserve">yang akan dihapus. Sistem menghapus data </w:t>
+            </w:r>
+            <w:r>
+              <w:rPr>
+                <w:i/>
+                <w:lang w:val="en-US"/>
+              </w:rPr>
+              <w:t>user</w:t>
+            </w:r>
+            <w:r>
+              <w:t xml:space="preserve"> </w:t>
+            </w:r>
+            <w:r>
+              <w:t>di database dan muncul pesan berhasil dihapus</w:t>
+            </w:r>
           </w:p>
         </w:tc>
       </w:tr>
@@ -8375,10 +8747,10 @@
               </w:rPr>
             </w:pPr>
             <w:r>
-              <w:rPr>
-                <w:lang w:val="en-US"/>
-              </w:rPr>
-              <w:t>`</w:t>
+              <w:t>UC-2</w:t>
+            </w:r>
+            <w:r>
+              <w:t>9</w:t>
             </w:r>
           </w:p>
         </w:tc>
@@ -8393,6 +8765,12 @@
                 <w:lang w:val="en-US"/>
               </w:rPr>
             </w:pPr>
+            <w:r>
+              <w:rPr>
+                <w:lang w:val="en-US"/>
+              </w:rPr>
+              <w:t>Regional</w:t>
+            </w:r>
           </w:p>
         </w:tc>
         <w:tc>
@@ -8402,10 +8780,439 @@
           <w:p>
             <w:pPr>
               <w:spacing w:line="360" w:lineRule="auto"/>
-              <w:rPr>
-                <w:lang w:val="en-US"/>
-              </w:rPr>
-            </w:pPr>
+            </w:pPr>
+            <w:r>
+              <w:t>Sistem menampilkan data</w:t>
+            </w:r>
+            <w:r>
+              <w:rPr>
+                <w:lang w:val="en-US"/>
+              </w:rPr>
+              <w:t xml:space="preserve"> regional</w:t>
+            </w:r>
+            <w:r>
+              <w:t>.</w:t>
+            </w:r>
+          </w:p>
+        </w:tc>
+      </w:tr>
+      <w:tr>
+        <w:tc>
+          <w:tcPr>
+            <w:tcW w:w="943" w:type="dxa"/>
+          </w:tcPr>
+          <w:p>
+            <w:pPr>
+              <w:spacing w:line="360" w:lineRule="auto"/>
+              <w:rPr>
+                <w:lang w:val="en-US"/>
+              </w:rPr>
+            </w:pPr>
+            <w:r>
+              <w:t>UC-</w:t>
+            </w:r>
+            <w:r>
+              <w:t>30</w:t>
+            </w:r>
+          </w:p>
+        </w:tc>
+        <w:tc>
+          <w:tcPr>
+            <w:tcW w:w="2482" w:type="dxa"/>
+          </w:tcPr>
+          <w:p>
+            <w:pPr>
+              <w:spacing w:line="360" w:lineRule="auto"/>
+              <w:rPr>
+                <w:lang w:val="en-US"/>
+              </w:rPr>
+            </w:pPr>
+            <w:r>
+              <w:rPr>
+                <w:lang w:val="en-US"/>
+              </w:rPr>
+              <w:t>Tambah_Regional</w:t>
+            </w:r>
+          </w:p>
+        </w:tc>
+        <w:tc>
+          <w:tcPr>
+            <w:tcW w:w="4360" w:type="dxa"/>
+          </w:tcPr>
+          <w:p>
+            <w:pPr>
+              <w:spacing w:line="360" w:lineRule="auto"/>
+              <w:rPr>
+                <w:lang w:val="en-US"/>
+              </w:rPr>
+            </w:pPr>
+            <w:r>
+              <w:rPr>
+                <w:lang w:val="en-US"/>
+              </w:rPr>
+              <w:t>Pengguna mengisi data regional. Jika data yang dimasukkan sesuai dan tidak kosong maka sistem menyimpan data regional</w:t>
+            </w:r>
+            <w:r>
+              <w:rPr>
+                <w:lang w:val="en-US"/>
+              </w:rPr>
+              <w:t xml:space="preserve"> </w:t>
+            </w:r>
+            <w:r>
+              <w:rPr>
+                <w:lang w:val="en-US"/>
+              </w:rPr>
+              <w:t xml:space="preserve">ke </w:t>
+            </w:r>
+            <w:r>
+              <w:rPr>
+                <w:i/>
+                <w:lang w:val="en-US"/>
+              </w:rPr>
+              <w:t>database</w:t>
+            </w:r>
+            <w:r>
+              <w:rPr>
+                <w:i/>
+                <w:lang w:val="en-US"/>
+              </w:rPr>
+              <w:t xml:space="preserve">. </w:t>
+            </w:r>
+            <w:r>
+              <w:rPr>
+                <w:lang w:val="en-US"/>
+              </w:rPr>
+              <w:t xml:space="preserve">Jika data yang dimasukkan tidak sesuai atau kosong maka sistem menampilkan pesan gagal simpan dan sistem tidak menyimpan data </w:t>
+            </w:r>
+            <w:r>
+              <w:rPr>
+                <w:lang w:val="en-US"/>
+              </w:rPr>
+              <w:t>regional</w:t>
+            </w:r>
+            <w:r>
+              <w:rPr>
+                <w:lang w:val="en-US"/>
+              </w:rPr>
+              <w:t xml:space="preserve"> </w:t>
+            </w:r>
+            <w:r>
+              <w:rPr>
+                <w:lang w:val="en-US"/>
+              </w:rPr>
+              <w:t>ke database.</w:t>
+            </w:r>
+          </w:p>
+        </w:tc>
+      </w:tr>
+      <w:tr>
+        <w:tc>
+          <w:tcPr>
+            <w:tcW w:w="943" w:type="dxa"/>
+          </w:tcPr>
+          <w:p>
+            <w:pPr>
+              <w:spacing w:line="360" w:lineRule="auto"/>
+              <w:rPr>
+                <w:lang w:val="en-US"/>
+              </w:rPr>
+            </w:pPr>
+            <w:r>
+              <w:t>UC-3</w:t>
+            </w:r>
+            <w:r>
+              <w:rPr>
+                <w:lang w:val="en-US"/>
+              </w:rPr>
+              <w:t>1</w:t>
+            </w:r>
+          </w:p>
+        </w:tc>
+        <w:tc>
+          <w:tcPr>
+            <w:tcW w:w="2482" w:type="dxa"/>
+          </w:tcPr>
+          <w:p>
+            <w:pPr>
+              <w:spacing w:line="360" w:lineRule="auto"/>
+              <w:rPr>
+                <w:lang w:val="en-US"/>
+              </w:rPr>
+            </w:pPr>
+            <w:r>
+              <w:rPr>
+                <w:lang w:val="en-US"/>
+              </w:rPr>
+              <w:t>Ubah_Regional</w:t>
+            </w:r>
+          </w:p>
+        </w:tc>
+        <w:tc>
+          <w:tcPr>
+            <w:tcW w:w="4360" w:type="dxa"/>
+          </w:tcPr>
+          <w:p>
+            <w:pPr>
+              <w:spacing w:line="360" w:lineRule="auto"/>
+            </w:pPr>
+            <w:r>
+              <w:t xml:space="preserve">Pengguna memilih </w:t>
+            </w:r>
+            <w:r>
+              <w:rPr>
+                <w:lang w:val="en-US"/>
+              </w:rPr>
+              <w:t xml:space="preserve">regional </w:t>
+            </w:r>
+            <w:r>
+              <w:t xml:space="preserve">yang akan diubah kemudian pengguna mengubah data </w:t>
+            </w:r>
+            <w:r>
+              <w:rPr>
+                <w:lang w:val="en-US"/>
+              </w:rPr>
+              <w:t>regional</w:t>
+            </w:r>
+            <w:r>
+              <w:t xml:space="preserve">. Jika data yang diubah sesuai dan tidak kosong maka sistem mengubah data </w:t>
+            </w:r>
+            <w:r>
+              <w:rPr>
+                <w:lang w:val="en-US"/>
+              </w:rPr>
+              <w:t xml:space="preserve">regional </w:t>
+            </w:r>
+            <w:r>
+              <w:t>di database dan muncul pesan berhasil diubah.</w:t>
+            </w:r>
+          </w:p>
+        </w:tc>
+      </w:tr>
+      <w:tr>
+        <w:tc>
+          <w:tcPr>
+            <w:tcW w:w="943" w:type="dxa"/>
+          </w:tcPr>
+          <w:p>
+            <w:pPr>
+              <w:spacing w:line="360" w:lineRule="auto"/>
+              <w:rPr>
+                <w:lang w:val="en-US"/>
+              </w:rPr>
+            </w:pPr>
+            <w:r>
+              <w:t>UC-3</w:t>
+            </w:r>
+            <w:r>
+              <w:rPr>
+                <w:lang w:val="en-US"/>
+              </w:rPr>
+              <w:t>2</w:t>
+            </w:r>
+          </w:p>
+        </w:tc>
+        <w:tc>
+          <w:tcPr>
+            <w:tcW w:w="2482" w:type="dxa"/>
+          </w:tcPr>
+          <w:p>
+            <w:pPr>
+              <w:spacing w:line="360" w:lineRule="auto"/>
+              <w:rPr>
+                <w:lang w:val="en-US"/>
+              </w:rPr>
+            </w:pPr>
+            <w:r>
+              <w:rPr>
+                <w:lang w:val="en-US"/>
+              </w:rPr>
+              <w:t>Hapus_</w:t>
+            </w:r>
+            <w:r>
+              <w:rPr>
+                <w:lang w:val="en-US"/>
+              </w:rPr>
+              <w:t>Regional</w:t>
+            </w:r>
+          </w:p>
+        </w:tc>
+        <w:tc>
+          <w:tcPr>
+            <w:tcW w:w="4360" w:type="dxa"/>
+          </w:tcPr>
+          <w:p>
+            <w:pPr>
+              <w:spacing w:line="360" w:lineRule="auto"/>
+            </w:pPr>
+            <w:r>
+              <w:rPr>
+                <w:lang w:val="en-US"/>
+              </w:rPr>
+              <w:t xml:space="preserve">Pengguna memilih </w:t>
+            </w:r>
+            <w:r>
+              <w:rPr>
+                <w:lang w:val="en-US"/>
+              </w:rPr>
+              <w:t xml:space="preserve">regional </w:t>
+            </w:r>
+            <w:r>
+              <w:t xml:space="preserve">yang akan dihapus. Sistem menghapus data </w:t>
+            </w:r>
+            <w:r>
+              <w:rPr>
+                <w:lang w:val="en-US"/>
+              </w:rPr>
+              <w:t xml:space="preserve">regional </w:t>
+            </w:r>
+            <w:r>
+              <w:t>di database dan muncul pesan berhasil dihapus</w:t>
+            </w:r>
+          </w:p>
+        </w:tc>
+      </w:tr>
+      <w:tr>
+        <w:tc>
+          <w:tcPr>
+            <w:tcW w:w="943" w:type="dxa"/>
+          </w:tcPr>
+          <w:p>
+            <w:pPr>
+              <w:spacing w:line="360" w:lineRule="auto"/>
+              <w:rPr>
+                <w:lang w:val="en-US"/>
+              </w:rPr>
+            </w:pPr>
+            <w:r>
+              <w:t>UC-3</w:t>
+            </w:r>
+            <w:r>
+              <w:rPr>
+                <w:lang w:val="en-US"/>
+              </w:rPr>
+              <w:t>3</w:t>
+            </w:r>
+          </w:p>
+        </w:tc>
+        <w:tc>
+          <w:tcPr>
+            <w:tcW w:w="2482" w:type="dxa"/>
+          </w:tcPr>
+          <w:p>
+            <w:pPr>
+              <w:spacing w:line="360" w:lineRule="auto"/>
+              <w:rPr>
+                <w:lang w:val="en-US"/>
+              </w:rPr>
+            </w:pPr>
+            <w:r>
+              <w:rPr>
+                <w:lang w:val="en-US"/>
+              </w:rPr>
+              <w:t>Cari_Regional</w:t>
+            </w:r>
+          </w:p>
+        </w:tc>
+        <w:tc>
+          <w:tcPr>
+            <w:tcW w:w="4360" w:type="dxa"/>
+          </w:tcPr>
+          <w:p>
+            <w:pPr>
+              <w:spacing w:line="360" w:lineRule="auto"/>
+              <w:rPr>
+                <w:lang w:val="en-US"/>
+              </w:rPr>
+            </w:pPr>
+            <w:r>
+              <w:rPr>
+                <w:lang w:val="en-US"/>
+              </w:rPr>
+              <w:t xml:space="preserve">Pengguna mengisi data </w:t>
+            </w:r>
+            <w:r>
+              <w:rPr>
+                <w:lang w:val="en-US"/>
+              </w:rPr>
+              <w:t xml:space="preserve">regional </w:t>
+            </w:r>
+            <w:r>
+              <w:rPr>
+                <w:lang w:val="en-US"/>
+              </w:rPr>
+              <w:t xml:space="preserve">yang akan dicari. Jika data yang dimasukkan sesuai dengan di </w:t>
+            </w:r>
+            <w:r>
+              <w:rPr>
+                <w:i/>
+                <w:lang w:val="en-US"/>
+              </w:rPr>
+              <w:t xml:space="preserve">database </w:t>
+            </w:r>
+            <w:r>
+              <w:rPr>
+                <w:lang w:val="en-US"/>
+              </w:rPr>
+              <w:t xml:space="preserve">regional </w:t>
+            </w:r>
+            <w:r>
+              <w:rPr>
+                <w:lang w:val="en-US"/>
+              </w:rPr>
+              <w:t xml:space="preserve">maka sistem akan menampilkan data </w:t>
+            </w:r>
+            <w:r>
+              <w:rPr>
+                <w:lang w:val="en-US"/>
+              </w:rPr>
+              <w:t xml:space="preserve">regional </w:t>
+            </w:r>
+            <w:r>
+              <w:rPr>
+                <w:lang w:val="en-US"/>
+              </w:rPr>
+              <w:t xml:space="preserve">yang dicari. Jika data yang dimasukkan tidak sesuai dengan di </w:t>
+            </w:r>
+            <w:r>
+              <w:rPr>
+                <w:i/>
+                <w:lang w:val="en-US"/>
+              </w:rPr>
+              <w:t xml:space="preserve">database </w:t>
+            </w:r>
+            <w:r>
+              <w:rPr>
+                <w:lang w:val="en-US"/>
+              </w:rPr>
+              <w:t xml:space="preserve">produk maka </w:t>
+            </w:r>
+            <w:bookmarkStart w:id="0" w:name="_GoBack"/>
+            <w:bookmarkEnd w:id="0"/>
+            <w:r>
+              <w:rPr>
+                <w:lang w:val="en-US"/>
+              </w:rPr>
+              <w:lastRenderedPageBreak/>
+              <w:t>sistem akan menampikan pesan data</w:t>
+            </w:r>
+            <w:r>
+              <w:rPr>
+                <w:lang w:val="en-US"/>
+              </w:rPr>
+              <w:t xml:space="preserve"> </w:t>
+            </w:r>
+            <w:r>
+              <w:rPr>
+                <w:lang w:val="en-US"/>
+              </w:rPr>
+              <w:t>regional</w:t>
+            </w:r>
+            <w:r>
+              <w:rPr>
+                <w:lang w:val="en-US"/>
+              </w:rPr>
+              <w:t xml:space="preserve"> yang dicari tidak ditemukan.</w:t>
+            </w:r>
           </w:p>
         </w:tc>
       </w:tr>
@@ -8808,7 +9615,6 @@
           <w:color w:val="000000" w:themeColor="text1"/>
           <w:lang w:val="en-US"/>
         </w:rPr>
-        <w:lastRenderedPageBreak/>
         <w:t>Controller</w:t>
       </w:r>
     </w:p>
@@ -8839,6 +9645,7 @@
           <w:color w:val="000000" w:themeColor="text1"/>
           <w:lang w:val="en-US"/>
         </w:rPr>
+        <w:lastRenderedPageBreak/>
         <w:t>Implementasi Antarmuka</w:t>
       </w:r>
     </w:p>
@@ -12701,7 +13508,7 @@
 </file>
 
 <file path=customXml/itemProps1.xml><?xml version="1.0" encoding="utf-8"?>
-<ds:datastoreItem xmlns:ds="http://schemas.openxmlformats.org/officeDocument/2006/customXml" ds:itemID="{AF80A884-EE3E-4DC8-97D8-34C0F46DED12}">
+<ds:datastoreItem xmlns:ds="http://schemas.openxmlformats.org/officeDocument/2006/customXml" ds:itemID="{62956C9E-F247-408A-899D-BB9196E266E8}">
   <ds:schemaRefs>
     <ds:schemaRef ds:uri="http://schemas.openxmlformats.org/officeDocument/2006/bibliography"/>
   </ds:schemaRefs>

</xml_diff>

<commit_message>
tinggal isi usecase scenario
</commit_message>
<xml_diff>
--- a/Laporan/Revisi-2/BAB 3.docx
+++ b/Laporan/Revisi-2/BAB 3.docx
@@ -8116,13 +8116,7 @@
               <w:rPr>
                 <w:lang w:val="en-US"/>
               </w:rPr>
-              <w:t>mitra</w:t>
-            </w:r>
-            <w:r>
-              <w:rPr>
-                <w:lang w:val="en-US"/>
-              </w:rPr>
-              <w:t xml:space="preserve"> </w:t>
+              <w:t xml:space="preserve">mitra </w:t>
             </w:r>
             <w:r>
               <w:rPr>
@@ -8161,13 +8155,7 @@
               <w:rPr>
                 <w:lang w:val="en-US"/>
               </w:rPr>
-              <w:t>mitra</w:t>
-            </w:r>
-            <w:r>
-              <w:rPr>
-                <w:lang w:val="en-US"/>
-              </w:rPr>
-              <w:t xml:space="preserve"> </w:t>
+              <w:t xml:space="preserve">mitra </w:t>
             </w:r>
             <w:r>
               <w:rPr>
@@ -8217,19 +8205,7 @@
               <w:rPr>
                 <w:lang w:val="en-US"/>
               </w:rPr>
-              <w:t>Ubah_</w:t>
-            </w:r>
-            <w:r>
-              <w:rPr>
-                <w:lang w:val="en-US"/>
-              </w:rPr>
-              <w:t xml:space="preserve"> </w:t>
-            </w:r>
-            <w:r>
-              <w:rPr>
-                <w:lang w:val="en-US"/>
-              </w:rPr>
-              <w:t>Mitra</w:t>
+              <w:t>Ubah_ Mitra</w:t>
             </w:r>
           </w:p>
         </w:tc>
@@ -8376,10 +8352,7 @@
               </w:rPr>
             </w:pPr>
             <w:r>
-              <w:t>UC-2</w:t>
-            </w:r>
-            <w:r>
-              <w:t>5</w:t>
+              <w:t>UC-25</w:t>
             </w:r>
           </w:p>
         </w:tc>
@@ -8418,14 +8391,7 @@
                 <w:i/>
                 <w:lang w:val="en-US"/>
               </w:rPr>
-              <w:t xml:space="preserve"> </w:t>
-            </w:r>
-            <w:r>
-              <w:rPr>
-                <w:i/>
-                <w:lang w:val="en-US"/>
-              </w:rPr>
-              <w:t>user</w:t>
+              <w:t xml:space="preserve"> user</w:t>
             </w:r>
             <w:r>
               <w:t>.</w:t>
@@ -8446,10 +8412,7 @@
               </w:rPr>
             </w:pPr>
             <w:r>
-              <w:t>UC-2</w:t>
-            </w:r>
-            <w:r>
-              <w:t>6</w:t>
+              <w:t>UC-26</w:t>
             </w:r>
           </w:p>
         </w:tc>
@@ -8576,10 +8539,7 @@
               </w:rPr>
             </w:pPr>
             <w:r>
-              <w:t>UC-2</w:t>
-            </w:r>
-            <w:r>
-              <w:t>7</w:t>
+              <w:t>UC-27</w:t>
             </w:r>
           </w:p>
         </w:tc>
@@ -8665,10 +8625,7 @@
             </w:pPr>
             <w:r>
               <w:lastRenderedPageBreak/>
-              <w:t>UC-2</w:t>
-            </w:r>
-            <w:r>
-              <w:t>8</w:t>
+              <w:t>UC-28</w:t>
             </w:r>
           </w:p>
         </w:tc>
@@ -8747,10 +8704,7 @@
               </w:rPr>
             </w:pPr>
             <w:r>
-              <w:t>UC-2</w:t>
-            </w:r>
-            <w:r>
-              <w:t>9</w:t>
+              <w:t>UC-29</w:t>
             </w:r>
           </w:p>
         </w:tc>
@@ -8809,10 +8763,7 @@
               </w:rPr>
             </w:pPr>
             <w:r>
-              <w:t>UC-</w:t>
-            </w:r>
-            <w:r>
-              <w:t>30</w:t>
+              <w:t>UC-30</w:t>
             </w:r>
           </w:p>
         </w:tc>
@@ -8850,19 +8801,7 @@
               <w:rPr>
                 <w:lang w:val="en-US"/>
               </w:rPr>
-              <w:t>Pengguna mengisi data regional. Jika data yang dimasukkan sesuai dan tidak kosong maka sistem menyimpan data regional</w:t>
-            </w:r>
-            <w:r>
-              <w:rPr>
-                <w:lang w:val="en-US"/>
-              </w:rPr>
-              <w:t xml:space="preserve"> </w:t>
-            </w:r>
-            <w:r>
-              <w:rPr>
-                <w:lang w:val="en-US"/>
-              </w:rPr>
-              <w:t xml:space="preserve">ke </w:t>
+              <w:t xml:space="preserve">Pengguna mengisi data regional. Jika data yang dimasukkan sesuai dan tidak kosong maka sistem menyimpan data regional ke </w:t>
             </w:r>
             <w:r>
               <w:rPr>
@@ -8888,13 +8827,7 @@
               <w:rPr>
                 <w:lang w:val="en-US"/>
               </w:rPr>
-              <w:t>regional</w:t>
-            </w:r>
-            <w:r>
-              <w:rPr>
-                <w:lang w:val="en-US"/>
-              </w:rPr>
-              <w:t xml:space="preserve"> </w:t>
+              <w:t xml:space="preserve">regional </w:t>
             </w:r>
             <w:r>
               <w:rPr>
@@ -9186,8 +9119,6 @@
               </w:rPr>
               <w:t xml:space="preserve">produk maka </w:t>
             </w:r>
-            <w:bookmarkStart w:id="0" w:name="_GoBack"/>
-            <w:bookmarkEnd w:id="0"/>
             <w:r>
               <w:rPr>
                 <w:lang w:val="en-US"/>
@@ -9199,13 +9130,7 @@
               <w:rPr>
                 <w:lang w:val="en-US"/>
               </w:rPr>
-              <w:t xml:space="preserve"> </w:t>
-            </w:r>
-            <w:r>
-              <w:rPr>
-                <w:lang w:val="en-US"/>
-              </w:rPr>
-              <w:t>regional</w:t>
+              <w:t xml:space="preserve"> regional</w:t>
             </w:r>
             <w:r>
               <w:rPr>
@@ -9220,7 +9145,6 @@
     <w:p>
       <w:pPr>
         <w:spacing w:line="360" w:lineRule="auto"/>
-        <w:ind w:left="142"/>
         <w:rPr>
           <w:lang w:val="en-US"/>
         </w:rPr>
@@ -9234,6 +9158,7 @@
         <w:rPr>
           <w:rFonts w:ascii="Times New Roman" w:hAnsi="Times New Roman" w:cs="Times New Roman"/>
           <w:b/>
+          <w:i/>
           <w:color w:val="000000" w:themeColor="text1"/>
           <w:lang w:val="en-US"/>
         </w:rPr>
@@ -9260,31 +9185,1331 @@
     </w:p>
     <w:p>
       <w:pPr>
-        <w:spacing w:line="360" w:lineRule="auto"/>
-        <w:rPr>
-          <w:lang w:val="en-US"/>
-        </w:rPr>
-      </w:pPr>
+        <w:ind w:left="142" w:firstLine="851"/>
+        <w:jc w:val="both"/>
+        <w:rPr>
+          <w:lang w:val="en-US"/>
+        </w:rPr>
+      </w:pPr>
+      <w:r>
+        <w:rPr>
+          <w:lang w:val="en-US"/>
+        </w:rPr>
+        <w:t>Skenario Use Case merupakan flow of event untuk use case utama yang dapat menggambarkan urutan interaksi aktor dengan use case tersebut dimulai dari awal aktor berinteraksi hingga selesai. Berikut adalah scenario use case yang terbentuk :</w:t>
+      </w:r>
     </w:p>
     <w:p>
       <w:pPr>
         <w:pStyle w:val="Heading4"/>
         <w:spacing w:before="0" w:line="360" w:lineRule="auto"/>
-        <w:rPr>
-          <w:rFonts w:ascii="Times New Roman" w:hAnsi="Times New Roman" w:cs="Times New Roman"/>
-          <w:b/>
-          <w:color w:val="000000" w:themeColor="text1"/>
-          <w:lang w:val="en-US"/>
-        </w:rPr>
-      </w:pPr>
-      <w:r>
-        <w:rPr>
-          <w:rFonts w:ascii="Times New Roman" w:hAnsi="Times New Roman" w:cs="Times New Roman"/>
-          <w:b/>
-          <w:color w:val="000000" w:themeColor="text1"/>
-          <w:lang w:val="en-US"/>
-        </w:rPr>
-        <w:t>Use Case Login</w:t>
+        <w:ind w:left="1134" w:hanging="992"/>
+        <w:rPr>
+          <w:rFonts w:ascii="Times New Roman" w:hAnsi="Times New Roman" w:cs="Times New Roman"/>
+          <w:b/>
+          <w:color w:val="000000" w:themeColor="text1"/>
+          <w:lang w:val="en-US"/>
+        </w:rPr>
+      </w:pPr>
+      <w:r>
+        <w:rPr>
+          <w:rFonts w:ascii="Times New Roman" w:hAnsi="Times New Roman" w:cs="Times New Roman"/>
+          <w:b/>
+          <w:color w:val="000000" w:themeColor="text1"/>
+          <w:lang w:val="en-US"/>
+        </w:rPr>
+        <w:t xml:space="preserve">Use Case </w:t>
+      </w:r>
+      <w:r>
+        <w:rPr>
+          <w:rFonts w:ascii="Times New Roman" w:hAnsi="Times New Roman" w:cs="Times New Roman"/>
+          <w:b/>
+          <w:i w:val="0"/>
+          <w:color w:val="000000" w:themeColor="text1"/>
+          <w:lang w:val="en-US"/>
+        </w:rPr>
+        <w:t>Login</w:t>
+      </w:r>
+    </w:p>
+    <w:p>
+      <w:pPr>
+        <w:ind w:left="1134" w:hanging="992"/>
+        <w:rPr>
+          <w:lang w:val="en-US"/>
+        </w:rPr>
+      </w:pPr>
+    </w:p>
+    <w:p>
+      <w:pPr>
+        <w:pStyle w:val="Heading4"/>
+        <w:spacing w:before="0" w:line="360" w:lineRule="auto"/>
+        <w:ind w:left="1134" w:hanging="992"/>
+        <w:rPr>
+          <w:rFonts w:ascii="Times New Roman" w:hAnsi="Times New Roman" w:cs="Times New Roman"/>
+          <w:b/>
+          <w:color w:val="000000" w:themeColor="text1"/>
+          <w:lang w:val="en-US"/>
+        </w:rPr>
+      </w:pPr>
+      <w:r>
+        <w:rPr>
+          <w:rFonts w:ascii="Times New Roman" w:hAnsi="Times New Roman" w:cs="Times New Roman"/>
+          <w:b/>
+          <w:color w:val="000000" w:themeColor="text1"/>
+          <w:lang w:val="en-US"/>
+        </w:rPr>
+        <w:t xml:space="preserve">Use Case </w:t>
+      </w:r>
+      <w:r>
+        <w:rPr>
+          <w:rFonts w:ascii="Times New Roman" w:hAnsi="Times New Roman" w:cs="Times New Roman"/>
+          <w:b/>
+          <w:i w:val="0"/>
+          <w:color w:val="000000" w:themeColor="text1"/>
+          <w:lang w:val="en-US"/>
+        </w:rPr>
+        <w:t>Pengelolaan_Produk</w:t>
+      </w:r>
+    </w:p>
+    <w:p>
+      <w:pPr>
+        <w:ind w:left="1134" w:hanging="992"/>
+        <w:rPr>
+          <w:lang w:val="en-US"/>
+        </w:rPr>
+      </w:pPr>
+    </w:p>
+    <w:p>
+      <w:pPr>
+        <w:pStyle w:val="Heading4"/>
+        <w:spacing w:before="0" w:line="360" w:lineRule="auto"/>
+        <w:ind w:left="1134" w:hanging="992"/>
+        <w:rPr>
+          <w:rFonts w:ascii="Times New Roman" w:hAnsi="Times New Roman" w:cs="Times New Roman"/>
+          <w:b/>
+          <w:color w:val="000000" w:themeColor="text1"/>
+          <w:lang w:val="en-US"/>
+        </w:rPr>
+      </w:pPr>
+      <w:r>
+        <w:rPr>
+          <w:rFonts w:ascii="Times New Roman" w:hAnsi="Times New Roman" w:cs="Times New Roman"/>
+          <w:b/>
+          <w:color w:val="000000" w:themeColor="text1"/>
+          <w:lang w:val="en-US"/>
+        </w:rPr>
+        <w:t xml:space="preserve">Use Case </w:t>
+      </w:r>
+      <w:r>
+        <w:rPr>
+          <w:rFonts w:ascii="Times New Roman" w:hAnsi="Times New Roman" w:cs="Times New Roman"/>
+          <w:b/>
+          <w:i w:val="0"/>
+          <w:color w:val="000000" w:themeColor="text1"/>
+          <w:lang w:val="en-US"/>
+        </w:rPr>
+        <w:t>Tambah_Produk</w:t>
+      </w:r>
+    </w:p>
+    <w:p>
+      <w:pPr>
+        <w:ind w:left="1134" w:hanging="992"/>
+        <w:rPr>
+          <w:lang w:val="en-US"/>
+        </w:rPr>
+      </w:pPr>
+    </w:p>
+    <w:p>
+      <w:pPr>
+        <w:pStyle w:val="Heading4"/>
+        <w:spacing w:before="0" w:line="360" w:lineRule="auto"/>
+        <w:ind w:left="1134" w:hanging="992"/>
+        <w:rPr>
+          <w:rFonts w:ascii="Times New Roman" w:hAnsi="Times New Roman" w:cs="Times New Roman"/>
+          <w:b/>
+          <w:color w:val="000000" w:themeColor="text1"/>
+          <w:lang w:val="en-US"/>
+        </w:rPr>
+      </w:pPr>
+      <w:r>
+        <w:rPr>
+          <w:rFonts w:ascii="Times New Roman" w:hAnsi="Times New Roman" w:cs="Times New Roman"/>
+          <w:b/>
+          <w:color w:val="000000" w:themeColor="text1"/>
+          <w:lang w:val="en-US"/>
+        </w:rPr>
+        <w:t xml:space="preserve">Use Case </w:t>
+      </w:r>
+      <w:r>
+        <w:rPr>
+          <w:rFonts w:ascii="Times New Roman" w:hAnsi="Times New Roman" w:cs="Times New Roman"/>
+          <w:b/>
+          <w:i w:val="0"/>
+          <w:color w:val="000000" w:themeColor="text1"/>
+          <w:lang w:val="en-US"/>
+        </w:rPr>
+        <w:t>Ubah_Produk</w:t>
+      </w:r>
+    </w:p>
+    <w:p>
+      <w:pPr>
+        <w:ind w:left="1134" w:hanging="992"/>
+        <w:rPr>
+          <w:lang w:val="en-US"/>
+        </w:rPr>
+      </w:pPr>
+    </w:p>
+    <w:p>
+      <w:pPr>
+        <w:pStyle w:val="Heading4"/>
+        <w:spacing w:before="0" w:line="360" w:lineRule="auto"/>
+        <w:ind w:left="1134" w:hanging="992"/>
+        <w:rPr>
+          <w:rFonts w:ascii="Times New Roman" w:hAnsi="Times New Roman" w:cs="Times New Roman"/>
+          <w:b/>
+          <w:color w:val="000000" w:themeColor="text1"/>
+          <w:lang w:val="en-US"/>
+        </w:rPr>
+      </w:pPr>
+      <w:r>
+        <w:rPr>
+          <w:rFonts w:ascii="Times New Roman" w:hAnsi="Times New Roman" w:cs="Times New Roman"/>
+          <w:b/>
+          <w:color w:val="000000" w:themeColor="text1"/>
+          <w:lang w:val="en-US"/>
+        </w:rPr>
+        <w:t xml:space="preserve">Use Case </w:t>
+      </w:r>
+      <w:r>
+        <w:rPr>
+          <w:rFonts w:ascii="Times New Roman" w:hAnsi="Times New Roman" w:cs="Times New Roman"/>
+          <w:b/>
+          <w:i w:val="0"/>
+          <w:color w:val="000000" w:themeColor="text1"/>
+          <w:lang w:val="en-US"/>
+        </w:rPr>
+        <w:t>Hapus_Produk</w:t>
+      </w:r>
+    </w:p>
+    <w:p>
+      <w:pPr>
+        <w:ind w:left="1134" w:hanging="992"/>
+        <w:rPr>
+          <w:lang w:val="en-US"/>
+        </w:rPr>
+      </w:pPr>
+    </w:p>
+    <w:p>
+      <w:pPr>
+        <w:pStyle w:val="Heading4"/>
+        <w:spacing w:before="0" w:line="360" w:lineRule="auto"/>
+        <w:ind w:left="1134" w:hanging="992"/>
+        <w:rPr>
+          <w:rFonts w:ascii="Times New Roman" w:hAnsi="Times New Roman" w:cs="Times New Roman"/>
+          <w:b/>
+          <w:color w:val="000000" w:themeColor="text1"/>
+          <w:lang w:val="en-US"/>
+        </w:rPr>
+      </w:pPr>
+      <w:r>
+        <w:rPr>
+          <w:rFonts w:ascii="Times New Roman" w:hAnsi="Times New Roman" w:cs="Times New Roman"/>
+          <w:b/>
+          <w:color w:val="000000" w:themeColor="text1"/>
+          <w:lang w:val="en-US"/>
+        </w:rPr>
+        <w:t xml:space="preserve">Use Case </w:t>
+      </w:r>
+      <w:r>
+        <w:rPr>
+          <w:rFonts w:ascii="Times New Roman" w:hAnsi="Times New Roman" w:cs="Times New Roman"/>
+          <w:b/>
+          <w:i w:val="0"/>
+          <w:color w:val="000000" w:themeColor="text1"/>
+          <w:lang w:val="en-US"/>
+        </w:rPr>
+        <w:t>Cari_Produk</w:t>
+      </w:r>
+    </w:p>
+    <w:p>
+      <w:pPr>
+        <w:ind w:left="1134" w:hanging="992"/>
+        <w:rPr>
+          <w:lang w:val="en-US"/>
+        </w:rPr>
+      </w:pPr>
+    </w:p>
+    <w:p>
+      <w:pPr>
+        <w:pStyle w:val="Heading4"/>
+        <w:spacing w:before="0" w:line="360" w:lineRule="auto"/>
+        <w:ind w:left="1134" w:hanging="992"/>
+        <w:rPr>
+          <w:rFonts w:ascii="Times New Roman" w:hAnsi="Times New Roman" w:cs="Times New Roman"/>
+          <w:b/>
+          <w:color w:val="000000" w:themeColor="text1"/>
+          <w:lang w:val="en-US"/>
+        </w:rPr>
+      </w:pPr>
+      <w:r>
+        <w:rPr>
+          <w:rFonts w:ascii="Times New Roman" w:hAnsi="Times New Roman" w:cs="Times New Roman"/>
+          <w:b/>
+          <w:color w:val="000000" w:themeColor="text1"/>
+          <w:lang w:val="en-US"/>
+        </w:rPr>
+        <w:t xml:space="preserve">Use Case </w:t>
+      </w:r>
+      <w:r>
+        <w:rPr>
+          <w:rFonts w:ascii="Times New Roman" w:hAnsi="Times New Roman" w:cs="Times New Roman"/>
+          <w:b/>
+          <w:i w:val="0"/>
+          <w:color w:val="000000" w:themeColor="text1"/>
+          <w:lang w:val="en-US"/>
+        </w:rPr>
+        <w:t>Recycle_Bin</w:t>
+      </w:r>
+    </w:p>
+    <w:p>
+      <w:pPr>
+        <w:ind w:left="1134" w:hanging="992"/>
+        <w:rPr>
+          <w:lang w:val="en-US"/>
+        </w:rPr>
+      </w:pPr>
+    </w:p>
+    <w:p>
+      <w:pPr>
+        <w:pStyle w:val="Heading4"/>
+        <w:spacing w:before="0" w:line="360" w:lineRule="auto"/>
+        <w:ind w:left="1134" w:hanging="992"/>
+        <w:rPr>
+          <w:rFonts w:ascii="Times New Roman" w:hAnsi="Times New Roman" w:cs="Times New Roman"/>
+          <w:b/>
+          <w:color w:val="000000" w:themeColor="text1"/>
+          <w:lang w:val="en-US"/>
+        </w:rPr>
+      </w:pPr>
+      <w:r>
+        <w:rPr>
+          <w:rFonts w:ascii="Times New Roman" w:hAnsi="Times New Roman" w:cs="Times New Roman"/>
+          <w:b/>
+          <w:color w:val="000000" w:themeColor="text1"/>
+          <w:lang w:val="en-US"/>
+        </w:rPr>
+        <w:t xml:space="preserve">Use Case </w:t>
+      </w:r>
+      <w:r>
+        <w:rPr>
+          <w:rFonts w:ascii="Times New Roman" w:hAnsi="Times New Roman" w:cs="Times New Roman"/>
+          <w:b/>
+          <w:i w:val="0"/>
+          <w:color w:val="000000" w:themeColor="text1"/>
+          <w:lang w:val="en-US"/>
+        </w:rPr>
+        <w:t>Restore_Produk</w:t>
+      </w:r>
+    </w:p>
+    <w:p>
+      <w:pPr>
+        <w:ind w:left="1134" w:hanging="992"/>
+        <w:rPr>
+          <w:lang w:val="en-US"/>
+        </w:rPr>
+      </w:pPr>
+    </w:p>
+    <w:p>
+      <w:pPr>
+        <w:pStyle w:val="Heading4"/>
+        <w:spacing w:before="0" w:line="360" w:lineRule="auto"/>
+        <w:ind w:left="1134" w:hanging="992"/>
+        <w:rPr>
+          <w:rFonts w:ascii="Times New Roman" w:hAnsi="Times New Roman" w:cs="Times New Roman"/>
+          <w:b/>
+          <w:color w:val="000000" w:themeColor="text1"/>
+          <w:lang w:val="en-US"/>
+        </w:rPr>
+      </w:pPr>
+      <w:r>
+        <w:rPr>
+          <w:rFonts w:ascii="Times New Roman" w:hAnsi="Times New Roman" w:cs="Times New Roman"/>
+          <w:b/>
+          <w:color w:val="000000" w:themeColor="text1"/>
+          <w:lang w:val="en-US"/>
+        </w:rPr>
+        <w:t xml:space="preserve">Use Case </w:t>
+      </w:r>
+      <w:r>
+        <w:rPr>
+          <w:rFonts w:ascii="Times New Roman" w:hAnsi="Times New Roman" w:cs="Times New Roman"/>
+          <w:b/>
+          <w:i w:val="0"/>
+          <w:color w:val="000000" w:themeColor="text1"/>
+          <w:lang w:val="en-US"/>
+        </w:rPr>
+        <w:t>Pemesanan_Produk</w:t>
+      </w:r>
+    </w:p>
+    <w:p>
+      <w:pPr>
+        <w:ind w:left="1134" w:hanging="992"/>
+        <w:rPr>
+          <w:lang w:val="en-US"/>
+        </w:rPr>
+      </w:pPr>
+    </w:p>
+    <w:p>
+      <w:pPr>
+        <w:pStyle w:val="Heading4"/>
+        <w:spacing w:before="0" w:line="360" w:lineRule="auto"/>
+        <w:ind w:left="1134" w:hanging="992"/>
+        <w:rPr>
+          <w:rFonts w:ascii="Times New Roman" w:hAnsi="Times New Roman" w:cs="Times New Roman"/>
+          <w:b/>
+          <w:color w:val="000000" w:themeColor="text1"/>
+          <w:lang w:val="en-US"/>
+        </w:rPr>
+      </w:pPr>
+      <w:r>
+        <w:rPr>
+          <w:rFonts w:ascii="Times New Roman" w:hAnsi="Times New Roman" w:cs="Times New Roman"/>
+          <w:b/>
+          <w:color w:val="000000" w:themeColor="text1"/>
+          <w:lang w:val="en-US"/>
+        </w:rPr>
+        <w:t xml:space="preserve">Use Case </w:t>
+      </w:r>
+      <w:r>
+        <w:rPr>
+          <w:rFonts w:ascii="Times New Roman" w:hAnsi="Times New Roman" w:cs="Times New Roman"/>
+          <w:b/>
+          <w:i w:val="0"/>
+          <w:color w:val="000000" w:themeColor="text1"/>
+          <w:lang w:val="en-US"/>
+        </w:rPr>
+        <w:t>Tambah_Pemesanan</w:t>
+      </w:r>
+    </w:p>
+    <w:p>
+      <w:pPr>
+        <w:ind w:left="1134" w:hanging="992"/>
+        <w:rPr>
+          <w:lang w:val="en-US"/>
+        </w:rPr>
+      </w:pPr>
+    </w:p>
+    <w:p>
+      <w:pPr>
+        <w:pStyle w:val="Heading4"/>
+        <w:spacing w:before="0" w:line="360" w:lineRule="auto"/>
+        <w:ind w:left="1134" w:hanging="992"/>
+        <w:rPr>
+          <w:rFonts w:ascii="Times New Roman" w:hAnsi="Times New Roman" w:cs="Times New Roman"/>
+          <w:b/>
+          <w:color w:val="000000" w:themeColor="text1"/>
+          <w:lang w:val="en-US"/>
+        </w:rPr>
+      </w:pPr>
+      <w:r>
+        <w:rPr>
+          <w:rFonts w:ascii="Times New Roman" w:hAnsi="Times New Roman" w:cs="Times New Roman"/>
+          <w:b/>
+          <w:color w:val="000000" w:themeColor="text1"/>
+          <w:lang w:val="en-US"/>
+        </w:rPr>
+        <w:t xml:space="preserve">Use Case </w:t>
+      </w:r>
+      <w:r>
+        <w:rPr>
+          <w:rFonts w:ascii="Times New Roman" w:hAnsi="Times New Roman" w:cs="Times New Roman"/>
+          <w:b/>
+          <w:i w:val="0"/>
+          <w:color w:val="000000" w:themeColor="text1"/>
+          <w:lang w:val="en-US"/>
+        </w:rPr>
+        <w:t>Cari_Pemesanan</w:t>
+      </w:r>
+    </w:p>
+    <w:p>
+      <w:pPr>
+        <w:ind w:left="1134" w:hanging="992"/>
+        <w:rPr>
+          <w:lang w:val="en-US"/>
+        </w:rPr>
+      </w:pPr>
+    </w:p>
+    <w:p>
+      <w:pPr>
+        <w:pStyle w:val="Heading4"/>
+        <w:spacing w:before="0" w:line="360" w:lineRule="auto"/>
+        <w:ind w:left="1134" w:hanging="992"/>
+        <w:rPr>
+          <w:rFonts w:ascii="Times New Roman" w:hAnsi="Times New Roman" w:cs="Times New Roman"/>
+          <w:b/>
+          <w:color w:val="000000" w:themeColor="text1"/>
+          <w:lang w:val="en-US"/>
+        </w:rPr>
+      </w:pPr>
+      <w:r>
+        <w:rPr>
+          <w:rFonts w:ascii="Times New Roman" w:hAnsi="Times New Roman" w:cs="Times New Roman"/>
+          <w:b/>
+          <w:color w:val="000000" w:themeColor="text1"/>
+          <w:lang w:val="en-US"/>
+        </w:rPr>
+        <w:lastRenderedPageBreak/>
+        <w:t xml:space="preserve">Use Case </w:t>
+      </w:r>
+      <w:r>
+        <w:rPr>
+          <w:rFonts w:ascii="Times New Roman" w:hAnsi="Times New Roman" w:cs="Times New Roman"/>
+          <w:b/>
+          <w:i w:val="0"/>
+          <w:color w:val="000000" w:themeColor="text1"/>
+          <w:lang w:val="en-US"/>
+        </w:rPr>
+        <w:t>Penerimaan_Produk</w:t>
+      </w:r>
+    </w:p>
+    <w:p>
+      <w:pPr>
+        <w:ind w:left="1134" w:hanging="992"/>
+        <w:rPr>
+          <w:lang w:val="en-US"/>
+        </w:rPr>
+      </w:pPr>
+    </w:p>
+    <w:p>
+      <w:pPr>
+        <w:pStyle w:val="Heading4"/>
+        <w:spacing w:before="0" w:line="360" w:lineRule="auto"/>
+        <w:ind w:left="1134" w:hanging="992"/>
+        <w:rPr>
+          <w:rFonts w:ascii="Times New Roman" w:hAnsi="Times New Roman" w:cs="Times New Roman"/>
+          <w:b/>
+          <w:color w:val="000000" w:themeColor="text1"/>
+          <w:lang w:val="en-US"/>
+        </w:rPr>
+      </w:pPr>
+      <w:r>
+        <w:rPr>
+          <w:rFonts w:ascii="Times New Roman" w:hAnsi="Times New Roman" w:cs="Times New Roman"/>
+          <w:b/>
+          <w:color w:val="000000" w:themeColor="text1"/>
+          <w:lang w:val="en-US"/>
+        </w:rPr>
+        <w:t xml:space="preserve">Use Case </w:t>
+      </w:r>
+      <w:r>
+        <w:rPr>
+          <w:rFonts w:ascii="Times New Roman" w:hAnsi="Times New Roman" w:cs="Times New Roman"/>
+          <w:b/>
+          <w:i w:val="0"/>
+          <w:color w:val="000000" w:themeColor="text1"/>
+          <w:lang w:val="en-US"/>
+        </w:rPr>
+        <w:t>Tambah_Penerimaan</w:t>
+      </w:r>
+    </w:p>
+    <w:p>
+      <w:pPr>
+        <w:ind w:left="1134" w:hanging="992"/>
+        <w:rPr>
+          <w:lang w:val="en-US"/>
+        </w:rPr>
+      </w:pPr>
+    </w:p>
+    <w:p>
+      <w:pPr>
+        <w:pStyle w:val="Heading4"/>
+        <w:spacing w:before="0" w:line="360" w:lineRule="auto"/>
+        <w:ind w:left="1134" w:hanging="992"/>
+        <w:rPr>
+          <w:rFonts w:ascii="Times New Roman" w:hAnsi="Times New Roman" w:cs="Times New Roman"/>
+          <w:b/>
+          <w:color w:val="000000" w:themeColor="text1"/>
+          <w:lang w:val="en-US"/>
+        </w:rPr>
+      </w:pPr>
+      <w:r>
+        <w:rPr>
+          <w:rFonts w:ascii="Times New Roman" w:hAnsi="Times New Roman" w:cs="Times New Roman"/>
+          <w:b/>
+          <w:color w:val="000000" w:themeColor="text1"/>
+          <w:lang w:val="en-US"/>
+        </w:rPr>
+        <w:t xml:space="preserve">Use Case </w:t>
+      </w:r>
+      <w:r>
+        <w:rPr>
+          <w:rFonts w:ascii="Times New Roman" w:hAnsi="Times New Roman" w:cs="Times New Roman"/>
+          <w:b/>
+          <w:i w:val="0"/>
+          <w:color w:val="000000" w:themeColor="text1"/>
+          <w:lang w:val="en-US"/>
+        </w:rPr>
+        <w:t>Cari_Penerimaan</w:t>
+      </w:r>
+    </w:p>
+    <w:p>
+      <w:pPr>
+        <w:ind w:left="1134" w:hanging="992"/>
+        <w:rPr>
+          <w:lang w:val="en-US"/>
+        </w:rPr>
+      </w:pPr>
+    </w:p>
+    <w:p>
+      <w:pPr>
+        <w:pStyle w:val="Heading4"/>
+        <w:spacing w:before="0" w:line="360" w:lineRule="auto"/>
+        <w:ind w:left="1134" w:hanging="992"/>
+        <w:rPr>
+          <w:rFonts w:ascii="Times New Roman" w:hAnsi="Times New Roman" w:cs="Times New Roman"/>
+          <w:b/>
+          <w:color w:val="000000" w:themeColor="text1"/>
+          <w:lang w:val="en-US"/>
+        </w:rPr>
+      </w:pPr>
+      <w:r>
+        <w:rPr>
+          <w:rFonts w:ascii="Times New Roman" w:hAnsi="Times New Roman" w:cs="Times New Roman"/>
+          <w:b/>
+          <w:color w:val="000000" w:themeColor="text1"/>
+          <w:lang w:val="en-US"/>
+        </w:rPr>
+        <w:t xml:space="preserve">Use Case </w:t>
+      </w:r>
+      <w:r>
+        <w:rPr>
+          <w:rFonts w:ascii="Times New Roman" w:hAnsi="Times New Roman" w:cs="Times New Roman"/>
+          <w:b/>
+          <w:i w:val="0"/>
+          <w:color w:val="000000" w:themeColor="text1"/>
+          <w:lang w:val="en-US"/>
+        </w:rPr>
+        <w:t>Pengiriman_Produk</w:t>
+      </w:r>
+    </w:p>
+    <w:p>
+      <w:pPr>
+        <w:ind w:left="1134" w:hanging="992"/>
+        <w:rPr>
+          <w:lang w:val="en-US"/>
+        </w:rPr>
+      </w:pPr>
+    </w:p>
+    <w:p>
+      <w:pPr>
+        <w:pStyle w:val="Heading4"/>
+        <w:spacing w:before="0" w:line="360" w:lineRule="auto"/>
+        <w:ind w:left="1134" w:hanging="992"/>
+        <w:rPr>
+          <w:rFonts w:ascii="Times New Roman" w:hAnsi="Times New Roman" w:cs="Times New Roman"/>
+          <w:b/>
+          <w:color w:val="000000" w:themeColor="text1"/>
+          <w:lang w:val="en-US"/>
+        </w:rPr>
+      </w:pPr>
+      <w:r>
+        <w:rPr>
+          <w:rFonts w:ascii="Times New Roman" w:hAnsi="Times New Roman" w:cs="Times New Roman"/>
+          <w:b/>
+          <w:color w:val="000000" w:themeColor="text1"/>
+          <w:lang w:val="en-US"/>
+        </w:rPr>
+        <w:t xml:space="preserve">Use Case </w:t>
+      </w:r>
+      <w:r>
+        <w:rPr>
+          <w:rFonts w:ascii="Times New Roman" w:hAnsi="Times New Roman" w:cs="Times New Roman"/>
+          <w:b/>
+          <w:i w:val="0"/>
+          <w:color w:val="000000" w:themeColor="text1"/>
+          <w:lang w:val="en-US"/>
+        </w:rPr>
+        <w:t>Tambah_Pengiriman</w:t>
+      </w:r>
+    </w:p>
+    <w:p>
+      <w:pPr>
+        <w:ind w:left="1134" w:hanging="992"/>
+        <w:rPr>
+          <w:lang w:val="en-US"/>
+        </w:rPr>
+      </w:pPr>
+    </w:p>
+    <w:p>
+      <w:pPr>
+        <w:pStyle w:val="Heading4"/>
+        <w:spacing w:before="0" w:line="360" w:lineRule="auto"/>
+        <w:ind w:left="1134" w:hanging="992"/>
+        <w:rPr>
+          <w:rFonts w:ascii="Times New Roman" w:hAnsi="Times New Roman" w:cs="Times New Roman"/>
+          <w:b/>
+          <w:color w:val="000000" w:themeColor="text1"/>
+          <w:lang w:val="en-US"/>
+        </w:rPr>
+      </w:pPr>
+      <w:r>
+        <w:rPr>
+          <w:rFonts w:ascii="Times New Roman" w:hAnsi="Times New Roman" w:cs="Times New Roman"/>
+          <w:b/>
+          <w:color w:val="000000" w:themeColor="text1"/>
+          <w:lang w:val="en-US"/>
+        </w:rPr>
+        <w:t xml:space="preserve">Use Case </w:t>
+      </w:r>
+      <w:r>
+        <w:rPr>
+          <w:rFonts w:ascii="Times New Roman" w:hAnsi="Times New Roman" w:cs="Times New Roman"/>
+          <w:b/>
+          <w:i w:val="0"/>
+          <w:color w:val="000000" w:themeColor="text1"/>
+          <w:lang w:val="en-US"/>
+        </w:rPr>
+        <w:t>Cari_Pengiriman</w:t>
+      </w:r>
+    </w:p>
+    <w:p>
+      <w:pPr>
+        <w:ind w:left="1134" w:hanging="992"/>
+        <w:rPr>
+          <w:lang w:val="en-US"/>
+        </w:rPr>
+      </w:pPr>
+    </w:p>
+    <w:p>
+      <w:pPr>
+        <w:pStyle w:val="Heading4"/>
+        <w:spacing w:before="0" w:line="360" w:lineRule="auto"/>
+        <w:ind w:left="1134" w:hanging="992"/>
+        <w:rPr>
+          <w:rFonts w:ascii="Times New Roman" w:hAnsi="Times New Roman" w:cs="Times New Roman"/>
+          <w:b/>
+          <w:color w:val="000000" w:themeColor="text1"/>
+          <w:lang w:val="en-US"/>
+        </w:rPr>
+      </w:pPr>
+      <w:r>
+        <w:rPr>
+          <w:rFonts w:ascii="Times New Roman" w:hAnsi="Times New Roman" w:cs="Times New Roman"/>
+          <w:b/>
+          <w:color w:val="000000" w:themeColor="text1"/>
+          <w:lang w:val="en-US"/>
+        </w:rPr>
+        <w:t xml:space="preserve">Use Case </w:t>
+      </w:r>
+      <w:r>
+        <w:rPr>
+          <w:rFonts w:ascii="Times New Roman" w:hAnsi="Times New Roman" w:cs="Times New Roman"/>
+          <w:b/>
+          <w:i w:val="0"/>
+          <w:color w:val="000000" w:themeColor="text1"/>
+          <w:lang w:val="en-US"/>
+        </w:rPr>
+        <w:t>Pengembalian_Produk</w:t>
+      </w:r>
+    </w:p>
+    <w:p>
+      <w:pPr>
+        <w:ind w:left="1134" w:hanging="992"/>
+        <w:rPr>
+          <w:lang w:val="en-US"/>
+        </w:rPr>
+      </w:pPr>
+    </w:p>
+    <w:p>
+      <w:pPr>
+        <w:pStyle w:val="Heading4"/>
+        <w:spacing w:before="0" w:line="360" w:lineRule="auto"/>
+        <w:ind w:left="1134" w:hanging="992"/>
+        <w:rPr>
+          <w:rFonts w:ascii="Times New Roman" w:hAnsi="Times New Roman" w:cs="Times New Roman"/>
+          <w:b/>
+          <w:color w:val="000000" w:themeColor="text1"/>
+          <w:lang w:val="en-US"/>
+        </w:rPr>
+      </w:pPr>
+      <w:r>
+        <w:rPr>
+          <w:rFonts w:ascii="Times New Roman" w:hAnsi="Times New Roman" w:cs="Times New Roman"/>
+          <w:b/>
+          <w:color w:val="000000" w:themeColor="text1"/>
+          <w:lang w:val="en-US"/>
+        </w:rPr>
+        <w:t xml:space="preserve">Use Case </w:t>
+      </w:r>
+      <w:r>
+        <w:rPr>
+          <w:rFonts w:ascii="Times New Roman" w:hAnsi="Times New Roman" w:cs="Times New Roman"/>
+          <w:b/>
+          <w:i w:val="0"/>
+          <w:color w:val="000000" w:themeColor="text1"/>
+          <w:lang w:val="en-US"/>
+        </w:rPr>
+        <w:t>Tambah_Pengembalian</w:t>
+      </w:r>
+    </w:p>
+    <w:p>
+      <w:pPr>
+        <w:ind w:left="1134" w:hanging="992"/>
+        <w:rPr>
+          <w:lang w:val="en-US"/>
+        </w:rPr>
+      </w:pPr>
+    </w:p>
+    <w:p>
+      <w:pPr>
+        <w:pStyle w:val="Heading4"/>
+        <w:spacing w:before="0" w:line="360" w:lineRule="auto"/>
+        <w:ind w:left="1134" w:hanging="992"/>
+        <w:rPr>
+          <w:rFonts w:ascii="Times New Roman" w:hAnsi="Times New Roman" w:cs="Times New Roman"/>
+          <w:b/>
+          <w:color w:val="000000" w:themeColor="text1"/>
+          <w:lang w:val="en-US"/>
+        </w:rPr>
+      </w:pPr>
+      <w:r>
+        <w:rPr>
+          <w:rFonts w:ascii="Times New Roman" w:hAnsi="Times New Roman" w:cs="Times New Roman"/>
+          <w:b/>
+          <w:color w:val="000000" w:themeColor="text1"/>
+          <w:lang w:val="en-US"/>
+        </w:rPr>
+        <w:t xml:space="preserve">Use Case </w:t>
+      </w:r>
+      <w:r>
+        <w:rPr>
+          <w:rFonts w:ascii="Times New Roman" w:hAnsi="Times New Roman" w:cs="Times New Roman"/>
+          <w:b/>
+          <w:i w:val="0"/>
+          <w:color w:val="000000" w:themeColor="text1"/>
+          <w:lang w:val="en-US"/>
+        </w:rPr>
+        <w:t>Cari_Pengembalian</w:t>
+      </w:r>
+    </w:p>
+    <w:p>
+      <w:pPr>
+        <w:ind w:left="1134" w:hanging="992"/>
+        <w:rPr>
+          <w:lang w:val="en-US"/>
+        </w:rPr>
+      </w:pPr>
+    </w:p>
+    <w:p>
+      <w:pPr>
+        <w:pStyle w:val="Heading4"/>
+        <w:spacing w:before="0" w:line="360" w:lineRule="auto"/>
+        <w:ind w:left="1134" w:hanging="992"/>
+        <w:rPr>
+          <w:rFonts w:ascii="Times New Roman" w:hAnsi="Times New Roman" w:cs="Times New Roman"/>
+          <w:b/>
+          <w:color w:val="000000" w:themeColor="text1"/>
+          <w:lang w:val="en-US"/>
+        </w:rPr>
+      </w:pPr>
+      <w:r>
+        <w:rPr>
+          <w:rFonts w:ascii="Times New Roman" w:hAnsi="Times New Roman" w:cs="Times New Roman"/>
+          <w:b/>
+          <w:color w:val="000000" w:themeColor="text1"/>
+          <w:lang w:val="en-US"/>
+        </w:rPr>
+        <w:t xml:space="preserve">Use Case </w:t>
+      </w:r>
+      <w:r>
+        <w:rPr>
+          <w:rFonts w:ascii="Times New Roman" w:hAnsi="Times New Roman" w:cs="Times New Roman"/>
+          <w:b/>
+          <w:i w:val="0"/>
+          <w:color w:val="000000" w:themeColor="text1"/>
+          <w:lang w:val="en-US"/>
+        </w:rPr>
+        <w:t>Mitra</w:t>
+      </w:r>
+    </w:p>
+    <w:p>
+      <w:pPr>
+        <w:ind w:left="1134" w:hanging="992"/>
+        <w:rPr>
+          <w:lang w:val="en-US"/>
+        </w:rPr>
+      </w:pPr>
+    </w:p>
+    <w:p>
+      <w:pPr>
+        <w:pStyle w:val="Heading4"/>
+        <w:spacing w:before="0" w:line="360" w:lineRule="auto"/>
+        <w:ind w:left="1134" w:hanging="992"/>
+        <w:rPr>
+          <w:rFonts w:ascii="Times New Roman" w:hAnsi="Times New Roman" w:cs="Times New Roman"/>
+          <w:b/>
+          <w:color w:val="000000" w:themeColor="text1"/>
+          <w:lang w:val="en-US"/>
+        </w:rPr>
+      </w:pPr>
+      <w:r>
+        <w:rPr>
+          <w:rFonts w:ascii="Times New Roman" w:hAnsi="Times New Roman" w:cs="Times New Roman"/>
+          <w:b/>
+          <w:color w:val="000000" w:themeColor="text1"/>
+          <w:lang w:val="en-US"/>
+        </w:rPr>
+        <w:t xml:space="preserve">Use Case </w:t>
+      </w:r>
+      <w:r>
+        <w:rPr>
+          <w:rFonts w:ascii="Times New Roman" w:hAnsi="Times New Roman" w:cs="Times New Roman"/>
+          <w:b/>
+          <w:i w:val="0"/>
+          <w:color w:val="000000" w:themeColor="text1"/>
+          <w:lang w:val="en-US"/>
+        </w:rPr>
+        <w:t>Tambah_Mitra</w:t>
+      </w:r>
+    </w:p>
+    <w:p>
+      <w:pPr>
+        <w:ind w:left="1134" w:hanging="992"/>
+        <w:rPr>
+          <w:lang w:val="en-US"/>
+        </w:rPr>
+      </w:pPr>
+    </w:p>
+    <w:p>
+      <w:pPr>
+        <w:pStyle w:val="Heading4"/>
+        <w:spacing w:before="0" w:line="360" w:lineRule="auto"/>
+        <w:ind w:left="1134" w:hanging="992"/>
+        <w:rPr>
+          <w:rFonts w:ascii="Times New Roman" w:hAnsi="Times New Roman" w:cs="Times New Roman"/>
+          <w:b/>
+          <w:color w:val="000000" w:themeColor="text1"/>
+          <w:lang w:val="en-US"/>
+        </w:rPr>
+      </w:pPr>
+      <w:r>
+        <w:rPr>
+          <w:rFonts w:ascii="Times New Roman" w:hAnsi="Times New Roman" w:cs="Times New Roman"/>
+          <w:b/>
+          <w:color w:val="000000" w:themeColor="text1"/>
+          <w:lang w:val="en-US"/>
+        </w:rPr>
+        <w:t xml:space="preserve">Use Case </w:t>
+      </w:r>
+      <w:r>
+        <w:rPr>
+          <w:rFonts w:ascii="Times New Roman" w:hAnsi="Times New Roman" w:cs="Times New Roman"/>
+          <w:b/>
+          <w:i w:val="0"/>
+          <w:color w:val="000000" w:themeColor="text1"/>
+          <w:lang w:val="en-US"/>
+        </w:rPr>
+        <w:t>Ubah_Mitra</w:t>
+      </w:r>
+    </w:p>
+    <w:p>
+      <w:pPr>
+        <w:ind w:left="1134" w:hanging="992"/>
+        <w:rPr>
+          <w:lang w:val="en-US"/>
+        </w:rPr>
+      </w:pPr>
+    </w:p>
+    <w:p>
+      <w:pPr>
+        <w:pStyle w:val="Heading4"/>
+        <w:spacing w:before="0" w:line="360" w:lineRule="auto"/>
+        <w:ind w:left="1134" w:hanging="992"/>
+        <w:rPr>
+          <w:rFonts w:ascii="Times New Roman" w:hAnsi="Times New Roman" w:cs="Times New Roman"/>
+          <w:b/>
+          <w:color w:val="000000" w:themeColor="text1"/>
+          <w:lang w:val="en-US"/>
+        </w:rPr>
+      </w:pPr>
+      <w:r>
+        <w:rPr>
+          <w:rFonts w:ascii="Times New Roman" w:hAnsi="Times New Roman" w:cs="Times New Roman"/>
+          <w:b/>
+          <w:color w:val="000000" w:themeColor="text1"/>
+          <w:lang w:val="en-US"/>
+        </w:rPr>
+        <w:t xml:space="preserve">Use Case </w:t>
+      </w:r>
+      <w:r>
+        <w:rPr>
+          <w:rFonts w:ascii="Times New Roman" w:hAnsi="Times New Roman" w:cs="Times New Roman"/>
+          <w:b/>
+          <w:i w:val="0"/>
+          <w:color w:val="000000" w:themeColor="text1"/>
+          <w:lang w:val="en-US"/>
+        </w:rPr>
+        <w:t>Hapus_Mitra</w:t>
+      </w:r>
+    </w:p>
+    <w:p>
+      <w:pPr>
+        <w:ind w:left="1134" w:hanging="992"/>
+        <w:rPr>
+          <w:lang w:val="en-US"/>
+        </w:rPr>
+      </w:pPr>
+    </w:p>
+    <w:p>
+      <w:pPr>
+        <w:pStyle w:val="Heading4"/>
+        <w:spacing w:before="0" w:line="360" w:lineRule="auto"/>
+        <w:ind w:left="1134" w:hanging="992"/>
+        <w:rPr>
+          <w:rFonts w:ascii="Times New Roman" w:hAnsi="Times New Roman" w:cs="Times New Roman"/>
+          <w:b/>
+          <w:color w:val="000000" w:themeColor="text1"/>
+          <w:lang w:val="en-US"/>
+        </w:rPr>
+      </w:pPr>
+      <w:r>
+        <w:rPr>
+          <w:rFonts w:ascii="Times New Roman" w:hAnsi="Times New Roman" w:cs="Times New Roman"/>
+          <w:b/>
+          <w:color w:val="000000" w:themeColor="text1"/>
+          <w:lang w:val="en-US"/>
+        </w:rPr>
+        <w:t xml:space="preserve">Use Case </w:t>
+      </w:r>
+      <w:r>
+        <w:rPr>
+          <w:rFonts w:ascii="Times New Roman" w:hAnsi="Times New Roman" w:cs="Times New Roman"/>
+          <w:b/>
+          <w:i w:val="0"/>
+          <w:color w:val="000000" w:themeColor="text1"/>
+          <w:lang w:val="en-US"/>
+        </w:rPr>
+        <w:t>User</w:t>
+      </w:r>
+    </w:p>
+    <w:p>
+      <w:pPr>
+        <w:ind w:left="1134" w:hanging="992"/>
+        <w:rPr>
+          <w:lang w:val="en-US"/>
+        </w:rPr>
+      </w:pPr>
+    </w:p>
+    <w:p>
+      <w:pPr>
+        <w:pStyle w:val="Heading4"/>
+        <w:spacing w:before="0" w:line="360" w:lineRule="auto"/>
+        <w:ind w:left="1134" w:hanging="992"/>
+        <w:rPr>
+          <w:rFonts w:ascii="Times New Roman" w:hAnsi="Times New Roman" w:cs="Times New Roman"/>
+          <w:b/>
+          <w:color w:val="000000" w:themeColor="text1"/>
+          <w:lang w:val="en-US"/>
+        </w:rPr>
+      </w:pPr>
+      <w:r>
+        <w:rPr>
+          <w:rFonts w:ascii="Times New Roman" w:hAnsi="Times New Roman" w:cs="Times New Roman"/>
+          <w:b/>
+          <w:color w:val="000000" w:themeColor="text1"/>
+          <w:lang w:val="en-US"/>
+        </w:rPr>
+        <w:lastRenderedPageBreak/>
+        <w:t xml:space="preserve">Use Case </w:t>
+      </w:r>
+      <w:r>
+        <w:rPr>
+          <w:rFonts w:ascii="Times New Roman" w:hAnsi="Times New Roman" w:cs="Times New Roman"/>
+          <w:b/>
+          <w:i w:val="0"/>
+          <w:color w:val="000000" w:themeColor="text1"/>
+          <w:lang w:val="en-US"/>
+        </w:rPr>
+        <w:t>Tambah_User</w:t>
+      </w:r>
+    </w:p>
+    <w:p>
+      <w:pPr>
+        <w:ind w:left="1134" w:hanging="992"/>
+        <w:rPr>
+          <w:lang w:val="en-US"/>
+        </w:rPr>
+      </w:pPr>
+    </w:p>
+    <w:p>
+      <w:pPr>
+        <w:pStyle w:val="Heading4"/>
+        <w:spacing w:before="0" w:line="360" w:lineRule="auto"/>
+        <w:ind w:left="1134" w:hanging="992"/>
+        <w:rPr>
+          <w:rFonts w:ascii="Times New Roman" w:hAnsi="Times New Roman" w:cs="Times New Roman"/>
+          <w:b/>
+          <w:color w:val="000000" w:themeColor="text1"/>
+          <w:lang w:val="en-US"/>
+        </w:rPr>
+      </w:pPr>
+      <w:r>
+        <w:rPr>
+          <w:rFonts w:ascii="Times New Roman" w:hAnsi="Times New Roman" w:cs="Times New Roman"/>
+          <w:b/>
+          <w:color w:val="000000" w:themeColor="text1"/>
+          <w:lang w:val="en-US"/>
+        </w:rPr>
+        <w:t xml:space="preserve">Use Case </w:t>
+      </w:r>
+      <w:r>
+        <w:rPr>
+          <w:rFonts w:ascii="Times New Roman" w:hAnsi="Times New Roman" w:cs="Times New Roman"/>
+          <w:b/>
+          <w:i w:val="0"/>
+          <w:color w:val="000000" w:themeColor="text1"/>
+          <w:lang w:val="en-US"/>
+        </w:rPr>
+        <w:t>Ubah_User</w:t>
+      </w:r>
+    </w:p>
+    <w:p>
+      <w:pPr>
+        <w:ind w:left="1134" w:hanging="992"/>
+        <w:rPr>
+          <w:lang w:val="en-US"/>
+        </w:rPr>
+      </w:pPr>
+    </w:p>
+    <w:p>
+      <w:pPr>
+        <w:pStyle w:val="Heading4"/>
+        <w:spacing w:before="0" w:line="360" w:lineRule="auto"/>
+        <w:ind w:left="1134" w:hanging="992"/>
+        <w:rPr>
+          <w:rFonts w:ascii="Times New Roman" w:hAnsi="Times New Roman" w:cs="Times New Roman"/>
+          <w:b/>
+          <w:color w:val="000000" w:themeColor="text1"/>
+          <w:lang w:val="en-US"/>
+        </w:rPr>
+      </w:pPr>
+      <w:r>
+        <w:rPr>
+          <w:rFonts w:ascii="Times New Roman" w:hAnsi="Times New Roman" w:cs="Times New Roman"/>
+          <w:b/>
+          <w:color w:val="000000" w:themeColor="text1"/>
+          <w:lang w:val="en-US"/>
+        </w:rPr>
+        <w:t xml:space="preserve">Use Case </w:t>
+      </w:r>
+      <w:r>
+        <w:rPr>
+          <w:rFonts w:ascii="Times New Roman" w:hAnsi="Times New Roman" w:cs="Times New Roman"/>
+          <w:b/>
+          <w:i w:val="0"/>
+          <w:color w:val="000000" w:themeColor="text1"/>
+          <w:lang w:val="en-US"/>
+        </w:rPr>
+        <w:t>Hapus_User</w:t>
+      </w:r>
+    </w:p>
+    <w:p>
+      <w:pPr>
+        <w:ind w:left="1134" w:hanging="992"/>
+        <w:rPr>
+          <w:lang w:val="en-US"/>
+        </w:rPr>
+      </w:pPr>
+    </w:p>
+    <w:p>
+      <w:pPr>
+        <w:pStyle w:val="Heading4"/>
+        <w:spacing w:before="0" w:line="360" w:lineRule="auto"/>
+        <w:ind w:left="1134" w:hanging="992"/>
+        <w:rPr>
+          <w:rFonts w:ascii="Times New Roman" w:hAnsi="Times New Roman" w:cs="Times New Roman"/>
+          <w:b/>
+          <w:color w:val="000000" w:themeColor="text1"/>
+          <w:lang w:val="en-US"/>
+        </w:rPr>
+      </w:pPr>
+      <w:r>
+        <w:rPr>
+          <w:rFonts w:ascii="Times New Roman" w:hAnsi="Times New Roman" w:cs="Times New Roman"/>
+          <w:b/>
+          <w:color w:val="000000" w:themeColor="text1"/>
+          <w:lang w:val="en-US"/>
+        </w:rPr>
+        <w:t xml:space="preserve">Use Case </w:t>
+      </w:r>
+      <w:r>
+        <w:rPr>
+          <w:rFonts w:ascii="Times New Roman" w:hAnsi="Times New Roman" w:cs="Times New Roman"/>
+          <w:b/>
+          <w:i w:val="0"/>
+          <w:color w:val="000000" w:themeColor="text1"/>
+          <w:lang w:val="en-US"/>
+        </w:rPr>
+        <w:t>Regional</w:t>
+      </w:r>
+    </w:p>
+    <w:p>
+      <w:pPr>
+        <w:ind w:left="1134" w:hanging="992"/>
+        <w:rPr>
+          <w:lang w:val="en-US"/>
+        </w:rPr>
+      </w:pPr>
+    </w:p>
+    <w:p>
+      <w:pPr>
+        <w:pStyle w:val="Heading4"/>
+        <w:spacing w:before="0" w:line="360" w:lineRule="auto"/>
+        <w:ind w:left="1134" w:hanging="992"/>
+        <w:rPr>
+          <w:rFonts w:ascii="Times New Roman" w:hAnsi="Times New Roman" w:cs="Times New Roman"/>
+          <w:b/>
+          <w:color w:val="000000" w:themeColor="text1"/>
+          <w:lang w:val="en-US"/>
+        </w:rPr>
+      </w:pPr>
+      <w:r>
+        <w:rPr>
+          <w:rFonts w:ascii="Times New Roman" w:hAnsi="Times New Roman" w:cs="Times New Roman"/>
+          <w:b/>
+          <w:color w:val="000000" w:themeColor="text1"/>
+          <w:lang w:val="en-US"/>
+        </w:rPr>
+        <w:t xml:space="preserve">Use Case </w:t>
+      </w:r>
+      <w:r>
+        <w:rPr>
+          <w:rFonts w:ascii="Times New Roman" w:hAnsi="Times New Roman" w:cs="Times New Roman"/>
+          <w:b/>
+          <w:i w:val="0"/>
+          <w:color w:val="000000" w:themeColor="text1"/>
+          <w:lang w:val="en-US"/>
+        </w:rPr>
+        <w:t>Tambah_Regional</w:t>
+      </w:r>
+    </w:p>
+    <w:p>
+      <w:pPr>
+        <w:ind w:left="1134" w:hanging="992"/>
+        <w:rPr>
+          <w:lang w:val="en-US"/>
+        </w:rPr>
+      </w:pPr>
+    </w:p>
+    <w:p>
+      <w:pPr>
+        <w:pStyle w:val="Heading4"/>
+        <w:spacing w:before="0" w:line="360" w:lineRule="auto"/>
+        <w:ind w:left="1134" w:hanging="992"/>
+        <w:rPr>
+          <w:rFonts w:ascii="Times New Roman" w:hAnsi="Times New Roman" w:cs="Times New Roman"/>
+          <w:b/>
+          <w:color w:val="000000" w:themeColor="text1"/>
+          <w:lang w:val="en-US"/>
+        </w:rPr>
+      </w:pPr>
+      <w:r>
+        <w:rPr>
+          <w:rFonts w:ascii="Times New Roman" w:hAnsi="Times New Roman" w:cs="Times New Roman"/>
+          <w:b/>
+          <w:color w:val="000000" w:themeColor="text1"/>
+          <w:lang w:val="en-US"/>
+        </w:rPr>
+        <w:t xml:space="preserve">Use Case </w:t>
+      </w:r>
+      <w:r>
+        <w:rPr>
+          <w:rFonts w:ascii="Times New Roman" w:hAnsi="Times New Roman" w:cs="Times New Roman"/>
+          <w:b/>
+          <w:i w:val="0"/>
+          <w:color w:val="000000" w:themeColor="text1"/>
+          <w:lang w:val="en-US"/>
+        </w:rPr>
+        <w:t>Ubah_Regional</w:t>
+      </w:r>
+    </w:p>
+    <w:p>
+      <w:pPr>
+        <w:ind w:left="1134" w:hanging="992"/>
+        <w:rPr>
+          <w:lang w:val="en-US"/>
+        </w:rPr>
+      </w:pPr>
+    </w:p>
+    <w:p>
+      <w:pPr>
+        <w:pStyle w:val="Heading4"/>
+        <w:spacing w:before="0" w:line="360" w:lineRule="auto"/>
+        <w:ind w:left="1134" w:hanging="992"/>
+        <w:rPr>
+          <w:rFonts w:ascii="Times New Roman" w:hAnsi="Times New Roman" w:cs="Times New Roman"/>
+          <w:b/>
+          <w:color w:val="000000" w:themeColor="text1"/>
+          <w:lang w:val="en-US"/>
+        </w:rPr>
+      </w:pPr>
+      <w:r>
+        <w:rPr>
+          <w:rFonts w:ascii="Times New Roman" w:hAnsi="Times New Roman" w:cs="Times New Roman"/>
+          <w:b/>
+          <w:color w:val="000000" w:themeColor="text1"/>
+          <w:lang w:val="en-US"/>
+        </w:rPr>
+        <w:t xml:space="preserve">Use Case </w:t>
+      </w:r>
+      <w:r>
+        <w:rPr>
+          <w:rFonts w:ascii="Times New Roman" w:hAnsi="Times New Roman" w:cs="Times New Roman"/>
+          <w:b/>
+          <w:i w:val="0"/>
+          <w:color w:val="000000" w:themeColor="text1"/>
+          <w:lang w:val="en-US"/>
+        </w:rPr>
+        <w:t>Hapus_Regional</w:t>
+      </w:r>
+    </w:p>
+    <w:p>
+      <w:pPr>
+        <w:ind w:left="1134" w:hanging="992"/>
+        <w:rPr>
+          <w:lang w:val="en-US"/>
+        </w:rPr>
+      </w:pPr>
+    </w:p>
+    <w:p>
+      <w:pPr>
+        <w:pStyle w:val="Heading4"/>
+        <w:spacing w:before="0" w:line="360" w:lineRule="auto"/>
+        <w:ind w:left="1134" w:hanging="992"/>
+        <w:rPr>
+          <w:rFonts w:ascii="Times New Roman" w:hAnsi="Times New Roman" w:cs="Times New Roman"/>
+          <w:b/>
+          <w:color w:val="000000" w:themeColor="text1"/>
+          <w:lang w:val="en-US"/>
+        </w:rPr>
+      </w:pPr>
+      <w:r>
+        <w:rPr>
+          <w:rFonts w:ascii="Times New Roman" w:hAnsi="Times New Roman" w:cs="Times New Roman"/>
+          <w:b/>
+          <w:color w:val="000000" w:themeColor="text1"/>
+          <w:lang w:val="en-US"/>
+        </w:rPr>
+        <w:t xml:space="preserve">Use Case </w:t>
+      </w:r>
+      <w:r>
+        <w:rPr>
+          <w:rFonts w:ascii="Times New Roman" w:hAnsi="Times New Roman" w:cs="Times New Roman"/>
+          <w:b/>
+          <w:i w:val="0"/>
+          <w:color w:val="000000" w:themeColor="text1"/>
+          <w:lang w:val="en-US"/>
+        </w:rPr>
+        <w:t>Cari_Regional</w:t>
       </w:r>
     </w:p>
     <w:p>
@@ -9294,6 +10519,8 @@
           <w:lang w:val="en-US"/>
         </w:rPr>
       </w:pPr>
+      <w:bookmarkStart w:id="0" w:name="_GoBack"/>
+      <w:bookmarkEnd w:id="0"/>
     </w:p>
     <w:p>
       <w:pPr>
@@ -9501,6 +10728,7 @@
           <w:szCs w:val="24"/>
           <w:lang w:val="en-US"/>
         </w:rPr>
+        <w:lastRenderedPageBreak/>
         <w:t>Implementasi Sistem</w:t>
       </w:r>
     </w:p>
@@ -9645,7 +10873,6 @@
           <w:color w:val="000000" w:themeColor="text1"/>
           <w:lang w:val="en-US"/>
         </w:rPr>
-        <w:lastRenderedPageBreak/>
         <w:t>Implementasi Antarmuka</w:t>
       </w:r>
     </w:p>
@@ -13508,7 +14735,7 @@
 </file>
 
 <file path=customXml/itemProps1.xml><?xml version="1.0" encoding="utf-8"?>
-<ds:datastoreItem xmlns:ds="http://schemas.openxmlformats.org/officeDocument/2006/customXml" ds:itemID="{62956C9E-F247-408A-899D-BB9196E266E8}">
+<ds:datastoreItem xmlns:ds="http://schemas.openxmlformats.org/officeDocument/2006/customXml" ds:itemID="{AFF88417-9FC4-48B9-AB58-C8E3A0E14248}">
   <ds:schemaRefs>
     <ds:schemaRef ds:uri="http://schemas.openxmlformats.org/officeDocument/2006/bibliography"/>
   </ds:schemaRefs>

</xml_diff>

<commit_message>
flowmap pengiriman produk sudah diganti
</commit_message>
<xml_diff>
--- a/Laporan/Revisi-2/BAB 3.docx
+++ b/Laporan/Revisi-2/BAB 3.docx
@@ -797,6 +797,9 @@
       <w:r>
         <w:t>Jika tidak sesuai di buat berita acara selisih penerimaan</w:t>
       </w:r>
+      <w:r>
+        <w:t>.</w:t>
+      </w:r>
     </w:p>
     <w:p>
       <w:pPr>
@@ -812,6 +815,9 @@
       </w:r>
       <w:r>
         <w:t>pengembalian produk ke data stok barang (G15)</w:t>
+      </w:r>
+      <w:r>
+        <w:t>.</w:t>
       </w:r>
     </w:p>
     <w:p>
@@ -1074,7 +1080,10 @@
         <w:spacing w:line="360" w:lineRule="auto"/>
       </w:pPr>
       <w:r>
-        <w:t>Permintaan produk dari UPT</w:t>
+        <w:t>Draft pengiriman(G14) diberikan ke staff gudang</w:t>
+      </w:r>
+      <w:r>
+        <w:t>.</w:t>
       </w:r>
     </w:p>
     <w:p>
@@ -1087,7 +1096,10 @@
         <w:spacing w:line="360" w:lineRule="auto"/>
       </w:pPr>
       <w:r>
-        <w:t>Pengecekan stok produk</w:t>
+        <w:t>Staff gudang mengirimkan barang yang ada di draft pengiriman(G14) ke regional</w:t>
+      </w:r>
+      <w:r>
+        <w:t>.</w:t>
       </w:r>
     </w:p>
     <w:p>
@@ -1100,7 +1112,10 @@
         <w:spacing w:line="360" w:lineRule="auto"/>
       </w:pPr>
       <w:r>
-        <w:t>Jika permintaan stok kurang atau habis konfirmasi ke UPT</w:t>
+        <w:t>Barang diterima regional beserta draft pengiriman(G14)</w:t>
+      </w:r>
+      <w:r>
+        <w:t>.</w:t>
       </w:r>
     </w:p>
     <w:p>
@@ -1113,10 +1128,10 @@
         <w:spacing w:line="360" w:lineRule="auto"/>
       </w:pPr>
       <w:r>
-        <w:t>Permintaan jadi maka cetak draft pengiriman</w:t>
-      </w:r>
-      <w:r>
-        <w:t xml:space="preserve"> (G14)</w:t>
+        <w:t>Lakukan pengecekan, pencocokan barang dan draft pengiriman(G14)</w:t>
+      </w:r>
+      <w:r>
+        <w:t>.</w:t>
       </w:r>
     </w:p>
     <w:p>
@@ -1129,7 +1144,10 @@
         <w:spacing w:line="360" w:lineRule="auto"/>
       </w:pPr>
       <w:r>
-        <w:t>Pengemasan produk</w:t>
+        <w:t xml:space="preserve">Jika barang sesuai maka </w:t>
+      </w:r>
+      <w:r>
+        <w:t>draft pengiriman (G14) disimpan.</w:t>
       </w:r>
     </w:p>
     <w:p>
@@ -1142,7 +1160,7 @@
         <w:spacing w:line="360" w:lineRule="auto"/>
       </w:pPr>
       <w:r>
-        <w:t>Produk dikirim disertakan dengan daftar pengiriman</w:t>
+        <w:t>Jika barang tidak sesuai atau ada yang rusak maka dibuat berita acara.</w:t>
       </w:r>
     </w:p>
     <w:p>
@@ -1155,26 +1173,22 @@
         <w:spacing w:line="360" w:lineRule="auto"/>
       </w:pPr>
       <w:r>
-        <w:t>Input ke excel barang yang dikirim</w:t>
-      </w:r>
-      <w:r>
         <w:rPr>
           <w:noProof/>
-          <w:lang w:eastAsia="id-ID"/>
         </w:rPr>
         <w:drawing>
-          <wp:anchor distT="0" distB="0" distL="114300" distR="114300" simplePos="0" relativeHeight="251660288" behindDoc="0" locked="0" layoutInCell="1" allowOverlap="1">
+          <wp:anchor distT="0" distB="0" distL="114300" distR="114300" simplePos="0" relativeHeight="251675648" behindDoc="0" locked="0" layoutInCell="1" allowOverlap="1">
             <wp:simplePos x="0" y="0"/>
-            <wp:positionH relativeFrom="page">
-              <wp:posOffset>1514475</wp:posOffset>
+            <wp:positionH relativeFrom="margin">
+              <wp:align>left</wp:align>
             </wp:positionH>
             <wp:positionV relativeFrom="paragraph">
-              <wp:posOffset>327025</wp:posOffset>
+              <wp:posOffset>243205</wp:posOffset>
             </wp:positionV>
-            <wp:extent cx="4518660" cy="5248275"/>
-            <wp:effectExtent l="0" t="0" r="0" b="9525"/>
-            <wp:wrapSquare wrapText="bothSides"/>
-            <wp:docPr id="1" name="Picture 1"/>
+            <wp:extent cx="5039995" cy="5313045"/>
+            <wp:effectExtent l="0" t="0" r="8255" b="1905"/>
+            <wp:wrapTopAndBottom/>
+            <wp:docPr id="2" name="Picture 2"/>
             <wp:cNvGraphicFramePr>
               <a:graphicFrameLocks xmlns:a="http://schemas.openxmlformats.org/drawingml/2006/main" noChangeAspect="1"/>
             </wp:cNvGraphicFramePr>
@@ -1182,10 +1196,8 @@
               <a:graphicData uri="http://schemas.openxmlformats.org/drawingml/2006/picture">
                 <pic:pic xmlns:pic="http://schemas.openxmlformats.org/drawingml/2006/picture">
                   <pic:nvPicPr>
-                    <pic:cNvPr id="0" name="Picture 14"/>
-                    <pic:cNvPicPr>
-                      <a:picLocks noChangeAspect="1" noChangeArrowheads="1"/>
-                    </pic:cNvPicPr>
+                    <pic:cNvPr id="2" name="pengiriman baru.jpg"/>
+                    <pic:cNvPicPr/>
                   </pic:nvPicPr>
                   <pic:blipFill>
                     <a:blip r:embed="rId10">
@@ -1195,31 +1207,23 @@
                         </a:ext>
                       </a:extLst>
                     </a:blip>
-                    <a:srcRect/>
                     <a:stretch>
                       <a:fillRect/>
                     </a:stretch>
                   </pic:blipFill>
-                  <pic:spPr bwMode="auto">
+                  <pic:spPr>
                     <a:xfrm>
                       <a:off x="0" y="0"/>
-                      <a:ext cx="4518660" cy="5248275"/>
+                      <a:ext cx="5039995" cy="5313045"/>
                     </a:xfrm>
                     <a:prstGeom prst="rect">
                       <a:avLst/>
                     </a:prstGeom>
-                    <a:noFill/>
-                    <a:ln>
-                      <a:noFill/>
-                    </a:ln>
                   </pic:spPr>
                 </pic:pic>
               </a:graphicData>
             </a:graphic>
-            <wp14:sizeRelH relativeFrom="page">
-              <wp14:pctWidth>0</wp14:pctWidth>
-            </wp14:sizeRelH>
-            <wp14:sizeRelV relativeFrom="page">
+            <wp14:sizeRelV relativeFrom="margin">
               <wp14:pctHeight>0</wp14:pctHeight>
             </wp14:sizeRelV>
           </wp:anchor>
@@ -1396,6 +1400,23 @@
           </mc:Fallback>
         </mc:AlternateContent>
       </w:r>
+      <w:r>
+        <w:t xml:space="preserve">berita acara (Lampiran BA) dikirim kembali ke </w:t>
+      </w:r>
+      <w:r>
+        <w:t>g</w:t>
+      </w:r>
+      <w:bookmarkStart w:id="0" w:name="_GoBack"/>
+      <w:bookmarkEnd w:id="0"/>
+      <w:r>
+        <w:t>udang.</w:t>
+      </w:r>
+    </w:p>
+    <w:p>
+      <w:pPr>
+        <w:spacing w:line="360" w:lineRule="auto"/>
+        <w:ind w:left="720"/>
+      </w:pPr>
     </w:p>
     <w:p>
       <w:pPr>
@@ -5782,7 +5803,6 @@
               <w:rPr>
                 <w:lang w:val="en-US"/>
               </w:rPr>
-              <w:lastRenderedPageBreak/>
               <w:t>2.</w:t>
             </w:r>
           </w:p>
@@ -6945,7 +6965,6 @@
               <w:spacing w:line="360" w:lineRule="auto"/>
             </w:pPr>
             <w:r>
-              <w:lastRenderedPageBreak/>
               <w:t>UC-11</w:t>
             </w:r>
           </w:p>
@@ -7668,7 +7687,6 @@
               <w:spacing w:line="360" w:lineRule="auto"/>
             </w:pPr>
             <w:r>
-              <w:lastRenderedPageBreak/>
               <w:t>UC-18</w:t>
             </w:r>
           </w:p>
@@ -8143,7 +8161,6 @@
               </w:rPr>
             </w:pPr>
             <w:r>
-              <w:lastRenderedPageBreak/>
               <w:t>UC-2</w:t>
             </w:r>
             <w:r>
@@ -10542,7 +10559,6 @@
                 <w:lang w:val="en-US"/>
               </w:rPr>
             </w:pPr>
-            <w:bookmarkStart w:id="0" w:name="_GoBack"/>
             <w:r>
               <w:rPr>
                 <w:b/>
@@ -11085,7 +11101,6 @@
           </w:p>
         </w:tc>
       </w:tr>
-      <w:bookmarkEnd w:id="0"/>
     </w:tbl>
     <w:p>
       <w:pPr>
@@ -33314,6 +33329,7 @@
   <w:style w:type="character" w:default="1" w:styleId="DefaultParagraphFont">
     <w:name w:val="Default Paragraph Font"/>
     <w:uiPriority w:val="1"/>
+    <w:semiHidden/>
     <w:unhideWhenUsed/>
   </w:style>
   <w:style w:type="table" w:default="1" w:styleId="TableNormal">
@@ -33750,7 +33766,7 @@
 </file>
 
 <file path=customXml/itemProps1.xml><?xml version="1.0" encoding="utf-8"?>
-<ds:datastoreItem xmlns:ds="http://schemas.openxmlformats.org/officeDocument/2006/customXml" ds:itemID="{3CEAD336-8D3F-4551-A67F-6B8AA5AFC400}">
+<ds:datastoreItem xmlns:ds="http://schemas.openxmlformats.org/officeDocument/2006/customXml" ds:itemID="{54FD7E74-2ABA-4D7A-B2CC-2F7520A9050E}">
   <ds:schemaRefs>
     <ds:schemaRef ds:uri="http://schemas.openxmlformats.org/officeDocument/2006/bibliography"/>
   </ds:schemaRefs>

</xml_diff>

<commit_message>
flowmap penerimaan produk sudah diganti
</commit_message>
<xml_diff>
--- a/Laporan/Revisi-2/BAB 3.docx
+++ b/Laporan/Revisi-2/BAB 3.docx
@@ -463,7 +463,51 @@
         <w:spacing w:line="360" w:lineRule="auto"/>
       </w:pPr>
       <w:r>
-        <w:br w:type="page"/>
+        <w:rPr>
+          <w:noProof/>
+        </w:rPr>
+        <w:lastRenderedPageBreak/>
+        <w:drawing>
+          <wp:inline distT="0" distB="0" distL="0" distR="0">
+            <wp:extent cx="5039995" cy="7288530"/>
+            <wp:effectExtent l="0" t="0" r="8255" b="7620"/>
+            <wp:docPr id="1" name="Picture 1"/>
+            <wp:cNvGraphicFramePr>
+              <a:graphicFrameLocks xmlns:a="http://schemas.openxmlformats.org/drawingml/2006/main" noChangeAspect="1"/>
+            </wp:cNvGraphicFramePr>
+            <a:graphic xmlns:a="http://schemas.openxmlformats.org/drawingml/2006/main">
+              <a:graphicData uri="http://schemas.openxmlformats.org/drawingml/2006/picture">
+                <pic:pic xmlns:pic="http://schemas.openxmlformats.org/drawingml/2006/picture">
+                  <pic:nvPicPr>
+                    <pic:cNvPr id="1" name="penerimaan.jpg"/>
+                    <pic:cNvPicPr/>
+                  </pic:nvPicPr>
+                  <pic:blipFill>
+                    <a:blip r:embed="rId8">
+                      <a:extLst>
+                        <a:ext uri="{28A0092B-C50C-407E-A947-70E740481C1C}">
+                          <a14:useLocalDpi xmlns:a14="http://schemas.microsoft.com/office/drawing/2010/main" val="0"/>
+                        </a:ext>
+                      </a:extLst>
+                    </a:blip>
+                    <a:stretch>
+                      <a:fillRect/>
+                    </a:stretch>
+                  </pic:blipFill>
+                  <pic:spPr>
+                    <a:xfrm>
+                      <a:off x="0" y="0"/>
+                      <a:ext cx="5039995" cy="7288530"/>
+                    </a:xfrm>
+                    <a:prstGeom prst="rect">
+                      <a:avLst/>
+                    </a:prstGeom>
+                  </pic:spPr>
+                </pic:pic>
+              </a:graphicData>
+            </a:graphic>
+          </wp:inline>
+        </w:drawing>
       </w:r>
     </w:p>
     <w:p>
@@ -475,7 +519,6 @@
           <w:noProof/>
           <w:lang w:eastAsia="id-ID"/>
         </w:rPr>
-        <w:lastRenderedPageBreak/>
         <mc:AlternateContent>
           <mc:Choice Requires="wps">
             <w:drawing>
@@ -646,53 +689,6 @@
           </mc:Fallback>
         </mc:AlternateContent>
       </w:r>
-      <w:r>
-        <w:rPr>
-          <w:noProof/>
-          <w:lang w:eastAsia="id-ID"/>
-        </w:rPr>
-        <w:drawing>
-          <wp:inline distT="0" distB="0" distL="0" distR="0" wp14:anchorId="0355E5FC" wp14:editId="11649A17">
-            <wp:extent cx="5039916" cy="7765453"/>
-            <wp:effectExtent l="0" t="0" r="8890" b="6985"/>
-            <wp:docPr id="3" name="Picture 3"/>
-            <wp:cNvGraphicFramePr>
-              <a:graphicFrameLocks xmlns:a="http://schemas.openxmlformats.org/drawingml/2006/main" noChangeAspect="1"/>
-            </wp:cNvGraphicFramePr>
-            <a:graphic xmlns:a="http://schemas.openxmlformats.org/drawingml/2006/main">
-              <a:graphicData uri="http://schemas.openxmlformats.org/drawingml/2006/picture">
-                <pic:pic xmlns:pic="http://schemas.openxmlformats.org/drawingml/2006/picture">
-                  <pic:nvPicPr>
-                    <pic:cNvPr id="3" name="penerimaan baru.jpg"/>
-                    <pic:cNvPicPr/>
-                  </pic:nvPicPr>
-                  <pic:blipFill>
-                    <a:blip r:embed="rId8">
-                      <a:extLst>
-                        <a:ext uri="{28A0092B-C50C-407E-A947-70E740481C1C}">
-                          <a14:useLocalDpi xmlns:a14="http://schemas.microsoft.com/office/drawing/2010/main" val="0"/>
-                        </a:ext>
-                      </a:extLst>
-                    </a:blip>
-                    <a:stretch>
-                      <a:fillRect/>
-                    </a:stretch>
-                  </pic:blipFill>
-                  <pic:spPr>
-                    <a:xfrm>
-                      <a:off x="0" y="0"/>
-                      <a:ext cx="5050544" cy="7781829"/>
-                    </a:xfrm>
-                    <a:prstGeom prst="rect">
-                      <a:avLst/>
-                    </a:prstGeom>
-                  </pic:spPr>
-                </pic:pic>
-              </a:graphicData>
-            </a:graphic>
-          </wp:inline>
-        </w:drawing>
-      </w:r>
     </w:p>
     <w:p>
       <w:pPr>
@@ -1172,6 +1168,7 @@
         </w:numPr>
         <w:spacing w:line="360" w:lineRule="auto"/>
       </w:pPr>
+      <w:bookmarkStart w:id="0" w:name="_GoBack"/>
       <w:r>
         <w:rPr>
           <w:noProof/>
@@ -1185,8 +1182,8 @@
             <wp:positionV relativeFrom="paragraph">
               <wp:posOffset>243205</wp:posOffset>
             </wp:positionV>
-            <wp:extent cx="5039995" cy="5313045"/>
-            <wp:effectExtent l="0" t="0" r="8255" b="1905"/>
+            <wp:extent cx="5039995" cy="5478145"/>
+            <wp:effectExtent l="0" t="0" r="8255" b="8255"/>
             <wp:wrapTopAndBottom/>
             <wp:docPr id="2" name="Picture 2"/>
             <wp:cNvGraphicFramePr>
@@ -1214,7 +1211,7 @@
                   <pic:spPr>
                     <a:xfrm>
                       <a:off x="0" y="0"/>
-                      <a:ext cx="5039995" cy="5313045"/>
+                      <a:ext cx="5042532" cy="5481207"/>
                     </a:xfrm>
                     <a:prstGeom prst="rect">
                       <a:avLst/>
@@ -1229,6 +1226,7 @@
           </wp:anchor>
         </w:drawing>
       </w:r>
+      <w:bookmarkEnd w:id="0"/>
       <w:r>
         <w:rPr>
           <w:noProof/>
@@ -10481,8 +10479,6 @@
           <w:lang w:val="en-US"/>
         </w:rPr>
       </w:pPr>
-      <w:bookmarkStart w:id="0" w:name="_GoBack"/>
-      <w:bookmarkEnd w:id="0"/>
     </w:p>
     <w:p>
       <w:pPr>
@@ -14697,7 +14693,7 @@
 </file>
 
 <file path=customXml/itemProps1.xml><?xml version="1.0" encoding="utf-8"?>
-<ds:datastoreItem xmlns:ds="http://schemas.openxmlformats.org/officeDocument/2006/customXml" ds:itemID="{774B258E-089F-4F74-AAD1-CDB39F490023}">
+<ds:datastoreItem xmlns:ds="http://schemas.openxmlformats.org/officeDocument/2006/customXml" ds:itemID="{C34C133A-4C5A-4F87-B8A4-E7D6F8CA108E}">
   <ds:schemaRefs>
     <ds:schemaRef ds:uri="http://schemas.openxmlformats.org/officeDocument/2006/bibliography"/>
   </ds:schemaRefs>

</xml_diff>

<commit_message>
use case baru agak banyakan
</commit_message>
<xml_diff>
--- a/Laporan/Revisi-2/BAB 3.docx
+++ b/Laporan/Revisi-2/BAB 3.docx
@@ -9596,7 +9596,13 @@
               <w:rPr>
                 <w:lang w:val="en-US"/>
               </w:rPr>
-              <w:t>Actor mengisi username dan password</w:t>
+              <w:t>Aktor</w:t>
+            </w:r>
+            <w:r>
+              <w:rPr>
+                <w:lang w:val="en-US"/>
+              </w:rPr>
+              <w:t xml:space="preserve"> mengisi username dan password</w:t>
             </w:r>
           </w:p>
         </w:tc>
@@ -9647,7 +9653,13 @@
               <w:rPr>
                 <w:lang w:val="en-US"/>
               </w:rPr>
-              <w:t>Klik tombol login</w:t>
+              <w:t>Aktor menekan</w:t>
+            </w:r>
+            <w:r>
+              <w:rPr>
+                <w:lang w:val="en-US"/>
+              </w:rPr>
+              <w:t xml:space="preserve"> tombol login</w:t>
             </w:r>
           </w:p>
         </w:tc>
@@ -9698,7 +9710,13 @@
               <w:rPr>
                 <w:lang w:val="en-US"/>
               </w:rPr>
-              <w:t>Sistem akan memeriksa username dan password yang diinputkan actor</w:t>
+              <w:t xml:space="preserve">Sistem akan memeriksa username dan password yang diinputkan </w:t>
+            </w:r>
+            <w:r>
+              <w:rPr>
+                <w:lang w:val="en-US"/>
+              </w:rPr>
+              <w:t>Aktor</w:t>
             </w:r>
           </w:p>
         </w:tc>
@@ -11098,7 +11116,13 @@
               <w:rPr>
                 <w:lang w:val="en-US"/>
               </w:rPr>
-              <w:t>4.1</w:t>
+              <w:t>3</w:t>
+            </w:r>
+            <w:r>
+              <w:rPr>
+                <w:lang w:val="en-US"/>
+              </w:rPr>
+              <w:t>.1</w:t>
             </w:r>
           </w:p>
         </w:tc>
@@ -11148,7 +11172,13 @@
               <w:rPr>
                 <w:lang w:val="en-US"/>
               </w:rPr>
-              <w:t xml:space="preserve">4.2 </w:t>
+              <w:t>3</w:t>
+            </w:r>
+            <w:r>
+              <w:rPr>
+                <w:lang w:val="en-US"/>
+              </w:rPr>
+              <w:t xml:space="preserve">.2 </w:t>
             </w:r>
           </w:p>
         </w:tc>
@@ -18962,8 +18992,6 @@
               </w:rPr>
               <w:t>Extensions</w:t>
             </w:r>
-            <w:bookmarkStart w:id="0" w:name="_GoBack"/>
-            <w:bookmarkEnd w:id="0"/>
           </w:p>
         </w:tc>
         <w:tc>
@@ -19109,8 +19137,8 @@
         <w:tblLook w:val="04A0" w:firstRow="1" w:lastRow="0" w:firstColumn="1" w:lastColumn="0" w:noHBand="0" w:noVBand="1"/>
       </w:tblPr>
       <w:tblGrid>
-        <w:gridCol w:w="2349"/>
-        <w:gridCol w:w="646"/>
+        <w:gridCol w:w="2351"/>
+        <w:gridCol w:w="644"/>
         <w:gridCol w:w="4796"/>
       </w:tblGrid>
       <w:tr>
@@ -19143,6 +19171,12 @@
                 <w:lang w:val="en-US"/>
               </w:rPr>
             </w:pPr>
+            <w:r>
+              <w:rPr>
+                <w:lang w:val="en-US"/>
+              </w:rPr>
+              <w:t>Tambah_Pengiriman</w:t>
+            </w:r>
           </w:p>
         </w:tc>
       </w:tr>
@@ -19215,6 +19249,12 @@
                 <w:lang w:val="en-US"/>
               </w:rPr>
             </w:pPr>
+            <w:r>
+              <w:rPr>
+                <w:lang w:val="en-US"/>
+              </w:rPr>
+              <w:t>Data pengiriman barang telah disimpan</w:t>
+            </w:r>
           </w:p>
         </w:tc>
       </w:tr>
@@ -19248,6 +19288,18 @@
                 <w:lang w:val="en-US"/>
               </w:rPr>
             </w:pPr>
+            <w:r>
+              <w:rPr>
+                <w:lang w:val="en-US"/>
+              </w:rPr>
+              <w:t>Aktor telah memilih tombol pengiriman</w:t>
+            </w:r>
+            <w:r>
+              <w:rPr>
+                <w:lang w:val="en-US"/>
+              </w:rPr>
+              <w:t xml:space="preserve"> dan tab jenis data barang</w:t>
+            </w:r>
           </w:p>
         </w:tc>
       </w:tr>
@@ -19281,6 +19333,12 @@
                 <w:lang w:val="en-US"/>
               </w:rPr>
             </w:pPr>
+            <w:r>
+              <w:rPr>
+                <w:lang w:val="en-US"/>
+              </w:rPr>
+              <w:t>Data pengiriman barang berhasil disimpan</w:t>
+            </w:r>
           </w:p>
         </w:tc>
       </w:tr>
@@ -19314,6 +19372,12 @@
                 <w:lang w:val="en-US"/>
               </w:rPr>
             </w:pPr>
+            <w:r>
+              <w:rPr>
+                <w:lang w:val="en-US"/>
+              </w:rPr>
+              <w:t>Data pengiriman barang gagal disimpan</w:t>
+            </w:r>
           </w:p>
         </w:tc>
       </w:tr>
@@ -19402,7 +19466,7 @@
         </w:tc>
         <w:tc>
           <w:tcPr>
-            <w:tcW w:w="4773" w:type="dxa"/>
+            <w:tcW w:w="4796" w:type="dxa"/>
           </w:tcPr>
           <w:p>
             <w:pPr>
@@ -19430,6 +19494,12 @@
                 <w:lang w:val="en-US"/>
               </w:rPr>
             </w:pPr>
+            <w:r>
+              <w:rPr>
+                <w:lang w:val="en-US"/>
+              </w:rPr>
+              <w:t>Extentions</w:t>
+            </w:r>
           </w:p>
         </w:tc>
         <w:tc>
@@ -19453,14 +19523,20 @@
         </w:tc>
         <w:tc>
           <w:tcPr>
-            <w:tcW w:w="4773" w:type="dxa"/>
-          </w:tcPr>
-          <w:p>
-            <w:pPr>
-              <w:rPr>
-                <w:lang w:val="en-US"/>
-              </w:rPr>
-            </w:pPr>
+            <w:tcW w:w="4796" w:type="dxa"/>
+          </w:tcPr>
+          <w:p>
+            <w:pPr>
+              <w:rPr>
+                <w:lang w:val="en-US"/>
+              </w:rPr>
+            </w:pPr>
+            <w:r>
+              <w:rPr>
+                <w:lang w:val="en-US"/>
+              </w:rPr>
+              <w:t>Aktor mengisi data pengiriman barang</w:t>
+            </w:r>
           </w:p>
         </w:tc>
       </w:tr>
@@ -19488,18 +19564,30 @@
                 <w:lang w:val="en-US"/>
               </w:rPr>
             </w:pPr>
-          </w:p>
-        </w:tc>
-        <w:tc>
-          <w:tcPr>
-            <w:tcW w:w="4773" w:type="dxa"/>
-          </w:tcPr>
-          <w:p>
-            <w:pPr>
-              <w:rPr>
-                <w:lang w:val="en-US"/>
-              </w:rPr>
-            </w:pPr>
+            <w:r>
+              <w:rPr>
+                <w:lang w:val="en-US"/>
+              </w:rPr>
+              <w:t>2</w:t>
+            </w:r>
+          </w:p>
+        </w:tc>
+        <w:tc>
+          <w:tcPr>
+            <w:tcW w:w="4796" w:type="dxa"/>
+          </w:tcPr>
+          <w:p>
+            <w:pPr>
+              <w:rPr>
+                <w:lang w:val="en-US"/>
+              </w:rPr>
+            </w:pPr>
+            <w:r>
+              <w:rPr>
+                <w:lang w:val="en-US"/>
+              </w:rPr>
+              <w:t>Aktor menekan tombol simpan</w:t>
+            </w:r>
           </w:p>
         </w:tc>
       </w:tr>
@@ -19527,18 +19615,80 @@
                 <w:lang w:val="en-US"/>
               </w:rPr>
             </w:pPr>
-          </w:p>
-        </w:tc>
-        <w:tc>
-          <w:tcPr>
-            <w:tcW w:w="4773" w:type="dxa"/>
-          </w:tcPr>
-          <w:p>
-            <w:pPr>
-              <w:rPr>
-                <w:lang w:val="en-US"/>
-              </w:rPr>
-            </w:pPr>
+            <w:r>
+              <w:rPr>
+                <w:lang w:val="en-US"/>
+              </w:rPr>
+              <w:t>3</w:t>
+            </w:r>
+          </w:p>
+        </w:tc>
+        <w:tc>
+          <w:tcPr>
+            <w:tcW w:w="4796" w:type="dxa"/>
+          </w:tcPr>
+          <w:p>
+            <w:pPr>
+              <w:rPr>
+                <w:lang w:val="en-US"/>
+              </w:rPr>
+            </w:pPr>
+            <w:r>
+              <w:rPr>
+                <w:lang w:val="en-US"/>
+              </w:rPr>
+              <w:t>Sistem menampilkan data pengiriman barang ke database</w:t>
+            </w:r>
+          </w:p>
+        </w:tc>
+      </w:tr>
+      <w:tr>
+        <w:tc>
+          <w:tcPr>
+            <w:tcW w:w="0" w:type="auto"/>
+          </w:tcPr>
+          <w:p>
+            <w:pPr>
+              <w:rPr>
+                <w:lang w:val="en-US"/>
+              </w:rPr>
+            </w:pPr>
+          </w:p>
+        </w:tc>
+        <w:tc>
+          <w:tcPr>
+            <w:tcW w:w="0" w:type="auto"/>
+          </w:tcPr>
+          <w:p>
+            <w:pPr>
+              <w:rPr>
+                <w:lang w:val="en-US"/>
+              </w:rPr>
+            </w:pPr>
+            <w:r>
+              <w:rPr>
+                <w:lang w:val="en-US"/>
+              </w:rPr>
+              <w:t>Step</w:t>
+            </w:r>
+          </w:p>
+        </w:tc>
+        <w:tc>
+          <w:tcPr>
+            <w:tcW w:w="4796" w:type="dxa"/>
+          </w:tcPr>
+          <w:p>
+            <w:pPr>
+              <w:rPr>
+                <w:lang w:val="en-US"/>
+              </w:rPr>
+            </w:pPr>
+            <w:r>
+              <w:rPr>
+                <w:lang w:val="en-US"/>
+              </w:rPr>
+              <w:t>Branching Actions</w:t>
+            </w:r>
           </w:p>
         </w:tc>
       </w:tr>
@@ -19566,112 +19716,81 @@
                 <w:lang w:val="en-US"/>
               </w:rPr>
             </w:pPr>
-          </w:p>
-        </w:tc>
-        <w:tc>
-          <w:tcPr>
-            <w:tcW w:w="4773" w:type="dxa"/>
-          </w:tcPr>
-          <w:p>
-            <w:pPr>
-              <w:rPr>
-                <w:lang w:val="en-US"/>
-              </w:rPr>
-            </w:pPr>
-          </w:p>
-        </w:tc>
-      </w:tr>
-      <w:tr>
-        <w:tc>
-          <w:tcPr>
-            <w:tcW w:w="0" w:type="auto"/>
-          </w:tcPr>
-          <w:p>
-            <w:pPr>
-              <w:rPr>
-                <w:lang w:val="en-US"/>
-              </w:rPr>
-            </w:pPr>
-            <w:r>
-              <w:rPr>
-                <w:lang w:val="en-US"/>
-              </w:rPr>
-              <w:t>Extentions</w:t>
-            </w:r>
-          </w:p>
-        </w:tc>
-        <w:tc>
-          <w:tcPr>
-            <w:tcW w:w="0" w:type="auto"/>
-          </w:tcPr>
-          <w:p>
-            <w:pPr>
-              <w:rPr>
-                <w:lang w:val="en-US"/>
-              </w:rPr>
-            </w:pPr>
-            <w:r>
-              <w:rPr>
-                <w:lang w:val="en-US"/>
-              </w:rPr>
-              <w:t>Step</w:t>
-            </w:r>
-          </w:p>
-        </w:tc>
-        <w:tc>
-          <w:tcPr>
-            <w:tcW w:w="4773" w:type="dxa"/>
-          </w:tcPr>
-          <w:p>
-            <w:pPr>
-              <w:rPr>
-                <w:lang w:val="en-US"/>
-              </w:rPr>
-            </w:pPr>
-            <w:r>
-              <w:rPr>
-                <w:lang w:val="en-US"/>
-              </w:rPr>
-              <w:t>Branching Actions</w:t>
-            </w:r>
-          </w:p>
-        </w:tc>
-      </w:tr>
-      <w:tr>
-        <w:tc>
-          <w:tcPr>
-            <w:tcW w:w="0" w:type="auto"/>
-          </w:tcPr>
-          <w:p>
-            <w:pPr>
-              <w:rPr>
-                <w:lang w:val="en-US"/>
-              </w:rPr>
-            </w:pPr>
-          </w:p>
-        </w:tc>
-        <w:tc>
-          <w:tcPr>
-            <w:tcW w:w="0" w:type="auto"/>
-          </w:tcPr>
-          <w:p>
-            <w:pPr>
-              <w:rPr>
-                <w:lang w:val="en-US"/>
-              </w:rPr>
-            </w:pPr>
-          </w:p>
-        </w:tc>
-        <w:tc>
-          <w:tcPr>
-            <w:tcW w:w="4773" w:type="dxa"/>
-          </w:tcPr>
-          <w:p>
-            <w:pPr>
-              <w:rPr>
-                <w:lang w:val="en-US"/>
-              </w:rPr>
-            </w:pPr>
+            <w:r>
+              <w:rPr>
+                <w:lang w:val="en-US"/>
+              </w:rPr>
+              <w:t>3.1</w:t>
+            </w:r>
+          </w:p>
+        </w:tc>
+        <w:tc>
+          <w:tcPr>
+            <w:tcW w:w="4796" w:type="dxa"/>
+          </w:tcPr>
+          <w:p>
+            <w:pPr>
+              <w:rPr>
+                <w:lang w:val="en-US"/>
+              </w:rPr>
+            </w:pPr>
+            <w:r>
+              <w:rPr>
+                <w:lang w:val="en-US"/>
+              </w:rPr>
+              <w:t>Jika data isian sesuai dan tidak kosong maka sistem akan menyimpan data pengiriman barang ke database</w:t>
+            </w:r>
+          </w:p>
+        </w:tc>
+      </w:tr>
+      <w:tr>
+        <w:tc>
+          <w:tcPr>
+            <w:tcW w:w="0" w:type="auto"/>
+          </w:tcPr>
+          <w:p>
+            <w:pPr>
+              <w:rPr>
+                <w:lang w:val="en-US"/>
+              </w:rPr>
+            </w:pPr>
+          </w:p>
+        </w:tc>
+        <w:tc>
+          <w:tcPr>
+            <w:tcW w:w="0" w:type="auto"/>
+          </w:tcPr>
+          <w:p>
+            <w:pPr>
+              <w:jc w:val="center"/>
+              <w:rPr>
+                <w:lang w:val="en-US"/>
+              </w:rPr>
+            </w:pPr>
+            <w:r>
+              <w:rPr>
+                <w:lang w:val="en-US"/>
+              </w:rPr>
+              <w:t>3.2</w:t>
+            </w:r>
+          </w:p>
+        </w:tc>
+        <w:tc>
+          <w:tcPr>
+            <w:tcW w:w="4796" w:type="dxa"/>
+          </w:tcPr>
+          <w:p>
+            <w:pPr>
+              <w:rPr>
+                <w:lang w:val="en-US"/>
+              </w:rPr>
+            </w:pPr>
+            <w:r>
+              <w:rPr>
+                <w:lang w:val="en-US"/>
+              </w:rPr>
+              <w:t>Jika data isian tidak sesuai atau kosong maka sistem tidak akan menyimpan data pengiriman barang ke database</w:t>
+            </w:r>
           </w:p>
         </w:tc>
       </w:tr>
@@ -19723,9 +19842,9 @@
         <w:tblLook w:val="04A0" w:firstRow="1" w:lastRow="0" w:firstColumn="1" w:lastColumn="0" w:noHBand="0" w:noVBand="1"/>
       </w:tblPr>
       <w:tblGrid>
-        <w:gridCol w:w="2349"/>
-        <w:gridCol w:w="669"/>
-        <w:gridCol w:w="4773"/>
+        <w:gridCol w:w="2351"/>
+        <w:gridCol w:w="644"/>
+        <w:gridCol w:w="4796"/>
       </w:tblGrid>
       <w:tr>
         <w:tc>
@@ -19757,6 +19876,12 @@
                 <w:lang w:val="en-US"/>
               </w:rPr>
             </w:pPr>
+            <w:r>
+              <w:rPr>
+                <w:lang w:val="en-US"/>
+              </w:rPr>
+              <w:t>Cari_Pengiriman</w:t>
+            </w:r>
           </w:p>
         </w:tc>
       </w:tr>
@@ -19829,6 +19954,24 @@
                 <w:lang w:val="en-US"/>
               </w:rPr>
             </w:pPr>
+            <w:r>
+              <w:rPr>
+                <w:lang w:val="en-US"/>
+              </w:rPr>
+              <w:t xml:space="preserve">Data </w:t>
+            </w:r>
+            <w:r>
+              <w:rPr>
+                <w:lang w:val="en-US"/>
+              </w:rPr>
+              <w:t xml:space="preserve">pengiriman </w:t>
+            </w:r>
+            <w:r>
+              <w:rPr>
+                <w:lang w:val="en-US"/>
+              </w:rPr>
+              <w:t>barang yang dicari telah ditemukan</w:t>
+            </w:r>
           </w:p>
         </w:tc>
       </w:tr>
@@ -19862,6 +20005,36 @@
                 <w:lang w:val="en-US"/>
               </w:rPr>
             </w:pPr>
+            <w:r>
+              <w:rPr>
+                <w:lang w:val="en-US"/>
+              </w:rPr>
+              <w:t>Aktor telah memilih</w:t>
+            </w:r>
+            <w:r>
+              <w:rPr>
+                <w:lang w:val="en-US"/>
+              </w:rPr>
+              <w:t xml:space="preserve"> tombol pengiriman dan</w:t>
+            </w:r>
+            <w:r>
+              <w:rPr>
+                <w:lang w:val="en-US"/>
+              </w:rPr>
+              <w:t xml:space="preserve"> tab jenis data </w:t>
+            </w:r>
+            <w:r>
+              <w:rPr>
+                <w:lang w:val="en-US"/>
+              </w:rPr>
+              <w:t xml:space="preserve">pengiriman </w:t>
+            </w:r>
+            <w:r>
+              <w:rPr>
+                <w:lang w:val="en-US"/>
+              </w:rPr>
+              <w:t>barang</w:t>
+            </w:r>
           </w:p>
         </w:tc>
       </w:tr>
@@ -19895,6 +20068,24 @@
                 <w:lang w:val="en-US"/>
               </w:rPr>
             </w:pPr>
+            <w:r>
+              <w:rPr>
+                <w:lang w:val="en-US"/>
+              </w:rPr>
+              <w:t xml:space="preserve">Sistem menampilkan data </w:t>
+            </w:r>
+            <w:r>
+              <w:rPr>
+                <w:lang w:val="en-US"/>
+              </w:rPr>
+              <w:t xml:space="preserve">pengiriman barang </w:t>
+            </w:r>
+            <w:r>
+              <w:rPr>
+                <w:lang w:val="en-US"/>
+              </w:rPr>
+              <w:t>yang dicari</w:t>
+            </w:r>
           </w:p>
         </w:tc>
       </w:tr>
@@ -19928,6 +20119,24 @@
                 <w:lang w:val="en-US"/>
               </w:rPr>
             </w:pPr>
+            <w:r>
+              <w:rPr>
+                <w:lang w:val="en-US"/>
+              </w:rPr>
+              <w:t xml:space="preserve">Sistem tidak menampilkan data </w:t>
+            </w:r>
+            <w:r>
+              <w:rPr>
+                <w:lang w:val="en-US"/>
+              </w:rPr>
+              <w:t xml:space="preserve">pengiriman barang </w:t>
+            </w:r>
+            <w:r>
+              <w:rPr>
+                <w:lang w:val="en-US"/>
+              </w:rPr>
+              <w:t>yang dicari</w:t>
+            </w:r>
           </w:p>
         </w:tc>
       </w:tr>
@@ -19965,14 +20174,7 @@
               <w:rPr>
                 <w:lang w:val="en-US"/>
               </w:rPr>
-              <w:t xml:space="preserve">Kepala gudang, </w:t>
-            </w:r>
-            <w:r>
-              <w:rPr>
-                <w:i/>
-                <w:lang w:val="en-US"/>
-              </w:rPr>
-              <w:t>assistant manager</w:t>
+              <w:t>Kepala gudang</w:t>
             </w:r>
           </w:p>
         </w:tc>
@@ -20016,7 +20218,7 @@
         </w:tc>
         <w:tc>
           <w:tcPr>
-            <w:tcW w:w="4589" w:type="dxa"/>
+            <w:tcW w:w="4796" w:type="dxa"/>
           </w:tcPr>
           <w:p>
             <w:pPr>
@@ -20044,6 +20246,12 @@
                 <w:lang w:val="en-US"/>
               </w:rPr>
             </w:pPr>
+            <w:r>
+              <w:rPr>
+                <w:lang w:val="en-US"/>
+              </w:rPr>
+              <w:t>Extensions</w:t>
+            </w:r>
           </w:p>
         </w:tc>
         <w:tc>
@@ -20067,14 +20275,20 @@
         </w:tc>
         <w:tc>
           <w:tcPr>
-            <w:tcW w:w="4589" w:type="dxa"/>
-          </w:tcPr>
-          <w:p>
-            <w:pPr>
-              <w:rPr>
-                <w:lang w:val="en-US"/>
-              </w:rPr>
-            </w:pPr>
+            <w:tcW w:w="4796" w:type="dxa"/>
+          </w:tcPr>
+          <w:p>
+            <w:pPr>
+              <w:rPr>
+                <w:lang w:val="en-US"/>
+              </w:rPr>
+            </w:pPr>
+            <w:r>
+              <w:rPr>
+                <w:lang w:val="en-US"/>
+              </w:rPr>
+              <w:t>Aktor memilih kategori pencarian</w:t>
+            </w:r>
           </w:p>
         </w:tc>
       </w:tr>
@@ -20102,18 +20316,42 @@
                 <w:lang w:val="en-US"/>
               </w:rPr>
             </w:pPr>
-          </w:p>
-        </w:tc>
-        <w:tc>
-          <w:tcPr>
-            <w:tcW w:w="4589" w:type="dxa"/>
-          </w:tcPr>
-          <w:p>
-            <w:pPr>
-              <w:rPr>
-                <w:lang w:val="en-US"/>
-              </w:rPr>
-            </w:pPr>
+            <w:r>
+              <w:rPr>
+                <w:lang w:val="en-US"/>
+              </w:rPr>
+              <w:t>2</w:t>
+            </w:r>
+          </w:p>
+        </w:tc>
+        <w:tc>
+          <w:tcPr>
+            <w:tcW w:w="4796" w:type="dxa"/>
+          </w:tcPr>
+          <w:p>
+            <w:pPr>
+              <w:rPr>
+                <w:lang w:val="en-US"/>
+              </w:rPr>
+            </w:pPr>
+            <w:r>
+              <w:rPr>
+                <w:lang w:val="en-US"/>
+              </w:rPr>
+              <w:t xml:space="preserve">Aktor mengisi field pencarian untuk data </w:t>
+            </w:r>
+            <w:r>
+              <w:rPr>
+                <w:lang w:val="en-US"/>
+              </w:rPr>
+              <w:t xml:space="preserve">pengiriman </w:t>
+            </w:r>
+            <w:r>
+              <w:rPr>
+                <w:lang w:val="en-US"/>
+              </w:rPr>
+              <w:t>barang yang akan dicari</w:t>
+            </w:r>
           </w:p>
         </w:tc>
       </w:tr>
@@ -20141,116 +20379,44 @@
                 <w:lang w:val="en-US"/>
               </w:rPr>
             </w:pPr>
-          </w:p>
-        </w:tc>
-        <w:tc>
-          <w:tcPr>
-            <w:tcW w:w="4589" w:type="dxa"/>
-          </w:tcPr>
-          <w:p>
-            <w:pPr>
-              <w:rPr>
-                <w:lang w:val="en-US"/>
-              </w:rPr>
-            </w:pPr>
-          </w:p>
-        </w:tc>
-      </w:tr>
-      <w:tr>
-        <w:tc>
-          <w:tcPr>
-            <w:tcW w:w="0" w:type="auto"/>
-          </w:tcPr>
-          <w:p>
-            <w:pPr>
-              <w:rPr>
-                <w:lang w:val="en-US"/>
-              </w:rPr>
-            </w:pPr>
-          </w:p>
-        </w:tc>
-        <w:tc>
-          <w:tcPr>
-            <w:tcW w:w="0" w:type="auto"/>
-          </w:tcPr>
-          <w:p>
-            <w:pPr>
-              <w:jc w:val="center"/>
-              <w:rPr>
-                <w:lang w:val="en-US"/>
-              </w:rPr>
-            </w:pPr>
-          </w:p>
-        </w:tc>
-        <w:tc>
-          <w:tcPr>
-            <w:tcW w:w="4589" w:type="dxa"/>
-          </w:tcPr>
-          <w:p>
-            <w:pPr>
-              <w:rPr>
-                <w:lang w:val="en-US"/>
-              </w:rPr>
-            </w:pPr>
-          </w:p>
-        </w:tc>
-      </w:tr>
-      <w:tr>
-        <w:tc>
-          <w:tcPr>
-            <w:tcW w:w="0" w:type="auto"/>
-          </w:tcPr>
-          <w:p>
-            <w:pPr>
-              <w:rPr>
-                <w:lang w:val="en-US"/>
-              </w:rPr>
-            </w:pPr>
-          </w:p>
-        </w:tc>
-        <w:tc>
-          <w:tcPr>
-            <w:tcW w:w="0" w:type="auto"/>
-          </w:tcPr>
-          <w:p>
-            <w:pPr>
-              <w:jc w:val="center"/>
-              <w:rPr>
-                <w:lang w:val="en-US"/>
-              </w:rPr>
-            </w:pPr>
-          </w:p>
-        </w:tc>
-        <w:tc>
-          <w:tcPr>
-            <w:tcW w:w="4589" w:type="dxa"/>
-          </w:tcPr>
-          <w:p>
-            <w:pPr>
-              <w:rPr>
-                <w:lang w:val="en-US"/>
-              </w:rPr>
-            </w:pPr>
-          </w:p>
-        </w:tc>
-      </w:tr>
-      <w:tr>
-        <w:tc>
-          <w:tcPr>
-            <w:tcW w:w="0" w:type="auto"/>
-          </w:tcPr>
-          <w:p>
-            <w:pPr>
-              <w:rPr>
-                <w:lang w:val="en-US"/>
-              </w:rPr>
-            </w:pPr>
-            <w:r>
-              <w:rPr>
-                <w:lang w:val="en-US"/>
-              </w:rPr>
-              <w:t>Extentions</w:t>
-            </w:r>
+            <w:r>
+              <w:rPr>
+                <w:lang w:val="en-US"/>
+              </w:rPr>
+              <w:t>3</w:t>
+            </w:r>
+          </w:p>
+        </w:tc>
+        <w:tc>
+          <w:tcPr>
+            <w:tcW w:w="4796" w:type="dxa"/>
+          </w:tcPr>
+          <w:p>
+            <w:pPr>
+              <w:rPr>
+                <w:lang w:val="en-US"/>
+              </w:rPr>
+            </w:pPr>
+            <w:r>
+              <w:rPr>
+                <w:lang w:val="en-US"/>
+              </w:rPr>
+              <w:t>Aktor menekan tombol cari</w:t>
+            </w:r>
+          </w:p>
+        </w:tc>
+      </w:tr>
+      <w:tr>
+        <w:tc>
+          <w:tcPr>
+            <w:tcW w:w="0" w:type="auto"/>
+          </w:tcPr>
+          <w:p>
+            <w:pPr>
+              <w:rPr>
+                <w:lang w:val="en-US"/>
+              </w:rPr>
+            </w:pPr>
           </w:p>
         </w:tc>
         <w:tc>
@@ -20273,7 +20439,7 @@
         </w:tc>
         <w:tc>
           <w:tcPr>
-            <w:tcW w:w="4589" w:type="dxa"/>
+            <w:tcW w:w="4796" w:type="dxa"/>
           </w:tcPr>
           <w:p>
             <w:pPr>
@@ -20313,18 +20479,92 @@
                 <w:lang w:val="en-US"/>
               </w:rPr>
             </w:pPr>
-          </w:p>
-        </w:tc>
-        <w:tc>
-          <w:tcPr>
-            <w:tcW w:w="4589" w:type="dxa"/>
-          </w:tcPr>
-          <w:p>
-            <w:pPr>
-              <w:rPr>
-                <w:lang w:val="en-US"/>
-              </w:rPr>
-            </w:pPr>
+            <w:r>
+              <w:rPr>
+                <w:lang w:val="en-US"/>
+              </w:rPr>
+              <w:t>3.1</w:t>
+            </w:r>
+          </w:p>
+        </w:tc>
+        <w:tc>
+          <w:tcPr>
+            <w:tcW w:w="4796" w:type="dxa"/>
+          </w:tcPr>
+          <w:p>
+            <w:pPr>
+              <w:rPr>
+                <w:lang w:val="en-US"/>
+              </w:rPr>
+            </w:pPr>
+            <w:r>
+              <w:rPr>
+                <w:lang w:val="en-US"/>
+              </w:rPr>
+              <w:t>Jika data isian pencarian sesuai dan tidak kosong maka sistem akan menampilkan data yang ada di database</w:t>
+            </w:r>
+          </w:p>
+        </w:tc>
+      </w:tr>
+      <w:tr>
+        <w:tc>
+          <w:tcPr>
+            <w:tcW w:w="0" w:type="auto"/>
+          </w:tcPr>
+          <w:p>
+            <w:pPr>
+              <w:rPr>
+                <w:lang w:val="en-US"/>
+              </w:rPr>
+            </w:pPr>
+          </w:p>
+        </w:tc>
+        <w:tc>
+          <w:tcPr>
+            <w:tcW w:w="0" w:type="auto"/>
+          </w:tcPr>
+          <w:p>
+            <w:pPr>
+              <w:rPr>
+                <w:lang w:val="en-US"/>
+              </w:rPr>
+            </w:pPr>
+            <w:r>
+              <w:rPr>
+                <w:lang w:val="en-US"/>
+              </w:rPr>
+              <w:t>3.2</w:t>
+            </w:r>
+          </w:p>
+        </w:tc>
+        <w:tc>
+          <w:tcPr>
+            <w:tcW w:w="4796" w:type="dxa"/>
+          </w:tcPr>
+          <w:p>
+            <w:pPr>
+              <w:rPr>
+                <w:lang w:val="en-US"/>
+              </w:rPr>
+            </w:pPr>
+            <w:r>
+              <w:rPr>
+                <w:lang w:val="en-US"/>
+              </w:rPr>
+              <w:t xml:space="preserve">Jika data isian pencarian tidak sesuai </w:t>
+            </w:r>
+            <w:r>
+              <w:rPr>
+                <w:lang w:val="en-US"/>
+              </w:rPr>
+              <w:t>atau</w:t>
+            </w:r>
+            <w:r>
+              <w:rPr>
+                <w:lang w:val="en-US"/>
+              </w:rPr>
+              <w:t xml:space="preserve"> kosong maka sistem tidak menampilkan data</w:t>
+            </w:r>
           </w:p>
         </w:tc>
       </w:tr>
@@ -20355,7 +20595,6 @@
           <w:color w:val="000000" w:themeColor="text1"/>
           <w:lang w:val="en-US"/>
         </w:rPr>
-        <w:lastRenderedPageBreak/>
         <w:t xml:space="preserve">Use Case </w:t>
       </w:r>
       <w:r>
@@ -21942,7 +22181,6 @@
               <w:rPr>
                 <w:lang w:val="en-US"/>
               </w:rPr>
-              <w:lastRenderedPageBreak/>
               <w:t>Main Flow</w:t>
             </w:r>
           </w:p>
@@ -23127,6 +23365,7 @@
               <w:rPr>
                 <w:lang w:val="en-US"/>
               </w:rPr>
+              <w:lastRenderedPageBreak/>
               <w:t>Success end condition</w:t>
             </w:r>
           </w:p>
@@ -25104,7 +25343,6 @@
               <w:rPr>
                 <w:lang w:val="en-US"/>
               </w:rPr>
-              <w:lastRenderedPageBreak/>
               <w:t>Failed end condition</w:t>
             </w:r>
           </w:p>
@@ -26302,6 +26540,7 @@
               <w:rPr>
                 <w:lang w:val="en-US"/>
               </w:rPr>
+              <w:lastRenderedPageBreak/>
               <w:t>Goal In Context</w:t>
             </w:r>
           </w:p>
@@ -26732,7 +26971,6 @@
               <w:rPr>
                 <w:lang w:val="en-US"/>
               </w:rPr>
-              <w:lastRenderedPageBreak/>
               <w:t>Extentions</w:t>
             </w:r>
           </w:p>
@@ -27508,8 +27746,8 @@
         <w:tblLook w:val="04A0" w:firstRow="1" w:lastRow="0" w:firstColumn="1" w:lastColumn="0" w:noHBand="0" w:noVBand="1"/>
       </w:tblPr>
       <w:tblGrid>
-        <w:gridCol w:w="2349"/>
-        <w:gridCol w:w="646"/>
+        <w:gridCol w:w="2351"/>
+        <w:gridCol w:w="644"/>
         <w:gridCol w:w="4796"/>
       </w:tblGrid>
       <w:tr>
@@ -27533,7 +27771,7 @@
         </w:tc>
         <w:tc>
           <w:tcPr>
-            <w:tcW w:w="5442" w:type="dxa"/>
+            <w:tcW w:w="5440" w:type="dxa"/>
             <w:gridSpan w:val="2"/>
           </w:tcPr>
           <w:p>
@@ -27542,6 +27780,12 @@
                 <w:lang w:val="en-US"/>
               </w:rPr>
             </w:pPr>
+            <w:r>
+              <w:rPr>
+                <w:lang w:val="en-US"/>
+              </w:rPr>
+              <w:t>Regional</w:t>
+            </w:r>
           </w:p>
         </w:tc>
       </w:tr>
@@ -27566,7 +27810,7 @@
         </w:tc>
         <w:tc>
           <w:tcPr>
-            <w:tcW w:w="5442" w:type="dxa"/>
+            <w:tcW w:w="5440" w:type="dxa"/>
             <w:gridSpan w:val="2"/>
           </w:tcPr>
           <w:p>
@@ -27605,7 +27849,7 @@
         </w:tc>
         <w:tc>
           <w:tcPr>
-            <w:tcW w:w="5442" w:type="dxa"/>
+            <w:tcW w:w="5440" w:type="dxa"/>
             <w:gridSpan w:val="2"/>
           </w:tcPr>
           <w:p>
@@ -27614,6 +27858,12 @@
                 <w:lang w:val="en-US"/>
               </w:rPr>
             </w:pPr>
+            <w:r>
+              <w:rPr>
+                <w:lang w:val="en-US"/>
+              </w:rPr>
+              <w:t>Sistem telah menampilkan data regional</w:t>
+            </w:r>
           </w:p>
         </w:tc>
       </w:tr>
@@ -27638,7 +27888,7 @@
         </w:tc>
         <w:tc>
           <w:tcPr>
-            <w:tcW w:w="5442" w:type="dxa"/>
+            <w:tcW w:w="5440" w:type="dxa"/>
             <w:gridSpan w:val="2"/>
           </w:tcPr>
           <w:p>
@@ -27647,6 +27897,19 @@
                 <w:lang w:val="en-US"/>
               </w:rPr>
             </w:pPr>
+            <w:r>
+              <w:rPr>
+                <w:lang w:val="en-US"/>
+              </w:rPr>
+              <w:t xml:space="preserve">Actor telah login sebagai </w:t>
+            </w:r>
+            <w:r>
+              <w:rPr>
+                <w:i/>
+                <w:lang w:val="en-US"/>
+              </w:rPr>
+              <w:t>assistant manager</w:t>
+            </w:r>
           </w:p>
         </w:tc>
       </w:tr>
@@ -27671,7 +27934,7 @@
         </w:tc>
         <w:tc>
           <w:tcPr>
-            <w:tcW w:w="5442" w:type="dxa"/>
+            <w:tcW w:w="5440" w:type="dxa"/>
             <w:gridSpan w:val="2"/>
           </w:tcPr>
           <w:p>
@@ -27680,6 +27943,12 @@
                 <w:lang w:val="en-US"/>
               </w:rPr>
             </w:pPr>
+            <w:r>
+              <w:rPr>
+                <w:lang w:val="en-US"/>
+              </w:rPr>
+              <w:t>Sistem berhasil menampilkan data regional</w:t>
+            </w:r>
           </w:p>
         </w:tc>
       </w:tr>
@@ -27704,7 +27973,7 @@
         </w:tc>
         <w:tc>
           <w:tcPr>
-            <w:tcW w:w="5442" w:type="dxa"/>
+            <w:tcW w:w="5440" w:type="dxa"/>
             <w:gridSpan w:val="2"/>
           </w:tcPr>
           <w:p>
@@ -27713,6 +27982,12 @@
                 <w:lang w:val="en-US"/>
               </w:rPr>
             </w:pPr>
+            <w:r>
+              <w:rPr>
+                <w:lang w:val="en-US"/>
+              </w:rPr>
+              <w:t>Sistem gagal menampilkan data regional</w:t>
+            </w:r>
           </w:p>
         </w:tc>
       </w:tr>
@@ -27737,7 +28012,7 @@
         </w:tc>
         <w:tc>
           <w:tcPr>
-            <w:tcW w:w="5442" w:type="dxa"/>
+            <w:tcW w:w="5440" w:type="dxa"/>
             <w:gridSpan w:val="2"/>
           </w:tcPr>
           <w:p>
@@ -27748,16 +28023,17 @@
             </w:pPr>
             <w:r>
               <w:rPr>
-                <w:lang w:val="en-US"/>
-              </w:rPr>
-              <w:t xml:space="preserve">Kepala gudang, </w:t>
-            </w:r>
-            <w:r>
-              <w:rPr>
                 <w:i/>
                 <w:lang w:val="en-US"/>
               </w:rPr>
-              <w:t>assistant manager</w:t>
+              <w:t>A</w:t>
+            </w:r>
+            <w:r>
+              <w:rPr>
+                <w:i/>
+                <w:lang w:val="en-US"/>
+              </w:rPr>
+              <w:t>ssistant manager</w:t>
             </w:r>
           </w:p>
         </w:tc>
@@ -27801,7 +28077,7 @@
         </w:tc>
         <w:tc>
           <w:tcPr>
-            <w:tcW w:w="4773" w:type="dxa"/>
+            <w:tcW w:w="4796" w:type="dxa"/>
           </w:tcPr>
           <w:p>
             <w:pPr>
@@ -27829,14 +28105,21 @@
                 <w:lang w:val="en-US"/>
               </w:rPr>
             </w:pPr>
-          </w:p>
-        </w:tc>
-        <w:tc>
-          <w:tcPr>
-            <w:tcW w:w="0" w:type="auto"/>
-          </w:tcPr>
-          <w:p>
-            <w:pPr>
+            <w:r>
+              <w:rPr>
+                <w:lang w:val="en-US"/>
+              </w:rPr>
+              <w:t>Extensions</w:t>
+            </w:r>
+          </w:p>
+        </w:tc>
+        <w:tc>
+          <w:tcPr>
+            <w:tcW w:w="0" w:type="auto"/>
+          </w:tcPr>
+          <w:p>
+            <w:pPr>
+              <w:jc w:val="center"/>
               <w:rPr>
                 <w:lang w:val="en-US"/>
               </w:rPr>
@@ -27851,260 +28134,71 @@
         </w:tc>
         <w:tc>
           <w:tcPr>
-            <w:tcW w:w="4773" w:type="dxa"/>
-          </w:tcPr>
-          <w:p>
-            <w:pPr>
-              <w:rPr>
-                <w:lang w:val="en-US"/>
-              </w:rPr>
-            </w:pPr>
-          </w:p>
-        </w:tc>
-      </w:tr>
-      <w:tr>
-        <w:tc>
-          <w:tcPr>
-            <w:tcW w:w="0" w:type="auto"/>
-          </w:tcPr>
-          <w:p>
-            <w:pPr>
-              <w:rPr>
-                <w:lang w:val="en-US"/>
-              </w:rPr>
-            </w:pPr>
-          </w:p>
-        </w:tc>
-        <w:tc>
-          <w:tcPr>
-            <w:tcW w:w="0" w:type="auto"/>
-          </w:tcPr>
-          <w:p>
-            <w:pPr>
-              <w:rPr>
-                <w:lang w:val="en-US"/>
-              </w:rPr>
-            </w:pPr>
-          </w:p>
-        </w:tc>
-        <w:tc>
-          <w:tcPr>
-            <w:tcW w:w="4773" w:type="dxa"/>
-          </w:tcPr>
-          <w:p>
-            <w:pPr>
-              <w:rPr>
-                <w:lang w:val="en-US"/>
-              </w:rPr>
-            </w:pPr>
-          </w:p>
-        </w:tc>
-      </w:tr>
-      <w:tr>
-        <w:tc>
-          <w:tcPr>
-            <w:tcW w:w="0" w:type="auto"/>
-          </w:tcPr>
-          <w:p>
-            <w:pPr>
-              <w:rPr>
-                <w:lang w:val="en-US"/>
-              </w:rPr>
-            </w:pPr>
-          </w:p>
-        </w:tc>
-        <w:tc>
-          <w:tcPr>
-            <w:tcW w:w="0" w:type="auto"/>
-          </w:tcPr>
-          <w:p>
-            <w:pPr>
-              <w:rPr>
-                <w:lang w:val="en-US"/>
-              </w:rPr>
-            </w:pPr>
-          </w:p>
-        </w:tc>
-        <w:tc>
-          <w:tcPr>
-            <w:tcW w:w="4773" w:type="dxa"/>
-          </w:tcPr>
-          <w:p>
-            <w:pPr>
-              <w:rPr>
-                <w:lang w:val="en-US"/>
-              </w:rPr>
-            </w:pPr>
-          </w:p>
-        </w:tc>
-      </w:tr>
-      <w:tr>
-        <w:tc>
-          <w:tcPr>
-            <w:tcW w:w="0" w:type="auto"/>
-          </w:tcPr>
-          <w:p>
-            <w:pPr>
-              <w:rPr>
-                <w:lang w:val="en-US"/>
-              </w:rPr>
-            </w:pPr>
-          </w:p>
-        </w:tc>
-        <w:tc>
-          <w:tcPr>
-            <w:tcW w:w="0" w:type="auto"/>
-          </w:tcPr>
-          <w:p>
-            <w:pPr>
-              <w:rPr>
-                <w:lang w:val="en-US"/>
-              </w:rPr>
-            </w:pPr>
-          </w:p>
-        </w:tc>
-        <w:tc>
-          <w:tcPr>
-            <w:tcW w:w="4773" w:type="dxa"/>
-          </w:tcPr>
-          <w:p>
-            <w:pPr>
-              <w:rPr>
-                <w:lang w:val="en-US"/>
-              </w:rPr>
-            </w:pPr>
-          </w:p>
-        </w:tc>
-      </w:tr>
-      <w:tr>
-        <w:tc>
-          <w:tcPr>
-            <w:tcW w:w="0" w:type="auto"/>
-          </w:tcPr>
-          <w:p>
-            <w:pPr>
-              <w:rPr>
-                <w:lang w:val="en-US"/>
-              </w:rPr>
-            </w:pPr>
-          </w:p>
-        </w:tc>
-        <w:tc>
-          <w:tcPr>
-            <w:tcW w:w="0" w:type="auto"/>
-          </w:tcPr>
-          <w:p>
-            <w:pPr>
-              <w:rPr>
-                <w:lang w:val="en-US"/>
-              </w:rPr>
-            </w:pPr>
-          </w:p>
-        </w:tc>
-        <w:tc>
-          <w:tcPr>
-            <w:tcW w:w="4773" w:type="dxa"/>
-          </w:tcPr>
-          <w:p>
-            <w:pPr>
-              <w:rPr>
-                <w:lang w:val="en-US"/>
-              </w:rPr>
-            </w:pPr>
-          </w:p>
-        </w:tc>
-      </w:tr>
-      <w:tr>
-        <w:tc>
-          <w:tcPr>
-            <w:tcW w:w="0" w:type="auto"/>
-          </w:tcPr>
-          <w:p>
-            <w:pPr>
-              <w:rPr>
-                <w:lang w:val="en-US"/>
-              </w:rPr>
-            </w:pPr>
-            <w:r>
-              <w:rPr>
-                <w:lang w:val="en-US"/>
-              </w:rPr>
-              <w:t>Extentions</w:t>
-            </w:r>
-          </w:p>
-        </w:tc>
-        <w:tc>
-          <w:tcPr>
-            <w:tcW w:w="0" w:type="auto"/>
-          </w:tcPr>
-          <w:p>
-            <w:pPr>
-              <w:rPr>
-                <w:lang w:val="en-US"/>
-              </w:rPr>
-            </w:pPr>
-            <w:r>
-              <w:rPr>
-                <w:lang w:val="en-US"/>
-              </w:rPr>
-              <w:t>Step</w:t>
-            </w:r>
-          </w:p>
-        </w:tc>
-        <w:tc>
-          <w:tcPr>
-            <w:tcW w:w="4773" w:type="dxa"/>
-          </w:tcPr>
-          <w:p>
-            <w:pPr>
-              <w:rPr>
-                <w:lang w:val="en-US"/>
-              </w:rPr>
-            </w:pPr>
-            <w:r>
-              <w:rPr>
-                <w:lang w:val="en-US"/>
-              </w:rPr>
-              <w:t>Branching Actions</w:t>
-            </w:r>
-          </w:p>
-        </w:tc>
-      </w:tr>
-      <w:tr>
-        <w:tc>
-          <w:tcPr>
-            <w:tcW w:w="0" w:type="auto"/>
-          </w:tcPr>
-          <w:p>
-            <w:pPr>
-              <w:rPr>
-                <w:lang w:val="en-US"/>
-              </w:rPr>
-            </w:pPr>
-          </w:p>
-        </w:tc>
-        <w:tc>
-          <w:tcPr>
-            <w:tcW w:w="0" w:type="auto"/>
-          </w:tcPr>
-          <w:p>
-            <w:pPr>
-              <w:rPr>
-                <w:lang w:val="en-US"/>
-              </w:rPr>
-            </w:pPr>
-          </w:p>
-        </w:tc>
-        <w:tc>
-          <w:tcPr>
-            <w:tcW w:w="4773" w:type="dxa"/>
-          </w:tcPr>
-          <w:p>
-            <w:pPr>
-              <w:rPr>
-                <w:lang w:val="en-US"/>
-              </w:rPr>
-            </w:pPr>
+            <w:tcW w:w="4796" w:type="dxa"/>
+          </w:tcPr>
+          <w:p>
+            <w:pPr>
+              <w:rPr>
+                <w:lang w:val="en-US"/>
+              </w:rPr>
+            </w:pPr>
+            <w:r>
+              <w:rPr>
+                <w:lang w:val="en-US"/>
+              </w:rPr>
+              <w:t>Aktor menekan tombol regional</w:t>
+            </w:r>
+          </w:p>
+        </w:tc>
+      </w:tr>
+      <w:tr>
+        <w:tc>
+          <w:tcPr>
+            <w:tcW w:w="0" w:type="auto"/>
+          </w:tcPr>
+          <w:p>
+            <w:pPr>
+              <w:rPr>
+                <w:lang w:val="en-US"/>
+              </w:rPr>
+            </w:pPr>
+          </w:p>
+        </w:tc>
+        <w:tc>
+          <w:tcPr>
+            <w:tcW w:w="0" w:type="auto"/>
+          </w:tcPr>
+          <w:p>
+            <w:pPr>
+              <w:jc w:val="center"/>
+              <w:rPr>
+                <w:lang w:val="en-US"/>
+              </w:rPr>
+            </w:pPr>
+            <w:r>
+              <w:rPr>
+                <w:lang w:val="en-US"/>
+              </w:rPr>
+              <w:t>2</w:t>
+            </w:r>
+          </w:p>
+        </w:tc>
+        <w:tc>
+          <w:tcPr>
+            <w:tcW w:w="4796" w:type="dxa"/>
+          </w:tcPr>
+          <w:p>
+            <w:pPr>
+              <w:rPr>
+                <w:lang w:val="en-US"/>
+              </w:rPr>
+            </w:pPr>
+            <w:r>
+              <w:rPr>
+                <w:lang w:val="en-US"/>
+              </w:rPr>
+              <w:t>Sistem menampilkan data regional</w:t>
+            </w:r>
           </w:p>
         </w:tc>
       </w:tr>
@@ -28128,6 +28222,7 @@
           <w:color w:val="000000" w:themeColor="text1"/>
           <w:lang w:val="en-US"/>
         </w:rPr>
+        <w:lastRenderedPageBreak/>
         <w:t xml:space="preserve">Use Case </w:t>
       </w:r>
       <w:r>
@@ -28149,9 +28244,9 @@
         <w:tblLook w:val="04A0" w:firstRow="1" w:lastRow="0" w:firstColumn="1" w:lastColumn="0" w:noHBand="0" w:noVBand="1"/>
       </w:tblPr>
       <w:tblGrid>
-        <w:gridCol w:w="2349"/>
-        <w:gridCol w:w="669"/>
-        <w:gridCol w:w="4773"/>
+        <w:gridCol w:w="2351"/>
+        <w:gridCol w:w="644"/>
+        <w:gridCol w:w="4796"/>
       </w:tblGrid>
       <w:tr>
         <w:tc>
@@ -28174,7 +28269,7 @@
         </w:tc>
         <w:tc>
           <w:tcPr>
-            <w:tcW w:w="5442" w:type="dxa"/>
+            <w:tcW w:w="5440" w:type="dxa"/>
             <w:gridSpan w:val="2"/>
           </w:tcPr>
           <w:p>
@@ -28183,6 +28278,12 @@
                 <w:lang w:val="en-US"/>
               </w:rPr>
             </w:pPr>
+            <w:r>
+              <w:rPr>
+                <w:lang w:val="en-US"/>
+              </w:rPr>
+              <w:t>Tambah_Regional</w:t>
+            </w:r>
           </w:p>
         </w:tc>
       </w:tr>
@@ -28207,7 +28308,7 @@
         </w:tc>
         <w:tc>
           <w:tcPr>
-            <w:tcW w:w="5442" w:type="dxa"/>
+            <w:tcW w:w="5440" w:type="dxa"/>
             <w:gridSpan w:val="2"/>
           </w:tcPr>
           <w:p>
@@ -28246,7 +28347,7 @@
         </w:tc>
         <w:tc>
           <w:tcPr>
-            <w:tcW w:w="5442" w:type="dxa"/>
+            <w:tcW w:w="5440" w:type="dxa"/>
             <w:gridSpan w:val="2"/>
           </w:tcPr>
           <w:p>
@@ -28255,6 +28356,12 @@
                 <w:lang w:val="en-US"/>
               </w:rPr>
             </w:pPr>
+            <w:r>
+              <w:rPr>
+                <w:lang w:val="en-US"/>
+              </w:rPr>
+              <w:t>Sistem telah menambahkan data regional</w:t>
+            </w:r>
           </w:p>
         </w:tc>
       </w:tr>
@@ -28279,7 +28386,7 @@
         </w:tc>
         <w:tc>
           <w:tcPr>
-            <w:tcW w:w="5442" w:type="dxa"/>
+            <w:tcW w:w="5440" w:type="dxa"/>
             <w:gridSpan w:val="2"/>
           </w:tcPr>
           <w:p>
@@ -28288,6 +28395,18 @@
                 <w:lang w:val="en-US"/>
               </w:rPr>
             </w:pPr>
+            <w:r>
+              <w:rPr>
+                <w:lang w:val="en-US"/>
+              </w:rPr>
+              <w:t>Aktor telah menekan tombol regional</w:t>
+            </w:r>
+            <w:r>
+              <w:rPr>
+                <w:lang w:val="en-US"/>
+              </w:rPr>
+              <w:t xml:space="preserve"> dan sistem menampilkan data regional</w:t>
+            </w:r>
           </w:p>
         </w:tc>
       </w:tr>
@@ -28312,7 +28431,7 @@
         </w:tc>
         <w:tc>
           <w:tcPr>
-            <w:tcW w:w="5442" w:type="dxa"/>
+            <w:tcW w:w="5440" w:type="dxa"/>
             <w:gridSpan w:val="2"/>
           </w:tcPr>
           <w:p>
@@ -28321,32 +28440,37 @@
                 <w:lang w:val="en-US"/>
               </w:rPr>
             </w:pPr>
-          </w:p>
-        </w:tc>
-      </w:tr>
-      <w:tr>
-        <w:tc>
-          <w:tcPr>
-            <w:tcW w:w="0" w:type="auto"/>
-          </w:tcPr>
-          <w:p>
-            <w:pPr>
-              <w:rPr>
-                <w:lang w:val="en-US"/>
-              </w:rPr>
-            </w:pPr>
-            <w:r>
-              <w:rPr>
-                <w:lang w:val="en-US"/>
-              </w:rPr>
-              <w:lastRenderedPageBreak/>
+            <w:r>
+              <w:rPr>
+                <w:lang w:val="en-US"/>
+              </w:rPr>
+              <w:t>Sistem berhasil menambahkan data regional</w:t>
+            </w:r>
+          </w:p>
+        </w:tc>
+      </w:tr>
+      <w:tr>
+        <w:tc>
+          <w:tcPr>
+            <w:tcW w:w="0" w:type="auto"/>
+          </w:tcPr>
+          <w:p>
+            <w:pPr>
+              <w:rPr>
+                <w:lang w:val="en-US"/>
+              </w:rPr>
+            </w:pPr>
+            <w:r>
+              <w:rPr>
+                <w:lang w:val="en-US"/>
+              </w:rPr>
               <w:t>Failed end condition</w:t>
             </w:r>
           </w:p>
         </w:tc>
         <w:tc>
           <w:tcPr>
-            <w:tcW w:w="5442" w:type="dxa"/>
+            <w:tcW w:w="5440" w:type="dxa"/>
             <w:gridSpan w:val="2"/>
           </w:tcPr>
           <w:p>
@@ -28355,6 +28479,12 @@
                 <w:lang w:val="en-US"/>
               </w:rPr>
             </w:pPr>
+            <w:r>
+              <w:rPr>
+                <w:lang w:val="en-US"/>
+              </w:rPr>
+              <w:t>Sistem gagal menambahkan data regional</w:t>
+            </w:r>
           </w:p>
         </w:tc>
       </w:tr>
@@ -28379,7 +28509,7 @@
         </w:tc>
         <w:tc>
           <w:tcPr>
-            <w:tcW w:w="5442" w:type="dxa"/>
+            <w:tcW w:w="5440" w:type="dxa"/>
             <w:gridSpan w:val="2"/>
           </w:tcPr>
           <w:p>
@@ -28390,16 +28520,17 @@
             </w:pPr>
             <w:r>
               <w:rPr>
-                <w:lang w:val="en-US"/>
-              </w:rPr>
-              <w:t xml:space="preserve">Kepala gudang, </w:t>
-            </w:r>
-            <w:r>
-              <w:rPr>
                 <w:i/>
                 <w:lang w:val="en-US"/>
               </w:rPr>
-              <w:t>assistant manager</w:t>
+              <w:t>A</w:t>
+            </w:r>
+            <w:r>
+              <w:rPr>
+                <w:i/>
+                <w:lang w:val="en-US"/>
+              </w:rPr>
+              <w:t>ssistant manager</w:t>
             </w:r>
           </w:p>
         </w:tc>
@@ -28443,7 +28574,7 @@
         </w:tc>
         <w:tc>
           <w:tcPr>
-            <w:tcW w:w="4589" w:type="dxa"/>
+            <w:tcW w:w="4796" w:type="dxa"/>
           </w:tcPr>
           <w:p>
             <w:pPr>
@@ -28471,14 +28602,21 @@
                 <w:lang w:val="en-US"/>
               </w:rPr>
             </w:pPr>
-          </w:p>
-        </w:tc>
-        <w:tc>
-          <w:tcPr>
-            <w:tcW w:w="0" w:type="auto"/>
-          </w:tcPr>
-          <w:p>
-            <w:pPr>
+            <w:r>
+              <w:rPr>
+                <w:lang w:val="en-US"/>
+              </w:rPr>
+              <w:t>Extentions</w:t>
+            </w:r>
+          </w:p>
+        </w:tc>
+        <w:tc>
+          <w:tcPr>
+            <w:tcW w:w="0" w:type="auto"/>
+          </w:tcPr>
+          <w:p>
+            <w:pPr>
+              <w:jc w:val="center"/>
               <w:rPr>
                 <w:lang w:val="en-US"/>
               </w:rPr>
@@ -28493,186 +28631,199 @@
         </w:tc>
         <w:tc>
           <w:tcPr>
-            <w:tcW w:w="4589" w:type="dxa"/>
-          </w:tcPr>
-          <w:p>
-            <w:pPr>
-              <w:rPr>
-                <w:lang w:val="en-US"/>
-              </w:rPr>
-            </w:pPr>
-          </w:p>
-        </w:tc>
-      </w:tr>
-      <w:tr>
-        <w:tc>
-          <w:tcPr>
-            <w:tcW w:w="0" w:type="auto"/>
-          </w:tcPr>
-          <w:p>
-            <w:pPr>
-              <w:rPr>
-                <w:lang w:val="en-US"/>
-              </w:rPr>
-            </w:pPr>
-          </w:p>
-        </w:tc>
-        <w:tc>
-          <w:tcPr>
-            <w:tcW w:w="0" w:type="auto"/>
-          </w:tcPr>
-          <w:p>
-            <w:pPr>
-              <w:rPr>
-                <w:lang w:val="en-US"/>
-              </w:rPr>
-            </w:pPr>
-          </w:p>
-        </w:tc>
-        <w:tc>
-          <w:tcPr>
-            <w:tcW w:w="4589" w:type="dxa"/>
-          </w:tcPr>
-          <w:p>
-            <w:pPr>
-              <w:rPr>
-                <w:lang w:val="en-US"/>
-              </w:rPr>
-            </w:pPr>
-          </w:p>
-        </w:tc>
-      </w:tr>
-      <w:tr>
-        <w:tc>
-          <w:tcPr>
-            <w:tcW w:w="0" w:type="auto"/>
-          </w:tcPr>
-          <w:p>
-            <w:pPr>
-              <w:rPr>
-                <w:lang w:val="en-US"/>
-              </w:rPr>
-            </w:pPr>
-          </w:p>
-        </w:tc>
-        <w:tc>
-          <w:tcPr>
-            <w:tcW w:w="0" w:type="auto"/>
-          </w:tcPr>
-          <w:p>
-            <w:pPr>
-              <w:rPr>
-                <w:lang w:val="en-US"/>
-              </w:rPr>
-            </w:pPr>
-          </w:p>
-        </w:tc>
-        <w:tc>
-          <w:tcPr>
-            <w:tcW w:w="4589" w:type="dxa"/>
-          </w:tcPr>
-          <w:p>
-            <w:pPr>
-              <w:rPr>
-                <w:lang w:val="en-US"/>
-              </w:rPr>
-            </w:pPr>
-          </w:p>
-        </w:tc>
-      </w:tr>
-      <w:tr>
-        <w:tc>
-          <w:tcPr>
-            <w:tcW w:w="0" w:type="auto"/>
-          </w:tcPr>
-          <w:p>
-            <w:pPr>
-              <w:rPr>
-                <w:lang w:val="en-US"/>
-              </w:rPr>
-            </w:pPr>
-          </w:p>
-        </w:tc>
-        <w:tc>
-          <w:tcPr>
-            <w:tcW w:w="0" w:type="auto"/>
-          </w:tcPr>
-          <w:p>
-            <w:pPr>
-              <w:rPr>
-                <w:lang w:val="en-US"/>
-              </w:rPr>
-            </w:pPr>
-          </w:p>
-        </w:tc>
-        <w:tc>
-          <w:tcPr>
-            <w:tcW w:w="4589" w:type="dxa"/>
-          </w:tcPr>
-          <w:p>
-            <w:pPr>
-              <w:rPr>
-                <w:lang w:val="en-US"/>
-              </w:rPr>
-            </w:pPr>
-          </w:p>
-        </w:tc>
-      </w:tr>
-      <w:tr>
-        <w:tc>
-          <w:tcPr>
-            <w:tcW w:w="0" w:type="auto"/>
-          </w:tcPr>
-          <w:p>
-            <w:pPr>
-              <w:rPr>
-                <w:lang w:val="en-US"/>
-              </w:rPr>
-            </w:pPr>
-          </w:p>
-        </w:tc>
-        <w:tc>
-          <w:tcPr>
-            <w:tcW w:w="0" w:type="auto"/>
-          </w:tcPr>
-          <w:p>
-            <w:pPr>
-              <w:rPr>
-                <w:lang w:val="en-US"/>
-              </w:rPr>
-            </w:pPr>
-          </w:p>
-        </w:tc>
-        <w:tc>
-          <w:tcPr>
-            <w:tcW w:w="4589" w:type="dxa"/>
-          </w:tcPr>
-          <w:p>
-            <w:pPr>
-              <w:rPr>
-                <w:lang w:val="en-US"/>
-              </w:rPr>
-            </w:pPr>
-          </w:p>
-        </w:tc>
-      </w:tr>
-      <w:tr>
-        <w:tc>
-          <w:tcPr>
-            <w:tcW w:w="0" w:type="auto"/>
-          </w:tcPr>
-          <w:p>
-            <w:pPr>
-              <w:rPr>
-                <w:lang w:val="en-US"/>
-              </w:rPr>
-            </w:pPr>
-            <w:r>
-              <w:rPr>
-                <w:lang w:val="en-US"/>
-              </w:rPr>
-              <w:t>Extentions</w:t>
-            </w:r>
+            <w:tcW w:w="4796" w:type="dxa"/>
+          </w:tcPr>
+          <w:p>
+            <w:pPr>
+              <w:rPr>
+                <w:lang w:val="en-US"/>
+              </w:rPr>
+            </w:pPr>
+            <w:r>
+              <w:rPr>
+                <w:lang w:val="en-US"/>
+              </w:rPr>
+              <w:t>Aktor menekan tombol tambah</w:t>
+            </w:r>
+          </w:p>
+        </w:tc>
+      </w:tr>
+      <w:tr>
+        <w:tc>
+          <w:tcPr>
+            <w:tcW w:w="0" w:type="auto"/>
+          </w:tcPr>
+          <w:p>
+            <w:pPr>
+              <w:rPr>
+                <w:lang w:val="en-US"/>
+              </w:rPr>
+            </w:pPr>
+          </w:p>
+        </w:tc>
+        <w:tc>
+          <w:tcPr>
+            <w:tcW w:w="0" w:type="auto"/>
+          </w:tcPr>
+          <w:p>
+            <w:pPr>
+              <w:jc w:val="center"/>
+              <w:rPr>
+                <w:lang w:val="en-US"/>
+              </w:rPr>
+            </w:pPr>
+            <w:r>
+              <w:rPr>
+                <w:lang w:val="en-US"/>
+              </w:rPr>
+              <w:t>2</w:t>
+            </w:r>
+          </w:p>
+        </w:tc>
+        <w:tc>
+          <w:tcPr>
+            <w:tcW w:w="4796" w:type="dxa"/>
+          </w:tcPr>
+          <w:p>
+            <w:pPr>
+              <w:rPr>
+                <w:lang w:val="en-US"/>
+              </w:rPr>
+            </w:pPr>
+            <w:r>
+              <w:rPr>
+                <w:lang w:val="en-US"/>
+              </w:rPr>
+              <w:t xml:space="preserve">Sistem menampilkan dialog </w:t>
+            </w:r>
+            <w:r>
+              <w:rPr>
+                <w:lang w:val="en-US"/>
+              </w:rPr>
+              <w:t xml:space="preserve">isian </w:t>
+            </w:r>
+            <w:r>
+              <w:rPr>
+                <w:lang w:val="en-US"/>
+              </w:rPr>
+              <w:t>tambah data</w:t>
+            </w:r>
+          </w:p>
+        </w:tc>
+      </w:tr>
+      <w:tr>
+        <w:tc>
+          <w:tcPr>
+            <w:tcW w:w="0" w:type="auto"/>
+          </w:tcPr>
+          <w:p>
+            <w:pPr>
+              <w:rPr>
+                <w:lang w:val="en-US"/>
+              </w:rPr>
+            </w:pPr>
+          </w:p>
+        </w:tc>
+        <w:tc>
+          <w:tcPr>
+            <w:tcW w:w="0" w:type="auto"/>
+          </w:tcPr>
+          <w:p>
+            <w:pPr>
+              <w:jc w:val="center"/>
+              <w:rPr>
+                <w:lang w:val="en-US"/>
+              </w:rPr>
+            </w:pPr>
+            <w:r>
+              <w:rPr>
+                <w:lang w:val="en-US"/>
+              </w:rPr>
+              <w:t>3</w:t>
+            </w:r>
+          </w:p>
+        </w:tc>
+        <w:tc>
+          <w:tcPr>
+            <w:tcW w:w="4796" w:type="dxa"/>
+          </w:tcPr>
+          <w:p>
+            <w:pPr>
+              <w:rPr>
+                <w:lang w:val="en-US"/>
+              </w:rPr>
+            </w:pPr>
+            <w:r>
+              <w:rPr>
+                <w:lang w:val="en-US"/>
+              </w:rPr>
+              <w:t>Aktor mengisi data regional</w:t>
+            </w:r>
+          </w:p>
+        </w:tc>
+      </w:tr>
+      <w:tr>
+        <w:tc>
+          <w:tcPr>
+            <w:tcW w:w="0" w:type="auto"/>
+          </w:tcPr>
+          <w:p>
+            <w:pPr>
+              <w:rPr>
+                <w:lang w:val="en-US"/>
+              </w:rPr>
+            </w:pPr>
+          </w:p>
+        </w:tc>
+        <w:tc>
+          <w:tcPr>
+            <w:tcW w:w="0" w:type="auto"/>
+          </w:tcPr>
+          <w:p>
+            <w:pPr>
+              <w:jc w:val="center"/>
+              <w:rPr>
+                <w:lang w:val="en-US"/>
+              </w:rPr>
+            </w:pPr>
+            <w:r>
+              <w:rPr>
+                <w:lang w:val="en-US"/>
+              </w:rPr>
+              <w:t>4</w:t>
+            </w:r>
+          </w:p>
+        </w:tc>
+        <w:tc>
+          <w:tcPr>
+            <w:tcW w:w="4796" w:type="dxa"/>
+          </w:tcPr>
+          <w:p>
+            <w:pPr>
+              <w:rPr>
+                <w:lang w:val="en-US"/>
+              </w:rPr>
+            </w:pPr>
+            <w:r>
+              <w:rPr>
+                <w:lang w:val="en-US"/>
+              </w:rPr>
+              <w:t>Aktor menekan tombol simpan</w:t>
+            </w:r>
+          </w:p>
+        </w:tc>
+      </w:tr>
+      <w:tr>
+        <w:tc>
+          <w:tcPr>
+            <w:tcW w:w="0" w:type="auto"/>
+          </w:tcPr>
+          <w:p>
+            <w:pPr>
+              <w:rPr>
+                <w:lang w:val="en-US"/>
+              </w:rPr>
+            </w:pPr>
           </w:p>
         </w:tc>
         <w:tc>
@@ -28695,7 +28846,7 @@
         </w:tc>
         <w:tc>
           <w:tcPr>
-            <w:tcW w:w="4589" w:type="dxa"/>
+            <w:tcW w:w="4796" w:type="dxa"/>
           </w:tcPr>
           <w:p>
             <w:pPr>
@@ -28731,22 +28882,98 @@
           </w:tcPr>
           <w:p>
             <w:pPr>
-              <w:rPr>
-                <w:lang w:val="en-US"/>
-              </w:rPr>
-            </w:pPr>
-          </w:p>
-        </w:tc>
-        <w:tc>
-          <w:tcPr>
-            <w:tcW w:w="4589" w:type="dxa"/>
-          </w:tcPr>
-          <w:p>
-            <w:pPr>
-              <w:rPr>
-                <w:lang w:val="en-US"/>
-              </w:rPr>
-            </w:pPr>
+              <w:jc w:val="center"/>
+              <w:rPr>
+                <w:lang w:val="en-US"/>
+              </w:rPr>
+            </w:pPr>
+            <w:r>
+              <w:rPr>
+                <w:lang w:val="en-US"/>
+              </w:rPr>
+              <w:t>4</w:t>
+            </w:r>
+            <w:r>
+              <w:rPr>
+                <w:lang w:val="en-US"/>
+              </w:rPr>
+              <w:t>.1</w:t>
+            </w:r>
+          </w:p>
+        </w:tc>
+        <w:tc>
+          <w:tcPr>
+            <w:tcW w:w="4796" w:type="dxa"/>
+          </w:tcPr>
+          <w:p>
+            <w:pPr>
+              <w:rPr>
+                <w:lang w:val="en-US"/>
+              </w:rPr>
+            </w:pPr>
+            <w:r>
+              <w:rPr>
+                <w:lang w:val="en-US"/>
+              </w:rPr>
+              <w:t>Jika data isian sesuai dan tidak kosong maka sistem akan menambahkan data regional ke database</w:t>
+            </w:r>
+          </w:p>
+        </w:tc>
+      </w:tr>
+      <w:tr>
+        <w:tc>
+          <w:tcPr>
+            <w:tcW w:w="0" w:type="auto"/>
+          </w:tcPr>
+          <w:p>
+            <w:pPr>
+              <w:rPr>
+                <w:lang w:val="en-US"/>
+              </w:rPr>
+            </w:pPr>
+          </w:p>
+        </w:tc>
+        <w:tc>
+          <w:tcPr>
+            <w:tcW w:w="0" w:type="auto"/>
+          </w:tcPr>
+          <w:p>
+            <w:pPr>
+              <w:jc w:val="center"/>
+              <w:rPr>
+                <w:lang w:val="en-US"/>
+              </w:rPr>
+            </w:pPr>
+            <w:r>
+              <w:rPr>
+                <w:lang w:val="en-US"/>
+              </w:rPr>
+              <w:t>4</w:t>
+            </w:r>
+            <w:r>
+              <w:rPr>
+                <w:lang w:val="en-US"/>
+              </w:rPr>
+              <w:t>.2</w:t>
+            </w:r>
+          </w:p>
+        </w:tc>
+        <w:tc>
+          <w:tcPr>
+            <w:tcW w:w="4796" w:type="dxa"/>
+          </w:tcPr>
+          <w:p>
+            <w:pPr>
+              <w:rPr>
+                <w:lang w:val="en-US"/>
+              </w:rPr>
+            </w:pPr>
+            <w:r>
+              <w:rPr>
+                <w:lang w:val="en-US"/>
+              </w:rPr>
+              <w:t>Jika data isian tidak sesuai atau kosong maka sistem tidak menambahkan data regional ke database</w:t>
+            </w:r>
           </w:p>
         </w:tc>
       </w:tr>
@@ -28798,9 +29025,9 @@
         <w:tblLook w:val="04A0" w:firstRow="1" w:lastRow="0" w:firstColumn="1" w:lastColumn="0" w:noHBand="0" w:noVBand="1"/>
       </w:tblPr>
       <w:tblGrid>
-        <w:gridCol w:w="2349"/>
-        <w:gridCol w:w="669"/>
-        <w:gridCol w:w="4773"/>
+        <w:gridCol w:w="2351"/>
+        <w:gridCol w:w="644"/>
+        <w:gridCol w:w="4796"/>
       </w:tblGrid>
       <w:tr>
         <w:tc>
@@ -28823,7 +29050,7 @@
         </w:tc>
         <w:tc>
           <w:tcPr>
-            <w:tcW w:w="5442" w:type="dxa"/>
+            <w:tcW w:w="5440" w:type="dxa"/>
             <w:gridSpan w:val="2"/>
           </w:tcPr>
           <w:p>
@@ -28832,6 +29059,12 @@
                 <w:lang w:val="en-US"/>
               </w:rPr>
             </w:pPr>
+            <w:r>
+              <w:rPr>
+                <w:lang w:val="en-US"/>
+              </w:rPr>
+              <w:t>Ubah_Regional</w:t>
+            </w:r>
           </w:p>
         </w:tc>
       </w:tr>
@@ -28856,7 +29089,7 @@
         </w:tc>
         <w:tc>
           <w:tcPr>
-            <w:tcW w:w="5442" w:type="dxa"/>
+            <w:tcW w:w="5440" w:type="dxa"/>
             <w:gridSpan w:val="2"/>
           </w:tcPr>
           <w:p>
@@ -28895,7 +29128,7 @@
         </w:tc>
         <w:tc>
           <w:tcPr>
-            <w:tcW w:w="5442" w:type="dxa"/>
+            <w:tcW w:w="5440" w:type="dxa"/>
             <w:gridSpan w:val="2"/>
           </w:tcPr>
           <w:p>
@@ -28904,6 +29137,12 @@
                 <w:lang w:val="en-US"/>
               </w:rPr>
             </w:pPr>
+            <w:r>
+              <w:rPr>
+                <w:lang w:val="en-US"/>
+              </w:rPr>
+              <w:t>Data regional telah terubah</w:t>
+            </w:r>
           </w:p>
         </w:tc>
       </w:tr>
@@ -28928,7 +29167,7 @@
         </w:tc>
         <w:tc>
           <w:tcPr>
-            <w:tcW w:w="5442" w:type="dxa"/>
+            <w:tcW w:w="5440" w:type="dxa"/>
             <w:gridSpan w:val="2"/>
           </w:tcPr>
           <w:p>
@@ -28937,6 +29176,12 @@
                 <w:lang w:val="en-US"/>
               </w:rPr>
             </w:pPr>
+            <w:r>
+              <w:rPr>
+                <w:lang w:val="en-US"/>
+              </w:rPr>
+              <w:t>Aktor telah menekan tombol regional</w:t>
+            </w:r>
           </w:p>
         </w:tc>
       </w:tr>
@@ -28961,7 +29206,7 @@
         </w:tc>
         <w:tc>
           <w:tcPr>
-            <w:tcW w:w="5442" w:type="dxa"/>
+            <w:tcW w:w="5440" w:type="dxa"/>
             <w:gridSpan w:val="2"/>
           </w:tcPr>
           <w:p>
@@ -28970,6 +29215,12 @@
                 <w:lang w:val="en-US"/>
               </w:rPr>
             </w:pPr>
+            <w:r>
+              <w:rPr>
+                <w:lang w:val="en-US"/>
+              </w:rPr>
+              <w:t>Sistem berhasil mengubah data regional</w:t>
+            </w:r>
           </w:p>
         </w:tc>
       </w:tr>
@@ -28994,7 +29245,7 @@
         </w:tc>
         <w:tc>
           <w:tcPr>
-            <w:tcW w:w="5442" w:type="dxa"/>
+            <w:tcW w:w="5440" w:type="dxa"/>
             <w:gridSpan w:val="2"/>
           </w:tcPr>
           <w:p>
@@ -29003,6 +29254,12 @@
                 <w:lang w:val="en-US"/>
               </w:rPr>
             </w:pPr>
+            <w:r>
+              <w:rPr>
+                <w:lang w:val="en-US"/>
+              </w:rPr>
+              <w:t>Sistem gagal mengubah data regional</w:t>
+            </w:r>
           </w:p>
         </w:tc>
       </w:tr>
@@ -29027,7 +29284,7 @@
         </w:tc>
         <w:tc>
           <w:tcPr>
-            <w:tcW w:w="5442" w:type="dxa"/>
+            <w:tcW w:w="5440" w:type="dxa"/>
             <w:gridSpan w:val="2"/>
           </w:tcPr>
           <w:p>
@@ -29038,16 +29295,17 @@
             </w:pPr>
             <w:r>
               <w:rPr>
-                <w:lang w:val="en-US"/>
-              </w:rPr>
-              <w:t xml:space="preserve">Kepala gudang, </w:t>
-            </w:r>
-            <w:r>
-              <w:rPr>
                 <w:i/>
                 <w:lang w:val="en-US"/>
               </w:rPr>
-              <w:t>assistant manager</w:t>
+              <w:t>A</w:t>
+            </w:r>
+            <w:r>
+              <w:rPr>
+                <w:i/>
+                <w:lang w:val="en-US"/>
+              </w:rPr>
+              <w:t>ssistant manager</w:t>
             </w:r>
           </w:p>
         </w:tc>
@@ -29091,7 +29349,7 @@
         </w:tc>
         <w:tc>
           <w:tcPr>
-            <w:tcW w:w="4589" w:type="dxa"/>
+            <w:tcW w:w="4796" w:type="dxa"/>
           </w:tcPr>
           <w:p>
             <w:pPr>
@@ -29127,6 +29385,7 @@
           </w:tcPr>
           <w:p>
             <w:pPr>
+              <w:jc w:val="center"/>
               <w:rPr>
                 <w:lang w:val="en-US"/>
               </w:rPr>
@@ -29141,166 +29400,226 @@
         </w:tc>
         <w:tc>
           <w:tcPr>
-            <w:tcW w:w="4589" w:type="dxa"/>
-          </w:tcPr>
-          <w:p>
-            <w:pPr>
-              <w:rPr>
-                <w:lang w:val="en-US"/>
-              </w:rPr>
-            </w:pPr>
-          </w:p>
-        </w:tc>
-      </w:tr>
-      <w:tr>
-        <w:tc>
-          <w:tcPr>
-            <w:tcW w:w="0" w:type="auto"/>
-          </w:tcPr>
-          <w:p>
-            <w:pPr>
-              <w:rPr>
-                <w:lang w:val="en-US"/>
-              </w:rPr>
-            </w:pPr>
-          </w:p>
-        </w:tc>
-        <w:tc>
-          <w:tcPr>
-            <w:tcW w:w="0" w:type="auto"/>
-          </w:tcPr>
-          <w:p>
-            <w:pPr>
-              <w:rPr>
-                <w:lang w:val="en-US"/>
-              </w:rPr>
-            </w:pPr>
-          </w:p>
-        </w:tc>
-        <w:tc>
-          <w:tcPr>
-            <w:tcW w:w="4589" w:type="dxa"/>
-          </w:tcPr>
-          <w:p>
-            <w:pPr>
-              <w:rPr>
-                <w:lang w:val="en-US"/>
-              </w:rPr>
-            </w:pPr>
-          </w:p>
-        </w:tc>
-      </w:tr>
-      <w:tr>
-        <w:tc>
-          <w:tcPr>
-            <w:tcW w:w="0" w:type="auto"/>
-          </w:tcPr>
-          <w:p>
-            <w:pPr>
-              <w:rPr>
-                <w:lang w:val="en-US"/>
-              </w:rPr>
-            </w:pPr>
-          </w:p>
-        </w:tc>
-        <w:tc>
-          <w:tcPr>
-            <w:tcW w:w="0" w:type="auto"/>
-          </w:tcPr>
-          <w:p>
-            <w:pPr>
-              <w:rPr>
-                <w:lang w:val="en-US"/>
-              </w:rPr>
-            </w:pPr>
-          </w:p>
-        </w:tc>
-        <w:tc>
-          <w:tcPr>
-            <w:tcW w:w="4589" w:type="dxa"/>
-          </w:tcPr>
-          <w:p>
-            <w:pPr>
-              <w:rPr>
-                <w:lang w:val="en-US"/>
-              </w:rPr>
-            </w:pPr>
-          </w:p>
-        </w:tc>
-      </w:tr>
-      <w:tr>
-        <w:tc>
-          <w:tcPr>
-            <w:tcW w:w="0" w:type="auto"/>
-          </w:tcPr>
-          <w:p>
-            <w:pPr>
-              <w:rPr>
-                <w:lang w:val="en-US"/>
-              </w:rPr>
-            </w:pPr>
-          </w:p>
-        </w:tc>
-        <w:tc>
-          <w:tcPr>
-            <w:tcW w:w="0" w:type="auto"/>
-          </w:tcPr>
-          <w:p>
-            <w:pPr>
-              <w:rPr>
-                <w:lang w:val="en-US"/>
-              </w:rPr>
-            </w:pPr>
-          </w:p>
-        </w:tc>
-        <w:tc>
-          <w:tcPr>
-            <w:tcW w:w="4589" w:type="dxa"/>
-          </w:tcPr>
-          <w:p>
-            <w:pPr>
-              <w:rPr>
-                <w:lang w:val="en-US"/>
-              </w:rPr>
-            </w:pPr>
-          </w:p>
-        </w:tc>
-      </w:tr>
-      <w:tr>
-        <w:tc>
-          <w:tcPr>
-            <w:tcW w:w="0" w:type="auto"/>
-          </w:tcPr>
-          <w:p>
-            <w:pPr>
-              <w:rPr>
-                <w:lang w:val="en-US"/>
-              </w:rPr>
-            </w:pPr>
-          </w:p>
-        </w:tc>
-        <w:tc>
-          <w:tcPr>
-            <w:tcW w:w="0" w:type="auto"/>
-          </w:tcPr>
-          <w:p>
-            <w:pPr>
-              <w:rPr>
-                <w:lang w:val="en-US"/>
-              </w:rPr>
-            </w:pPr>
-          </w:p>
-        </w:tc>
-        <w:tc>
-          <w:tcPr>
-            <w:tcW w:w="4589" w:type="dxa"/>
-          </w:tcPr>
-          <w:p>
-            <w:pPr>
-              <w:rPr>
-                <w:lang w:val="en-US"/>
-              </w:rPr>
-            </w:pPr>
+            <w:tcW w:w="4796" w:type="dxa"/>
+          </w:tcPr>
+          <w:p>
+            <w:pPr>
+              <w:rPr>
+                <w:lang w:val="en-US"/>
+              </w:rPr>
+            </w:pPr>
+            <w:r>
+              <w:rPr>
+                <w:lang w:val="en-US"/>
+              </w:rPr>
+              <w:t>Aktor memilih data yang akan diubah</w:t>
+            </w:r>
+            <w:bookmarkStart w:id="0" w:name="_GoBack"/>
+            <w:bookmarkEnd w:id="0"/>
+          </w:p>
+        </w:tc>
+      </w:tr>
+      <w:tr>
+        <w:tc>
+          <w:tcPr>
+            <w:tcW w:w="0" w:type="auto"/>
+          </w:tcPr>
+          <w:p>
+            <w:pPr>
+              <w:rPr>
+                <w:lang w:val="en-US"/>
+              </w:rPr>
+            </w:pPr>
+          </w:p>
+        </w:tc>
+        <w:tc>
+          <w:tcPr>
+            <w:tcW w:w="0" w:type="auto"/>
+          </w:tcPr>
+          <w:p>
+            <w:pPr>
+              <w:jc w:val="center"/>
+              <w:rPr>
+                <w:lang w:val="en-US"/>
+              </w:rPr>
+            </w:pPr>
+            <w:r>
+              <w:rPr>
+                <w:lang w:val="en-US"/>
+              </w:rPr>
+              <w:t>2</w:t>
+            </w:r>
+          </w:p>
+        </w:tc>
+        <w:tc>
+          <w:tcPr>
+            <w:tcW w:w="4796" w:type="dxa"/>
+          </w:tcPr>
+          <w:p>
+            <w:pPr>
+              <w:rPr>
+                <w:lang w:val="en-US"/>
+              </w:rPr>
+            </w:pPr>
+            <w:r>
+              <w:rPr>
+                <w:lang w:val="en-US"/>
+              </w:rPr>
+              <w:t xml:space="preserve">Aktor menekan tombol ubah </w:t>
+            </w:r>
+          </w:p>
+        </w:tc>
+      </w:tr>
+      <w:tr>
+        <w:tc>
+          <w:tcPr>
+            <w:tcW w:w="0" w:type="auto"/>
+          </w:tcPr>
+          <w:p>
+            <w:pPr>
+              <w:rPr>
+                <w:lang w:val="en-US"/>
+              </w:rPr>
+            </w:pPr>
+          </w:p>
+        </w:tc>
+        <w:tc>
+          <w:tcPr>
+            <w:tcW w:w="0" w:type="auto"/>
+          </w:tcPr>
+          <w:p>
+            <w:pPr>
+              <w:jc w:val="center"/>
+              <w:rPr>
+                <w:lang w:val="en-US"/>
+              </w:rPr>
+            </w:pPr>
+            <w:r>
+              <w:rPr>
+                <w:lang w:val="en-US"/>
+              </w:rPr>
+              <w:t>3</w:t>
+            </w:r>
+          </w:p>
+        </w:tc>
+        <w:tc>
+          <w:tcPr>
+            <w:tcW w:w="4796" w:type="dxa"/>
+          </w:tcPr>
+          <w:p>
+            <w:pPr>
+              <w:rPr>
+                <w:lang w:val="en-US"/>
+              </w:rPr>
+            </w:pPr>
+            <w:r>
+              <w:rPr>
+                <w:lang w:val="en-US"/>
+              </w:rPr>
+              <w:t>Sistem menampilkan dialog isian ubah data</w:t>
+            </w:r>
+          </w:p>
+        </w:tc>
+      </w:tr>
+      <w:tr>
+        <w:tc>
+          <w:tcPr>
+            <w:tcW w:w="0" w:type="auto"/>
+          </w:tcPr>
+          <w:p>
+            <w:pPr>
+              <w:rPr>
+                <w:lang w:val="en-US"/>
+              </w:rPr>
+            </w:pPr>
+          </w:p>
+        </w:tc>
+        <w:tc>
+          <w:tcPr>
+            <w:tcW w:w="0" w:type="auto"/>
+          </w:tcPr>
+          <w:p>
+            <w:pPr>
+              <w:jc w:val="center"/>
+              <w:rPr>
+                <w:lang w:val="en-US"/>
+              </w:rPr>
+            </w:pPr>
+            <w:r>
+              <w:rPr>
+                <w:lang w:val="en-US"/>
+              </w:rPr>
+              <w:t>4</w:t>
+            </w:r>
+          </w:p>
+        </w:tc>
+        <w:tc>
+          <w:tcPr>
+            <w:tcW w:w="4796" w:type="dxa"/>
+          </w:tcPr>
+          <w:p>
+            <w:pPr>
+              <w:rPr>
+                <w:lang w:val="en-US"/>
+              </w:rPr>
+            </w:pPr>
+            <w:r>
+              <w:rPr>
+                <w:lang w:val="en-US"/>
+              </w:rPr>
+              <w:t>Aktor mengisi data regional</w:t>
+            </w:r>
+          </w:p>
+        </w:tc>
+      </w:tr>
+      <w:tr>
+        <w:tc>
+          <w:tcPr>
+            <w:tcW w:w="0" w:type="auto"/>
+          </w:tcPr>
+          <w:p>
+            <w:pPr>
+              <w:rPr>
+                <w:lang w:val="en-US"/>
+              </w:rPr>
+            </w:pPr>
+          </w:p>
+        </w:tc>
+        <w:tc>
+          <w:tcPr>
+            <w:tcW w:w="0" w:type="auto"/>
+          </w:tcPr>
+          <w:p>
+            <w:pPr>
+              <w:jc w:val="center"/>
+              <w:rPr>
+                <w:lang w:val="en-US"/>
+              </w:rPr>
+            </w:pPr>
+            <w:r>
+              <w:rPr>
+                <w:lang w:val="en-US"/>
+              </w:rPr>
+              <w:t>5</w:t>
+            </w:r>
+          </w:p>
+        </w:tc>
+        <w:tc>
+          <w:tcPr>
+            <w:tcW w:w="4796" w:type="dxa"/>
+          </w:tcPr>
+          <w:p>
+            <w:pPr>
+              <w:rPr>
+                <w:lang w:val="en-US"/>
+              </w:rPr>
+            </w:pPr>
+            <w:r>
+              <w:rPr>
+                <w:lang w:val="en-US"/>
+              </w:rPr>
+              <w:t>Aktor menekan tombol simpan</w:t>
+            </w:r>
           </w:p>
         </w:tc>
       </w:tr>
@@ -29343,7 +29662,7 @@
         </w:tc>
         <w:tc>
           <w:tcPr>
-            <w:tcW w:w="4589" w:type="dxa"/>
+            <w:tcW w:w="4796" w:type="dxa"/>
           </w:tcPr>
           <w:p>
             <w:pPr>
@@ -29379,22 +29698,98 @@
           </w:tcPr>
           <w:p>
             <w:pPr>
-              <w:rPr>
-                <w:lang w:val="en-US"/>
-              </w:rPr>
-            </w:pPr>
-          </w:p>
-        </w:tc>
-        <w:tc>
-          <w:tcPr>
-            <w:tcW w:w="4589" w:type="dxa"/>
-          </w:tcPr>
-          <w:p>
-            <w:pPr>
-              <w:rPr>
-                <w:lang w:val="en-US"/>
-              </w:rPr>
-            </w:pPr>
+              <w:jc w:val="center"/>
+              <w:rPr>
+                <w:lang w:val="en-US"/>
+              </w:rPr>
+            </w:pPr>
+            <w:r>
+              <w:rPr>
+                <w:lang w:val="en-US"/>
+              </w:rPr>
+              <w:t>5</w:t>
+            </w:r>
+            <w:r>
+              <w:rPr>
+                <w:lang w:val="en-US"/>
+              </w:rPr>
+              <w:t>.1</w:t>
+            </w:r>
+          </w:p>
+        </w:tc>
+        <w:tc>
+          <w:tcPr>
+            <w:tcW w:w="4796" w:type="dxa"/>
+          </w:tcPr>
+          <w:p>
+            <w:pPr>
+              <w:rPr>
+                <w:lang w:val="en-US"/>
+              </w:rPr>
+            </w:pPr>
+            <w:r>
+              <w:rPr>
+                <w:lang w:val="en-US"/>
+              </w:rPr>
+              <w:t>Jika data isian sesuai dan tidak kosong maka sistem akan menambahkan data regional ke database</w:t>
+            </w:r>
+          </w:p>
+        </w:tc>
+      </w:tr>
+      <w:tr>
+        <w:tc>
+          <w:tcPr>
+            <w:tcW w:w="0" w:type="auto"/>
+          </w:tcPr>
+          <w:p>
+            <w:pPr>
+              <w:rPr>
+                <w:lang w:val="en-US"/>
+              </w:rPr>
+            </w:pPr>
+          </w:p>
+        </w:tc>
+        <w:tc>
+          <w:tcPr>
+            <w:tcW w:w="0" w:type="auto"/>
+          </w:tcPr>
+          <w:p>
+            <w:pPr>
+              <w:jc w:val="center"/>
+              <w:rPr>
+                <w:lang w:val="en-US"/>
+              </w:rPr>
+            </w:pPr>
+            <w:r>
+              <w:rPr>
+                <w:lang w:val="en-US"/>
+              </w:rPr>
+              <w:t>5</w:t>
+            </w:r>
+            <w:r>
+              <w:rPr>
+                <w:lang w:val="en-US"/>
+              </w:rPr>
+              <w:t>.2</w:t>
+            </w:r>
+          </w:p>
+        </w:tc>
+        <w:tc>
+          <w:tcPr>
+            <w:tcW w:w="4796" w:type="dxa"/>
+          </w:tcPr>
+          <w:p>
+            <w:pPr>
+              <w:rPr>
+                <w:lang w:val="en-US"/>
+              </w:rPr>
+            </w:pPr>
+            <w:r>
+              <w:rPr>
+                <w:lang w:val="en-US"/>
+              </w:rPr>
+              <w:t>Jika data isian tidak sesuai atau kosong maka sistem tidak menambahkan data regional ke database</w:t>
+            </w:r>
           </w:p>
         </w:tc>
       </w:tr>
@@ -29448,8 +29843,8 @@
       </w:tblPr>
       <w:tblGrid>
         <w:gridCol w:w="2349"/>
-        <w:gridCol w:w="669"/>
-        <w:gridCol w:w="4773"/>
+        <w:gridCol w:w="646"/>
+        <w:gridCol w:w="4796"/>
       </w:tblGrid>
       <w:tr>
         <w:tc>
@@ -29481,6 +29876,12 @@
                 <w:lang w:val="en-US"/>
               </w:rPr>
             </w:pPr>
+            <w:r>
+              <w:rPr>
+                <w:lang w:val="en-US"/>
+              </w:rPr>
+              <w:t>Hapus_Regional</w:t>
+            </w:r>
           </w:p>
         </w:tc>
       </w:tr>
@@ -29553,6 +29954,12 @@
                 <w:lang w:val="en-US"/>
               </w:rPr>
             </w:pPr>
+            <w:r>
+              <w:rPr>
+                <w:lang w:val="en-US"/>
+              </w:rPr>
+              <w:t>Data regional telah terhapus</w:t>
+            </w:r>
           </w:p>
         </w:tc>
       </w:tr>
@@ -29586,6 +29993,12 @@
                 <w:lang w:val="en-US"/>
               </w:rPr>
             </w:pPr>
+            <w:r>
+              <w:rPr>
+                <w:lang w:val="en-US"/>
+              </w:rPr>
+              <w:t>Aktor telah menekan tombol regional</w:t>
+            </w:r>
           </w:p>
         </w:tc>
       </w:tr>
@@ -29619,6 +30032,18 @@
                 <w:lang w:val="en-US"/>
               </w:rPr>
             </w:pPr>
+            <w:r>
+              <w:rPr>
+                <w:lang w:val="en-US"/>
+              </w:rPr>
+              <w:t>Sistem berhasil me</w:t>
+            </w:r>
+            <w:r>
+              <w:rPr>
+                <w:lang w:val="en-US"/>
+              </w:rPr>
+              <w:t>nghapus data regional</w:t>
+            </w:r>
           </w:p>
         </w:tc>
       </w:tr>
@@ -29652,6 +30077,12 @@
                 <w:lang w:val="en-US"/>
               </w:rPr>
             </w:pPr>
+            <w:r>
+              <w:rPr>
+                <w:lang w:val="en-US"/>
+              </w:rPr>
+              <w:t>Sistem gagal menghapus data regional</w:t>
+            </w:r>
           </w:p>
         </w:tc>
       </w:tr>
@@ -29687,16 +30118,17 @@
             </w:pPr>
             <w:r>
               <w:rPr>
-                <w:lang w:val="en-US"/>
-              </w:rPr>
-              <w:t xml:space="preserve">Kepala gudang, </w:t>
-            </w:r>
-            <w:r>
-              <w:rPr>
                 <w:i/>
                 <w:lang w:val="en-US"/>
               </w:rPr>
-              <w:t>assistant manager</w:t>
+              <w:t>A</w:t>
+            </w:r>
+            <w:r>
+              <w:rPr>
+                <w:i/>
+                <w:lang w:val="en-US"/>
+              </w:rPr>
+              <w:t>ssistant manager</w:t>
             </w:r>
           </w:p>
         </w:tc>
@@ -29740,7 +30172,7 @@
         </w:tc>
         <w:tc>
           <w:tcPr>
-            <w:tcW w:w="4589" w:type="dxa"/>
+            <w:tcW w:w="4773" w:type="dxa"/>
           </w:tcPr>
           <w:p>
             <w:pPr>
@@ -29776,6 +30208,7 @@
           </w:tcPr>
           <w:p>
             <w:pPr>
+              <w:jc w:val="center"/>
               <w:rPr>
                 <w:lang w:val="en-US"/>
               </w:rPr>
@@ -29790,185 +30223,146 @@
         </w:tc>
         <w:tc>
           <w:tcPr>
-            <w:tcW w:w="4589" w:type="dxa"/>
-          </w:tcPr>
-          <w:p>
-            <w:pPr>
-              <w:rPr>
-                <w:lang w:val="en-US"/>
-              </w:rPr>
-            </w:pPr>
-          </w:p>
-        </w:tc>
-      </w:tr>
-      <w:tr>
-        <w:tc>
-          <w:tcPr>
-            <w:tcW w:w="0" w:type="auto"/>
-          </w:tcPr>
-          <w:p>
-            <w:pPr>
-              <w:rPr>
-                <w:lang w:val="en-US"/>
-              </w:rPr>
-            </w:pPr>
-          </w:p>
-        </w:tc>
-        <w:tc>
-          <w:tcPr>
-            <w:tcW w:w="0" w:type="auto"/>
-          </w:tcPr>
-          <w:p>
-            <w:pPr>
-              <w:rPr>
-                <w:lang w:val="en-US"/>
-              </w:rPr>
-            </w:pPr>
-          </w:p>
-        </w:tc>
-        <w:tc>
-          <w:tcPr>
-            <w:tcW w:w="4589" w:type="dxa"/>
-          </w:tcPr>
-          <w:p>
-            <w:pPr>
-              <w:rPr>
-                <w:lang w:val="en-US"/>
-              </w:rPr>
-            </w:pPr>
-          </w:p>
-        </w:tc>
-      </w:tr>
-      <w:tr>
-        <w:tc>
-          <w:tcPr>
-            <w:tcW w:w="0" w:type="auto"/>
-          </w:tcPr>
-          <w:p>
-            <w:pPr>
-              <w:rPr>
-                <w:lang w:val="en-US"/>
-              </w:rPr>
-            </w:pPr>
-          </w:p>
-        </w:tc>
-        <w:tc>
-          <w:tcPr>
-            <w:tcW w:w="0" w:type="auto"/>
-          </w:tcPr>
-          <w:p>
-            <w:pPr>
-              <w:rPr>
-                <w:lang w:val="en-US"/>
-              </w:rPr>
-            </w:pPr>
-          </w:p>
-        </w:tc>
-        <w:tc>
-          <w:tcPr>
-            <w:tcW w:w="4589" w:type="dxa"/>
-          </w:tcPr>
-          <w:p>
-            <w:pPr>
-              <w:rPr>
-                <w:lang w:val="en-US"/>
-              </w:rPr>
-            </w:pPr>
-          </w:p>
-        </w:tc>
-      </w:tr>
-      <w:tr>
-        <w:tc>
-          <w:tcPr>
-            <w:tcW w:w="0" w:type="auto"/>
-          </w:tcPr>
-          <w:p>
-            <w:pPr>
-              <w:rPr>
-                <w:lang w:val="en-US"/>
-              </w:rPr>
-            </w:pPr>
-          </w:p>
-        </w:tc>
-        <w:tc>
-          <w:tcPr>
-            <w:tcW w:w="0" w:type="auto"/>
-          </w:tcPr>
-          <w:p>
-            <w:pPr>
-              <w:rPr>
-                <w:lang w:val="en-US"/>
-              </w:rPr>
-            </w:pPr>
-          </w:p>
-        </w:tc>
-        <w:tc>
-          <w:tcPr>
-            <w:tcW w:w="4589" w:type="dxa"/>
-          </w:tcPr>
-          <w:p>
-            <w:pPr>
-              <w:rPr>
-                <w:lang w:val="en-US"/>
-              </w:rPr>
-            </w:pPr>
-          </w:p>
-        </w:tc>
-      </w:tr>
-      <w:tr>
-        <w:tc>
-          <w:tcPr>
-            <w:tcW w:w="0" w:type="auto"/>
-          </w:tcPr>
-          <w:p>
-            <w:pPr>
-              <w:rPr>
-                <w:lang w:val="en-US"/>
-              </w:rPr>
-            </w:pPr>
-          </w:p>
-        </w:tc>
-        <w:tc>
-          <w:tcPr>
-            <w:tcW w:w="0" w:type="auto"/>
-          </w:tcPr>
-          <w:p>
-            <w:pPr>
-              <w:rPr>
-                <w:lang w:val="en-US"/>
-              </w:rPr>
-            </w:pPr>
-          </w:p>
-        </w:tc>
-        <w:tc>
-          <w:tcPr>
-            <w:tcW w:w="4589" w:type="dxa"/>
-          </w:tcPr>
-          <w:p>
-            <w:pPr>
-              <w:rPr>
-                <w:lang w:val="en-US"/>
-              </w:rPr>
-            </w:pPr>
-          </w:p>
-        </w:tc>
-      </w:tr>
-      <w:tr>
-        <w:tc>
-          <w:tcPr>
-            <w:tcW w:w="0" w:type="auto"/>
-          </w:tcPr>
-          <w:p>
-            <w:pPr>
-              <w:rPr>
-                <w:lang w:val="en-US"/>
-              </w:rPr>
-            </w:pPr>
-            <w:r>
-              <w:rPr>
-                <w:lang w:val="en-US"/>
-              </w:rPr>
-              <w:lastRenderedPageBreak/>
+            <w:tcW w:w="4773" w:type="dxa"/>
+          </w:tcPr>
+          <w:p>
+            <w:pPr>
+              <w:rPr>
+                <w:lang w:val="en-US"/>
+              </w:rPr>
+            </w:pPr>
+            <w:r>
+              <w:rPr>
+                <w:lang w:val="en-US"/>
+              </w:rPr>
+              <w:t>Aktor memilih data regional yang akan dihapus</w:t>
+            </w:r>
+          </w:p>
+        </w:tc>
+      </w:tr>
+      <w:tr>
+        <w:tc>
+          <w:tcPr>
+            <w:tcW w:w="0" w:type="auto"/>
+          </w:tcPr>
+          <w:p>
+            <w:pPr>
+              <w:rPr>
+                <w:lang w:val="en-US"/>
+              </w:rPr>
+            </w:pPr>
+          </w:p>
+        </w:tc>
+        <w:tc>
+          <w:tcPr>
+            <w:tcW w:w="0" w:type="auto"/>
+          </w:tcPr>
+          <w:p>
+            <w:pPr>
+              <w:jc w:val="center"/>
+              <w:rPr>
+                <w:lang w:val="en-US"/>
+              </w:rPr>
+            </w:pPr>
+            <w:r>
+              <w:rPr>
+                <w:lang w:val="en-US"/>
+              </w:rPr>
+              <w:t>2</w:t>
+            </w:r>
+          </w:p>
+        </w:tc>
+        <w:tc>
+          <w:tcPr>
+            <w:tcW w:w="4773" w:type="dxa"/>
+          </w:tcPr>
+          <w:p>
+            <w:pPr>
+              <w:rPr>
+                <w:lang w:val="en-US"/>
+              </w:rPr>
+            </w:pPr>
+            <w:r>
+              <w:rPr>
+                <w:lang w:val="en-US"/>
+              </w:rPr>
+              <w:t>Aktor menekan tombol hapus</w:t>
+            </w:r>
+          </w:p>
+        </w:tc>
+      </w:tr>
+      <w:tr>
+        <w:tc>
+          <w:tcPr>
+            <w:tcW w:w="0" w:type="auto"/>
+          </w:tcPr>
+          <w:p>
+            <w:pPr>
+              <w:rPr>
+                <w:lang w:val="en-US"/>
+              </w:rPr>
+            </w:pPr>
+          </w:p>
+        </w:tc>
+        <w:tc>
+          <w:tcPr>
+            <w:tcW w:w="0" w:type="auto"/>
+          </w:tcPr>
+          <w:p>
+            <w:pPr>
+              <w:jc w:val="center"/>
+              <w:rPr>
+                <w:lang w:val="en-US"/>
+              </w:rPr>
+            </w:pPr>
+            <w:r>
+              <w:rPr>
+                <w:lang w:val="en-US"/>
+              </w:rPr>
+              <w:t>3</w:t>
+            </w:r>
+          </w:p>
+        </w:tc>
+        <w:tc>
+          <w:tcPr>
+            <w:tcW w:w="4773" w:type="dxa"/>
+          </w:tcPr>
+          <w:p>
+            <w:pPr>
+              <w:rPr>
+                <w:lang w:val="en-US"/>
+              </w:rPr>
+            </w:pPr>
+            <w:r>
+              <w:rPr>
+                <w:lang w:val="en-US"/>
+              </w:rPr>
+              <w:t>Sistem menampilkan pesan konfirmasi hapus</w:t>
+            </w:r>
+            <w:r>
+              <w:rPr>
+                <w:lang w:val="en-US"/>
+              </w:rPr>
+              <w:t xml:space="preserve"> regional</w:t>
+            </w:r>
+          </w:p>
+        </w:tc>
+      </w:tr>
+      <w:tr>
+        <w:tc>
+          <w:tcPr>
+            <w:tcW w:w="0" w:type="auto"/>
+          </w:tcPr>
+          <w:p>
+            <w:pPr>
+              <w:rPr>
+                <w:lang w:val="en-US"/>
+              </w:rPr>
+            </w:pPr>
+            <w:r>
+              <w:rPr>
+                <w:lang w:val="en-US"/>
+              </w:rPr>
               <w:t>Extentions</w:t>
             </w:r>
           </w:p>
@@ -29993,7 +30387,7 @@
         </w:tc>
         <w:tc>
           <w:tcPr>
-            <w:tcW w:w="4589" w:type="dxa"/>
+            <w:tcW w:w="4773" w:type="dxa"/>
           </w:tcPr>
           <w:p>
             <w:pPr>
@@ -30029,22 +30423,104 @@
           </w:tcPr>
           <w:p>
             <w:pPr>
-              <w:rPr>
-                <w:lang w:val="en-US"/>
-              </w:rPr>
-            </w:pPr>
-          </w:p>
-        </w:tc>
-        <w:tc>
-          <w:tcPr>
-            <w:tcW w:w="4589" w:type="dxa"/>
-          </w:tcPr>
-          <w:p>
-            <w:pPr>
-              <w:rPr>
-                <w:lang w:val="en-US"/>
-              </w:rPr>
-            </w:pPr>
+              <w:jc w:val="center"/>
+              <w:rPr>
+                <w:lang w:val="en-US"/>
+              </w:rPr>
+            </w:pPr>
+            <w:r>
+              <w:rPr>
+                <w:lang w:val="en-US"/>
+              </w:rPr>
+              <w:t>3</w:t>
+            </w:r>
+            <w:r>
+              <w:rPr>
+                <w:lang w:val="en-US"/>
+              </w:rPr>
+              <w:t>.1</w:t>
+            </w:r>
+          </w:p>
+        </w:tc>
+        <w:tc>
+          <w:tcPr>
+            <w:tcW w:w="4773" w:type="dxa"/>
+          </w:tcPr>
+          <w:p>
+            <w:pPr>
+              <w:rPr>
+                <w:lang w:val="en-US"/>
+              </w:rPr>
+            </w:pPr>
+            <w:r>
+              <w:rPr>
+                <w:lang w:val="en-US"/>
+              </w:rPr>
+              <w:t>Jika menekan tombol yes maka sistem akan</w:t>
+            </w:r>
+            <w:r>
+              <w:rPr>
+                <w:lang w:val="en-US"/>
+              </w:rPr>
+              <w:t xml:space="preserve"> menghapus data regional dari database</w:t>
+            </w:r>
+          </w:p>
+        </w:tc>
+      </w:tr>
+      <w:tr>
+        <w:tc>
+          <w:tcPr>
+            <w:tcW w:w="0" w:type="auto"/>
+          </w:tcPr>
+          <w:p>
+            <w:pPr>
+              <w:rPr>
+                <w:lang w:val="en-US"/>
+              </w:rPr>
+            </w:pPr>
+          </w:p>
+        </w:tc>
+        <w:tc>
+          <w:tcPr>
+            <w:tcW w:w="0" w:type="auto"/>
+          </w:tcPr>
+          <w:p>
+            <w:pPr>
+              <w:jc w:val="center"/>
+              <w:rPr>
+                <w:lang w:val="en-US"/>
+              </w:rPr>
+            </w:pPr>
+            <w:r>
+              <w:rPr>
+                <w:lang w:val="en-US"/>
+              </w:rPr>
+              <w:t>3</w:t>
+            </w:r>
+            <w:r>
+              <w:rPr>
+                <w:lang w:val="en-US"/>
+              </w:rPr>
+              <w:t xml:space="preserve">.2 </w:t>
+            </w:r>
+          </w:p>
+        </w:tc>
+        <w:tc>
+          <w:tcPr>
+            <w:tcW w:w="4773" w:type="dxa"/>
+          </w:tcPr>
+          <w:p>
+            <w:pPr>
+              <w:rPr>
+                <w:lang w:val="en-US"/>
+              </w:rPr>
+            </w:pPr>
+            <w:r>
+              <w:rPr>
+                <w:lang w:val="en-US"/>
+              </w:rPr>
+              <w:t>Jika menekan tombol no maka sistem tidak menghapus data regional dari database</w:t>
+            </w:r>
           </w:p>
         </w:tc>
       </w:tr>
@@ -30096,9 +30572,9 @@
         <w:tblLook w:val="04A0" w:firstRow="1" w:lastRow="0" w:firstColumn="1" w:lastColumn="0" w:noHBand="0" w:noVBand="1"/>
       </w:tblPr>
       <w:tblGrid>
-        <w:gridCol w:w="2349"/>
-        <w:gridCol w:w="669"/>
-        <w:gridCol w:w="4773"/>
+        <w:gridCol w:w="2351"/>
+        <w:gridCol w:w="644"/>
+        <w:gridCol w:w="4796"/>
       </w:tblGrid>
       <w:tr>
         <w:tc>
@@ -30121,7 +30597,7 @@
         </w:tc>
         <w:tc>
           <w:tcPr>
-            <w:tcW w:w="5442" w:type="dxa"/>
+            <w:tcW w:w="5440" w:type="dxa"/>
             <w:gridSpan w:val="2"/>
           </w:tcPr>
           <w:p>
@@ -30130,6 +30606,12 @@
                 <w:lang w:val="en-US"/>
               </w:rPr>
             </w:pPr>
+            <w:r>
+              <w:rPr>
+                <w:lang w:val="en-US"/>
+              </w:rPr>
+              <w:t>Cari_Regional</w:t>
+            </w:r>
           </w:p>
         </w:tc>
       </w:tr>
@@ -30154,7 +30636,7 @@
         </w:tc>
         <w:tc>
           <w:tcPr>
-            <w:tcW w:w="5442" w:type="dxa"/>
+            <w:tcW w:w="5440" w:type="dxa"/>
             <w:gridSpan w:val="2"/>
           </w:tcPr>
           <w:p>
@@ -30193,7 +30675,7 @@
         </w:tc>
         <w:tc>
           <w:tcPr>
-            <w:tcW w:w="5442" w:type="dxa"/>
+            <w:tcW w:w="5440" w:type="dxa"/>
             <w:gridSpan w:val="2"/>
           </w:tcPr>
           <w:p>
@@ -30202,6 +30684,12 @@
                 <w:lang w:val="en-US"/>
               </w:rPr>
             </w:pPr>
+            <w:r>
+              <w:rPr>
+                <w:lang w:val="en-US"/>
+              </w:rPr>
+              <w:t>Data regional telah dicari</w:t>
+            </w:r>
           </w:p>
         </w:tc>
       </w:tr>
@@ -30226,7 +30714,7 @@
         </w:tc>
         <w:tc>
           <w:tcPr>
-            <w:tcW w:w="5442" w:type="dxa"/>
+            <w:tcW w:w="5440" w:type="dxa"/>
             <w:gridSpan w:val="2"/>
           </w:tcPr>
           <w:p>
@@ -30235,6 +30723,12 @@
                 <w:lang w:val="en-US"/>
               </w:rPr>
             </w:pPr>
+            <w:r>
+              <w:rPr>
+                <w:lang w:val="en-US"/>
+              </w:rPr>
+              <w:t>Aktor telah menekan tombol regional</w:t>
+            </w:r>
           </w:p>
         </w:tc>
       </w:tr>
@@ -30259,7 +30753,7 @@
         </w:tc>
         <w:tc>
           <w:tcPr>
-            <w:tcW w:w="5442" w:type="dxa"/>
+            <w:tcW w:w="5440" w:type="dxa"/>
             <w:gridSpan w:val="2"/>
           </w:tcPr>
           <w:p>
@@ -30268,6 +30762,12 @@
                 <w:lang w:val="en-US"/>
               </w:rPr>
             </w:pPr>
+            <w:r>
+              <w:rPr>
+                <w:lang w:val="en-US"/>
+              </w:rPr>
+              <w:t>Sistem berhasil mencari data regional</w:t>
+            </w:r>
           </w:p>
         </w:tc>
       </w:tr>
@@ -30292,7 +30792,7 @@
         </w:tc>
         <w:tc>
           <w:tcPr>
-            <w:tcW w:w="5442" w:type="dxa"/>
+            <w:tcW w:w="5440" w:type="dxa"/>
             <w:gridSpan w:val="2"/>
           </w:tcPr>
           <w:p>
@@ -30301,6 +30801,12 @@
                 <w:lang w:val="en-US"/>
               </w:rPr>
             </w:pPr>
+            <w:r>
+              <w:rPr>
+                <w:lang w:val="en-US"/>
+              </w:rPr>
+              <w:t>Sistem gagal mencari data regional</w:t>
+            </w:r>
           </w:p>
         </w:tc>
       </w:tr>
@@ -30325,7 +30831,7 @@
         </w:tc>
         <w:tc>
           <w:tcPr>
-            <w:tcW w:w="5442" w:type="dxa"/>
+            <w:tcW w:w="5440" w:type="dxa"/>
             <w:gridSpan w:val="2"/>
           </w:tcPr>
           <w:p>
@@ -30336,16 +30842,17 @@
             </w:pPr>
             <w:r>
               <w:rPr>
-                <w:lang w:val="en-US"/>
-              </w:rPr>
-              <w:t xml:space="preserve">Kepala gudang, </w:t>
-            </w:r>
-            <w:r>
-              <w:rPr>
                 <w:i/>
                 <w:lang w:val="en-US"/>
               </w:rPr>
-              <w:t>assistant manager</w:t>
+              <w:t>A</w:t>
+            </w:r>
+            <w:r>
+              <w:rPr>
+                <w:i/>
+                <w:lang w:val="en-US"/>
+              </w:rPr>
+              <w:t>ssistant manager</w:t>
             </w:r>
           </w:p>
         </w:tc>
@@ -30389,7 +30896,7 @@
         </w:tc>
         <w:tc>
           <w:tcPr>
-            <w:tcW w:w="4589" w:type="dxa"/>
+            <w:tcW w:w="4796" w:type="dxa"/>
           </w:tcPr>
           <w:p>
             <w:pPr>
@@ -30425,6 +30932,7 @@
           </w:tcPr>
           <w:p>
             <w:pPr>
+              <w:jc w:val="center"/>
               <w:rPr>
                 <w:lang w:val="en-US"/>
               </w:rPr>
@@ -30439,166 +30947,71 @@
         </w:tc>
         <w:tc>
           <w:tcPr>
-            <w:tcW w:w="4589" w:type="dxa"/>
-          </w:tcPr>
-          <w:p>
-            <w:pPr>
-              <w:rPr>
-                <w:lang w:val="en-US"/>
-              </w:rPr>
-            </w:pPr>
-          </w:p>
-        </w:tc>
-      </w:tr>
-      <w:tr>
-        <w:tc>
-          <w:tcPr>
-            <w:tcW w:w="0" w:type="auto"/>
-          </w:tcPr>
-          <w:p>
-            <w:pPr>
-              <w:rPr>
-                <w:lang w:val="en-US"/>
-              </w:rPr>
-            </w:pPr>
-          </w:p>
-        </w:tc>
-        <w:tc>
-          <w:tcPr>
-            <w:tcW w:w="0" w:type="auto"/>
-          </w:tcPr>
-          <w:p>
-            <w:pPr>
-              <w:rPr>
-                <w:lang w:val="en-US"/>
-              </w:rPr>
-            </w:pPr>
-          </w:p>
-        </w:tc>
-        <w:tc>
-          <w:tcPr>
-            <w:tcW w:w="4589" w:type="dxa"/>
-          </w:tcPr>
-          <w:p>
-            <w:pPr>
-              <w:rPr>
-                <w:lang w:val="en-US"/>
-              </w:rPr>
-            </w:pPr>
-          </w:p>
-        </w:tc>
-      </w:tr>
-      <w:tr>
-        <w:tc>
-          <w:tcPr>
-            <w:tcW w:w="0" w:type="auto"/>
-          </w:tcPr>
-          <w:p>
-            <w:pPr>
-              <w:rPr>
-                <w:lang w:val="en-US"/>
-              </w:rPr>
-            </w:pPr>
-          </w:p>
-        </w:tc>
-        <w:tc>
-          <w:tcPr>
-            <w:tcW w:w="0" w:type="auto"/>
-          </w:tcPr>
-          <w:p>
-            <w:pPr>
-              <w:rPr>
-                <w:lang w:val="en-US"/>
-              </w:rPr>
-            </w:pPr>
-          </w:p>
-        </w:tc>
-        <w:tc>
-          <w:tcPr>
-            <w:tcW w:w="4589" w:type="dxa"/>
-          </w:tcPr>
-          <w:p>
-            <w:pPr>
-              <w:rPr>
-                <w:lang w:val="en-US"/>
-              </w:rPr>
-            </w:pPr>
-          </w:p>
-        </w:tc>
-      </w:tr>
-      <w:tr>
-        <w:tc>
-          <w:tcPr>
-            <w:tcW w:w="0" w:type="auto"/>
-          </w:tcPr>
-          <w:p>
-            <w:pPr>
-              <w:rPr>
-                <w:lang w:val="en-US"/>
-              </w:rPr>
-            </w:pPr>
-          </w:p>
-        </w:tc>
-        <w:tc>
-          <w:tcPr>
-            <w:tcW w:w="0" w:type="auto"/>
-          </w:tcPr>
-          <w:p>
-            <w:pPr>
-              <w:rPr>
-                <w:lang w:val="en-US"/>
-              </w:rPr>
-            </w:pPr>
-          </w:p>
-        </w:tc>
-        <w:tc>
-          <w:tcPr>
-            <w:tcW w:w="4589" w:type="dxa"/>
-          </w:tcPr>
-          <w:p>
-            <w:pPr>
-              <w:rPr>
-                <w:lang w:val="en-US"/>
-              </w:rPr>
-            </w:pPr>
-          </w:p>
-        </w:tc>
-      </w:tr>
-      <w:tr>
-        <w:tc>
-          <w:tcPr>
-            <w:tcW w:w="0" w:type="auto"/>
-          </w:tcPr>
-          <w:p>
-            <w:pPr>
-              <w:rPr>
-                <w:lang w:val="en-US"/>
-              </w:rPr>
-            </w:pPr>
-          </w:p>
-        </w:tc>
-        <w:tc>
-          <w:tcPr>
-            <w:tcW w:w="0" w:type="auto"/>
-          </w:tcPr>
-          <w:p>
-            <w:pPr>
-              <w:rPr>
-                <w:lang w:val="en-US"/>
-              </w:rPr>
-            </w:pPr>
-          </w:p>
-        </w:tc>
-        <w:tc>
-          <w:tcPr>
-            <w:tcW w:w="4589" w:type="dxa"/>
-          </w:tcPr>
-          <w:p>
-            <w:pPr>
-              <w:rPr>
-                <w:lang w:val="en-US"/>
-              </w:rPr>
-            </w:pPr>
+            <w:tcW w:w="4796" w:type="dxa"/>
+          </w:tcPr>
+          <w:p>
+            <w:pPr>
+              <w:rPr>
+                <w:lang w:val="en-US"/>
+              </w:rPr>
+            </w:pPr>
+            <w:r>
+              <w:rPr>
+                <w:lang w:val="en-US"/>
+              </w:rPr>
+              <w:t>Aktor mengisi data di field pencarian regional</w:t>
+            </w:r>
+          </w:p>
+        </w:tc>
+      </w:tr>
+      <w:tr>
+        <w:tc>
+          <w:tcPr>
+            <w:tcW w:w="0" w:type="auto"/>
+          </w:tcPr>
+          <w:p>
+            <w:pPr>
+              <w:rPr>
+                <w:lang w:val="en-US"/>
+              </w:rPr>
+            </w:pPr>
+          </w:p>
+        </w:tc>
+        <w:tc>
+          <w:tcPr>
+            <w:tcW w:w="0" w:type="auto"/>
+          </w:tcPr>
+          <w:p>
+            <w:pPr>
+              <w:jc w:val="center"/>
+              <w:rPr>
+                <w:lang w:val="en-US"/>
+              </w:rPr>
+            </w:pPr>
+            <w:r>
+              <w:rPr>
+                <w:lang w:val="en-US"/>
+              </w:rPr>
+              <w:t>2</w:t>
+            </w:r>
+          </w:p>
+        </w:tc>
+        <w:tc>
+          <w:tcPr>
+            <w:tcW w:w="4796" w:type="dxa"/>
+          </w:tcPr>
+          <w:p>
+            <w:pPr>
+              <w:rPr>
+                <w:lang w:val="en-US"/>
+              </w:rPr>
+            </w:pPr>
+            <w:r>
+              <w:rPr>
+                <w:lang w:val="en-US"/>
+              </w:rPr>
+              <w:t>Aktor menekan tombol cari</w:t>
+            </w:r>
           </w:p>
         </w:tc>
       </w:tr>
@@ -30641,7 +31054,7 @@
         </w:tc>
         <w:tc>
           <w:tcPr>
-            <w:tcW w:w="4589" w:type="dxa"/>
+            <w:tcW w:w="4796" w:type="dxa"/>
           </w:tcPr>
           <w:p>
             <w:pPr>
@@ -30677,22 +31090,104 @@
           </w:tcPr>
           <w:p>
             <w:pPr>
-              <w:rPr>
-                <w:lang w:val="en-US"/>
-              </w:rPr>
-            </w:pPr>
-          </w:p>
-        </w:tc>
-        <w:tc>
-          <w:tcPr>
-            <w:tcW w:w="4589" w:type="dxa"/>
-          </w:tcPr>
-          <w:p>
-            <w:pPr>
-              <w:rPr>
-                <w:lang w:val="en-US"/>
-              </w:rPr>
-            </w:pPr>
+              <w:jc w:val="center"/>
+              <w:rPr>
+                <w:lang w:val="en-US"/>
+              </w:rPr>
+            </w:pPr>
+            <w:r>
+              <w:rPr>
+                <w:lang w:val="en-US"/>
+              </w:rPr>
+              <w:t>2.1</w:t>
+            </w:r>
+          </w:p>
+        </w:tc>
+        <w:tc>
+          <w:tcPr>
+            <w:tcW w:w="4796" w:type="dxa"/>
+          </w:tcPr>
+          <w:p>
+            <w:pPr>
+              <w:rPr>
+                <w:lang w:val="en-US"/>
+              </w:rPr>
+            </w:pPr>
+            <w:r>
+              <w:rPr>
+                <w:lang w:val="en-US"/>
+              </w:rPr>
+              <w:t xml:space="preserve">Jika data isian sesuai dan tidak kosong maka sistem </w:t>
+            </w:r>
+            <w:r>
+              <w:rPr>
+                <w:lang w:val="en-US"/>
+              </w:rPr>
+              <w:t>menampil</w:t>
+            </w:r>
+            <w:r>
+              <w:rPr>
+                <w:lang w:val="en-US"/>
+              </w:rPr>
+              <w:t>k</w:t>
+            </w:r>
+            <w:r>
+              <w:rPr>
+                <w:lang w:val="en-US"/>
+              </w:rPr>
+              <w:t>an data regional yang dicari Aktor</w:t>
+            </w:r>
+          </w:p>
+        </w:tc>
+      </w:tr>
+      <w:tr>
+        <w:tc>
+          <w:tcPr>
+            <w:tcW w:w="0" w:type="auto"/>
+          </w:tcPr>
+          <w:p>
+            <w:pPr>
+              <w:rPr>
+                <w:lang w:val="en-US"/>
+              </w:rPr>
+            </w:pPr>
+          </w:p>
+        </w:tc>
+        <w:tc>
+          <w:tcPr>
+            <w:tcW w:w="0" w:type="auto"/>
+          </w:tcPr>
+          <w:p>
+            <w:pPr>
+              <w:jc w:val="center"/>
+              <w:rPr>
+                <w:lang w:val="en-US"/>
+              </w:rPr>
+            </w:pPr>
+            <w:r>
+              <w:rPr>
+                <w:lang w:val="en-US"/>
+              </w:rPr>
+              <w:t>2.2</w:t>
+            </w:r>
+          </w:p>
+        </w:tc>
+        <w:tc>
+          <w:tcPr>
+            <w:tcW w:w="4796" w:type="dxa"/>
+          </w:tcPr>
+          <w:p>
+            <w:pPr>
+              <w:rPr>
+                <w:lang w:val="en-US"/>
+              </w:rPr>
+            </w:pPr>
+            <w:r>
+              <w:rPr>
+                <w:lang w:val="en-US"/>
+              </w:rPr>
+              <w:t>Jika data isian tidak sesuai atau kosong maka sistem tidak menampikan data regional yang dicari Aktor</w:t>
+            </w:r>
           </w:p>
         </w:tc>
       </w:tr>
@@ -30727,6 +31222,7 @@
           <w:szCs w:val="24"/>
           <w:lang w:val="en-US"/>
         </w:rPr>
+        <w:lastRenderedPageBreak/>
         <w:t>Model Analisis</w:t>
       </w:r>
     </w:p>
@@ -30965,7 +31461,6 @@
           <w:color w:val="000000" w:themeColor="text1"/>
           <w:lang w:val="en-US"/>
         </w:rPr>
-        <w:lastRenderedPageBreak/>
         <w:t>Model</w:t>
       </w:r>
     </w:p>
@@ -34948,7 +35443,7 @@
 </file>
 
 <file path=customXml/itemProps1.xml><?xml version="1.0" encoding="utf-8"?>
-<ds:datastoreItem xmlns:ds="http://schemas.openxmlformats.org/officeDocument/2006/customXml" ds:itemID="{A5284E14-F83F-496C-9F2F-25E6525D510E}">
+<ds:datastoreItem xmlns:ds="http://schemas.openxmlformats.org/officeDocument/2006/customXml" ds:itemID="{C2730DC9-FA2B-4BED-8B8D-5B95B7B9C487}">
   <ds:schemaRefs>
     <ds:schemaRef ds:uri="http://schemas.openxmlformats.org/officeDocument/2006/bibliography"/>
   </ds:schemaRefs>

</xml_diff>

<commit_message>
use case untuk reyhan
</commit_message>
<xml_diff>
--- a/Laporan/Revisi-2/BAB 3.docx
+++ b/Laporan/Revisi-2/BAB 3.docx
@@ -1596,7 +1596,18 @@
         </w:rPr>
       </w:pPr>
       <w:r>
-        <w:t xml:space="preserve">Adapun analisis spesifikasi kebutuhan perangkat keras yang dibutuhkan untuk sistem yang akan dibangun adalah sebagai berikut </w:t>
+        <w:t xml:space="preserve">Adapun analisis spesifikasi kebutuhan perangkat keras </w:t>
+      </w:r>
+      <w:r>
+        <w:rPr>
+          <w:lang w:val="en-US"/>
+        </w:rPr>
+        <w:t xml:space="preserve">pada arsitektur jaringan client-server </w:t>
+      </w:r>
+      <w:bookmarkStart w:id="0" w:name="_GoBack"/>
+      <w:bookmarkEnd w:id="0"/>
+      <w:r>
+        <w:t xml:space="preserve">yang dibutuhkan untuk sistem yang akan dibangun adalah sebagai berikut </w:t>
       </w:r>
       <w:r>
         <w:rPr>
@@ -2615,6 +2626,7 @@
                 <w:i/>
                 <w:lang w:val="en-US"/>
               </w:rPr>
+              <w:lastRenderedPageBreak/>
               <w:t>Microsoft Office 2007</w:t>
             </w:r>
           </w:p>
@@ -3261,7 +3273,14 @@
               <w:rPr>
                 <w:lang w:val="en-US"/>
               </w:rPr>
-              <w:t>Melihat laporan stok produk setiap 1 bulan dan 3bulan</w:t>
+              <w:t xml:space="preserve">Melihat laporan stok produk setiap </w:t>
+            </w:r>
+            <w:r>
+              <w:rPr>
+                <w:lang w:val="en-US"/>
+              </w:rPr>
+              <w:lastRenderedPageBreak/>
+              <w:t>1 bulan dan 3bulan</w:t>
             </w:r>
           </w:p>
         </w:tc>
@@ -3280,6 +3299,7 @@
               <w:rPr>
                 <w:lang w:val="en-US"/>
               </w:rPr>
+              <w:lastRenderedPageBreak/>
               <w:t>S1</w:t>
             </w:r>
           </w:p>
@@ -3319,14 +3339,8 @@
               <w:rPr>
                 <w:lang w:val="en-US"/>
               </w:rPr>
-              <w:t xml:space="preserve">Penggunaan </w:t>
-            </w:r>
-            <w:r>
-              <w:rPr>
-                <w:lang w:val="en-US"/>
-              </w:rPr>
               <w:lastRenderedPageBreak/>
-              <w:t xml:space="preserve">Aplikasi </w:t>
+              <w:t xml:space="preserve">Penggunaan Aplikasi </w:t>
             </w:r>
             <w:r>
               <w:rPr>
@@ -4073,6 +4087,7 @@
               <w:jc w:val="center"/>
             </w:pPr>
             <w:r>
+              <w:lastRenderedPageBreak/>
               <w:t>AIDDP-F-1-02</w:t>
             </w:r>
           </w:p>
@@ -4109,7 +4124,6 @@
               <w:jc w:val="center"/>
             </w:pPr>
             <w:r>
-              <w:lastRenderedPageBreak/>
               <w:t>AIDDP-F-1-03</w:t>
             </w:r>
           </w:p>
@@ -18812,19 +18826,7 @@
               <w:rPr>
                 <w:lang w:val="en-US"/>
               </w:rPr>
-              <w:t xml:space="preserve">Data pengiriman </w:t>
-            </w:r>
-            <w:r>
-              <w:rPr>
-                <w:lang w:val="en-US"/>
-              </w:rPr>
-              <w:t xml:space="preserve">barang </w:t>
-            </w:r>
-            <w:r>
-              <w:rPr>
-                <w:lang w:val="en-US"/>
-              </w:rPr>
-              <w:t xml:space="preserve">berhasil ditampilkan </w:t>
+              <w:t xml:space="preserve">Data pengiriman barang berhasil ditampilkan </w:t>
             </w:r>
           </w:p>
         </w:tc>
@@ -18863,19 +18865,7 @@
               <w:rPr>
                 <w:lang w:val="en-US"/>
               </w:rPr>
-              <w:t xml:space="preserve">Data pengiriman </w:t>
-            </w:r>
-            <w:r>
-              <w:rPr>
-                <w:lang w:val="en-US"/>
-              </w:rPr>
-              <w:t xml:space="preserve">barang </w:t>
-            </w:r>
-            <w:r>
-              <w:rPr>
-                <w:lang w:val="en-US"/>
-              </w:rPr>
-              <w:t>tidak dapat ditampilkan</w:t>
+              <w:t>Data pengiriman barang tidak dapat ditampilkan</w:t>
             </w:r>
           </w:p>
         </w:tc>
@@ -19292,13 +19282,7 @@
               <w:rPr>
                 <w:lang w:val="en-US"/>
               </w:rPr>
-              <w:t>Aktor telah memilih tombol pengiriman</w:t>
-            </w:r>
-            <w:r>
-              <w:rPr>
-                <w:lang w:val="en-US"/>
-              </w:rPr>
-              <w:t xml:space="preserve"> dan tab jenis data barang</w:t>
+              <w:t>Aktor telah memilih tombol pengiriman dan tab jenis data barang</w:t>
             </w:r>
           </w:p>
         </w:tc>
@@ -29414,8 +29398,6 @@
               </w:rPr>
               <w:t>Aktor memilih data yang akan diubah</w:t>
             </w:r>
-            <w:bookmarkStart w:id="0" w:name="_GoBack"/>
-            <w:bookmarkEnd w:id="0"/>
           </w:p>
         </w:tc>
       </w:tr>
@@ -29707,13 +29689,7 @@
               <w:rPr>
                 <w:lang w:val="en-US"/>
               </w:rPr>
-              <w:t>5</w:t>
-            </w:r>
-            <w:r>
-              <w:rPr>
-                <w:lang w:val="en-US"/>
-              </w:rPr>
-              <w:t>.1</w:t>
+              <w:t>5.1</w:t>
             </w:r>
           </w:p>
         </w:tc>
@@ -29764,13 +29740,7 @@
               <w:rPr>
                 <w:lang w:val="en-US"/>
               </w:rPr>
-              <w:t>5</w:t>
-            </w:r>
-            <w:r>
-              <w:rPr>
-                <w:lang w:val="en-US"/>
-              </w:rPr>
-              <w:t>.2</w:t>
+              <w:t>5.2</w:t>
             </w:r>
           </w:p>
         </w:tc>
@@ -35443,7 +35413,7 @@
 </file>
 
 <file path=customXml/itemProps1.xml><?xml version="1.0" encoding="utf-8"?>
-<ds:datastoreItem xmlns:ds="http://schemas.openxmlformats.org/officeDocument/2006/customXml" ds:itemID="{C2730DC9-FA2B-4BED-8B8D-5B95B7B9C487}">
+<ds:datastoreItem xmlns:ds="http://schemas.openxmlformats.org/officeDocument/2006/customXml" ds:itemID="{2E9FBD98-FAAC-4EFC-9195-50655BD4C6DE}">
   <ds:schemaRefs>
     <ds:schemaRef ds:uri="http://schemas.openxmlformats.org/officeDocument/2006/bibliography"/>
   </ds:schemaRefs>

</xml_diff>

<commit_message>
ERD laporan BAB3 baru ERD
</commit_message>
<xml_diff>
--- a/Laporan/Revisi-2/BAB 3.docx
+++ b/Laporan/Revisi-2/BAB 3.docx
@@ -783,6 +783,7 @@
           </mc:Fallback>
         </mc:AlternateContent>
       </w:r>
+      <w:bookmarkStart w:id="0" w:name="_GoBack"/>
       <w:r>
         <w:rPr>
           <w:rFonts w:cs="Times New Roman"/>
@@ -808,7 +809,7 @@
                     <a:blip r:embed="rId8">
                       <a:extLst>
                         <a:ext uri="{28A0092B-C50C-407E-A947-70E740481C1C}">
-                          <a14:useLocalDpi xmlns:a14="http://schemas.microsoft.com/office/drawing/2010/main" val="0"/>
+                          <a14:useLocalDpi xmlns:a14="http://schemas.microsoft.com/office/drawing/2010/main"/>
                         </a:ext>
                       </a:extLst>
                     </a:blip>
@@ -831,6 +832,7 @@
           </wp:inline>
         </w:drawing>
       </w:r>
+      <w:bookmarkEnd w:id="0"/>
     </w:p>
     <w:p>
       <w:pPr>
@@ -1290,7 +1292,7 @@
                     <a:blip r:embed="rId9">
                       <a:extLst>
                         <a:ext uri="{28A0092B-C50C-407E-A947-70E740481C1C}">
-                          <a14:useLocalDpi xmlns:a14="http://schemas.microsoft.com/office/drawing/2010/main" val="0"/>
+                          <a14:useLocalDpi xmlns:a14="http://schemas.microsoft.com/office/drawing/2010/main"/>
                         </a:ext>
                       </a:extLst>
                     </a:blip>
@@ -1777,7 +1779,7 @@
                     <a:blip r:embed="rId10">
                       <a:extLst>
                         <a:ext uri="{28A0092B-C50C-407E-A947-70E740481C1C}">
-                          <a14:useLocalDpi xmlns:a14="http://schemas.microsoft.com/office/drawing/2010/main" val="0"/>
+                          <a14:useLocalDpi xmlns:a14="http://schemas.microsoft.com/office/drawing/2010/main"/>
                         </a:ext>
                       </a:extLst>
                     </a:blip>
@@ -6374,9 +6376,9 @@
           </mc:Fallback>
         </mc:AlternateContent>
       </w:r>
-      <w:bookmarkStart w:id="0" w:name="_GoBack"/>
-      <w:r>
-        <w:rPr>
+      <w:r>
+        <w:rPr>
+          <w:rFonts w:cs="Times New Roman"/>
           <w:noProof/>
         </w:rPr>
         <w:drawing>
@@ -6395,7 +6397,13 @@
                     <pic:cNvPicPr/>
                   </pic:nvPicPr>
                   <pic:blipFill>
-                    <a:blip r:embed="rId11"/>
+                    <a:blip r:embed="rId11" cstate="screen">
+                      <a:extLst>
+                        <a:ext uri="{28A0092B-C50C-407E-A947-70E740481C1C}">
+                          <a14:useLocalDpi xmlns:a14="http://schemas.microsoft.com/office/drawing/2010/main"/>
+                        </a:ext>
+                      </a:extLst>
+                    </a:blip>
                     <a:stretch>
                       <a:fillRect/>
                     </a:stretch>
@@ -6415,17 +6423,18 @@
           </wp:inline>
         </w:drawing>
       </w:r>
-      <w:bookmarkEnd w:id="0"/>
     </w:p>
     <w:p>
       <w:pPr>
         <w:rPr>
+          <w:rFonts w:cs="Times New Roman"/>
           <w:highlight w:val="lightGray"/>
           <w:lang w:val="en-US"/>
         </w:rPr>
       </w:pPr>
       <w:r>
         <w:rPr>
+          <w:rFonts w:cs="Times New Roman"/>
           <w:highlight w:val="lightGray"/>
           <w:lang w:val="en-US"/>
         </w:rPr>
@@ -8794,6 +8803,7 @@
               <w:rPr>
                 <w:rFonts w:cs="Times New Roman"/>
               </w:rPr>
+              <w:lastRenderedPageBreak/>
               <w:t>UC-17</w:t>
             </w:r>
           </w:p>
@@ -9358,6 +9368,7 @@
               <w:rPr>
                 <w:rFonts w:cs="Times New Roman"/>
               </w:rPr>
+              <w:lastRenderedPageBreak/>
               <w:t>UC-2</w:t>
             </w:r>
             <w:r>
@@ -10013,6 +10024,7 @@
               <w:rPr>
                 <w:rFonts w:cs="Times New Roman"/>
               </w:rPr>
+              <w:lastRenderedPageBreak/>
               <w:t>UC-27</w:t>
             </w:r>
           </w:p>
@@ -10611,6 +10623,7 @@
               <w:rPr>
                 <w:rFonts w:cs="Times New Roman"/>
               </w:rPr>
+              <w:lastRenderedPageBreak/>
               <w:t>UC-3</w:t>
             </w:r>
             <w:r>
@@ -10753,6 +10766,28 @@
           <w:lang w:val="en-US"/>
         </w:rPr>
       </w:pPr>
+    </w:p>
+    <w:p>
+      <w:pPr>
+        <w:pStyle w:val="Heading3"/>
+        <w:spacing w:before="0" w:line="360" w:lineRule="auto"/>
+        <w:ind w:left="993" w:hanging="851"/>
+        <w:rPr>
+          <w:rFonts w:ascii="Times New Roman" w:hAnsi="Times New Roman" w:cs="Times New Roman"/>
+          <w:b/>
+          <w:color w:val="000000" w:themeColor="text1"/>
+          <w:lang w:val="en-US"/>
+        </w:rPr>
+      </w:pPr>
+      <w:r>
+        <w:rPr>
+          <w:rFonts w:ascii="Times New Roman" w:hAnsi="Times New Roman" w:cs="Times New Roman"/>
+          <w:b/>
+          <w:color w:val="000000" w:themeColor="text1"/>
+          <w:lang w:val="en-US"/>
+        </w:rPr>
+        <w:br w:type="page"/>
+      </w:r>
     </w:p>
     <w:p>
       <w:pPr>
@@ -10774,6 +10809,7 @@
           <w:color w:val="000000" w:themeColor="text1"/>
           <w:lang w:val="en-US"/>
         </w:rPr>
+        <w:lastRenderedPageBreak/>
         <w:t xml:space="preserve">Skenario </w:t>
       </w:r>
       <w:r>
@@ -35130,9 +35166,18 @@
         <w:rPr>
           <w:rFonts w:ascii="Times New Roman" w:hAnsi="Times New Roman" w:cs="Times New Roman"/>
           <w:b/>
+          <w:i/>
           <w:color w:val="000000" w:themeColor="text1"/>
         </w:rPr>
-        <w:t xml:space="preserve">Sequence Diagram </w:t>
+        <w:t>Sequence Diagram</w:t>
+      </w:r>
+      <w:r>
+        <w:rPr>
+          <w:rFonts w:ascii="Times New Roman" w:hAnsi="Times New Roman" w:cs="Times New Roman"/>
+          <w:b/>
+          <w:color w:val="000000" w:themeColor="text1"/>
+        </w:rPr>
+        <w:t xml:space="preserve"> </w:t>
       </w:r>
       <w:r>
         <w:rPr>
@@ -35174,7 +35219,13 @@
                     <pic:cNvPicPr/>
                   </pic:nvPicPr>
                   <pic:blipFill>
-                    <a:blip r:embed="rId12"/>
+                    <a:blip r:embed="rId12" cstate="screen">
+                      <a:extLst>
+                        <a:ext uri="{28A0092B-C50C-407E-A947-70E740481C1C}">
+                          <a14:useLocalDpi xmlns:a14="http://schemas.microsoft.com/office/drawing/2010/main"/>
+                        </a:ext>
+                      </a:extLst>
+                    </a:blip>
                     <a:stretch>
                       <a:fillRect/>
                     </a:stretch>
@@ -35210,11 +35261,21 @@
         <w:rPr>
           <w:rFonts w:ascii="Times New Roman" w:hAnsi="Times New Roman" w:cs="Times New Roman"/>
           <w:b/>
+          <w:i/>
           <w:color w:val="000000" w:themeColor="text1"/>
           <w:lang w:val="en-US"/>
         </w:rPr>
         <w:lastRenderedPageBreak/>
-        <w:t xml:space="preserve">Sequence Diagram </w:t>
+        <w:t>Sequence Diagram</w:t>
+      </w:r>
+      <w:r>
+        <w:rPr>
+          <w:rFonts w:ascii="Times New Roman" w:hAnsi="Times New Roman" w:cs="Times New Roman"/>
+          <w:b/>
+          <w:color w:val="000000" w:themeColor="text1"/>
+          <w:lang w:val="en-US"/>
+        </w:rPr>
+        <w:t xml:space="preserve"> </w:t>
       </w:r>
       <w:r>
         <w:rPr>
@@ -35256,7 +35317,13 @@
                     <pic:cNvPicPr/>
                   </pic:nvPicPr>
                   <pic:blipFill>
-                    <a:blip r:embed="rId13"/>
+                    <a:blip r:embed="rId13" cstate="screen">
+                      <a:extLst>
+                        <a:ext uri="{28A0092B-C50C-407E-A947-70E740481C1C}">
+                          <a14:useLocalDpi xmlns:a14="http://schemas.microsoft.com/office/drawing/2010/main"/>
+                        </a:ext>
+                      </a:extLst>
+                    </a:blip>
                     <a:stretch>
                       <a:fillRect/>
                     </a:stretch>
@@ -35292,10 +35359,20 @@
         <w:rPr>
           <w:rFonts w:ascii="Times New Roman" w:hAnsi="Times New Roman" w:cs="Times New Roman"/>
           <w:b/>
+          <w:i/>
           <w:color w:val="000000" w:themeColor="text1"/>
           <w:lang w:val="en-US"/>
         </w:rPr>
-        <w:t>Sequence Diagram Tambah</w:t>
+        <w:t>Sequence Diagram</w:t>
+      </w:r>
+      <w:r>
+        <w:rPr>
+          <w:rFonts w:ascii="Times New Roman" w:hAnsi="Times New Roman" w:cs="Times New Roman"/>
+          <w:b/>
+          <w:color w:val="000000" w:themeColor="text1"/>
+          <w:lang w:val="en-US"/>
+        </w:rPr>
+        <w:t xml:space="preserve"> Tambah</w:t>
       </w:r>
       <w:r>
         <w:rPr>
@@ -35345,7 +35422,13 @@
                     <pic:cNvPicPr/>
                   </pic:nvPicPr>
                   <pic:blipFill>
-                    <a:blip r:embed="rId14"/>
+                    <a:blip r:embed="rId14" cstate="screen">
+                      <a:extLst>
+                        <a:ext uri="{28A0092B-C50C-407E-A947-70E740481C1C}">
+                          <a14:useLocalDpi xmlns:a14="http://schemas.microsoft.com/office/drawing/2010/main"/>
+                        </a:ext>
+                      </a:extLst>
+                    </a:blip>
                     <a:stretch>
                       <a:fillRect/>
                     </a:stretch>
@@ -35381,11 +35464,12 @@
         <w:rPr>
           <w:rFonts w:ascii="Times New Roman" w:hAnsi="Times New Roman" w:cs="Times New Roman"/>
           <w:b/>
+          <w:i/>
           <w:color w:val="000000" w:themeColor="text1"/>
           <w:lang w:val="en-US"/>
         </w:rPr>
         <w:lastRenderedPageBreak/>
-        <w:t xml:space="preserve">Sequence Diagram </w:t>
+        <w:t>Sequence Diagram</w:t>
       </w:r>
       <w:r>
         <w:rPr>
@@ -35394,7 +35478,7 @@
           <w:color w:val="000000" w:themeColor="text1"/>
           <w:lang w:val="en-US"/>
         </w:rPr>
-        <w:t>Ubah_Produ</w:t>
+        <w:t xml:space="preserve"> </w:t>
       </w:r>
       <w:r>
         <w:rPr>
@@ -35403,6 +35487,15 @@
           <w:color w:val="000000" w:themeColor="text1"/>
           <w:lang w:val="en-US"/>
         </w:rPr>
+        <w:t>Ubah_Produ</w:t>
+      </w:r>
+      <w:r>
+        <w:rPr>
+          <w:rFonts w:ascii="Times New Roman" w:hAnsi="Times New Roman" w:cs="Times New Roman"/>
+          <w:b/>
+          <w:color w:val="000000" w:themeColor="text1"/>
+          <w:lang w:val="en-US"/>
+        </w:rPr>
         <w:t>k</w:t>
       </w:r>
     </w:p>
@@ -35417,6 +35510,7 @@
       </w:pPr>
       <w:r>
         <w:rPr>
+          <w:rFonts w:cs="Times New Roman"/>
           <w:noProof/>
         </w:rPr>
         <w:drawing>
@@ -35435,7 +35529,13 @@
                     <pic:cNvPicPr/>
                   </pic:nvPicPr>
                   <pic:blipFill>
-                    <a:blip r:embed="rId15"/>
+                    <a:blip r:embed="rId15" cstate="screen">
+                      <a:extLst>
+                        <a:ext uri="{28A0092B-C50C-407E-A947-70E740481C1C}">
+                          <a14:useLocalDpi xmlns:a14="http://schemas.microsoft.com/office/drawing/2010/main"/>
+                        </a:ext>
+                      </a:extLst>
+                    </a:blip>
                     <a:stretch>
                       <a:fillRect/>
                     </a:stretch>
@@ -35471,10 +35571,20 @@
         <w:rPr>
           <w:rFonts w:ascii="Times New Roman" w:hAnsi="Times New Roman" w:cs="Times New Roman"/>
           <w:b/>
+          <w:i/>
           <w:color w:val="000000" w:themeColor="text1"/>
           <w:lang w:val="en-US"/>
         </w:rPr>
-        <w:t>Sequence Diagram Hapus_Produk</w:t>
+        <w:t>Sequence Diagram</w:t>
+      </w:r>
+      <w:r>
+        <w:rPr>
+          <w:rFonts w:ascii="Times New Roman" w:hAnsi="Times New Roman" w:cs="Times New Roman"/>
+          <w:b/>
+          <w:color w:val="000000" w:themeColor="text1"/>
+          <w:lang w:val="en-US"/>
+        </w:rPr>
+        <w:t xml:space="preserve"> Hapus_Produk</w:t>
       </w:r>
     </w:p>
     <w:p>
@@ -35488,6 +35598,7 @@
       </w:pPr>
       <w:r>
         <w:rPr>
+          <w:rFonts w:cs="Times New Roman"/>
           <w:noProof/>
         </w:rPr>
         <w:drawing>
@@ -35506,7 +35617,13 @@
                     <pic:cNvPicPr/>
                   </pic:nvPicPr>
                   <pic:blipFill>
-                    <a:blip r:embed="rId16"/>
+                    <a:blip r:embed="rId16" cstate="screen">
+                      <a:extLst>
+                        <a:ext uri="{28A0092B-C50C-407E-A947-70E740481C1C}">
+                          <a14:useLocalDpi xmlns:a14="http://schemas.microsoft.com/office/drawing/2010/main"/>
+                        </a:ext>
+                      </a:extLst>
+                    </a:blip>
                     <a:stretch>
                       <a:fillRect/>
                     </a:stretch>
@@ -35552,21 +35669,33 @@
         <w:rPr>
           <w:rFonts w:ascii="Times New Roman" w:hAnsi="Times New Roman" w:cs="Times New Roman"/>
           <w:b/>
+          <w:i/>
           <w:color w:val="000000" w:themeColor="text1"/>
           <w:lang w:val="en-US"/>
         </w:rPr>
         <w:lastRenderedPageBreak/>
-        <w:t>Sequence Diagram Cari_Produk</w:t>
+        <w:t>Sequence Diagram</w:t>
+      </w:r>
+      <w:r>
+        <w:rPr>
+          <w:rFonts w:ascii="Times New Roman" w:hAnsi="Times New Roman" w:cs="Times New Roman"/>
+          <w:b/>
+          <w:color w:val="000000" w:themeColor="text1"/>
+          <w:lang w:val="en-US"/>
+        </w:rPr>
+        <w:t xml:space="preserve"> Cari_Produk</w:t>
       </w:r>
     </w:p>
     <w:p>
       <w:pPr>
         <w:rPr>
-          <w:lang w:val="en-US"/>
-        </w:rPr>
-      </w:pPr>
-      <w:r>
-        <w:rPr>
+          <w:rFonts w:cs="Times New Roman"/>
+          <w:lang w:val="en-US"/>
+        </w:rPr>
+      </w:pPr>
+      <w:r>
+        <w:rPr>
+          <w:rFonts w:cs="Times New Roman"/>
           <w:noProof/>
         </w:rPr>
         <w:drawing>
@@ -35585,7 +35714,13 @@
                     <pic:cNvPicPr/>
                   </pic:nvPicPr>
                   <pic:blipFill>
-                    <a:blip r:embed="rId17"/>
+                    <a:blip r:embed="rId17" cstate="screen">
+                      <a:extLst>
+                        <a:ext uri="{28A0092B-C50C-407E-A947-70E740481C1C}">
+                          <a14:useLocalDpi xmlns:a14="http://schemas.microsoft.com/office/drawing/2010/main"/>
+                        </a:ext>
+                      </a:extLst>
+                    </a:blip>
                     <a:stretch>
                       <a:fillRect/>
                     </a:stretch>
@@ -35612,16 +35747,7 @@
         <w:jc w:val="center"/>
         <w:rPr>
           <w:rFonts w:cs="Times New Roman"/>
-          <w:lang w:val="en-US"/>
-        </w:rPr>
-      </w:pPr>
-    </w:p>
-    <w:p>
-      <w:pPr>
-        <w:ind w:left="284"/>
-        <w:jc w:val="center"/>
-        <w:rPr>
-          <w:rFonts w:cs="Times New Roman"/>
+          <w:b/>
           <w:lang w:val="en-US"/>
         </w:rPr>
       </w:pPr>
@@ -35641,10 +35767,29 @@
         <w:rPr>
           <w:rFonts w:ascii="Times New Roman" w:hAnsi="Times New Roman" w:cs="Times New Roman"/>
           <w:b/>
+          <w:i/>
           <w:color w:val="000000" w:themeColor="text1"/>
           <w:lang w:val="en-US"/>
         </w:rPr>
-        <w:t>Regional</w:t>
+        <w:t>Sequence Diagram</w:t>
+      </w:r>
+      <w:r>
+        <w:rPr>
+          <w:rFonts w:ascii="Times New Roman" w:hAnsi="Times New Roman" w:cs="Times New Roman"/>
+          <w:b/>
+          <w:color w:val="000000" w:themeColor="text1"/>
+          <w:lang w:val="en-US"/>
+        </w:rPr>
+        <w:t xml:space="preserve"> </w:t>
+      </w:r>
+      <w:r>
+        <w:rPr>
+          <w:rFonts w:ascii="Times New Roman" w:hAnsi="Times New Roman" w:cs="Times New Roman"/>
+          <w:b/>
+          <w:color w:val="000000" w:themeColor="text1"/>
+          <w:lang w:val="en-US"/>
+        </w:rPr>
+        <w:t>Pemesanan</w:t>
       </w:r>
     </w:p>
     <w:p>
@@ -35653,11 +35798,915 @@
         <w:jc w:val="center"/>
         <w:rPr>
           <w:rFonts w:cs="Times New Roman"/>
-          <w:lang w:val="en-US"/>
-        </w:rPr>
-      </w:pPr>
-      <w:r>
-        <w:rPr>
+          <w:b/>
+          <w:lang w:val="en-US"/>
+        </w:rPr>
+      </w:pPr>
+      <w:r>
+        <w:rPr>
+          <w:rFonts w:cs="Times New Roman"/>
+          <w:b/>
+          <w:noProof/>
+        </w:rPr>
+        <w:drawing>
+          <wp:inline distT="0" distB="0" distL="0" distR="0" wp14:anchorId="044254FC" wp14:editId="2F04F0FD">
+            <wp:extent cx="5451895" cy="1662288"/>
+            <wp:effectExtent l="0" t="0" r="0" b="0"/>
+            <wp:docPr id="4" name="Picture 4"/>
+            <wp:cNvGraphicFramePr>
+              <a:graphicFrameLocks xmlns:a="http://schemas.openxmlformats.org/drawingml/2006/main" noChangeAspect="1"/>
+            </wp:cNvGraphicFramePr>
+            <a:graphic xmlns:a="http://schemas.openxmlformats.org/drawingml/2006/main">
+              <a:graphicData uri="http://schemas.openxmlformats.org/drawingml/2006/picture">
+                <pic:pic xmlns:pic="http://schemas.openxmlformats.org/drawingml/2006/picture">
+                  <pic:nvPicPr>
+                    <pic:cNvPr id="1" name=""/>
+                    <pic:cNvPicPr/>
+                  </pic:nvPicPr>
+                  <pic:blipFill>
+                    <a:blip r:embed="rId18" cstate="screen">
+                      <a:extLst>
+                        <a:ext uri="{28A0092B-C50C-407E-A947-70E740481C1C}">
+                          <a14:useLocalDpi xmlns:a14="http://schemas.microsoft.com/office/drawing/2010/main"/>
+                        </a:ext>
+                      </a:extLst>
+                    </a:blip>
+                    <a:stretch>
+                      <a:fillRect/>
+                    </a:stretch>
+                  </pic:blipFill>
+                  <pic:spPr>
+                    <a:xfrm>
+                      <a:off x="0" y="0"/>
+                      <a:ext cx="5513993" cy="1681222"/>
+                    </a:xfrm>
+                    <a:prstGeom prst="rect">
+                      <a:avLst/>
+                    </a:prstGeom>
+                  </pic:spPr>
+                </pic:pic>
+              </a:graphicData>
+            </a:graphic>
+          </wp:inline>
+        </w:drawing>
+      </w:r>
+    </w:p>
+    <w:p>
+      <w:pPr>
+        <w:pStyle w:val="Heading3"/>
+        <w:ind w:left="851" w:hanging="709"/>
+        <w:rPr>
+          <w:rFonts w:ascii="Times New Roman" w:hAnsi="Times New Roman" w:cs="Times New Roman"/>
+          <w:b/>
+          <w:color w:val="000000" w:themeColor="text1"/>
+          <w:lang w:val="en-US"/>
+        </w:rPr>
+      </w:pPr>
+      <w:r>
+        <w:rPr>
+          <w:rFonts w:ascii="Times New Roman" w:hAnsi="Times New Roman" w:cs="Times New Roman"/>
+          <w:b/>
+          <w:i/>
+          <w:color w:val="000000" w:themeColor="text1"/>
+          <w:lang w:val="en-US"/>
+        </w:rPr>
+        <w:lastRenderedPageBreak/>
+        <w:t>Sequence Diagram</w:t>
+      </w:r>
+      <w:r>
+        <w:rPr>
+          <w:rFonts w:ascii="Times New Roman" w:hAnsi="Times New Roman" w:cs="Times New Roman"/>
+          <w:b/>
+          <w:color w:val="000000" w:themeColor="text1"/>
+          <w:lang w:val="en-US"/>
+        </w:rPr>
+        <w:t xml:space="preserve"> </w:t>
+      </w:r>
+      <w:r>
+        <w:rPr>
+          <w:rFonts w:ascii="Times New Roman" w:hAnsi="Times New Roman" w:cs="Times New Roman"/>
+          <w:b/>
+          <w:color w:val="000000" w:themeColor="text1"/>
+          <w:lang w:val="en-US"/>
+        </w:rPr>
+        <w:t>Tambah_Pemesanan</w:t>
+      </w:r>
+    </w:p>
+    <w:p>
+      <w:pPr>
+        <w:ind w:left="851" w:hanging="709"/>
+        <w:jc w:val="center"/>
+        <w:rPr>
+          <w:rFonts w:cs="Times New Roman"/>
+          <w:b/>
+          <w:lang w:val="en-US"/>
+        </w:rPr>
+      </w:pPr>
+      <w:r>
+        <w:rPr>
+          <w:rFonts w:cs="Times New Roman"/>
+          <w:b/>
+          <w:noProof/>
+        </w:rPr>
+        <w:drawing>
+          <wp:inline distT="0" distB="0" distL="0" distR="0" wp14:anchorId="46483AA1" wp14:editId="02BCF5A2">
+            <wp:extent cx="5267799" cy="3355675"/>
+            <wp:effectExtent l="0" t="0" r="0" b="0"/>
+            <wp:docPr id="22" name="Picture 22"/>
+            <wp:cNvGraphicFramePr>
+              <a:graphicFrameLocks xmlns:a="http://schemas.openxmlformats.org/drawingml/2006/main" noChangeAspect="1"/>
+            </wp:cNvGraphicFramePr>
+            <a:graphic xmlns:a="http://schemas.openxmlformats.org/drawingml/2006/main">
+              <a:graphicData uri="http://schemas.openxmlformats.org/drawingml/2006/picture">
+                <pic:pic xmlns:pic="http://schemas.openxmlformats.org/drawingml/2006/picture">
+                  <pic:nvPicPr>
+                    <pic:cNvPr id="1" name=""/>
+                    <pic:cNvPicPr/>
+                  </pic:nvPicPr>
+                  <pic:blipFill>
+                    <a:blip r:embed="rId19" cstate="screen">
+                      <a:extLst>
+                        <a:ext uri="{28A0092B-C50C-407E-A947-70E740481C1C}">
+                          <a14:useLocalDpi xmlns:a14="http://schemas.microsoft.com/office/drawing/2010/main"/>
+                        </a:ext>
+                      </a:extLst>
+                    </a:blip>
+                    <a:stretch>
+                      <a:fillRect/>
+                    </a:stretch>
+                  </pic:blipFill>
+                  <pic:spPr>
+                    <a:xfrm>
+                      <a:off x="0" y="0"/>
+                      <a:ext cx="5269824" cy="3356965"/>
+                    </a:xfrm>
+                    <a:prstGeom prst="rect">
+                      <a:avLst/>
+                    </a:prstGeom>
+                  </pic:spPr>
+                </pic:pic>
+              </a:graphicData>
+            </a:graphic>
+          </wp:inline>
+        </w:drawing>
+      </w:r>
+    </w:p>
+    <w:p>
+      <w:pPr>
+        <w:pStyle w:val="Heading3"/>
+        <w:ind w:left="851" w:hanging="709"/>
+        <w:rPr>
+          <w:rFonts w:ascii="Times New Roman" w:hAnsi="Times New Roman" w:cs="Times New Roman"/>
+          <w:b/>
+          <w:color w:val="000000" w:themeColor="text1"/>
+          <w:lang w:val="en-US"/>
+        </w:rPr>
+      </w:pPr>
+      <w:r>
+        <w:rPr>
+          <w:rFonts w:ascii="Times New Roman" w:hAnsi="Times New Roman" w:cs="Times New Roman"/>
+          <w:b/>
+          <w:i/>
+          <w:color w:val="000000" w:themeColor="text1"/>
+          <w:lang w:val="en-US"/>
+        </w:rPr>
+        <w:t>Sequence Diagram</w:t>
+      </w:r>
+      <w:r>
+        <w:rPr>
+          <w:rFonts w:ascii="Times New Roman" w:hAnsi="Times New Roman" w:cs="Times New Roman"/>
+          <w:b/>
+          <w:color w:val="000000" w:themeColor="text1"/>
+          <w:lang w:val="en-US"/>
+        </w:rPr>
+        <w:t xml:space="preserve"> </w:t>
+      </w:r>
+      <w:r>
+        <w:rPr>
+          <w:rFonts w:ascii="Times New Roman" w:hAnsi="Times New Roman" w:cs="Times New Roman"/>
+          <w:b/>
+          <w:color w:val="000000" w:themeColor="text1"/>
+          <w:lang w:val="en-US"/>
+        </w:rPr>
+        <w:t>Cari_Pemesanan</w:t>
+      </w:r>
+    </w:p>
+    <w:p>
+      <w:pPr>
+        <w:ind w:left="851" w:hanging="709"/>
+        <w:rPr>
+          <w:rFonts w:cs="Times New Roman"/>
+          <w:b/>
+          <w:lang w:val="en-US"/>
+        </w:rPr>
+      </w:pPr>
+      <w:r>
+        <w:rPr>
+          <w:rFonts w:cs="Times New Roman"/>
+          <w:b/>
+          <w:noProof/>
+        </w:rPr>
+        <w:drawing>
+          <wp:inline distT="0" distB="0" distL="0" distR="0" wp14:anchorId="799A25D3" wp14:editId="481A201E">
+            <wp:extent cx="5409060" cy="2320505"/>
+            <wp:effectExtent l="0" t="0" r="1270" b="3810"/>
+            <wp:docPr id="24" name="Picture 24"/>
+            <wp:cNvGraphicFramePr>
+              <a:graphicFrameLocks xmlns:a="http://schemas.openxmlformats.org/drawingml/2006/main" noChangeAspect="1"/>
+            </wp:cNvGraphicFramePr>
+            <a:graphic xmlns:a="http://schemas.openxmlformats.org/drawingml/2006/main">
+              <a:graphicData uri="http://schemas.openxmlformats.org/drawingml/2006/picture">
+                <pic:pic xmlns:pic="http://schemas.openxmlformats.org/drawingml/2006/picture">
+                  <pic:nvPicPr>
+                    <pic:cNvPr id="1" name=""/>
+                    <pic:cNvPicPr/>
+                  </pic:nvPicPr>
+                  <pic:blipFill>
+                    <a:blip r:embed="rId20" cstate="screen">
+                      <a:extLst>
+                        <a:ext uri="{28A0092B-C50C-407E-A947-70E740481C1C}">
+                          <a14:useLocalDpi xmlns:a14="http://schemas.microsoft.com/office/drawing/2010/main"/>
+                        </a:ext>
+                      </a:extLst>
+                    </a:blip>
+                    <a:stretch>
+                      <a:fillRect/>
+                    </a:stretch>
+                  </pic:blipFill>
+                  <pic:spPr>
+                    <a:xfrm>
+                      <a:off x="0" y="0"/>
+                      <a:ext cx="5421257" cy="2325737"/>
+                    </a:xfrm>
+                    <a:prstGeom prst="rect">
+                      <a:avLst/>
+                    </a:prstGeom>
+                  </pic:spPr>
+                </pic:pic>
+              </a:graphicData>
+            </a:graphic>
+          </wp:inline>
+        </w:drawing>
+      </w:r>
+    </w:p>
+    <w:p>
+      <w:pPr>
+        <w:pStyle w:val="Heading3"/>
+        <w:ind w:left="851" w:hanging="709"/>
+        <w:rPr>
+          <w:rFonts w:ascii="Times New Roman" w:hAnsi="Times New Roman" w:cs="Times New Roman"/>
+          <w:b/>
+          <w:color w:val="000000" w:themeColor="text1"/>
+          <w:lang w:val="en-US"/>
+        </w:rPr>
+      </w:pPr>
+      <w:r>
+        <w:rPr>
+          <w:rFonts w:ascii="Times New Roman" w:hAnsi="Times New Roman" w:cs="Times New Roman"/>
+          <w:b/>
+          <w:i/>
+          <w:color w:val="000000" w:themeColor="text1"/>
+          <w:lang w:val="en-US"/>
+        </w:rPr>
+        <w:t>Sequence Diagram</w:t>
+      </w:r>
+      <w:r>
+        <w:rPr>
+          <w:rFonts w:ascii="Times New Roman" w:hAnsi="Times New Roman" w:cs="Times New Roman"/>
+          <w:b/>
+          <w:color w:val="000000" w:themeColor="text1"/>
+          <w:lang w:val="en-US"/>
+        </w:rPr>
+        <w:t xml:space="preserve"> </w:t>
+      </w:r>
+      <w:r>
+        <w:rPr>
+          <w:rFonts w:ascii="Times New Roman" w:hAnsi="Times New Roman" w:cs="Times New Roman"/>
+          <w:b/>
+          <w:color w:val="000000" w:themeColor="text1"/>
+          <w:lang w:val="en-US"/>
+        </w:rPr>
+        <w:t>Penerimaan</w:t>
+      </w:r>
+    </w:p>
+    <w:p>
+      <w:pPr>
+        <w:ind w:left="851" w:hanging="709"/>
+        <w:rPr>
+          <w:rFonts w:cs="Times New Roman"/>
+          <w:b/>
+          <w:lang w:val="en-US"/>
+        </w:rPr>
+      </w:pPr>
+      <w:r>
+        <w:rPr>
+          <w:rFonts w:cs="Times New Roman"/>
+          <w:b/>
+          <w:noProof/>
+        </w:rPr>
+        <w:drawing>
+          <wp:inline distT="0" distB="0" distL="0" distR="0" wp14:anchorId="19FA4429" wp14:editId="1D251E11">
+            <wp:extent cx="5318161" cy="1647645"/>
+            <wp:effectExtent l="0" t="0" r="0" b="0"/>
+            <wp:docPr id="26" name="Picture 26"/>
+            <wp:cNvGraphicFramePr>
+              <a:graphicFrameLocks xmlns:a="http://schemas.openxmlformats.org/drawingml/2006/main" noChangeAspect="1"/>
+            </wp:cNvGraphicFramePr>
+            <a:graphic xmlns:a="http://schemas.openxmlformats.org/drawingml/2006/main">
+              <a:graphicData uri="http://schemas.openxmlformats.org/drawingml/2006/picture">
+                <pic:pic xmlns:pic="http://schemas.openxmlformats.org/drawingml/2006/picture">
+                  <pic:nvPicPr>
+                    <pic:cNvPr id="1" name=""/>
+                    <pic:cNvPicPr/>
+                  </pic:nvPicPr>
+                  <pic:blipFill>
+                    <a:blip r:embed="rId21" cstate="screen">
+                      <a:extLst>
+                        <a:ext uri="{28A0092B-C50C-407E-A947-70E740481C1C}">
+                          <a14:useLocalDpi xmlns:a14="http://schemas.microsoft.com/office/drawing/2010/main"/>
+                        </a:ext>
+                      </a:extLst>
+                    </a:blip>
+                    <a:stretch>
+                      <a:fillRect/>
+                    </a:stretch>
+                  </pic:blipFill>
+                  <pic:spPr>
+                    <a:xfrm>
+                      <a:off x="0" y="0"/>
+                      <a:ext cx="5359655" cy="1660501"/>
+                    </a:xfrm>
+                    <a:prstGeom prst="rect">
+                      <a:avLst/>
+                    </a:prstGeom>
+                  </pic:spPr>
+                </pic:pic>
+              </a:graphicData>
+            </a:graphic>
+          </wp:inline>
+        </w:drawing>
+      </w:r>
+    </w:p>
+    <w:p>
+      <w:pPr>
+        <w:pStyle w:val="Heading3"/>
+        <w:ind w:left="851" w:hanging="709"/>
+        <w:rPr>
+          <w:rFonts w:ascii="Times New Roman" w:hAnsi="Times New Roman" w:cs="Times New Roman"/>
+          <w:b/>
+          <w:color w:val="000000" w:themeColor="text1"/>
+          <w:lang w:val="en-US"/>
+        </w:rPr>
+      </w:pPr>
+      <w:r>
+        <w:rPr>
+          <w:rFonts w:ascii="Times New Roman" w:hAnsi="Times New Roman" w:cs="Times New Roman"/>
+          <w:b/>
+          <w:i/>
+          <w:color w:val="000000" w:themeColor="text1"/>
+          <w:lang w:val="en-US"/>
+        </w:rPr>
+        <w:lastRenderedPageBreak/>
+        <w:t>Sequence Diagram</w:t>
+      </w:r>
+      <w:r>
+        <w:rPr>
+          <w:rFonts w:ascii="Times New Roman" w:hAnsi="Times New Roman" w:cs="Times New Roman"/>
+          <w:b/>
+          <w:color w:val="000000" w:themeColor="text1"/>
+          <w:lang w:val="en-US"/>
+        </w:rPr>
+        <w:t xml:space="preserve"> </w:t>
+      </w:r>
+      <w:r>
+        <w:rPr>
+          <w:rFonts w:ascii="Times New Roman" w:hAnsi="Times New Roman" w:cs="Times New Roman"/>
+          <w:b/>
+          <w:color w:val="000000" w:themeColor="text1"/>
+          <w:lang w:val="en-US"/>
+        </w:rPr>
+        <w:t>Tambah_Penerimaan</w:t>
+      </w:r>
+    </w:p>
+    <w:p>
+      <w:pPr>
+        <w:ind w:left="851" w:hanging="709"/>
+        <w:rPr>
+          <w:rFonts w:cs="Times New Roman"/>
+          <w:b/>
+          <w:lang w:val="en-US"/>
+        </w:rPr>
+      </w:pPr>
+      <w:r>
+        <w:rPr>
+          <w:rFonts w:cs="Times New Roman"/>
+          <w:b/>
+          <w:noProof/>
+        </w:rPr>
+        <w:drawing>
+          <wp:inline distT="0" distB="0" distL="0" distR="0" wp14:anchorId="6EFE9D47" wp14:editId="08FA85C6">
+            <wp:extent cx="5410534" cy="2372264"/>
+            <wp:effectExtent l="0" t="0" r="0" b="9525"/>
+            <wp:docPr id="29" name="Picture 29"/>
+            <wp:cNvGraphicFramePr>
+              <a:graphicFrameLocks xmlns:a="http://schemas.openxmlformats.org/drawingml/2006/main" noChangeAspect="1"/>
+            </wp:cNvGraphicFramePr>
+            <a:graphic xmlns:a="http://schemas.openxmlformats.org/drawingml/2006/main">
+              <a:graphicData uri="http://schemas.openxmlformats.org/drawingml/2006/picture">
+                <pic:pic xmlns:pic="http://schemas.openxmlformats.org/drawingml/2006/picture">
+                  <pic:nvPicPr>
+                    <pic:cNvPr id="1" name=""/>
+                    <pic:cNvPicPr/>
+                  </pic:nvPicPr>
+                  <pic:blipFill>
+                    <a:blip r:embed="rId22" cstate="screen">
+                      <a:extLst>
+                        <a:ext uri="{28A0092B-C50C-407E-A947-70E740481C1C}">
+                          <a14:useLocalDpi xmlns:a14="http://schemas.microsoft.com/office/drawing/2010/main"/>
+                        </a:ext>
+                      </a:extLst>
+                    </a:blip>
+                    <a:stretch>
+                      <a:fillRect/>
+                    </a:stretch>
+                  </pic:blipFill>
+                  <pic:spPr>
+                    <a:xfrm>
+                      <a:off x="0" y="0"/>
+                      <a:ext cx="5427637" cy="2379763"/>
+                    </a:xfrm>
+                    <a:prstGeom prst="rect">
+                      <a:avLst/>
+                    </a:prstGeom>
+                  </pic:spPr>
+                </pic:pic>
+              </a:graphicData>
+            </a:graphic>
+          </wp:inline>
+        </w:drawing>
+      </w:r>
+    </w:p>
+    <w:p>
+      <w:pPr>
+        <w:pStyle w:val="Heading3"/>
+        <w:ind w:left="851" w:hanging="709"/>
+        <w:rPr>
+          <w:rFonts w:ascii="Times New Roman" w:hAnsi="Times New Roman" w:cs="Times New Roman"/>
+          <w:b/>
+          <w:color w:val="000000" w:themeColor="text1"/>
+          <w:lang w:val="en-US"/>
+        </w:rPr>
+      </w:pPr>
+      <w:r>
+        <w:rPr>
+          <w:rFonts w:ascii="Times New Roman" w:hAnsi="Times New Roman" w:cs="Times New Roman"/>
+          <w:b/>
+          <w:i/>
+          <w:color w:val="000000" w:themeColor="text1"/>
+          <w:lang w:val="en-US"/>
+        </w:rPr>
+        <w:t>Sequence Diagram</w:t>
+      </w:r>
+      <w:r>
+        <w:rPr>
+          <w:rFonts w:ascii="Times New Roman" w:hAnsi="Times New Roman" w:cs="Times New Roman"/>
+          <w:b/>
+          <w:color w:val="000000" w:themeColor="text1"/>
+          <w:lang w:val="en-US"/>
+        </w:rPr>
+        <w:t xml:space="preserve"> </w:t>
+      </w:r>
+      <w:r>
+        <w:rPr>
+          <w:rFonts w:ascii="Times New Roman" w:hAnsi="Times New Roman" w:cs="Times New Roman"/>
+          <w:b/>
+          <w:color w:val="000000" w:themeColor="text1"/>
+          <w:lang w:val="en-US"/>
+        </w:rPr>
+        <w:t>Cari_Penerimaan</w:t>
+      </w:r>
+    </w:p>
+    <w:p>
+      <w:pPr>
+        <w:rPr>
+          <w:rFonts w:cs="Times New Roman"/>
+          <w:b/>
+          <w:lang w:val="en-US"/>
+        </w:rPr>
+      </w:pPr>
+      <w:r>
+        <w:rPr>
+          <w:rFonts w:cs="Times New Roman"/>
+          <w:b/>
+          <w:noProof/>
+        </w:rPr>
+        <w:drawing>
+          <wp:inline distT="0" distB="0" distL="0" distR="0" wp14:anchorId="75DE20B5" wp14:editId="719DE5B4">
+            <wp:extent cx="5458165" cy="2346385"/>
+            <wp:effectExtent l="0" t="0" r="9525" b="0"/>
+            <wp:docPr id="30" name="Picture 30"/>
+            <wp:cNvGraphicFramePr>
+              <a:graphicFrameLocks xmlns:a="http://schemas.openxmlformats.org/drawingml/2006/main" noChangeAspect="1"/>
+            </wp:cNvGraphicFramePr>
+            <a:graphic xmlns:a="http://schemas.openxmlformats.org/drawingml/2006/main">
+              <a:graphicData uri="http://schemas.openxmlformats.org/drawingml/2006/picture">
+                <pic:pic xmlns:pic="http://schemas.openxmlformats.org/drawingml/2006/picture">
+                  <pic:nvPicPr>
+                    <pic:cNvPr id="1" name=""/>
+                    <pic:cNvPicPr/>
+                  </pic:nvPicPr>
+                  <pic:blipFill>
+                    <a:blip r:embed="rId23"/>
+                    <a:stretch>
+                      <a:fillRect/>
+                    </a:stretch>
+                  </pic:blipFill>
+                  <pic:spPr>
+                    <a:xfrm>
+                      <a:off x="0" y="0"/>
+                      <a:ext cx="5471377" cy="2352065"/>
+                    </a:xfrm>
+                    <a:prstGeom prst="rect">
+                      <a:avLst/>
+                    </a:prstGeom>
+                  </pic:spPr>
+                </pic:pic>
+              </a:graphicData>
+            </a:graphic>
+          </wp:inline>
+        </w:drawing>
+      </w:r>
+    </w:p>
+    <w:p>
+      <w:pPr>
+        <w:pStyle w:val="Heading3"/>
+        <w:ind w:left="851" w:hanging="709"/>
+        <w:rPr>
+          <w:rFonts w:ascii="Times New Roman" w:hAnsi="Times New Roman" w:cs="Times New Roman"/>
+          <w:b/>
+          <w:color w:val="000000" w:themeColor="text1"/>
+          <w:lang w:val="en-US"/>
+        </w:rPr>
+      </w:pPr>
+      <w:r>
+        <w:rPr>
+          <w:rFonts w:ascii="Times New Roman" w:hAnsi="Times New Roman" w:cs="Times New Roman"/>
+          <w:b/>
+          <w:i/>
+          <w:color w:val="000000" w:themeColor="text1"/>
+          <w:lang w:val="en-US"/>
+        </w:rPr>
+        <w:t>Sequence Diagram</w:t>
+      </w:r>
+      <w:r>
+        <w:rPr>
+          <w:rFonts w:ascii="Times New Roman" w:hAnsi="Times New Roman" w:cs="Times New Roman"/>
+          <w:b/>
+          <w:color w:val="000000" w:themeColor="text1"/>
+          <w:lang w:val="en-US"/>
+        </w:rPr>
+        <w:t xml:space="preserve"> </w:t>
+      </w:r>
+      <w:r>
+        <w:rPr>
+          <w:rFonts w:ascii="Times New Roman" w:hAnsi="Times New Roman" w:cs="Times New Roman"/>
+          <w:b/>
+          <w:color w:val="000000" w:themeColor="text1"/>
+          <w:lang w:val="en-US"/>
+        </w:rPr>
+        <w:t>Pengembalian</w:t>
+      </w:r>
+    </w:p>
+    <w:p>
+      <w:pPr>
+        <w:ind w:left="851" w:hanging="709"/>
+        <w:rPr>
+          <w:rFonts w:cs="Times New Roman"/>
+          <w:b/>
+          <w:lang w:val="en-US"/>
+        </w:rPr>
+      </w:pPr>
+      <w:r>
+        <w:rPr>
+          <w:rFonts w:cs="Times New Roman"/>
+          <w:b/>
+          <w:noProof/>
+        </w:rPr>
+        <w:drawing>
+          <wp:inline distT="0" distB="0" distL="0" distR="0" wp14:anchorId="1BF34E0C" wp14:editId="02D6A82D">
+            <wp:extent cx="5426670" cy="1733909"/>
+            <wp:effectExtent l="0" t="0" r="3175" b="0"/>
+            <wp:docPr id="31" name="Picture 31"/>
+            <wp:cNvGraphicFramePr>
+              <a:graphicFrameLocks xmlns:a="http://schemas.openxmlformats.org/drawingml/2006/main" noChangeAspect="1"/>
+            </wp:cNvGraphicFramePr>
+            <a:graphic xmlns:a="http://schemas.openxmlformats.org/drawingml/2006/main">
+              <a:graphicData uri="http://schemas.openxmlformats.org/drawingml/2006/picture">
+                <pic:pic xmlns:pic="http://schemas.openxmlformats.org/drawingml/2006/picture">
+                  <pic:nvPicPr>
+                    <pic:cNvPr id="1" name=""/>
+                    <pic:cNvPicPr/>
+                  </pic:nvPicPr>
+                  <pic:blipFill>
+                    <a:blip r:embed="rId24" cstate="screen">
+                      <a:extLst>
+                        <a:ext uri="{28A0092B-C50C-407E-A947-70E740481C1C}">
+                          <a14:useLocalDpi xmlns:a14="http://schemas.microsoft.com/office/drawing/2010/main"/>
+                        </a:ext>
+                      </a:extLst>
+                    </a:blip>
+                    <a:stretch>
+                      <a:fillRect/>
+                    </a:stretch>
+                  </pic:blipFill>
+                  <pic:spPr>
+                    <a:xfrm>
+                      <a:off x="0" y="0"/>
+                      <a:ext cx="5463383" cy="1745639"/>
+                    </a:xfrm>
+                    <a:prstGeom prst="rect">
+                      <a:avLst/>
+                    </a:prstGeom>
+                  </pic:spPr>
+                </pic:pic>
+              </a:graphicData>
+            </a:graphic>
+          </wp:inline>
+        </w:drawing>
+      </w:r>
+    </w:p>
+    <w:p>
+      <w:pPr>
+        <w:ind w:left="851" w:hanging="709"/>
+        <w:rPr>
+          <w:rFonts w:cs="Times New Roman"/>
+          <w:b/>
+          <w:lang w:val="en-US"/>
+        </w:rPr>
+      </w:pPr>
+    </w:p>
+    <w:p>
+      <w:pPr>
+        <w:pStyle w:val="Heading3"/>
+        <w:ind w:left="851" w:hanging="709"/>
+        <w:rPr>
+          <w:rFonts w:ascii="Times New Roman" w:hAnsi="Times New Roman" w:cs="Times New Roman"/>
+          <w:b/>
+          <w:color w:val="000000" w:themeColor="text1"/>
+          <w:lang w:val="en-US"/>
+        </w:rPr>
+      </w:pPr>
+      <w:r>
+        <w:rPr>
+          <w:rFonts w:ascii="Times New Roman" w:hAnsi="Times New Roman" w:cs="Times New Roman"/>
+          <w:b/>
+          <w:i/>
+          <w:color w:val="000000" w:themeColor="text1"/>
+          <w:lang w:val="en-US"/>
+        </w:rPr>
+        <w:lastRenderedPageBreak/>
+        <w:t>Sequence Diagram</w:t>
+      </w:r>
+      <w:r>
+        <w:rPr>
+          <w:rFonts w:ascii="Times New Roman" w:hAnsi="Times New Roman" w:cs="Times New Roman"/>
+          <w:b/>
+          <w:color w:val="000000" w:themeColor="text1"/>
+          <w:lang w:val="en-US"/>
+        </w:rPr>
+        <w:t xml:space="preserve"> </w:t>
+      </w:r>
+      <w:r>
+        <w:rPr>
+          <w:rFonts w:ascii="Times New Roman" w:hAnsi="Times New Roman" w:cs="Times New Roman"/>
+          <w:b/>
+          <w:color w:val="000000" w:themeColor="text1"/>
+          <w:lang w:val="en-US"/>
+        </w:rPr>
+        <w:t>Tambah_Pengembalian</w:t>
+      </w:r>
+    </w:p>
+    <w:p>
+      <w:pPr>
+        <w:ind w:left="142"/>
+        <w:rPr>
+          <w:rFonts w:cs="Times New Roman"/>
+          <w:b/>
+          <w:lang w:val="en-US"/>
+        </w:rPr>
+      </w:pPr>
+      <w:r>
+        <w:rPr>
+          <w:rFonts w:cs="Times New Roman"/>
+          <w:b/>
+          <w:noProof/>
+        </w:rPr>
+        <w:drawing>
+          <wp:inline distT="0" distB="0" distL="0" distR="0" wp14:anchorId="5DFA638F" wp14:editId="341FB570">
+            <wp:extent cx="5539646" cy="3502324"/>
+            <wp:effectExtent l="0" t="0" r="4445" b="3175"/>
+            <wp:docPr id="32" name="Picture 32"/>
+            <wp:cNvGraphicFramePr>
+              <a:graphicFrameLocks xmlns:a="http://schemas.openxmlformats.org/drawingml/2006/main" noChangeAspect="1"/>
+            </wp:cNvGraphicFramePr>
+            <a:graphic xmlns:a="http://schemas.openxmlformats.org/drawingml/2006/main">
+              <a:graphicData uri="http://schemas.openxmlformats.org/drawingml/2006/picture">
+                <pic:pic xmlns:pic="http://schemas.openxmlformats.org/drawingml/2006/picture">
+                  <pic:nvPicPr>
+                    <pic:cNvPr id="1" name=""/>
+                    <pic:cNvPicPr/>
+                  </pic:nvPicPr>
+                  <pic:blipFill>
+                    <a:blip r:embed="rId25" cstate="screen">
+                      <a:extLst>
+                        <a:ext uri="{28A0092B-C50C-407E-A947-70E740481C1C}">
+                          <a14:useLocalDpi xmlns:a14="http://schemas.microsoft.com/office/drawing/2010/main"/>
+                        </a:ext>
+                      </a:extLst>
+                    </a:blip>
+                    <a:stretch>
+                      <a:fillRect/>
+                    </a:stretch>
+                  </pic:blipFill>
+                  <pic:spPr>
+                    <a:xfrm>
+                      <a:off x="0" y="0"/>
+                      <a:ext cx="5558017" cy="3513939"/>
+                    </a:xfrm>
+                    <a:prstGeom prst="rect">
+                      <a:avLst/>
+                    </a:prstGeom>
+                  </pic:spPr>
+                </pic:pic>
+              </a:graphicData>
+            </a:graphic>
+          </wp:inline>
+        </w:drawing>
+      </w:r>
+    </w:p>
+    <w:p>
+      <w:pPr>
+        <w:ind w:left="851" w:hanging="709"/>
+        <w:rPr>
+          <w:rFonts w:cs="Times New Roman"/>
+          <w:b/>
+          <w:lang w:val="en-US"/>
+        </w:rPr>
+      </w:pPr>
+    </w:p>
+    <w:p>
+      <w:pPr>
+        <w:pStyle w:val="Heading3"/>
+        <w:ind w:left="851" w:hanging="709"/>
+        <w:rPr>
+          <w:rFonts w:ascii="Times New Roman" w:hAnsi="Times New Roman" w:cs="Times New Roman"/>
+          <w:b/>
+          <w:color w:val="000000" w:themeColor="text1"/>
+          <w:lang w:val="en-US"/>
+        </w:rPr>
+      </w:pPr>
+      <w:r>
+        <w:rPr>
+          <w:rFonts w:ascii="Times New Roman" w:hAnsi="Times New Roman" w:cs="Times New Roman"/>
+          <w:b/>
+          <w:i/>
+          <w:color w:val="000000" w:themeColor="text1"/>
+          <w:lang w:val="en-US"/>
+        </w:rPr>
+        <w:t>Sequence Diagram</w:t>
+      </w:r>
+      <w:r>
+        <w:rPr>
+          <w:rFonts w:ascii="Times New Roman" w:hAnsi="Times New Roman" w:cs="Times New Roman"/>
+          <w:b/>
+          <w:color w:val="000000" w:themeColor="text1"/>
+          <w:lang w:val="en-US"/>
+        </w:rPr>
+        <w:t xml:space="preserve"> </w:t>
+      </w:r>
+      <w:r>
+        <w:rPr>
+          <w:rFonts w:ascii="Times New Roman" w:hAnsi="Times New Roman" w:cs="Times New Roman"/>
+          <w:b/>
+          <w:color w:val="000000" w:themeColor="text1"/>
+          <w:lang w:val="en-US"/>
+        </w:rPr>
+        <w:t xml:space="preserve">Cari_Pengembalian </w:t>
+      </w:r>
+    </w:p>
+    <w:p>
+      <w:pPr>
+        <w:ind w:left="851" w:hanging="709"/>
+        <w:rPr>
+          <w:rFonts w:cs="Times New Roman"/>
+          <w:b/>
+          <w:lang w:val="en-US"/>
+        </w:rPr>
+      </w:pPr>
+      <w:r>
+        <w:rPr>
+          <w:rFonts w:cs="Times New Roman"/>
+          <w:b/>
+          <w:noProof/>
+        </w:rPr>
+        <w:drawing>
+          <wp:inline distT="0" distB="0" distL="0" distR="0" wp14:anchorId="3607CDAE" wp14:editId="39E7EB8D">
+            <wp:extent cx="5443214" cy="2415396"/>
+            <wp:effectExtent l="0" t="0" r="5715" b="4445"/>
+            <wp:docPr id="33" name="Picture 33"/>
+            <wp:cNvGraphicFramePr>
+              <a:graphicFrameLocks xmlns:a="http://schemas.openxmlformats.org/drawingml/2006/main" noChangeAspect="1"/>
+            </wp:cNvGraphicFramePr>
+            <a:graphic xmlns:a="http://schemas.openxmlformats.org/drawingml/2006/main">
+              <a:graphicData uri="http://schemas.openxmlformats.org/drawingml/2006/picture">
+                <pic:pic xmlns:pic="http://schemas.openxmlformats.org/drawingml/2006/picture">
+                  <pic:nvPicPr>
+                    <pic:cNvPr id="1" name=""/>
+                    <pic:cNvPicPr/>
+                  </pic:nvPicPr>
+                  <pic:blipFill>
+                    <a:blip r:embed="rId26" cstate="screen">
+                      <a:extLst>
+                        <a:ext uri="{28A0092B-C50C-407E-A947-70E740481C1C}">
+                          <a14:useLocalDpi xmlns:a14="http://schemas.microsoft.com/office/drawing/2010/main"/>
+                        </a:ext>
+                      </a:extLst>
+                    </a:blip>
+                    <a:stretch>
+                      <a:fillRect/>
+                    </a:stretch>
+                  </pic:blipFill>
+                  <pic:spPr>
+                    <a:xfrm>
+                      <a:off x="0" y="0"/>
+                      <a:ext cx="5477193" cy="2430474"/>
+                    </a:xfrm>
+                    <a:prstGeom prst="rect">
+                      <a:avLst/>
+                    </a:prstGeom>
+                  </pic:spPr>
+                </pic:pic>
+              </a:graphicData>
+            </a:graphic>
+          </wp:inline>
+        </w:drawing>
+      </w:r>
+    </w:p>
+    <w:p>
+      <w:pPr>
+        <w:pStyle w:val="Heading3"/>
+        <w:ind w:left="851" w:hanging="709"/>
+        <w:rPr>
+          <w:rFonts w:ascii="Times New Roman" w:hAnsi="Times New Roman" w:cs="Times New Roman"/>
+          <w:b/>
+          <w:color w:val="000000" w:themeColor="text1"/>
+          <w:lang w:val="en-US"/>
+        </w:rPr>
+      </w:pPr>
+      <w:r>
+        <w:rPr>
+          <w:rFonts w:ascii="Times New Roman" w:hAnsi="Times New Roman" w:cs="Times New Roman"/>
+          <w:b/>
+          <w:i/>
+          <w:color w:val="000000" w:themeColor="text1"/>
+          <w:lang w:val="en-US"/>
+        </w:rPr>
+        <w:lastRenderedPageBreak/>
+        <w:t>Sequence Diagram</w:t>
+      </w:r>
+      <w:r>
+        <w:rPr>
+          <w:rFonts w:ascii="Times New Roman" w:hAnsi="Times New Roman" w:cs="Times New Roman"/>
+          <w:b/>
+          <w:color w:val="000000" w:themeColor="text1"/>
+          <w:lang w:val="en-US"/>
+        </w:rPr>
+        <w:t xml:space="preserve"> </w:t>
+      </w:r>
+      <w:r>
+        <w:rPr>
+          <w:rFonts w:ascii="Times New Roman" w:hAnsi="Times New Roman" w:cs="Times New Roman"/>
+          <w:b/>
+          <w:color w:val="000000" w:themeColor="text1"/>
+          <w:lang w:val="en-US"/>
+        </w:rPr>
+        <w:t>Regional</w:t>
+      </w:r>
+    </w:p>
+    <w:p>
+      <w:pPr>
+        <w:ind w:left="142"/>
+        <w:jc w:val="center"/>
+        <w:rPr>
+          <w:rFonts w:cs="Times New Roman"/>
+          <w:b/>
+          <w:lang w:val="en-US"/>
+        </w:rPr>
+      </w:pPr>
+      <w:r>
+        <w:rPr>
+          <w:rFonts w:cs="Times New Roman"/>
+          <w:b/>
           <w:noProof/>
         </w:rPr>
         <w:drawing>
@@ -35676,7 +36725,13 @@
                     <pic:cNvPicPr/>
                   </pic:nvPicPr>
                   <pic:blipFill>
-                    <a:blip r:embed="rId18"/>
+                    <a:blip r:embed="rId27" cstate="screen">
+                      <a:extLst>
+                        <a:ext uri="{28A0092B-C50C-407E-A947-70E740481C1C}">
+                          <a14:useLocalDpi xmlns:a14="http://schemas.microsoft.com/office/drawing/2010/main"/>
+                        </a:ext>
+                      </a:extLst>
+                    </a:blip>
                     <a:stretch>
                       <a:fillRect/>
                     </a:stretch>
@@ -35712,10 +36767,28 @@
         <w:rPr>
           <w:rFonts w:ascii="Times New Roman" w:hAnsi="Times New Roman" w:cs="Times New Roman"/>
           <w:b/>
+          <w:i/>
           <w:color w:val="000000" w:themeColor="text1"/>
           <w:lang w:val="en-US"/>
         </w:rPr>
-        <w:lastRenderedPageBreak/>
+        <w:t>Sequence Diagram</w:t>
+      </w:r>
+      <w:r>
+        <w:rPr>
+          <w:rFonts w:ascii="Times New Roman" w:hAnsi="Times New Roman" w:cs="Times New Roman"/>
+          <w:b/>
+          <w:color w:val="000000" w:themeColor="text1"/>
+          <w:lang w:val="en-US"/>
+        </w:rPr>
+        <w:t xml:space="preserve"> </w:t>
+      </w:r>
+      <w:r>
+        <w:rPr>
+          <w:rFonts w:ascii="Times New Roman" w:hAnsi="Times New Roman" w:cs="Times New Roman"/>
+          <w:b/>
+          <w:color w:val="000000" w:themeColor="text1"/>
+          <w:lang w:val="en-US"/>
+        </w:rPr>
         <w:t>Tambah_Regional</w:t>
       </w:r>
     </w:p>
@@ -35725,11 +36798,14 @@
         <w:jc w:val="center"/>
         <w:rPr>
           <w:rFonts w:cs="Times New Roman"/>
-          <w:lang w:val="en-US"/>
-        </w:rPr>
-      </w:pPr>
-      <w:r>
-        <w:rPr>
+          <w:b/>
+          <w:lang w:val="en-US"/>
+        </w:rPr>
+      </w:pPr>
+      <w:r>
+        <w:rPr>
+          <w:rFonts w:cs="Times New Roman"/>
+          <w:b/>
           <w:noProof/>
         </w:rPr>
         <w:drawing>
@@ -35748,7 +36824,13 @@
                     <pic:cNvPicPr/>
                   </pic:nvPicPr>
                   <pic:blipFill>
-                    <a:blip r:embed="rId19"/>
+                    <a:blip r:embed="rId28" cstate="screen">
+                      <a:extLst>
+                        <a:ext uri="{28A0092B-C50C-407E-A947-70E740481C1C}">
+                          <a14:useLocalDpi xmlns:a14="http://schemas.microsoft.com/office/drawing/2010/main"/>
+                        </a:ext>
+                      </a:extLst>
+                    </a:blip>
                     <a:stretch>
                       <a:fillRect/>
                     </a:stretch>
@@ -35784,6 +36866,26 @@
         <w:rPr>
           <w:rFonts w:ascii="Times New Roman" w:hAnsi="Times New Roman" w:cs="Times New Roman"/>
           <w:b/>
+          <w:i/>
+          <w:color w:val="000000" w:themeColor="text1"/>
+          <w:lang w:val="en-US"/>
+        </w:rPr>
+        <w:lastRenderedPageBreak/>
+        <w:t>Sequence Diagram</w:t>
+      </w:r>
+      <w:r>
+        <w:rPr>
+          <w:rFonts w:ascii="Times New Roman" w:hAnsi="Times New Roman" w:cs="Times New Roman"/>
+          <w:b/>
+          <w:color w:val="000000" w:themeColor="text1"/>
+          <w:lang w:val="en-US"/>
+        </w:rPr>
+        <w:t xml:space="preserve"> </w:t>
+      </w:r>
+      <w:r>
+        <w:rPr>
+          <w:rFonts w:ascii="Times New Roman" w:hAnsi="Times New Roman" w:cs="Times New Roman"/>
+          <w:b/>
           <w:color w:val="000000" w:themeColor="text1"/>
           <w:lang w:val="en-US"/>
         </w:rPr>
@@ -35796,11 +36898,14 @@
         <w:jc w:val="center"/>
         <w:rPr>
           <w:rFonts w:cs="Times New Roman"/>
-          <w:lang w:val="en-US"/>
-        </w:rPr>
-      </w:pPr>
-      <w:r>
-        <w:rPr>
+          <w:b/>
+          <w:lang w:val="en-US"/>
+        </w:rPr>
+      </w:pPr>
+      <w:r>
+        <w:rPr>
+          <w:rFonts w:cs="Times New Roman"/>
+          <w:b/>
           <w:noProof/>
         </w:rPr>
         <w:drawing>
@@ -35819,7 +36924,13 @@
                     <pic:cNvPicPr/>
                   </pic:nvPicPr>
                   <pic:blipFill>
-                    <a:blip r:embed="rId20"/>
+                    <a:blip r:embed="rId29" cstate="screen">
+                      <a:extLst>
+                        <a:ext uri="{28A0092B-C50C-407E-A947-70E740481C1C}">
+                          <a14:useLocalDpi xmlns:a14="http://schemas.microsoft.com/office/drawing/2010/main"/>
+                        </a:ext>
+                      </a:extLst>
+                    </a:blip>
                     <a:stretch>
                       <a:fillRect/>
                     </a:stretch>
@@ -35855,10 +36966,28 @@
         <w:rPr>
           <w:rFonts w:ascii="Times New Roman" w:hAnsi="Times New Roman" w:cs="Times New Roman"/>
           <w:b/>
+          <w:i/>
           <w:color w:val="000000" w:themeColor="text1"/>
           <w:lang w:val="en-US"/>
         </w:rPr>
-        <w:lastRenderedPageBreak/>
+        <w:t>Sequence Diagram</w:t>
+      </w:r>
+      <w:r>
+        <w:rPr>
+          <w:rFonts w:ascii="Times New Roman" w:hAnsi="Times New Roman" w:cs="Times New Roman"/>
+          <w:b/>
+          <w:color w:val="000000" w:themeColor="text1"/>
+          <w:lang w:val="en-US"/>
+        </w:rPr>
+        <w:t xml:space="preserve"> </w:t>
+      </w:r>
+      <w:r>
+        <w:rPr>
+          <w:rFonts w:ascii="Times New Roman" w:hAnsi="Times New Roman" w:cs="Times New Roman"/>
+          <w:b/>
+          <w:color w:val="000000" w:themeColor="text1"/>
+          <w:lang w:val="en-US"/>
+        </w:rPr>
         <w:t>Hapus_Regional</w:t>
       </w:r>
     </w:p>
@@ -35868,11 +36997,14 @@
         <w:jc w:val="center"/>
         <w:rPr>
           <w:rFonts w:cs="Times New Roman"/>
-          <w:lang w:val="en-US"/>
-        </w:rPr>
-      </w:pPr>
-      <w:r>
-        <w:rPr>
+          <w:b/>
+          <w:lang w:val="en-US"/>
+        </w:rPr>
+      </w:pPr>
+      <w:r>
+        <w:rPr>
+          <w:rFonts w:cs="Times New Roman"/>
+          <w:b/>
           <w:noProof/>
         </w:rPr>
         <w:drawing>
@@ -35891,7 +37023,13 @@
                     <pic:cNvPicPr/>
                   </pic:nvPicPr>
                   <pic:blipFill>
-                    <a:blip r:embed="rId21"/>
+                    <a:blip r:embed="rId30" cstate="screen">
+                      <a:extLst>
+                        <a:ext uri="{28A0092B-C50C-407E-A947-70E740481C1C}">
+                          <a14:useLocalDpi xmlns:a14="http://schemas.microsoft.com/office/drawing/2010/main"/>
+                        </a:ext>
+                      </a:extLst>
+                    </a:blip>
                     <a:stretch>
                       <a:fillRect/>
                     </a:stretch>
@@ -35919,6 +37057,7 @@
         <w:rPr>
           <w:rFonts w:ascii="Times New Roman" w:hAnsi="Times New Roman" w:cs="Times New Roman"/>
           <w:b/>
+          <w:color w:val="000000" w:themeColor="text1"/>
           <w:lang w:val="en-US"/>
         </w:rPr>
       </w:pPr>
@@ -35926,6 +37065,27 @@
         <w:rPr>
           <w:rFonts w:ascii="Times New Roman" w:hAnsi="Times New Roman" w:cs="Times New Roman"/>
           <w:b/>
+          <w:i/>
+          <w:color w:val="000000" w:themeColor="text1"/>
+          <w:lang w:val="en-US"/>
+        </w:rPr>
+        <w:lastRenderedPageBreak/>
+        <w:t>Sequence Diagram</w:t>
+      </w:r>
+      <w:r>
+        <w:rPr>
+          <w:rFonts w:ascii="Times New Roman" w:hAnsi="Times New Roman" w:cs="Times New Roman"/>
+          <w:b/>
+          <w:color w:val="000000" w:themeColor="text1"/>
+          <w:lang w:val="en-US"/>
+        </w:rPr>
+        <w:t xml:space="preserve"> </w:t>
+      </w:r>
+      <w:r>
+        <w:rPr>
+          <w:rFonts w:ascii="Times New Roman" w:hAnsi="Times New Roman" w:cs="Times New Roman"/>
+          <w:b/>
+          <w:color w:val="000000" w:themeColor="text1"/>
           <w:lang w:val="en-US"/>
         </w:rPr>
         <w:t>Cari Regional</w:t>
@@ -35936,11 +37096,15 @@
         <w:ind w:left="142"/>
         <w:jc w:val="center"/>
         <w:rPr>
-          <w:lang w:val="en-US"/>
-        </w:rPr>
-      </w:pPr>
-      <w:r>
-        <w:rPr>
+          <w:rFonts w:cs="Times New Roman"/>
+          <w:b/>
+          <w:lang w:val="en-US"/>
+        </w:rPr>
+      </w:pPr>
+      <w:r>
+        <w:rPr>
+          <w:rFonts w:cs="Times New Roman"/>
+          <w:b/>
           <w:noProof/>
         </w:rPr>
         <w:drawing>
@@ -35959,7 +37123,13 @@
                     <pic:cNvPicPr/>
                   </pic:nvPicPr>
                   <pic:blipFill>
-                    <a:blip r:embed="rId22"/>
+                    <a:blip r:embed="rId31" cstate="screen">
+                      <a:extLst>
+                        <a:ext uri="{28A0092B-C50C-407E-A947-70E740481C1C}">
+                          <a14:useLocalDpi xmlns:a14="http://schemas.microsoft.com/office/drawing/2010/main"/>
+                        </a:ext>
+                      </a:extLst>
+                    </a:blip>
                     <a:stretch>
                       <a:fillRect/>
                     </a:stretch>
@@ -35982,6 +37152,224 @@
     </w:p>
     <w:p>
       <w:pPr>
+        <w:pStyle w:val="Heading3"/>
+        <w:ind w:left="851" w:hanging="709"/>
+        <w:rPr>
+          <w:rFonts w:ascii="Times New Roman" w:hAnsi="Times New Roman" w:cs="Times New Roman"/>
+          <w:b/>
+          <w:color w:val="000000" w:themeColor="text1"/>
+          <w:lang w:val="en-US"/>
+        </w:rPr>
+      </w:pPr>
+      <w:r>
+        <w:rPr>
+          <w:rFonts w:ascii="Times New Roman" w:hAnsi="Times New Roman" w:cs="Times New Roman"/>
+          <w:b/>
+          <w:i/>
+          <w:color w:val="000000" w:themeColor="text1"/>
+          <w:lang w:val="en-US"/>
+        </w:rPr>
+        <w:t>Sequence Diagram</w:t>
+      </w:r>
+      <w:r>
+        <w:rPr>
+          <w:rFonts w:ascii="Times New Roman" w:hAnsi="Times New Roman" w:cs="Times New Roman"/>
+          <w:b/>
+          <w:color w:val="000000" w:themeColor="text1"/>
+          <w:lang w:val="en-US"/>
+        </w:rPr>
+        <w:t xml:space="preserve"> </w:t>
+      </w:r>
+      <w:r>
+        <w:rPr>
+          <w:rFonts w:ascii="Times New Roman" w:hAnsi="Times New Roman" w:cs="Times New Roman"/>
+          <w:b/>
+          <w:color w:val="000000" w:themeColor="text1"/>
+          <w:lang w:val="en-US"/>
+        </w:rPr>
+        <w:t>Pelaporan</w:t>
+      </w:r>
+    </w:p>
+    <w:p>
+      <w:pPr>
+        <w:ind w:left="567" w:hanging="425"/>
+        <w:rPr>
+          <w:rFonts w:cs="Times New Roman"/>
+          <w:b/>
+          <w:lang w:val="en-US"/>
+        </w:rPr>
+      </w:pPr>
+      <w:r>
+        <w:rPr>
+          <w:rFonts w:cs="Times New Roman"/>
+          <w:b/>
+          <w:noProof/>
+        </w:rPr>
+        <w:drawing>
+          <wp:inline distT="0" distB="0" distL="0" distR="0">
+            <wp:extent cx="5490934" cy="2501660"/>
+            <wp:effectExtent l="0" t="0" r="0" b="0"/>
+            <wp:docPr id="34" name="Picture 34"/>
+            <wp:cNvGraphicFramePr>
+              <a:graphicFrameLocks xmlns:a="http://schemas.openxmlformats.org/drawingml/2006/main" noChangeAspect="1"/>
+            </wp:cNvGraphicFramePr>
+            <a:graphic xmlns:a="http://schemas.openxmlformats.org/drawingml/2006/main">
+              <a:graphicData uri="http://schemas.openxmlformats.org/drawingml/2006/picture">
+                <pic:pic xmlns:pic="http://schemas.openxmlformats.org/drawingml/2006/picture">
+                  <pic:nvPicPr>
+                    <pic:cNvPr id="0" name="Picture 1"/>
+                    <pic:cNvPicPr>
+                      <a:picLocks noChangeAspect="1" noChangeArrowheads="1"/>
+                    </pic:cNvPicPr>
+                  </pic:nvPicPr>
+                  <pic:blipFill>
+                    <a:blip r:embed="rId32" cstate="screen">
+                      <a:extLst>
+                        <a:ext uri="{28A0092B-C50C-407E-A947-70E740481C1C}">
+                          <a14:useLocalDpi xmlns:a14="http://schemas.microsoft.com/office/drawing/2010/main"/>
+                        </a:ext>
+                      </a:extLst>
+                    </a:blip>
+                    <a:srcRect/>
+                    <a:stretch>
+                      <a:fillRect/>
+                    </a:stretch>
+                  </pic:blipFill>
+                  <pic:spPr bwMode="auto">
+                    <a:xfrm>
+                      <a:off x="0" y="0"/>
+                      <a:ext cx="5510516" cy="2510581"/>
+                    </a:xfrm>
+                    <a:prstGeom prst="rect">
+                      <a:avLst/>
+                    </a:prstGeom>
+                    <a:noFill/>
+                    <a:ln>
+                      <a:noFill/>
+                    </a:ln>
+                  </pic:spPr>
+                </pic:pic>
+              </a:graphicData>
+            </a:graphic>
+          </wp:inline>
+        </w:drawing>
+      </w:r>
+    </w:p>
+    <w:p>
+      <w:pPr>
+        <w:pStyle w:val="Heading3"/>
+        <w:ind w:left="851" w:hanging="709"/>
+        <w:rPr>
+          <w:rFonts w:ascii="Times New Roman" w:hAnsi="Times New Roman" w:cs="Times New Roman"/>
+          <w:b/>
+          <w:color w:val="000000" w:themeColor="text1"/>
+          <w:lang w:val="en-US"/>
+        </w:rPr>
+      </w:pPr>
+      <w:r>
+        <w:rPr>
+          <w:rFonts w:ascii="Times New Roman" w:hAnsi="Times New Roman" w:cs="Times New Roman"/>
+          <w:b/>
+          <w:i/>
+          <w:color w:val="000000" w:themeColor="text1"/>
+          <w:lang w:val="en-US"/>
+        </w:rPr>
+        <w:lastRenderedPageBreak/>
+        <w:t>Sequence Diagram</w:t>
+      </w:r>
+      <w:r>
+        <w:rPr>
+          <w:rFonts w:ascii="Times New Roman" w:hAnsi="Times New Roman" w:cs="Times New Roman"/>
+          <w:b/>
+          <w:color w:val="000000" w:themeColor="text1"/>
+          <w:lang w:val="en-US"/>
+        </w:rPr>
+        <w:t xml:space="preserve"> </w:t>
+      </w:r>
+      <w:r>
+        <w:rPr>
+          <w:rFonts w:ascii="Times New Roman" w:hAnsi="Times New Roman" w:cs="Times New Roman"/>
+          <w:b/>
+          <w:color w:val="000000" w:themeColor="text1"/>
+          <w:lang w:val="en-US"/>
+        </w:rPr>
+        <w:t>Export_Laporan</w:t>
+      </w:r>
+    </w:p>
+    <w:p>
+      <w:pPr>
+        <w:ind w:left="567" w:hanging="425"/>
+        <w:rPr>
+          <w:rFonts w:cs="Times New Roman"/>
+          <w:lang w:val="en-US"/>
+        </w:rPr>
+      </w:pPr>
+      <w:r>
+        <w:rPr>
+          <w:rFonts w:cs="Times New Roman"/>
+          <w:noProof/>
+        </w:rPr>
+        <w:drawing>
+          <wp:inline distT="0" distB="0" distL="0" distR="0">
+            <wp:extent cx="5453065" cy="2484407"/>
+            <wp:effectExtent l="0" t="0" r="0" b="0"/>
+            <wp:docPr id="35" name="Picture 35"/>
+            <wp:cNvGraphicFramePr>
+              <a:graphicFrameLocks xmlns:a="http://schemas.openxmlformats.org/drawingml/2006/main" noChangeAspect="1"/>
+            </wp:cNvGraphicFramePr>
+            <a:graphic xmlns:a="http://schemas.openxmlformats.org/drawingml/2006/main">
+              <a:graphicData uri="http://schemas.openxmlformats.org/drawingml/2006/picture">
+                <pic:pic xmlns:pic="http://schemas.openxmlformats.org/drawingml/2006/picture">
+                  <pic:nvPicPr>
+                    <pic:cNvPr id="0" name="Picture 3"/>
+                    <pic:cNvPicPr>
+                      <a:picLocks noChangeAspect="1" noChangeArrowheads="1"/>
+                    </pic:cNvPicPr>
+                  </pic:nvPicPr>
+                  <pic:blipFill>
+                    <a:blip r:embed="rId33" cstate="screen">
+                      <a:extLst>
+                        <a:ext uri="{28A0092B-C50C-407E-A947-70E740481C1C}">
+                          <a14:useLocalDpi xmlns:a14="http://schemas.microsoft.com/office/drawing/2010/main"/>
+                        </a:ext>
+                      </a:extLst>
+                    </a:blip>
+                    <a:srcRect/>
+                    <a:stretch>
+                      <a:fillRect/>
+                    </a:stretch>
+                  </pic:blipFill>
+                  <pic:spPr bwMode="auto">
+                    <a:xfrm>
+                      <a:off x="0" y="0"/>
+                      <a:ext cx="5469494" cy="2491892"/>
+                    </a:xfrm>
+                    <a:prstGeom prst="rect">
+                      <a:avLst/>
+                    </a:prstGeom>
+                    <a:noFill/>
+                    <a:ln>
+                      <a:noFill/>
+                    </a:ln>
+                  </pic:spPr>
+                </pic:pic>
+              </a:graphicData>
+            </a:graphic>
+          </wp:inline>
+        </w:drawing>
+      </w:r>
+    </w:p>
+    <w:p>
+      <w:pPr>
+        <w:ind w:left="567" w:hanging="425"/>
+        <w:rPr>
+          <w:rFonts w:cs="Times New Roman"/>
+          <w:lang w:val="en-US"/>
+        </w:rPr>
+      </w:pPr>
+    </w:p>
+    <w:p>
+      <w:pPr>
         <w:pStyle w:val="Heading2"/>
         <w:spacing w:before="0" w:line="360" w:lineRule="auto"/>
         <w:ind w:firstLine="142"/>
@@ -36022,6 +37410,7 @@
         <w:t>Class Diagram Login</w:t>
       </w:r>
     </w:p>
+    <w:p/>
     <w:p>
       <w:pPr>
         <w:pStyle w:val="Heading2"/>
@@ -36098,6 +37487,7 @@
           <w:i w:val="0"/>
           <w:color w:val="000000" w:themeColor="text1"/>
         </w:rPr>
+        <w:lastRenderedPageBreak/>
         <w:t>Entity Relationship Diagram (ERD)</w:t>
       </w:r>
     </w:p>
@@ -36108,6 +37498,53 @@
           <w:rFonts w:cs="Times New Roman"/>
         </w:rPr>
       </w:pPr>
+      <w:r>
+        <w:rPr>
+          <w:rFonts w:cs="Times New Roman"/>
+          <w:noProof/>
+        </w:rPr>
+        <w:drawing>
+          <wp:inline distT="0" distB="0" distL="0" distR="0">
+            <wp:extent cx="7107496" cy="5543077"/>
+            <wp:effectExtent l="952" t="0" r="0" b="0"/>
+            <wp:docPr id="19" name="Picture 19"/>
+            <wp:cNvGraphicFramePr>
+              <a:graphicFrameLocks xmlns:a="http://schemas.openxmlformats.org/drawingml/2006/main" noChangeAspect="1"/>
+            </wp:cNvGraphicFramePr>
+            <a:graphic xmlns:a="http://schemas.openxmlformats.org/drawingml/2006/main">
+              <a:graphicData uri="http://schemas.openxmlformats.org/drawingml/2006/picture">
+                <pic:pic xmlns:pic="http://schemas.openxmlformats.org/drawingml/2006/picture">
+                  <pic:nvPicPr>
+                    <pic:cNvPr id="19" name="ERD-garis.jpg"/>
+                    <pic:cNvPicPr/>
+                  </pic:nvPicPr>
+                  <pic:blipFill>
+                    <a:blip r:embed="rId34" cstate="screen">
+                      <a:extLst>
+                        <a:ext uri="{28A0092B-C50C-407E-A947-70E740481C1C}">
+                          <a14:useLocalDpi xmlns:a14="http://schemas.microsoft.com/office/drawing/2010/main"/>
+                        </a:ext>
+                      </a:extLst>
+                    </a:blip>
+                    <a:stretch>
+                      <a:fillRect/>
+                    </a:stretch>
+                  </pic:blipFill>
+                  <pic:spPr>
+                    <a:xfrm rot="16200000">
+                      <a:off x="0" y="0"/>
+                      <a:ext cx="7113936" cy="5548099"/>
+                    </a:xfrm>
+                    <a:prstGeom prst="rect">
+                      <a:avLst/>
+                    </a:prstGeom>
+                  </pic:spPr>
+                </pic:pic>
+              </a:graphicData>
+            </a:graphic>
+          </wp:inline>
+        </w:drawing>
+      </w:r>
     </w:p>
     <w:p>
       <w:pPr>
@@ -36254,6 +37691,7 @@
           <w:color w:val="000000" w:themeColor="text1"/>
           <w:lang w:val="en-US"/>
         </w:rPr>
+        <w:lastRenderedPageBreak/>
         <w:t>Skema Relasi</w:t>
       </w:r>
     </w:p>
@@ -40399,7 +41837,7 @@
 </file>
 
 <file path=customXml/itemProps1.xml><?xml version="1.0" encoding="utf-8"?>
-<ds:datastoreItem xmlns:ds="http://schemas.openxmlformats.org/officeDocument/2006/customXml" ds:itemID="{D59E7290-0EAA-4F61-911F-19C14C71F3E9}">
+<ds:datastoreItem xmlns:ds="http://schemas.openxmlformats.org/officeDocument/2006/customXml" ds:itemID="{26F710C4-4720-4267-A144-2046C3406BA3}">
   <ds:schemaRefs>
     <ds:schemaRef ds:uri="http://schemas.openxmlformats.org/officeDocument/2006/bibliography"/>
   </ds:schemaRefs>

</xml_diff>

<commit_message>
udah ditambah ke laporan (recycle_bin, restore, refresh, reset)
</commit_message>
<xml_diff>
--- a/Laporan/Revisi-2/BAB 3.docx
+++ b/Laporan/Revisi-2/BAB 3.docx
@@ -1,6 +1,6 @@
 
 <file path=word/document.xml><?xml version="1.0" encoding="utf-8"?>
-<w:document xmlns:wpc="http://schemas.microsoft.com/office/word/2010/wordprocessingCanvas" xmlns:cx="http://schemas.microsoft.com/office/drawing/2014/chartex" xmlns:cx1="http://schemas.microsoft.com/office/drawing/2015/9/8/chartex" xmlns:cx2="http://schemas.microsoft.com/office/drawing/2015/10/21/chartex" xmlns:cx3="http://schemas.microsoft.com/office/drawing/2016/5/9/chartex" xmlns:cx4="http://schemas.microsoft.com/office/drawing/2016/5/10/chartex" xmlns:cx5="http://schemas.microsoft.com/office/drawing/2016/5/11/chartex" xmlns:cx6="http://schemas.microsoft.com/office/drawing/2016/5/12/chartex" xmlns:cx7="http://schemas.microsoft.com/office/drawing/2016/5/13/chartex" xmlns:cx8="http://schemas.microsoft.com/office/drawing/2016/5/14/chartex" xmlns:mc="http://schemas.openxmlformats.org/markup-compatibility/2006" xmlns:aink="http://schemas.microsoft.com/office/drawing/2016/ink" xmlns:am3d="http://schemas.microsoft.com/office/drawing/2017/model3d" xmlns:o="urn:schemas-microsoft-com:office:office" xmlns:r="http://schemas.openxmlformats.org/officeDocument/2006/relationships" xmlns:m="http://schemas.openxmlformats.org/officeDocument/2006/math" xmlns:v="urn:schemas-microsoft-com:vml" xmlns:wp14="http://schemas.microsoft.com/office/word/2010/wordprocessingDrawing" xmlns:wp="http://schemas.openxmlformats.org/drawingml/2006/wordprocessingDrawing" xmlns:w10="urn:schemas-microsoft-com:office:word" xmlns:w="http://schemas.openxmlformats.org/wordprocessingml/2006/main" xmlns:w14="http://schemas.microsoft.com/office/word/2010/wordml" xmlns:w15="http://schemas.microsoft.com/office/word/2012/wordml" xmlns:w16cid="http://schemas.microsoft.com/office/word/2016/wordml/cid" xmlns:w16se="http://schemas.microsoft.com/office/word/2015/wordml/symex" xmlns:wpg="http://schemas.microsoft.com/office/word/2010/wordprocessingGroup" xmlns:wpi="http://schemas.microsoft.com/office/word/2010/wordprocessingInk" xmlns:wne="http://schemas.microsoft.com/office/word/2006/wordml" xmlns:wps="http://schemas.microsoft.com/office/word/2010/wordprocessingShape" mc:Ignorable="w14 w15 w16se w16cid wp14">
+<w:document xmlns:wpc="http://schemas.microsoft.com/office/word/2010/wordprocessingCanvas" xmlns:cx="http://schemas.microsoft.com/office/drawing/2014/chartex" xmlns:cx1="http://schemas.microsoft.com/office/drawing/2015/9/8/chartex" xmlns:mc="http://schemas.openxmlformats.org/markup-compatibility/2006" xmlns:o="urn:schemas-microsoft-com:office:office" xmlns:r="http://schemas.openxmlformats.org/officeDocument/2006/relationships" xmlns:m="http://schemas.openxmlformats.org/officeDocument/2006/math" xmlns:v="urn:schemas-microsoft-com:vml" xmlns:wp14="http://schemas.microsoft.com/office/word/2010/wordprocessingDrawing" xmlns:wp="http://schemas.openxmlformats.org/drawingml/2006/wordprocessingDrawing" xmlns:w10="urn:schemas-microsoft-com:office:word" xmlns:w="http://schemas.openxmlformats.org/wordprocessingml/2006/main" xmlns:w14="http://schemas.microsoft.com/office/word/2010/wordml" xmlns:w15="http://schemas.microsoft.com/office/word/2012/wordml" xmlns:w16se="http://schemas.microsoft.com/office/word/2015/wordml/symex" xmlns:wpg="http://schemas.microsoft.com/office/word/2010/wordprocessingGroup" xmlns:wpi="http://schemas.microsoft.com/office/word/2010/wordprocessingInk" xmlns:wne="http://schemas.microsoft.com/office/word/2006/wordml" xmlns:wps="http://schemas.microsoft.com/office/word/2010/wordprocessingShape" mc:Ignorable="w14 w15 w16se wp14">
   <w:body>
     <w:p>
       <w:pPr>
@@ -4178,7 +4178,7 @@
               </wp:anchor>
             </w:drawing>
           </mc:Choice>
-          <mc:Fallback>
+          <mc:Fallback xmlns:w16cid="http://schemas.microsoft.com/office/word/2016/wordml/cid" xmlns:am3d="http://schemas.microsoft.com/office/drawing/2017/model3d" xmlns:aink="http://schemas.microsoft.com/office/drawing/2016/ink" xmlns:cx8="http://schemas.microsoft.com/office/drawing/2016/5/14/chartex" xmlns:cx7="http://schemas.microsoft.com/office/drawing/2016/5/13/chartex" xmlns:cx6="http://schemas.microsoft.com/office/drawing/2016/5/12/chartex" xmlns:cx5="http://schemas.microsoft.com/office/drawing/2016/5/11/chartex" xmlns:cx4="http://schemas.microsoft.com/office/drawing/2016/5/10/chartex" xmlns:cx3="http://schemas.microsoft.com/office/drawing/2016/5/9/chartex" xmlns:cx2="http://schemas.microsoft.com/office/drawing/2015/10/21/chartex">
             <w:pict>
               <v:line w14:anchorId="7111CBA2" id="Straight Connector 13" o:spid="_x0000_s1026" style="position:absolute;z-index:251673600;visibility:visible;mso-wrap-style:square;mso-wrap-distance-left:9pt;mso-wrap-distance-top:0;mso-wrap-distance-right:9pt;mso-wrap-distance-bottom:0;mso-position-horizontal:absolute;mso-position-horizontal-relative:text;mso-position-vertical:absolute;mso-position-vertical-relative:text" from="53.55pt,33.35pt" to="53.55pt,56.3pt" o:gfxdata="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" strokecolor="black [3213]" strokeweight=".5pt">
                 <v:stroke joinstyle="miter"/>
@@ -4248,7 +4248,7 @@
               </wp:anchor>
             </w:drawing>
           </mc:Choice>
-          <mc:Fallback>
+          <mc:Fallback xmlns:w16cid="http://schemas.microsoft.com/office/word/2016/wordml/cid" xmlns:am3d="http://schemas.microsoft.com/office/drawing/2017/model3d" xmlns:aink="http://schemas.microsoft.com/office/drawing/2016/ink" xmlns:cx8="http://schemas.microsoft.com/office/drawing/2016/5/14/chartex" xmlns:cx7="http://schemas.microsoft.com/office/drawing/2016/5/13/chartex" xmlns:cx6="http://schemas.microsoft.com/office/drawing/2016/5/12/chartex" xmlns:cx5="http://schemas.microsoft.com/office/drawing/2016/5/11/chartex" xmlns:cx4="http://schemas.microsoft.com/office/drawing/2016/5/10/chartex" xmlns:cx3="http://schemas.microsoft.com/office/drawing/2016/5/9/chartex" xmlns:cx2="http://schemas.microsoft.com/office/drawing/2015/10/21/chartex">
             <w:pict>
               <v:line w14:anchorId="1022E265" id="Straight Connector 9" o:spid="_x0000_s1026" style="position:absolute;z-index:251670528;visibility:visible;mso-wrap-style:square;mso-wrap-distance-left:9pt;mso-wrap-distance-top:0;mso-wrap-distance-right:9pt;mso-wrap-distance-bottom:0;mso-position-horizontal:absolute;mso-position-horizontal-relative:text;mso-position-vertical:absolute;mso-position-vertical-relative:text" from="31.35pt,34.7pt" to="31.35pt,75.2pt" o:gfxdata="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" strokecolor="black [3213]" strokeweight=".5pt">
                 <v:stroke joinstyle="miter"/>
@@ -4346,7 +4346,7 @@
               </wp:anchor>
             </w:drawing>
           </mc:Choice>
-          <mc:Fallback>
+          <mc:Fallback xmlns:w16cid="http://schemas.microsoft.com/office/word/2016/wordml/cid" xmlns:am3d="http://schemas.microsoft.com/office/drawing/2017/model3d" xmlns:aink="http://schemas.microsoft.com/office/drawing/2016/ink" xmlns:cx8="http://schemas.microsoft.com/office/drawing/2016/5/14/chartex" xmlns:cx7="http://schemas.microsoft.com/office/drawing/2016/5/13/chartex" xmlns:cx6="http://schemas.microsoft.com/office/drawing/2016/5/12/chartex" xmlns:cx5="http://schemas.microsoft.com/office/drawing/2016/5/11/chartex" xmlns:cx4="http://schemas.microsoft.com/office/drawing/2016/5/10/chartex" xmlns:cx3="http://schemas.microsoft.com/office/drawing/2016/5/9/chartex" xmlns:cx2="http://schemas.microsoft.com/office/drawing/2015/10/21/chartex">
             <w:pict>
               <v:line w14:anchorId="4A4341A4" id="Straight Connector 11" o:spid="_x0000_s1026" style="position:absolute;z-index:251671552;visibility:visible;mso-wrap-style:square;mso-width-percent:0;mso-height-percent:0;mso-wrap-distance-left:9pt;mso-wrap-distance-top:0;mso-wrap-distance-right:9pt;mso-wrap-distance-bottom:0;mso-position-horizontal:absolute;mso-position-horizontal-relative:text;mso-position-vertical:absolute;mso-position-vertical-relative:text;mso-width-percent:0;mso-height-percent:0;mso-width-relative:margin;mso-height-relative:margin" from="31.5pt,25.65pt" to="105.4pt,25.65pt" o:gfxdata="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" strokecolor="black [3213]" strokeweight=".5pt">
                 <v:stroke joinstyle="miter"/>
@@ -4422,7 +4422,7 @@
               </wp:anchor>
             </w:drawing>
           </mc:Choice>
-          <mc:Fallback>
+          <mc:Fallback xmlns:w16cid="http://schemas.microsoft.com/office/word/2016/wordml/cid" xmlns:am3d="http://schemas.microsoft.com/office/drawing/2017/model3d" xmlns:aink="http://schemas.microsoft.com/office/drawing/2016/ink" xmlns:cx8="http://schemas.microsoft.com/office/drawing/2016/5/14/chartex" xmlns:cx7="http://schemas.microsoft.com/office/drawing/2016/5/13/chartex" xmlns:cx6="http://schemas.microsoft.com/office/drawing/2016/5/12/chartex" xmlns:cx5="http://schemas.microsoft.com/office/drawing/2016/5/11/chartex" xmlns:cx4="http://schemas.microsoft.com/office/drawing/2016/5/10/chartex" xmlns:cx3="http://schemas.microsoft.com/office/drawing/2016/5/9/chartex" xmlns:cx2="http://schemas.microsoft.com/office/drawing/2015/10/21/chartex">
             <w:pict>
               <v:line w14:anchorId="1C6221E2" id="Straight Connector 12" o:spid="_x0000_s1026" style="position:absolute;z-index:251672576;visibility:visible;mso-wrap-style:square;mso-width-percent:0;mso-height-percent:0;mso-wrap-distance-left:9pt;mso-wrap-distance-top:0;mso-wrap-distance-right:9pt;mso-wrap-distance-bottom:0;mso-position-horizontal:absolute;mso-position-horizontal-relative:text;mso-position-vertical:absolute;mso-position-vertical-relative:text;mso-width-percent:0;mso-height-percent:0;mso-width-relative:margin;mso-height-relative:margin" from="53.45pt,6.6pt" to="105.1pt,6.6pt" o:gfxdata="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" strokecolor="black [3213]" strokeweight=".5pt">
                 <v:stroke joinstyle="miter"/>
@@ -36914,7 +36914,6 @@
           <w:rFonts w:ascii="Times New Roman" w:hAnsi="Times New Roman" w:cs="Times New Roman"/>
           <w:b/>
           <w:color w:val="000000" w:themeColor="text1"/>
-          <w:lang w:val="en-US"/>
         </w:rPr>
       </w:pPr>
       <w:r>
@@ -36932,30 +36931,31 @@
         <w:rPr>
           <w:rFonts w:ascii="Times New Roman" w:hAnsi="Times New Roman" w:cs="Times New Roman"/>
           <w:b/>
+          <w:i/>
           <w:color w:val="000000" w:themeColor="text1"/>
-          <w:lang w:val="en-US"/>
-        </w:rPr>
-        <w:t xml:space="preserve"> Cari_Produk</w:t>
+        </w:rPr>
+        <w:t xml:space="preserve"> </w:t>
+      </w:r>
+      <w:r>
+        <w:rPr>
+          <w:rFonts w:ascii="Times New Roman" w:hAnsi="Times New Roman" w:cs="Times New Roman"/>
+          <w:b/>
+          <w:color w:val="000000" w:themeColor="text1"/>
+        </w:rPr>
+        <w:t>Reset_Produk</w:t>
       </w:r>
     </w:p>
     <w:p>
-      <w:pPr>
-        <w:rPr>
-          <w:rFonts w:cs="Times New Roman"/>
-          <w:lang w:val="en-US"/>
-        </w:rPr>
-      </w:pPr>
-      <w:r>
-        <w:rPr>
-          <w:rFonts w:cs="Times New Roman"/>
+      <w:r>
+        <w:rPr>
           <w:noProof/>
           <w:lang w:eastAsia="id-ID"/>
         </w:rPr>
         <w:drawing>
-          <wp:inline distT="0" distB="0" distL="0" distR="0" wp14:anchorId="2C0D04EB" wp14:editId="72BC67A9">
-            <wp:extent cx="5039995" cy="2581275"/>
-            <wp:effectExtent l="0" t="0" r="8255" b="9525"/>
-            <wp:docPr id="8" name="Picture 8"/>
+          <wp:inline distT="0" distB="0" distL="0" distR="0">
+            <wp:extent cx="5039995" cy="4605020"/>
+            <wp:effectExtent l="0" t="0" r="8255" b="5080"/>
+            <wp:docPr id="39" name="Picture 39"/>
             <wp:cNvGraphicFramePr>
               <a:graphicFrameLocks xmlns:a="http://schemas.openxmlformats.org/drawingml/2006/main" noChangeAspect="1"/>
             </wp:cNvGraphicFramePr>
@@ -36963,14 +36963,14 @@
               <a:graphicData uri="http://schemas.openxmlformats.org/drawingml/2006/picture">
                 <pic:pic xmlns:pic="http://schemas.openxmlformats.org/drawingml/2006/picture">
                   <pic:nvPicPr>
-                    <pic:cNvPr id="1" name=""/>
+                    <pic:cNvPr id="39" name="Sequence Reset Produk.png"/>
                     <pic:cNvPicPr/>
                   </pic:nvPicPr>
                   <pic:blipFill>
-                    <a:blip r:embed="rId17" cstate="screen">
+                    <a:blip r:embed="rId17">
                       <a:extLst>
                         <a:ext uri="{28A0092B-C50C-407E-A947-70E740481C1C}">
-                          <a14:useLocalDpi xmlns:a14="http://schemas.microsoft.com/office/drawing/2010/main"/>
+                          <a14:useLocalDpi xmlns:a14="http://schemas.microsoft.com/office/drawing/2010/main" val="0"/>
                         </a:ext>
                       </a:extLst>
                     </a:blip>
@@ -36981,7 +36981,7 @@
                   <pic:spPr>
                     <a:xfrm>
                       <a:off x="0" y="0"/>
-                      <a:ext cx="5039995" cy="2581275"/>
+                      <a:ext cx="5039995" cy="4605020"/>
                     </a:xfrm>
                     <a:prstGeom prst="rect">
                       <a:avLst/>
@@ -36994,17 +36994,7 @@
         </w:drawing>
       </w:r>
     </w:p>
-    <w:p>
-      <w:pPr>
-        <w:ind w:left="284"/>
-        <w:jc w:val="center"/>
-        <w:rPr>
-          <w:rFonts w:cs="Times New Roman"/>
-          <w:b/>
-          <w:lang w:val="en-US"/>
-        </w:rPr>
-      </w:pPr>
-    </w:p>
+    <w:p/>
     <w:p>
       <w:pPr>
         <w:pStyle w:val="Heading3"/>
@@ -37013,7 +37003,6 @@
           <w:rFonts w:ascii="Times New Roman" w:hAnsi="Times New Roman" w:cs="Times New Roman"/>
           <w:b/>
           <w:color w:val="000000" w:themeColor="text1"/>
-          <w:lang w:val="en-US"/>
         </w:rPr>
       </w:pPr>
       <w:r>
@@ -37024,49 +37013,38 @@
           <w:color w:val="000000" w:themeColor="text1"/>
           <w:lang w:val="en-US"/>
         </w:rPr>
+        <w:lastRenderedPageBreak/>
         <w:t>Sequence Diagram</w:t>
+      </w:r>
+      <w:r>
+        <w:rPr>
+          <w:rFonts w:ascii="Times New Roman" w:hAnsi="Times New Roman" w:cs="Times New Roman"/>
+          <w:b/>
+          <w:i/>
+          <w:color w:val="000000" w:themeColor="text1"/>
+        </w:rPr>
+        <w:t xml:space="preserve"> </w:t>
       </w:r>
       <w:r>
         <w:rPr>
           <w:rFonts w:ascii="Times New Roman" w:hAnsi="Times New Roman" w:cs="Times New Roman"/>
           <w:b/>
           <w:color w:val="000000" w:themeColor="text1"/>
-          <w:lang w:val="en-US"/>
-        </w:rPr>
-        <w:t xml:space="preserve"> </w:t>
-      </w:r>
-      <w:r>
-        <w:rPr>
-          <w:rFonts w:ascii="Times New Roman" w:hAnsi="Times New Roman" w:cs="Times New Roman"/>
-          <w:b/>
-          <w:color w:val="000000" w:themeColor="text1"/>
-          <w:lang w:val="en-US"/>
-        </w:rPr>
-        <w:t>Pemesanan</w:t>
+        </w:rPr>
+        <w:t>Refresh</w:t>
       </w:r>
     </w:p>
     <w:p>
-      <w:pPr>
-        <w:ind w:left="142"/>
-        <w:jc w:val="center"/>
-        <w:rPr>
-          <w:rFonts w:cs="Times New Roman"/>
-          <w:b/>
-          <w:lang w:val="en-US"/>
-        </w:rPr>
-      </w:pPr>
-      <w:r>
-        <w:rPr>
-          <w:rFonts w:cs="Times New Roman"/>
-          <w:b/>
+      <w:r>
+        <w:rPr>
           <w:noProof/>
           <w:lang w:eastAsia="id-ID"/>
         </w:rPr>
         <w:drawing>
-          <wp:inline distT="0" distB="0" distL="0" distR="0" wp14:anchorId="044254FC" wp14:editId="2F04F0FD">
-            <wp:extent cx="5451895" cy="1662288"/>
-            <wp:effectExtent l="0" t="0" r="0" b="0"/>
-            <wp:docPr id="4" name="Picture 4"/>
+          <wp:inline distT="0" distB="0" distL="0" distR="0">
+            <wp:extent cx="5039995" cy="4605020"/>
+            <wp:effectExtent l="0" t="0" r="8255" b="5080"/>
+            <wp:docPr id="40" name="Picture 40"/>
             <wp:cNvGraphicFramePr>
               <a:graphicFrameLocks xmlns:a="http://schemas.openxmlformats.org/drawingml/2006/main" noChangeAspect="1"/>
             </wp:cNvGraphicFramePr>
@@ -37074,14 +37052,14 @@
               <a:graphicData uri="http://schemas.openxmlformats.org/drawingml/2006/picture">
                 <pic:pic xmlns:pic="http://schemas.openxmlformats.org/drawingml/2006/picture">
                   <pic:nvPicPr>
-                    <pic:cNvPr id="1" name=""/>
+                    <pic:cNvPr id="40" name="Sequence Refresh Produk.png"/>
                     <pic:cNvPicPr/>
                   </pic:nvPicPr>
                   <pic:blipFill>
-                    <a:blip r:embed="rId18" cstate="screen">
+                    <a:blip r:embed="rId18">
                       <a:extLst>
                         <a:ext uri="{28A0092B-C50C-407E-A947-70E740481C1C}">
-                          <a14:useLocalDpi xmlns:a14="http://schemas.microsoft.com/office/drawing/2010/main"/>
+                          <a14:useLocalDpi xmlns:a14="http://schemas.microsoft.com/office/drawing/2010/main" val="0"/>
                         </a:ext>
                       </a:extLst>
                     </a:blip>
@@ -37092,7 +37070,7 @@
                   <pic:spPr>
                     <a:xfrm>
                       <a:off x="0" y="0"/>
-                      <a:ext cx="5513993" cy="1681222"/>
+                      <a:ext cx="5039995" cy="4605020"/>
                     </a:xfrm>
                     <a:prstGeom prst="rect">
                       <a:avLst/>
@@ -37104,6 +37082,8 @@
           </wp:inline>
         </w:drawing>
       </w:r>
+      <w:bookmarkStart w:id="0" w:name="_GoBack"/>
+      <w:bookmarkEnd w:id="0"/>
     </w:p>
     <w:p>
       <w:pPr>
@@ -37124,7 +37104,6 @@
           <w:color w:val="000000" w:themeColor="text1"/>
           <w:lang w:val="en-US"/>
         </w:rPr>
-        <w:lastRenderedPageBreak/>
         <w:t>Sequence Diagram</w:t>
       </w:r>
       <w:r>
@@ -37134,40 +37113,27 @@
           <w:color w:val="000000" w:themeColor="text1"/>
           <w:lang w:val="en-US"/>
         </w:rPr>
-        <w:t xml:space="preserve"> </w:t>
-      </w:r>
-      <w:r>
-        <w:rPr>
-          <w:rFonts w:ascii="Times New Roman" w:hAnsi="Times New Roman" w:cs="Times New Roman"/>
-          <w:b/>
-          <w:color w:val="000000" w:themeColor="text1"/>
-          <w:lang w:val="en-US"/>
-        </w:rPr>
-        <w:t>Tambah_Pemesanan</w:t>
+        <w:t xml:space="preserve"> Cari_Produk</w:t>
       </w:r>
     </w:p>
     <w:p>
       <w:pPr>
-        <w:ind w:left="851" w:hanging="709"/>
-        <w:jc w:val="center"/>
-        <w:rPr>
-          <w:rFonts w:cs="Times New Roman"/>
-          <w:b/>
-          <w:lang w:val="en-US"/>
-        </w:rPr>
-      </w:pPr>
-      <w:r>
-        <w:rPr>
-          <w:rFonts w:cs="Times New Roman"/>
-          <w:b/>
+        <w:rPr>
+          <w:rFonts w:cs="Times New Roman"/>
+          <w:lang w:val="en-US"/>
+        </w:rPr>
+      </w:pPr>
+      <w:r>
+        <w:rPr>
+          <w:rFonts w:cs="Times New Roman"/>
           <w:noProof/>
           <w:lang w:eastAsia="id-ID"/>
         </w:rPr>
         <w:drawing>
-          <wp:inline distT="0" distB="0" distL="0" distR="0" wp14:anchorId="46483AA1" wp14:editId="02BCF5A2">
-            <wp:extent cx="5267799" cy="3355675"/>
-            <wp:effectExtent l="0" t="0" r="0" b="0"/>
-            <wp:docPr id="22" name="Picture 22"/>
+          <wp:inline distT="0" distB="0" distL="0" distR="0" wp14:anchorId="2C0D04EB" wp14:editId="72BC67A9">
+            <wp:extent cx="5039995" cy="2581275"/>
+            <wp:effectExtent l="0" t="0" r="8255" b="9525"/>
+            <wp:docPr id="8" name="Picture 8"/>
             <wp:cNvGraphicFramePr>
               <a:graphicFrameLocks xmlns:a="http://schemas.openxmlformats.org/drawingml/2006/main" noChangeAspect="1"/>
             </wp:cNvGraphicFramePr>
@@ -37193,7 +37159,7 @@
                   <pic:spPr>
                     <a:xfrm>
                       <a:off x="0" y="0"/>
-                      <a:ext cx="5269824" cy="3356965"/>
+                      <a:ext cx="5039995" cy="2581275"/>
                     </a:xfrm>
                     <a:prstGeom prst="rect">
                       <a:avLst/>
@@ -37208,6 +37174,17 @@
     </w:p>
     <w:p>
       <w:pPr>
+        <w:ind w:left="284"/>
+        <w:jc w:val="center"/>
+        <w:rPr>
+          <w:rFonts w:cs="Times New Roman"/>
+          <w:b/>
+          <w:lang w:val="en-US"/>
+        </w:rPr>
+      </w:pPr>
+    </w:p>
+    <w:p>
+      <w:pPr>
         <w:pStyle w:val="Heading3"/>
         <w:ind w:left="851" w:hanging="709"/>
         <w:rPr>
@@ -37225,30 +37202,302 @@
           <w:color w:val="000000" w:themeColor="text1"/>
           <w:lang w:val="en-US"/>
         </w:rPr>
+        <w:lastRenderedPageBreak/>
         <w:t>Sequence Diagram</w:t>
+      </w:r>
+      <w:r>
+        <w:rPr>
+          <w:rFonts w:ascii="Times New Roman" w:hAnsi="Times New Roman" w:cs="Times New Roman"/>
+          <w:b/>
+          <w:i/>
+          <w:color w:val="000000" w:themeColor="text1"/>
+        </w:rPr>
+        <w:t xml:space="preserve"> </w:t>
       </w:r>
       <w:r>
         <w:rPr>
           <w:rFonts w:ascii="Times New Roman" w:hAnsi="Times New Roman" w:cs="Times New Roman"/>
           <w:b/>
           <w:color w:val="000000" w:themeColor="text1"/>
-          <w:lang w:val="en-US"/>
-        </w:rPr>
-        <w:t xml:space="preserve"> </w:t>
-      </w:r>
-      <w:r>
+        </w:rPr>
+        <w:t>Recycle_Bin</w:t>
+      </w:r>
+    </w:p>
+    <w:p>
+      <w:pPr>
+        <w:rPr>
+          <w:lang w:val="en-US"/>
+        </w:rPr>
+      </w:pPr>
+      <w:r>
+        <w:rPr>
+          <w:noProof/>
+          <w:lang w:eastAsia="id-ID"/>
+        </w:rPr>
+        <w:drawing>
+          <wp:inline distT="0" distB="0" distL="0" distR="0">
+            <wp:extent cx="4801270" cy="4515480"/>
+            <wp:effectExtent l="0" t="0" r="0" b="0"/>
+            <wp:docPr id="19" name="Picture 19"/>
+            <wp:cNvGraphicFramePr>
+              <a:graphicFrameLocks xmlns:a="http://schemas.openxmlformats.org/drawingml/2006/main" noChangeAspect="1"/>
+            </wp:cNvGraphicFramePr>
+            <a:graphic xmlns:a="http://schemas.openxmlformats.org/drawingml/2006/main">
+              <a:graphicData uri="http://schemas.openxmlformats.org/drawingml/2006/picture">
+                <pic:pic xmlns:pic="http://schemas.openxmlformats.org/drawingml/2006/picture">
+                  <pic:nvPicPr>
+                    <pic:cNvPr id="19" name="Sequence recyclebin.png"/>
+                    <pic:cNvPicPr/>
+                  </pic:nvPicPr>
+                  <pic:blipFill>
+                    <a:blip r:embed="rId20">
+                      <a:extLst>
+                        <a:ext uri="{28A0092B-C50C-407E-A947-70E740481C1C}">
+                          <a14:useLocalDpi xmlns:a14="http://schemas.microsoft.com/office/drawing/2010/main" val="0"/>
+                        </a:ext>
+                      </a:extLst>
+                    </a:blip>
+                    <a:stretch>
+                      <a:fillRect/>
+                    </a:stretch>
+                  </pic:blipFill>
+                  <pic:spPr>
+                    <a:xfrm>
+                      <a:off x="0" y="0"/>
+                      <a:ext cx="4801270" cy="4515480"/>
+                    </a:xfrm>
+                    <a:prstGeom prst="rect">
+                      <a:avLst/>
+                    </a:prstGeom>
+                  </pic:spPr>
+                </pic:pic>
+              </a:graphicData>
+            </a:graphic>
+          </wp:inline>
+        </w:drawing>
+      </w:r>
+    </w:p>
+    <w:p>
+      <w:pPr>
+        <w:pStyle w:val="Heading3"/>
+        <w:ind w:left="851" w:hanging="709"/>
         <w:rPr>
           <w:rFonts w:ascii="Times New Roman" w:hAnsi="Times New Roman" w:cs="Times New Roman"/>
           <w:b/>
           <w:color w:val="000000" w:themeColor="text1"/>
-          <w:lang w:val="en-US"/>
-        </w:rPr>
-        <w:t>Cari_Pemesanan</w:t>
+        </w:rPr>
+      </w:pPr>
+      <w:r>
+        <w:rPr>
+          <w:rFonts w:ascii="Times New Roman" w:hAnsi="Times New Roman" w:cs="Times New Roman"/>
+          <w:b/>
+          <w:i/>
+          <w:color w:val="000000" w:themeColor="text1"/>
+          <w:lang w:val="en-US"/>
+        </w:rPr>
+        <w:lastRenderedPageBreak/>
+        <w:t>Sequence Diagram</w:t>
+      </w:r>
+      <w:r>
+        <w:rPr>
+          <w:rFonts w:ascii="Times New Roman" w:hAnsi="Times New Roman" w:cs="Times New Roman"/>
+          <w:b/>
+          <w:i/>
+          <w:color w:val="000000" w:themeColor="text1"/>
+        </w:rPr>
+        <w:t xml:space="preserve"> </w:t>
+      </w:r>
+      <w:r>
+        <w:rPr>
+          <w:rFonts w:ascii="Times New Roman" w:hAnsi="Times New Roman" w:cs="Times New Roman"/>
+          <w:b/>
+          <w:color w:val="000000" w:themeColor="text1"/>
+        </w:rPr>
+        <w:t>Restore</w:t>
       </w:r>
     </w:p>
     <w:p>
-      <w:pPr>
+      <w:r>
+        <w:rPr>
+          <w:noProof/>
+          <w:lang w:eastAsia="id-ID"/>
+        </w:rPr>
+        <w:drawing>
+          <wp:inline distT="0" distB="0" distL="0" distR="0">
+            <wp:extent cx="5039995" cy="5436235"/>
+            <wp:effectExtent l="0" t="0" r="8255" b="0"/>
+            <wp:docPr id="37" name="Picture 37"/>
+            <wp:cNvGraphicFramePr>
+              <a:graphicFrameLocks xmlns:a="http://schemas.openxmlformats.org/drawingml/2006/main" noChangeAspect="1"/>
+            </wp:cNvGraphicFramePr>
+            <a:graphic xmlns:a="http://schemas.openxmlformats.org/drawingml/2006/main">
+              <a:graphicData uri="http://schemas.openxmlformats.org/drawingml/2006/picture">
+                <pic:pic xmlns:pic="http://schemas.openxmlformats.org/drawingml/2006/picture">
+                  <pic:nvPicPr>
+                    <pic:cNvPr id="37" name="Sequence restore.png"/>
+                    <pic:cNvPicPr/>
+                  </pic:nvPicPr>
+                  <pic:blipFill>
+                    <a:blip r:embed="rId21">
+                      <a:extLst>
+                        <a:ext uri="{28A0092B-C50C-407E-A947-70E740481C1C}">
+                          <a14:useLocalDpi xmlns:a14="http://schemas.microsoft.com/office/drawing/2010/main" val="0"/>
+                        </a:ext>
+                      </a:extLst>
+                    </a:blip>
+                    <a:stretch>
+                      <a:fillRect/>
+                    </a:stretch>
+                  </pic:blipFill>
+                  <pic:spPr>
+                    <a:xfrm>
+                      <a:off x="0" y="0"/>
+                      <a:ext cx="5039995" cy="5436235"/>
+                    </a:xfrm>
+                    <a:prstGeom prst="rect">
+                      <a:avLst/>
+                    </a:prstGeom>
+                  </pic:spPr>
+                </pic:pic>
+              </a:graphicData>
+            </a:graphic>
+          </wp:inline>
+        </w:drawing>
+      </w:r>
+    </w:p>
+    <w:p/>
+    <w:p>
+      <w:pPr>
+        <w:pStyle w:val="Heading3"/>
         <w:ind w:left="851" w:hanging="709"/>
+        <w:rPr>
+          <w:rFonts w:ascii="Times New Roman" w:hAnsi="Times New Roman" w:cs="Times New Roman"/>
+          <w:b/>
+          <w:color w:val="000000" w:themeColor="text1"/>
+        </w:rPr>
+      </w:pPr>
+      <w:r>
+        <w:rPr>
+          <w:rFonts w:ascii="Times New Roman" w:hAnsi="Times New Roman" w:cs="Times New Roman"/>
+          <w:b/>
+          <w:i/>
+          <w:color w:val="000000" w:themeColor="text1"/>
+          <w:lang w:val="en-US"/>
+        </w:rPr>
+        <w:lastRenderedPageBreak/>
+        <w:t>Sequence Diagram</w:t>
+      </w:r>
+      <w:r>
+        <w:rPr>
+          <w:rFonts w:ascii="Times New Roman" w:hAnsi="Times New Roman" w:cs="Times New Roman"/>
+          <w:b/>
+          <w:i/>
+          <w:color w:val="000000" w:themeColor="text1"/>
+        </w:rPr>
+        <w:t xml:space="preserve"> </w:t>
+      </w:r>
+      <w:r>
+        <w:rPr>
+          <w:rFonts w:ascii="Times New Roman" w:hAnsi="Times New Roman" w:cs="Times New Roman"/>
+          <w:b/>
+          <w:color w:val="000000" w:themeColor="text1"/>
+        </w:rPr>
+        <w:t>Refresh Recycle_Bin</w:t>
+      </w:r>
+    </w:p>
+    <w:p>
+      <w:r>
+        <w:rPr>
+          <w:noProof/>
+          <w:lang w:eastAsia="id-ID"/>
+        </w:rPr>
+        <w:drawing>
+          <wp:inline distT="0" distB="0" distL="0" distR="0">
+            <wp:extent cx="4801270" cy="4515480"/>
+            <wp:effectExtent l="0" t="0" r="0" b="0"/>
+            <wp:docPr id="38" name="Picture 38"/>
+            <wp:cNvGraphicFramePr>
+              <a:graphicFrameLocks xmlns:a="http://schemas.openxmlformats.org/drawingml/2006/main" noChangeAspect="1"/>
+            </wp:cNvGraphicFramePr>
+            <a:graphic xmlns:a="http://schemas.openxmlformats.org/drawingml/2006/main">
+              <a:graphicData uri="http://schemas.openxmlformats.org/drawingml/2006/picture">
+                <pic:pic xmlns:pic="http://schemas.openxmlformats.org/drawingml/2006/picture">
+                  <pic:nvPicPr>
+                    <pic:cNvPr id="38" name="Sequence refresh.png"/>
+                    <pic:cNvPicPr/>
+                  </pic:nvPicPr>
+                  <pic:blipFill>
+                    <a:blip r:embed="rId22">
+                      <a:extLst>
+                        <a:ext uri="{28A0092B-C50C-407E-A947-70E740481C1C}">
+                          <a14:useLocalDpi xmlns:a14="http://schemas.microsoft.com/office/drawing/2010/main" val="0"/>
+                        </a:ext>
+                      </a:extLst>
+                    </a:blip>
+                    <a:stretch>
+                      <a:fillRect/>
+                    </a:stretch>
+                  </pic:blipFill>
+                  <pic:spPr>
+                    <a:xfrm>
+                      <a:off x="0" y="0"/>
+                      <a:ext cx="4801270" cy="4515480"/>
+                    </a:xfrm>
+                    <a:prstGeom prst="rect">
+                      <a:avLst/>
+                    </a:prstGeom>
+                  </pic:spPr>
+                </pic:pic>
+              </a:graphicData>
+            </a:graphic>
+          </wp:inline>
+        </w:drawing>
+      </w:r>
+    </w:p>
+    <w:p>
+      <w:pPr>
+        <w:pStyle w:val="Heading3"/>
+        <w:ind w:left="851" w:hanging="709"/>
+        <w:rPr>
+          <w:rFonts w:ascii="Times New Roman" w:hAnsi="Times New Roman" w:cs="Times New Roman"/>
+          <w:b/>
+          <w:color w:val="000000" w:themeColor="text1"/>
+          <w:lang w:val="en-US"/>
+        </w:rPr>
+      </w:pPr>
+      <w:r>
+        <w:rPr>
+          <w:rFonts w:ascii="Times New Roman" w:hAnsi="Times New Roman" w:cs="Times New Roman"/>
+          <w:b/>
+          <w:i/>
+          <w:color w:val="000000" w:themeColor="text1"/>
+          <w:lang w:val="en-US"/>
+        </w:rPr>
+        <w:t>Sequence Diagram</w:t>
+      </w:r>
+      <w:r>
+        <w:rPr>
+          <w:rFonts w:ascii="Times New Roman" w:hAnsi="Times New Roman" w:cs="Times New Roman"/>
+          <w:b/>
+          <w:color w:val="000000" w:themeColor="text1"/>
+          <w:lang w:val="en-US"/>
+        </w:rPr>
+        <w:t xml:space="preserve"> </w:t>
+      </w:r>
+      <w:r>
+        <w:rPr>
+          <w:rFonts w:ascii="Times New Roman" w:hAnsi="Times New Roman" w:cs="Times New Roman"/>
+          <w:b/>
+          <w:color w:val="000000" w:themeColor="text1"/>
+          <w:lang w:val="en-US"/>
+        </w:rPr>
+        <w:t>Pemesanan</w:t>
+      </w:r>
+    </w:p>
+    <w:p>
+      <w:pPr>
+        <w:ind w:left="142"/>
+        <w:jc w:val="center"/>
         <w:rPr>
           <w:rFonts w:cs="Times New Roman"/>
           <w:b/>
@@ -37263,10 +37512,10 @@
           <w:lang w:eastAsia="id-ID"/>
         </w:rPr>
         <w:drawing>
-          <wp:inline distT="0" distB="0" distL="0" distR="0" wp14:anchorId="799A25D3" wp14:editId="481A201E">
-            <wp:extent cx="5409060" cy="2320505"/>
-            <wp:effectExtent l="0" t="0" r="1270" b="3810"/>
-            <wp:docPr id="24" name="Picture 24"/>
+          <wp:inline distT="0" distB="0" distL="0" distR="0" wp14:anchorId="044254FC" wp14:editId="2F04F0FD">
+            <wp:extent cx="5451895" cy="1662288"/>
+            <wp:effectExtent l="0" t="0" r="0" b="0"/>
+            <wp:docPr id="4" name="Picture 4"/>
             <wp:cNvGraphicFramePr>
               <a:graphicFrameLocks xmlns:a="http://schemas.openxmlformats.org/drawingml/2006/main" noChangeAspect="1"/>
             </wp:cNvGraphicFramePr>
@@ -37278,7 +37527,7 @@
                     <pic:cNvPicPr/>
                   </pic:nvPicPr>
                   <pic:blipFill>
-                    <a:blip r:embed="rId20" cstate="screen">
+                    <a:blip r:embed="rId23" cstate="screen">
                       <a:extLst>
                         <a:ext uri="{28A0092B-C50C-407E-A947-70E740481C1C}">
                           <a14:useLocalDpi xmlns:a14="http://schemas.microsoft.com/office/drawing/2010/main"/>
@@ -37292,7 +37541,7 @@
                   <pic:spPr>
                     <a:xfrm>
                       <a:off x="0" y="0"/>
-                      <a:ext cx="5421257" cy="2325737"/>
+                      <a:ext cx="5513993" cy="1681222"/>
                     </a:xfrm>
                     <a:prstGeom prst="rect">
                       <a:avLst/>
@@ -37324,6 +37573,7 @@
           <w:color w:val="000000" w:themeColor="text1"/>
           <w:lang w:val="en-US"/>
         </w:rPr>
+        <w:lastRenderedPageBreak/>
         <w:t>Sequence Diagram</w:t>
       </w:r>
       <w:r>
@@ -37342,12 +37592,13 @@
           <w:color w:val="000000" w:themeColor="text1"/>
           <w:lang w:val="en-US"/>
         </w:rPr>
-        <w:t>Penerimaan</w:t>
+        <w:t>Tambah_Pemesanan</w:t>
       </w:r>
     </w:p>
     <w:p>
       <w:pPr>
         <w:ind w:left="851" w:hanging="709"/>
+        <w:jc w:val="center"/>
         <w:rPr>
           <w:rFonts w:cs="Times New Roman"/>
           <w:b/>
@@ -37362,301 +37613,10 @@
           <w:lang w:eastAsia="id-ID"/>
         </w:rPr>
         <w:drawing>
-          <wp:inline distT="0" distB="0" distL="0" distR="0" wp14:anchorId="19FA4429" wp14:editId="1D251E11">
-            <wp:extent cx="5318161" cy="1647645"/>
+          <wp:inline distT="0" distB="0" distL="0" distR="0" wp14:anchorId="46483AA1" wp14:editId="02BCF5A2">
+            <wp:extent cx="5267799" cy="3355675"/>
             <wp:effectExtent l="0" t="0" r="0" b="0"/>
-            <wp:docPr id="26" name="Picture 26"/>
-            <wp:cNvGraphicFramePr>
-              <a:graphicFrameLocks xmlns:a="http://schemas.openxmlformats.org/drawingml/2006/main" noChangeAspect="1"/>
-            </wp:cNvGraphicFramePr>
-            <a:graphic xmlns:a="http://schemas.openxmlformats.org/drawingml/2006/main">
-              <a:graphicData uri="http://schemas.openxmlformats.org/drawingml/2006/picture">
-                <pic:pic xmlns:pic="http://schemas.openxmlformats.org/drawingml/2006/picture">
-                  <pic:nvPicPr>
-                    <pic:cNvPr id="1" name=""/>
-                    <pic:cNvPicPr/>
-                  </pic:nvPicPr>
-                  <pic:blipFill>
-                    <a:blip r:embed="rId21" cstate="screen">
-                      <a:extLst>
-                        <a:ext uri="{28A0092B-C50C-407E-A947-70E740481C1C}">
-                          <a14:useLocalDpi xmlns:a14="http://schemas.microsoft.com/office/drawing/2010/main"/>
-                        </a:ext>
-                      </a:extLst>
-                    </a:blip>
-                    <a:stretch>
-                      <a:fillRect/>
-                    </a:stretch>
-                  </pic:blipFill>
-                  <pic:spPr>
-                    <a:xfrm>
-                      <a:off x="0" y="0"/>
-                      <a:ext cx="5359655" cy="1660501"/>
-                    </a:xfrm>
-                    <a:prstGeom prst="rect">
-                      <a:avLst/>
-                    </a:prstGeom>
-                  </pic:spPr>
-                </pic:pic>
-              </a:graphicData>
-            </a:graphic>
-          </wp:inline>
-        </w:drawing>
-      </w:r>
-    </w:p>
-    <w:p>
-      <w:pPr>
-        <w:pStyle w:val="Heading3"/>
-        <w:ind w:left="851" w:hanging="709"/>
-        <w:rPr>
-          <w:rFonts w:ascii="Times New Roman" w:hAnsi="Times New Roman" w:cs="Times New Roman"/>
-          <w:b/>
-          <w:color w:val="000000" w:themeColor="text1"/>
-          <w:lang w:val="en-US"/>
-        </w:rPr>
-      </w:pPr>
-      <w:r>
-        <w:rPr>
-          <w:rFonts w:ascii="Times New Roman" w:hAnsi="Times New Roman" w:cs="Times New Roman"/>
-          <w:b/>
-          <w:i/>
-          <w:color w:val="000000" w:themeColor="text1"/>
-          <w:lang w:val="en-US"/>
-        </w:rPr>
-        <w:lastRenderedPageBreak/>
-        <w:t>Sequence Diagram</w:t>
-      </w:r>
-      <w:r>
-        <w:rPr>
-          <w:rFonts w:ascii="Times New Roman" w:hAnsi="Times New Roman" w:cs="Times New Roman"/>
-          <w:b/>
-          <w:color w:val="000000" w:themeColor="text1"/>
-          <w:lang w:val="en-US"/>
-        </w:rPr>
-        <w:t xml:space="preserve"> </w:t>
-      </w:r>
-      <w:r>
-        <w:rPr>
-          <w:rFonts w:ascii="Times New Roman" w:hAnsi="Times New Roman" w:cs="Times New Roman"/>
-          <w:b/>
-          <w:color w:val="000000" w:themeColor="text1"/>
-          <w:lang w:val="en-US"/>
-        </w:rPr>
-        <w:t>Tambah_Penerimaan</w:t>
-      </w:r>
-    </w:p>
-    <w:p>
-      <w:pPr>
-        <w:ind w:left="851" w:hanging="709"/>
-        <w:rPr>
-          <w:rFonts w:cs="Times New Roman"/>
-          <w:b/>
-          <w:lang w:val="en-US"/>
-        </w:rPr>
-      </w:pPr>
-      <w:r>
-        <w:rPr>
-          <w:rFonts w:cs="Times New Roman"/>
-          <w:b/>
-          <w:noProof/>
-          <w:lang w:eastAsia="id-ID"/>
-        </w:rPr>
-        <w:drawing>
-          <wp:inline distT="0" distB="0" distL="0" distR="0" wp14:anchorId="6EFE9D47" wp14:editId="08FA85C6">
-            <wp:extent cx="5410534" cy="2372264"/>
-            <wp:effectExtent l="0" t="0" r="0" b="9525"/>
-            <wp:docPr id="29" name="Picture 29"/>
-            <wp:cNvGraphicFramePr>
-              <a:graphicFrameLocks xmlns:a="http://schemas.openxmlformats.org/drawingml/2006/main" noChangeAspect="1"/>
-            </wp:cNvGraphicFramePr>
-            <a:graphic xmlns:a="http://schemas.openxmlformats.org/drawingml/2006/main">
-              <a:graphicData uri="http://schemas.openxmlformats.org/drawingml/2006/picture">
-                <pic:pic xmlns:pic="http://schemas.openxmlformats.org/drawingml/2006/picture">
-                  <pic:nvPicPr>
-                    <pic:cNvPr id="1" name=""/>
-                    <pic:cNvPicPr/>
-                  </pic:nvPicPr>
-                  <pic:blipFill>
-                    <a:blip r:embed="rId22" cstate="screen">
-                      <a:extLst>
-                        <a:ext uri="{28A0092B-C50C-407E-A947-70E740481C1C}">
-                          <a14:useLocalDpi xmlns:a14="http://schemas.microsoft.com/office/drawing/2010/main"/>
-                        </a:ext>
-                      </a:extLst>
-                    </a:blip>
-                    <a:stretch>
-                      <a:fillRect/>
-                    </a:stretch>
-                  </pic:blipFill>
-                  <pic:spPr>
-                    <a:xfrm>
-                      <a:off x="0" y="0"/>
-                      <a:ext cx="5427637" cy="2379763"/>
-                    </a:xfrm>
-                    <a:prstGeom prst="rect">
-                      <a:avLst/>
-                    </a:prstGeom>
-                  </pic:spPr>
-                </pic:pic>
-              </a:graphicData>
-            </a:graphic>
-          </wp:inline>
-        </w:drawing>
-      </w:r>
-    </w:p>
-    <w:p>
-      <w:pPr>
-        <w:pStyle w:val="Heading3"/>
-        <w:ind w:left="851" w:hanging="709"/>
-        <w:rPr>
-          <w:rFonts w:ascii="Times New Roman" w:hAnsi="Times New Roman" w:cs="Times New Roman"/>
-          <w:b/>
-          <w:color w:val="000000" w:themeColor="text1"/>
-          <w:lang w:val="en-US"/>
-        </w:rPr>
-      </w:pPr>
-      <w:r>
-        <w:rPr>
-          <w:rFonts w:ascii="Times New Roman" w:hAnsi="Times New Roman" w:cs="Times New Roman"/>
-          <w:b/>
-          <w:i/>
-          <w:color w:val="000000" w:themeColor="text1"/>
-          <w:lang w:val="en-US"/>
-        </w:rPr>
-        <w:t>Sequence Diagram</w:t>
-      </w:r>
-      <w:r>
-        <w:rPr>
-          <w:rFonts w:ascii="Times New Roman" w:hAnsi="Times New Roman" w:cs="Times New Roman"/>
-          <w:b/>
-          <w:color w:val="000000" w:themeColor="text1"/>
-          <w:lang w:val="en-US"/>
-        </w:rPr>
-        <w:t xml:space="preserve"> </w:t>
-      </w:r>
-      <w:r>
-        <w:rPr>
-          <w:rFonts w:ascii="Times New Roman" w:hAnsi="Times New Roman" w:cs="Times New Roman"/>
-          <w:b/>
-          <w:color w:val="000000" w:themeColor="text1"/>
-          <w:lang w:val="en-US"/>
-        </w:rPr>
-        <w:t>Cari_Penerimaan</w:t>
-      </w:r>
-    </w:p>
-    <w:p>
-      <w:pPr>
-        <w:rPr>
-          <w:rFonts w:cs="Times New Roman"/>
-          <w:b/>
-          <w:lang w:val="en-US"/>
-        </w:rPr>
-      </w:pPr>
-      <w:r>
-        <w:rPr>
-          <w:rFonts w:cs="Times New Roman"/>
-          <w:b/>
-          <w:noProof/>
-          <w:lang w:eastAsia="id-ID"/>
-        </w:rPr>
-        <w:drawing>
-          <wp:inline distT="0" distB="0" distL="0" distR="0" wp14:anchorId="75DE20B5" wp14:editId="719DE5B4">
-            <wp:extent cx="5458165" cy="2346385"/>
-            <wp:effectExtent l="0" t="0" r="9525" b="0"/>
-            <wp:docPr id="30" name="Picture 30"/>
-            <wp:cNvGraphicFramePr>
-              <a:graphicFrameLocks xmlns:a="http://schemas.openxmlformats.org/drawingml/2006/main" noChangeAspect="1"/>
-            </wp:cNvGraphicFramePr>
-            <a:graphic xmlns:a="http://schemas.openxmlformats.org/drawingml/2006/main">
-              <a:graphicData uri="http://schemas.openxmlformats.org/drawingml/2006/picture">
-                <pic:pic xmlns:pic="http://schemas.openxmlformats.org/drawingml/2006/picture">
-                  <pic:nvPicPr>
-                    <pic:cNvPr id="1" name=""/>
-                    <pic:cNvPicPr/>
-                  </pic:nvPicPr>
-                  <pic:blipFill>
-                    <a:blip r:embed="rId23"/>
-                    <a:stretch>
-                      <a:fillRect/>
-                    </a:stretch>
-                  </pic:blipFill>
-                  <pic:spPr>
-                    <a:xfrm>
-                      <a:off x="0" y="0"/>
-                      <a:ext cx="5471377" cy="2352065"/>
-                    </a:xfrm>
-                    <a:prstGeom prst="rect">
-                      <a:avLst/>
-                    </a:prstGeom>
-                  </pic:spPr>
-                </pic:pic>
-              </a:graphicData>
-            </a:graphic>
-          </wp:inline>
-        </w:drawing>
-      </w:r>
-    </w:p>
-    <w:p>
-      <w:pPr>
-        <w:pStyle w:val="Heading3"/>
-        <w:ind w:left="851" w:hanging="709"/>
-        <w:rPr>
-          <w:rFonts w:ascii="Times New Roman" w:hAnsi="Times New Roman" w:cs="Times New Roman"/>
-          <w:b/>
-          <w:color w:val="000000" w:themeColor="text1"/>
-          <w:lang w:val="en-US"/>
-        </w:rPr>
-      </w:pPr>
-      <w:r>
-        <w:rPr>
-          <w:rFonts w:ascii="Times New Roman" w:hAnsi="Times New Roman" w:cs="Times New Roman"/>
-          <w:b/>
-          <w:i/>
-          <w:color w:val="000000" w:themeColor="text1"/>
-          <w:lang w:val="en-US"/>
-        </w:rPr>
-        <w:t>Sequence Diagram</w:t>
-      </w:r>
-      <w:r>
-        <w:rPr>
-          <w:rFonts w:ascii="Times New Roman" w:hAnsi="Times New Roman" w:cs="Times New Roman"/>
-          <w:b/>
-          <w:color w:val="000000" w:themeColor="text1"/>
-          <w:lang w:val="en-US"/>
-        </w:rPr>
-        <w:t xml:space="preserve"> </w:t>
-      </w:r>
-      <w:r>
-        <w:rPr>
-          <w:rFonts w:ascii="Times New Roman" w:hAnsi="Times New Roman" w:cs="Times New Roman"/>
-          <w:b/>
-          <w:color w:val="000000" w:themeColor="text1"/>
-          <w:lang w:val="en-US"/>
-        </w:rPr>
-        <w:t>Pengembalian</w:t>
-      </w:r>
-    </w:p>
-    <w:p>
-      <w:pPr>
-        <w:ind w:left="851" w:hanging="709"/>
-        <w:rPr>
-          <w:rFonts w:cs="Times New Roman"/>
-          <w:b/>
-          <w:lang w:val="en-US"/>
-        </w:rPr>
-      </w:pPr>
-      <w:r>
-        <w:rPr>
-          <w:rFonts w:cs="Times New Roman"/>
-          <w:b/>
-          <w:noProof/>
-          <w:lang w:eastAsia="id-ID"/>
-        </w:rPr>
-        <w:drawing>
-          <wp:inline distT="0" distB="0" distL="0" distR="0" wp14:anchorId="1BF34E0C" wp14:editId="02D6A82D">
-            <wp:extent cx="5426670" cy="1733909"/>
-            <wp:effectExtent l="0" t="0" r="3175" b="0"/>
-            <wp:docPr id="31" name="Picture 31"/>
+            <wp:docPr id="22" name="Picture 22"/>
             <wp:cNvGraphicFramePr>
               <a:graphicFrameLocks xmlns:a="http://schemas.openxmlformats.org/drawingml/2006/main" noChangeAspect="1"/>
             </wp:cNvGraphicFramePr>
@@ -37682,7 +37642,7 @@
                   <pic:spPr>
                     <a:xfrm>
                       <a:off x="0" y="0"/>
-                      <a:ext cx="5463383" cy="1745639"/>
+                      <a:ext cx="5269824" cy="3356965"/>
                     </a:xfrm>
                     <a:prstGeom prst="rect">
                       <a:avLst/>
@@ -37697,16 +37657,6 @@
     </w:p>
     <w:p>
       <w:pPr>
-        <w:ind w:left="851" w:hanging="709"/>
-        <w:rPr>
-          <w:rFonts w:cs="Times New Roman"/>
-          <w:b/>
-          <w:lang w:val="en-US"/>
-        </w:rPr>
-      </w:pPr>
-    </w:p>
-    <w:p>
-      <w:pPr>
         <w:pStyle w:val="Heading3"/>
         <w:ind w:left="851" w:hanging="709"/>
         <w:rPr>
@@ -37724,7 +37674,6 @@
           <w:color w:val="000000" w:themeColor="text1"/>
           <w:lang w:val="en-US"/>
         </w:rPr>
-        <w:lastRenderedPageBreak/>
         <w:t>Sequence Diagram</w:t>
       </w:r>
       <w:r>
@@ -37743,12 +37692,12 @@
           <w:color w:val="000000" w:themeColor="text1"/>
           <w:lang w:val="en-US"/>
         </w:rPr>
-        <w:t>Tambah_Pengembalian</w:t>
+        <w:t>Cari_Pemesanan</w:t>
       </w:r>
     </w:p>
     <w:p>
       <w:pPr>
-        <w:ind w:left="142"/>
+        <w:ind w:left="851" w:hanging="709"/>
         <w:rPr>
           <w:rFonts w:cs="Times New Roman"/>
           <w:b/>
@@ -37763,10 +37712,10 @@
           <w:lang w:eastAsia="id-ID"/>
         </w:rPr>
         <w:drawing>
-          <wp:inline distT="0" distB="0" distL="0" distR="0" wp14:anchorId="5DFA638F" wp14:editId="341FB570">
-            <wp:extent cx="5539646" cy="3502324"/>
-            <wp:effectExtent l="0" t="0" r="4445" b="3175"/>
-            <wp:docPr id="32" name="Picture 32"/>
+          <wp:inline distT="0" distB="0" distL="0" distR="0" wp14:anchorId="799A25D3" wp14:editId="481A201E">
+            <wp:extent cx="5409060" cy="2320505"/>
+            <wp:effectExtent l="0" t="0" r="1270" b="3810"/>
+            <wp:docPr id="24" name="Picture 24"/>
             <wp:cNvGraphicFramePr>
               <a:graphicFrameLocks xmlns:a="http://schemas.openxmlformats.org/drawingml/2006/main" noChangeAspect="1"/>
             </wp:cNvGraphicFramePr>
@@ -37792,7 +37741,7 @@
                   <pic:spPr>
                     <a:xfrm>
                       <a:off x="0" y="0"/>
-                      <a:ext cx="5558017" cy="3513939"/>
+                      <a:ext cx="5421257" cy="2325737"/>
                     </a:xfrm>
                     <a:prstGeom prst="rect">
                       <a:avLst/>
@@ -37807,16 +37756,6 @@
     </w:p>
     <w:p>
       <w:pPr>
-        <w:ind w:left="851" w:hanging="709"/>
-        <w:rPr>
-          <w:rFonts w:cs="Times New Roman"/>
-          <w:b/>
-          <w:lang w:val="en-US"/>
-        </w:rPr>
-      </w:pPr>
-    </w:p>
-    <w:p>
-      <w:pPr>
         <w:pStyle w:val="Heading3"/>
         <w:ind w:left="851" w:hanging="709"/>
         <w:rPr>
@@ -37852,7 +37791,7 @@
           <w:color w:val="000000" w:themeColor="text1"/>
           <w:lang w:val="en-US"/>
         </w:rPr>
-        <w:t xml:space="preserve">Cari_Pengembalian </w:t>
+        <w:t>Penerimaan</w:t>
       </w:r>
     </w:p>
     <w:p>
@@ -37872,10 +37811,10 @@
           <w:lang w:eastAsia="id-ID"/>
         </w:rPr>
         <w:drawing>
-          <wp:inline distT="0" distB="0" distL="0" distR="0" wp14:anchorId="3607CDAE" wp14:editId="39E7EB8D">
-            <wp:extent cx="5443214" cy="2415396"/>
-            <wp:effectExtent l="0" t="0" r="5715" b="4445"/>
-            <wp:docPr id="33" name="Picture 33"/>
+          <wp:inline distT="0" distB="0" distL="0" distR="0" wp14:anchorId="19FA4429" wp14:editId="1D251E11">
+            <wp:extent cx="5318161" cy="1647645"/>
+            <wp:effectExtent l="0" t="0" r="0" b="0"/>
+            <wp:docPr id="26" name="Picture 26"/>
             <wp:cNvGraphicFramePr>
               <a:graphicFrameLocks xmlns:a="http://schemas.openxmlformats.org/drawingml/2006/main" noChangeAspect="1"/>
             </wp:cNvGraphicFramePr>
@@ -37901,7 +37840,7 @@
                   <pic:spPr>
                     <a:xfrm>
                       <a:off x="0" y="0"/>
-                      <a:ext cx="5477193" cy="2430474"/>
+                      <a:ext cx="5359655" cy="1660501"/>
                     </a:xfrm>
                     <a:prstGeom prst="rect">
                       <a:avLst/>
@@ -37952,13 +37891,12 @@
           <w:color w:val="000000" w:themeColor="text1"/>
           <w:lang w:val="en-US"/>
         </w:rPr>
-        <w:t>Regional</w:t>
+        <w:t>Tambah_Penerimaan</w:t>
       </w:r>
     </w:p>
     <w:p>
       <w:pPr>
-        <w:ind w:left="142"/>
-        <w:jc w:val="center"/>
+        <w:ind w:left="851" w:hanging="709"/>
         <w:rPr>
           <w:rFonts w:cs="Times New Roman"/>
           <w:b/>
@@ -37973,10 +37911,10 @@
           <w:lang w:eastAsia="id-ID"/>
         </w:rPr>
         <w:drawing>
-          <wp:inline distT="0" distB="0" distL="0" distR="0" wp14:anchorId="521D02CB" wp14:editId="3765C50D">
-            <wp:extent cx="4710224" cy="2764890"/>
-            <wp:effectExtent l="0" t="0" r="0" b="0"/>
-            <wp:docPr id="3" name="Picture 3"/>
+          <wp:inline distT="0" distB="0" distL="0" distR="0" wp14:anchorId="6EFE9D47" wp14:editId="08FA85C6">
+            <wp:extent cx="5410534" cy="2372264"/>
+            <wp:effectExtent l="0" t="0" r="0" b="9525"/>
+            <wp:docPr id="29" name="Picture 29"/>
             <wp:cNvGraphicFramePr>
               <a:graphicFrameLocks xmlns:a="http://schemas.openxmlformats.org/drawingml/2006/main" noChangeAspect="1"/>
             </wp:cNvGraphicFramePr>
@@ -38002,7 +37940,7 @@
                   <pic:spPr>
                     <a:xfrm>
                       <a:off x="0" y="0"/>
-                      <a:ext cx="4719175" cy="2770144"/>
+                      <a:ext cx="5427637" cy="2379763"/>
                     </a:xfrm>
                     <a:prstGeom prst="rect">
                       <a:avLst/>
@@ -38052,13 +37990,11 @@
           <w:color w:val="000000" w:themeColor="text1"/>
           <w:lang w:val="en-US"/>
         </w:rPr>
-        <w:t>Tambah_Regional</w:t>
+        <w:t>Cari_Penerimaan</w:t>
       </w:r>
     </w:p>
     <w:p>
       <w:pPr>
-        <w:ind w:left="142"/>
-        <w:jc w:val="center"/>
         <w:rPr>
           <w:rFonts w:cs="Times New Roman"/>
           <w:b/>
@@ -38073,10 +38009,10 @@
           <w:lang w:eastAsia="id-ID"/>
         </w:rPr>
         <w:drawing>
-          <wp:inline distT="0" distB="0" distL="0" distR="0" wp14:anchorId="75806450" wp14:editId="73C65259">
-            <wp:extent cx="4548658" cy="2668906"/>
-            <wp:effectExtent l="0" t="0" r="4445" b="0"/>
-            <wp:docPr id="27" name="Picture 27"/>
+          <wp:inline distT="0" distB="0" distL="0" distR="0" wp14:anchorId="75DE20B5" wp14:editId="719DE5B4">
+            <wp:extent cx="5458165" cy="2346385"/>
+            <wp:effectExtent l="0" t="0" r="9525" b="0"/>
+            <wp:docPr id="30" name="Picture 30"/>
             <wp:cNvGraphicFramePr>
               <a:graphicFrameLocks xmlns:a="http://schemas.openxmlformats.org/drawingml/2006/main" noChangeAspect="1"/>
             </wp:cNvGraphicFramePr>
@@ -38088,13 +38024,7 @@
                     <pic:cNvPicPr/>
                   </pic:nvPicPr>
                   <pic:blipFill>
-                    <a:blip r:embed="rId28" cstate="screen">
-                      <a:extLst>
-                        <a:ext uri="{28A0092B-C50C-407E-A947-70E740481C1C}">
-                          <a14:useLocalDpi xmlns:a14="http://schemas.microsoft.com/office/drawing/2010/main"/>
-                        </a:ext>
-                      </a:extLst>
-                    </a:blip>
+                    <a:blip r:embed="rId28"/>
                     <a:stretch>
                       <a:fillRect/>
                     </a:stretch>
@@ -38102,7 +38032,7 @@
                   <pic:spPr>
                     <a:xfrm>
                       <a:off x="0" y="0"/>
-                      <a:ext cx="4552563" cy="2671197"/>
+                      <a:ext cx="5471377" cy="2352065"/>
                     </a:xfrm>
                     <a:prstGeom prst="rect">
                       <a:avLst/>
@@ -38134,7 +38064,6 @@
           <w:color w:val="000000" w:themeColor="text1"/>
           <w:lang w:val="en-US"/>
         </w:rPr>
-        <w:lastRenderedPageBreak/>
         <w:t>Sequence Diagram</w:t>
       </w:r>
       <w:r>
@@ -38153,13 +38082,12 @@
           <w:color w:val="000000" w:themeColor="text1"/>
           <w:lang w:val="en-US"/>
         </w:rPr>
-        <w:t>Ubah_Regional</w:t>
+        <w:t>Pengembalian</w:t>
       </w:r>
     </w:p>
     <w:p>
       <w:pPr>
-        <w:ind w:left="142"/>
-        <w:jc w:val="center"/>
+        <w:ind w:left="851" w:hanging="709"/>
         <w:rPr>
           <w:rFonts w:cs="Times New Roman"/>
           <w:b/>
@@ -38174,10 +38102,10 @@
           <w:lang w:eastAsia="id-ID"/>
         </w:rPr>
         <w:drawing>
-          <wp:inline distT="0" distB="0" distL="0" distR="0" wp14:anchorId="4A7542F7" wp14:editId="645BE84A">
-            <wp:extent cx="4938057" cy="2368550"/>
-            <wp:effectExtent l="0" t="0" r="0" b="0"/>
-            <wp:docPr id="16" name="Picture 16"/>
+          <wp:inline distT="0" distB="0" distL="0" distR="0" wp14:anchorId="1BF34E0C" wp14:editId="02D6A82D">
+            <wp:extent cx="5426670" cy="1733909"/>
+            <wp:effectExtent l="0" t="0" r="3175" b="0"/>
+            <wp:docPr id="31" name="Picture 31"/>
             <wp:cNvGraphicFramePr>
               <a:graphicFrameLocks xmlns:a="http://schemas.openxmlformats.org/drawingml/2006/main" noChangeAspect="1"/>
             </wp:cNvGraphicFramePr>
@@ -38203,7 +38131,7 @@
                   <pic:spPr>
                     <a:xfrm>
                       <a:off x="0" y="0"/>
-                      <a:ext cx="4941742" cy="2370318"/>
+                      <a:ext cx="5463383" cy="1745639"/>
                     </a:xfrm>
                     <a:prstGeom prst="rect">
                       <a:avLst/>
@@ -38218,6 +38146,16 @@
     </w:p>
     <w:p>
       <w:pPr>
+        <w:ind w:left="851" w:hanging="709"/>
+        <w:rPr>
+          <w:rFonts w:cs="Times New Roman"/>
+          <w:b/>
+          <w:lang w:val="en-US"/>
+        </w:rPr>
+      </w:pPr>
+    </w:p>
+    <w:p>
+      <w:pPr>
         <w:pStyle w:val="Heading3"/>
         <w:ind w:left="851" w:hanging="709"/>
         <w:rPr>
@@ -38235,6 +38173,7 @@
           <w:color w:val="000000" w:themeColor="text1"/>
           <w:lang w:val="en-US"/>
         </w:rPr>
+        <w:lastRenderedPageBreak/>
         <w:t>Sequence Diagram</w:t>
       </w:r>
       <w:r>
@@ -38253,13 +38192,12 @@
           <w:color w:val="000000" w:themeColor="text1"/>
           <w:lang w:val="en-US"/>
         </w:rPr>
-        <w:t>Hapus_Regional</w:t>
+        <w:t>Tambah_Pengembalian</w:t>
       </w:r>
     </w:p>
     <w:p>
       <w:pPr>
         <w:ind w:left="142"/>
-        <w:jc w:val="center"/>
         <w:rPr>
           <w:rFonts w:cs="Times New Roman"/>
           <w:b/>
@@ -38274,10 +38212,10 @@
           <w:lang w:eastAsia="id-ID"/>
         </w:rPr>
         <w:drawing>
-          <wp:inline distT="0" distB="0" distL="0" distR="0" wp14:anchorId="0D398AC2" wp14:editId="2D6938C1">
-            <wp:extent cx="4762500" cy="2822578"/>
-            <wp:effectExtent l="0" t="0" r="0" b="0"/>
-            <wp:docPr id="28" name="Picture 28"/>
+          <wp:inline distT="0" distB="0" distL="0" distR="0" wp14:anchorId="5DFA638F" wp14:editId="341FB570">
+            <wp:extent cx="5539646" cy="3502324"/>
+            <wp:effectExtent l="0" t="0" r="4445" b="3175"/>
+            <wp:docPr id="32" name="Picture 32"/>
             <wp:cNvGraphicFramePr>
               <a:graphicFrameLocks xmlns:a="http://schemas.openxmlformats.org/drawingml/2006/main" noChangeAspect="1"/>
             </wp:cNvGraphicFramePr>
@@ -38303,7 +38241,7 @@
                   <pic:spPr>
                     <a:xfrm>
                       <a:off x="0" y="0"/>
-                      <a:ext cx="4774225" cy="2829527"/>
+                      <a:ext cx="5558017" cy="3513939"/>
                     </a:xfrm>
                     <a:prstGeom prst="rect">
                       <a:avLst/>
@@ -38318,6 +38256,16 @@
     </w:p>
     <w:p>
       <w:pPr>
+        <w:ind w:left="851" w:hanging="709"/>
+        <w:rPr>
+          <w:rFonts w:cs="Times New Roman"/>
+          <w:b/>
+          <w:lang w:val="en-US"/>
+        </w:rPr>
+      </w:pPr>
+    </w:p>
+    <w:p>
+      <w:pPr>
         <w:pStyle w:val="Heading3"/>
         <w:ind w:left="851" w:hanging="709"/>
         <w:rPr>
@@ -38335,7 +38283,6 @@
           <w:color w:val="000000" w:themeColor="text1"/>
           <w:lang w:val="en-US"/>
         </w:rPr>
-        <w:lastRenderedPageBreak/>
         <w:t>Sequence Diagram</w:t>
       </w:r>
       <w:r>
@@ -38354,13 +38301,12 @@
           <w:color w:val="000000" w:themeColor="text1"/>
           <w:lang w:val="en-US"/>
         </w:rPr>
-        <w:t>Cari Regional</w:t>
+        <w:t xml:space="preserve">Cari_Pengembalian </w:t>
       </w:r>
     </w:p>
     <w:p>
       <w:pPr>
-        <w:ind w:left="142"/>
-        <w:jc w:val="center"/>
+        <w:ind w:left="851" w:hanging="709"/>
         <w:rPr>
           <w:rFonts w:cs="Times New Roman"/>
           <w:b/>
@@ -38375,10 +38321,10 @@
           <w:lang w:eastAsia="id-ID"/>
         </w:rPr>
         <w:drawing>
-          <wp:inline distT="0" distB="0" distL="0" distR="0" wp14:anchorId="6D6436B8" wp14:editId="0EEF522D">
-            <wp:extent cx="4787900" cy="2425017"/>
-            <wp:effectExtent l="0" t="0" r="0" b="0"/>
-            <wp:docPr id="21" name="Picture 21"/>
+          <wp:inline distT="0" distB="0" distL="0" distR="0" wp14:anchorId="3607CDAE" wp14:editId="39E7EB8D">
+            <wp:extent cx="5443214" cy="2415396"/>
+            <wp:effectExtent l="0" t="0" r="5715" b="4445"/>
+            <wp:docPr id="33" name="Picture 33"/>
             <wp:cNvGraphicFramePr>
               <a:graphicFrameLocks xmlns:a="http://schemas.openxmlformats.org/drawingml/2006/main" noChangeAspect="1"/>
             </wp:cNvGraphicFramePr>
@@ -38404,6 +38350,509 @@
                   <pic:spPr>
                     <a:xfrm>
                       <a:off x="0" y="0"/>
+                      <a:ext cx="5477193" cy="2430474"/>
+                    </a:xfrm>
+                    <a:prstGeom prst="rect">
+                      <a:avLst/>
+                    </a:prstGeom>
+                  </pic:spPr>
+                </pic:pic>
+              </a:graphicData>
+            </a:graphic>
+          </wp:inline>
+        </w:drawing>
+      </w:r>
+    </w:p>
+    <w:p>
+      <w:pPr>
+        <w:pStyle w:val="Heading3"/>
+        <w:ind w:left="851" w:hanging="709"/>
+        <w:rPr>
+          <w:rFonts w:ascii="Times New Roman" w:hAnsi="Times New Roman" w:cs="Times New Roman"/>
+          <w:b/>
+          <w:color w:val="000000" w:themeColor="text1"/>
+          <w:lang w:val="en-US"/>
+        </w:rPr>
+      </w:pPr>
+      <w:r>
+        <w:rPr>
+          <w:rFonts w:ascii="Times New Roman" w:hAnsi="Times New Roman" w:cs="Times New Roman"/>
+          <w:b/>
+          <w:i/>
+          <w:color w:val="000000" w:themeColor="text1"/>
+          <w:lang w:val="en-US"/>
+        </w:rPr>
+        <w:lastRenderedPageBreak/>
+        <w:t>Sequence Diagram</w:t>
+      </w:r>
+      <w:r>
+        <w:rPr>
+          <w:rFonts w:ascii="Times New Roman" w:hAnsi="Times New Roman" w:cs="Times New Roman"/>
+          <w:b/>
+          <w:color w:val="000000" w:themeColor="text1"/>
+          <w:lang w:val="en-US"/>
+        </w:rPr>
+        <w:t xml:space="preserve"> </w:t>
+      </w:r>
+      <w:r>
+        <w:rPr>
+          <w:rFonts w:ascii="Times New Roman" w:hAnsi="Times New Roman" w:cs="Times New Roman"/>
+          <w:b/>
+          <w:color w:val="000000" w:themeColor="text1"/>
+          <w:lang w:val="en-US"/>
+        </w:rPr>
+        <w:t>Regional</w:t>
+      </w:r>
+    </w:p>
+    <w:p>
+      <w:pPr>
+        <w:ind w:left="142"/>
+        <w:jc w:val="center"/>
+        <w:rPr>
+          <w:rFonts w:cs="Times New Roman"/>
+          <w:b/>
+          <w:lang w:val="en-US"/>
+        </w:rPr>
+      </w:pPr>
+      <w:r>
+        <w:rPr>
+          <w:rFonts w:cs="Times New Roman"/>
+          <w:b/>
+          <w:noProof/>
+          <w:lang w:eastAsia="id-ID"/>
+        </w:rPr>
+        <w:drawing>
+          <wp:inline distT="0" distB="0" distL="0" distR="0" wp14:anchorId="521D02CB" wp14:editId="3765C50D">
+            <wp:extent cx="4710224" cy="2764890"/>
+            <wp:effectExtent l="0" t="0" r="0" b="0"/>
+            <wp:docPr id="3" name="Picture 3"/>
+            <wp:cNvGraphicFramePr>
+              <a:graphicFrameLocks xmlns:a="http://schemas.openxmlformats.org/drawingml/2006/main" noChangeAspect="1"/>
+            </wp:cNvGraphicFramePr>
+            <a:graphic xmlns:a="http://schemas.openxmlformats.org/drawingml/2006/main">
+              <a:graphicData uri="http://schemas.openxmlformats.org/drawingml/2006/picture">
+                <pic:pic xmlns:pic="http://schemas.openxmlformats.org/drawingml/2006/picture">
+                  <pic:nvPicPr>
+                    <pic:cNvPr id="1" name=""/>
+                    <pic:cNvPicPr/>
+                  </pic:nvPicPr>
+                  <pic:blipFill>
+                    <a:blip r:embed="rId32" cstate="screen">
+                      <a:extLst>
+                        <a:ext uri="{28A0092B-C50C-407E-A947-70E740481C1C}">
+                          <a14:useLocalDpi xmlns:a14="http://schemas.microsoft.com/office/drawing/2010/main"/>
+                        </a:ext>
+                      </a:extLst>
+                    </a:blip>
+                    <a:stretch>
+                      <a:fillRect/>
+                    </a:stretch>
+                  </pic:blipFill>
+                  <pic:spPr>
+                    <a:xfrm>
+                      <a:off x="0" y="0"/>
+                      <a:ext cx="4719175" cy="2770144"/>
+                    </a:xfrm>
+                    <a:prstGeom prst="rect">
+                      <a:avLst/>
+                    </a:prstGeom>
+                  </pic:spPr>
+                </pic:pic>
+              </a:graphicData>
+            </a:graphic>
+          </wp:inline>
+        </w:drawing>
+      </w:r>
+    </w:p>
+    <w:p>
+      <w:pPr>
+        <w:pStyle w:val="Heading3"/>
+        <w:ind w:left="851" w:hanging="709"/>
+        <w:rPr>
+          <w:rFonts w:ascii="Times New Roman" w:hAnsi="Times New Roman" w:cs="Times New Roman"/>
+          <w:b/>
+          <w:color w:val="000000" w:themeColor="text1"/>
+          <w:lang w:val="en-US"/>
+        </w:rPr>
+      </w:pPr>
+      <w:r>
+        <w:rPr>
+          <w:rFonts w:ascii="Times New Roman" w:hAnsi="Times New Roman" w:cs="Times New Roman"/>
+          <w:b/>
+          <w:i/>
+          <w:color w:val="000000" w:themeColor="text1"/>
+          <w:lang w:val="en-US"/>
+        </w:rPr>
+        <w:t>Sequence Diagram</w:t>
+      </w:r>
+      <w:r>
+        <w:rPr>
+          <w:rFonts w:ascii="Times New Roman" w:hAnsi="Times New Roman" w:cs="Times New Roman"/>
+          <w:b/>
+          <w:color w:val="000000" w:themeColor="text1"/>
+          <w:lang w:val="en-US"/>
+        </w:rPr>
+        <w:t xml:space="preserve"> </w:t>
+      </w:r>
+      <w:r>
+        <w:rPr>
+          <w:rFonts w:ascii="Times New Roman" w:hAnsi="Times New Roman" w:cs="Times New Roman"/>
+          <w:b/>
+          <w:color w:val="000000" w:themeColor="text1"/>
+          <w:lang w:val="en-US"/>
+        </w:rPr>
+        <w:t>Tambah_Regional</w:t>
+      </w:r>
+    </w:p>
+    <w:p>
+      <w:pPr>
+        <w:ind w:left="142"/>
+        <w:jc w:val="center"/>
+        <w:rPr>
+          <w:rFonts w:cs="Times New Roman"/>
+          <w:b/>
+          <w:lang w:val="en-US"/>
+        </w:rPr>
+      </w:pPr>
+      <w:r>
+        <w:rPr>
+          <w:rFonts w:cs="Times New Roman"/>
+          <w:b/>
+          <w:noProof/>
+          <w:lang w:eastAsia="id-ID"/>
+        </w:rPr>
+        <w:drawing>
+          <wp:inline distT="0" distB="0" distL="0" distR="0" wp14:anchorId="75806450" wp14:editId="73C65259">
+            <wp:extent cx="4548658" cy="2668906"/>
+            <wp:effectExtent l="0" t="0" r="4445" b="0"/>
+            <wp:docPr id="27" name="Picture 27"/>
+            <wp:cNvGraphicFramePr>
+              <a:graphicFrameLocks xmlns:a="http://schemas.openxmlformats.org/drawingml/2006/main" noChangeAspect="1"/>
+            </wp:cNvGraphicFramePr>
+            <a:graphic xmlns:a="http://schemas.openxmlformats.org/drawingml/2006/main">
+              <a:graphicData uri="http://schemas.openxmlformats.org/drawingml/2006/picture">
+                <pic:pic xmlns:pic="http://schemas.openxmlformats.org/drawingml/2006/picture">
+                  <pic:nvPicPr>
+                    <pic:cNvPr id="1" name=""/>
+                    <pic:cNvPicPr/>
+                  </pic:nvPicPr>
+                  <pic:blipFill>
+                    <a:blip r:embed="rId33" cstate="screen">
+                      <a:extLst>
+                        <a:ext uri="{28A0092B-C50C-407E-A947-70E740481C1C}">
+                          <a14:useLocalDpi xmlns:a14="http://schemas.microsoft.com/office/drawing/2010/main"/>
+                        </a:ext>
+                      </a:extLst>
+                    </a:blip>
+                    <a:stretch>
+                      <a:fillRect/>
+                    </a:stretch>
+                  </pic:blipFill>
+                  <pic:spPr>
+                    <a:xfrm>
+                      <a:off x="0" y="0"/>
+                      <a:ext cx="4552563" cy="2671197"/>
+                    </a:xfrm>
+                    <a:prstGeom prst="rect">
+                      <a:avLst/>
+                    </a:prstGeom>
+                  </pic:spPr>
+                </pic:pic>
+              </a:graphicData>
+            </a:graphic>
+          </wp:inline>
+        </w:drawing>
+      </w:r>
+    </w:p>
+    <w:p>
+      <w:pPr>
+        <w:pStyle w:val="Heading3"/>
+        <w:ind w:left="851" w:hanging="709"/>
+        <w:rPr>
+          <w:rFonts w:ascii="Times New Roman" w:hAnsi="Times New Roman" w:cs="Times New Roman"/>
+          <w:b/>
+          <w:color w:val="000000" w:themeColor="text1"/>
+          <w:lang w:val="en-US"/>
+        </w:rPr>
+      </w:pPr>
+      <w:r>
+        <w:rPr>
+          <w:rFonts w:ascii="Times New Roman" w:hAnsi="Times New Roman" w:cs="Times New Roman"/>
+          <w:b/>
+          <w:i/>
+          <w:color w:val="000000" w:themeColor="text1"/>
+          <w:lang w:val="en-US"/>
+        </w:rPr>
+        <w:lastRenderedPageBreak/>
+        <w:t>Sequence Diagram</w:t>
+      </w:r>
+      <w:r>
+        <w:rPr>
+          <w:rFonts w:ascii="Times New Roman" w:hAnsi="Times New Roman" w:cs="Times New Roman"/>
+          <w:b/>
+          <w:color w:val="000000" w:themeColor="text1"/>
+          <w:lang w:val="en-US"/>
+        </w:rPr>
+        <w:t xml:space="preserve"> </w:t>
+      </w:r>
+      <w:r>
+        <w:rPr>
+          <w:rFonts w:ascii="Times New Roman" w:hAnsi="Times New Roman" w:cs="Times New Roman"/>
+          <w:b/>
+          <w:color w:val="000000" w:themeColor="text1"/>
+          <w:lang w:val="en-US"/>
+        </w:rPr>
+        <w:t>Ubah_Regional</w:t>
+      </w:r>
+    </w:p>
+    <w:p>
+      <w:pPr>
+        <w:ind w:left="142"/>
+        <w:jc w:val="center"/>
+        <w:rPr>
+          <w:rFonts w:cs="Times New Roman"/>
+          <w:b/>
+          <w:lang w:val="en-US"/>
+        </w:rPr>
+      </w:pPr>
+      <w:r>
+        <w:rPr>
+          <w:rFonts w:cs="Times New Roman"/>
+          <w:b/>
+          <w:noProof/>
+          <w:lang w:eastAsia="id-ID"/>
+        </w:rPr>
+        <w:drawing>
+          <wp:inline distT="0" distB="0" distL="0" distR="0" wp14:anchorId="4A7542F7" wp14:editId="645BE84A">
+            <wp:extent cx="4938057" cy="2368550"/>
+            <wp:effectExtent l="0" t="0" r="0" b="0"/>
+            <wp:docPr id="16" name="Picture 16"/>
+            <wp:cNvGraphicFramePr>
+              <a:graphicFrameLocks xmlns:a="http://schemas.openxmlformats.org/drawingml/2006/main" noChangeAspect="1"/>
+            </wp:cNvGraphicFramePr>
+            <a:graphic xmlns:a="http://schemas.openxmlformats.org/drawingml/2006/main">
+              <a:graphicData uri="http://schemas.openxmlformats.org/drawingml/2006/picture">
+                <pic:pic xmlns:pic="http://schemas.openxmlformats.org/drawingml/2006/picture">
+                  <pic:nvPicPr>
+                    <pic:cNvPr id="1" name=""/>
+                    <pic:cNvPicPr/>
+                  </pic:nvPicPr>
+                  <pic:blipFill>
+                    <a:blip r:embed="rId34" cstate="screen">
+                      <a:extLst>
+                        <a:ext uri="{28A0092B-C50C-407E-A947-70E740481C1C}">
+                          <a14:useLocalDpi xmlns:a14="http://schemas.microsoft.com/office/drawing/2010/main"/>
+                        </a:ext>
+                      </a:extLst>
+                    </a:blip>
+                    <a:stretch>
+                      <a:fillRect/>
+                    </a:stretch>
+                  </pic:blipFill>
+                  <pic:spPr>
+                    <a:xfrm>
+                      <a:off x="0" y="0"/>
+                      <a:ext cx="4941742" cy="2370318"/>
+                    </a:xfrm>
+                    <a:prstGeom prst="rect">
+                      <a:avLst/>
+                    </a:prstGeom>
+                  </pic:spPr>
+                </pic:pic>
+              </a:graphicData>
+            </a:graphic>
+          </wp:inline>
+        </w:drawing>
+      </w:r>
+    </w:p>
+    <w:p>
+      <w:pPr>
+        <w:pStyle w:val="Heading3"/>
+        <w:ind w:left="851" w:hanging="709"/>
+        <w:rPr>
+          <w:rFonts w:ascii="Times New Roman" w:hAnsi="Times New Roman" w:cs="Times New Roman"/>
+          <w:b/>
+          <w:color w:val="000000" w:themeColor="text1"/>
+          <w:lang w:val="en-US"/>
+        </w:rPr>
+      </w:pPr>
+      <w:r>
+        <w:rPr>
+          <w:rFonts w:ascii="Times New Roman" w:hAnsi="Times New Roman" w:cs="Times New Roman"/>
+          <w:b/>
+          <w:i/>
+          <w:color w:val="000000" w:themeColor="text1"/>
+          <w:lang w:val="en-US"/>
+        </w:rPr>
+        <w:t>Sequence Diagram</w:t>
+      </w:r>
+      <w:r>
+        <w:rPr>
+          <w:rFonts w:ascii="Times New Roman" w:hAnsi="Times New Roman" w:cs="Times New Roman"/>
+          <w:b/>
+          <w:color w:val="000000" w:themeColor="text1"/>
+          <w:lang w:val="en-US"/>
+        </w:rPr>
+        <w:t xml:space="preserve"> </w:t>
+      </w:r>
+      <w:r>
+        <w:rPr>
+          <w:rFonts w:ascii="Times New Roman" w:hAnsi="Times New Roman" w:cs="Times New Roman"/>
+          <w:b/>
+          <w:color w:val="000000" w:themeColor="text1"/>
+          <w:lang w:val="en-US"/>
+        </w:rPr>
+        <w:t>Hapus_Regional</w:t>
+      </w:r>
+    </w:p>
+    <w:p>
+      <w:pPr>
+        <w:ind w:left="142"/>
+        <w:jc w:val="center"/>
+        <w:rPr>
+          <w:rFonts w:cs="Times New Roman"/>
+          <w:b/>
+          <w:lang w:val="en-US"/>
+        </w:rPr>
+      </w:pPr>
+      <w:r>
+        <w:rPr>
+          <w:rFonts w:cs="Times New Roman"/>
+          <w:b/>
+          <w:noProof/>
+          <w:lang w:eastAsia="id-ID"/>
+        </w:rPr>
+        <w:drawing>
+          <wp:inline distT="0" distB="0" distL="0" distR="0" wp14:anchorId="0D398AC2" wp14:editId="2D6938C1">
+            <wp:extent cx="4762500" cy="2822578"/>
+            <wp:effectExtent l="0" t="0" r="0" b="0"/>
+            <wp:docPr id="28" name="Picture 28"/>
+            <wp:cNvGraphicFramePr>
+              <a:graphicFrameLocks xmlns:a="http://schemas.openxmlformats.org/drawingml/2006/main" noChangeAspect="1"/>
+            </wp:cNvGraphicFramePr>
+            <a:graphic xmlns:a="http://schemas.openxmlformats.org/drawingml/2006/main">
+              <a:graphicData uri="http://schemas.openxmlformats.org/drawingml/2006/picture">
+                <pic:pic xmlns:pic="http://schemas.openxmlformats.org/drawingml/2006/picture">
+                  <pic:nvPicPr>
+                    <pic:cNvPr id="1" name=""/>
+                    <pic:cNvPicPr/>
+                  </pic:nvPicPr>
+                  <pic:blipFill>
+                    <a:blip r:embed="rId35" cstate="screen">
+                      <a:extLst>
+                        <a:ext uri="{28A0092B-C50C-407E-A947-70E740481C1C}">
+                          <a14:useLocalDpi xmlns:a14="http://schemas.microsoft.com/office/drawing/2010/main"/>
+                        </a:ext>
+                      </a:extLst>
+                    </a:blip>
+                    <a:stretch>
+                      <a:fillRect/>
+                    </a:stretch>
+                  </pic:blipFill>
+                  <pic:spPr>
+                    <a:xfrm>
+                      <a:off x="0" y="0"/>
+                      <a:ext cx="4774225" cy="2829527"/>
+                    </a:xfrm>
+                    <a:prstGeom prst="rect">
+                      <a:avLst/>
+                    </a:prstGeom>
+                  </pic:spPr>
+                </pic:pic>
+              </a:graphicData>
+            </a:graphic>
+          </wp:inline>
+        </w:drawing>
+      </w:r>
+    </w:p>
+    <w:p>
+      <w:pPr>
+        <w:pStyle w:val="Heading3"/>
+        <w:ind w:left="851" w:hanging="709"/>
+        <w:rPr>
+          <w:rFonts w:ascii="Times New Roman" w:hAnsi="Times New Roman" w:cs="Times New Roman"/>
+          <w:b/>
+          <w:color w:val="000000" w:themeColor="text1"/>
+          <w:lang w:val="en-US"/>
+        </w:rPr>
+      </w:pPr>
+      <w:r>
+        <w:rPr>
+          <w:rFonts w:ascii="Times New Roman" w:hAnsi="Times New Roman" w:cs="Times New Roman"/>
+          <w:b/>
+          <w:i/>
+          <w:color w:val="000000" w:themeColor="text1"/>
+          <w:lang w:val="en-US"/>
+        </w:rPr>
+        <w:lastRenderedPageBreak/>
+        <w:t>Sequence Diagram</w:t>
+      </w:r>
+      <w:r>
+        <w:rPr>
+          <w:rFonts w:ascii="Times New Roman" w:hAnsi="Times New Roman" w:cs="Times New Roman"/>
+          <w:b/>
+          <w:color w:val="000000" w:themeColor="text1"/>
+          <w:lang w:val="en-US"/>
+        </w:rPr>
+        <w:t xml:space="preserve"> </w:t>
+      </w:r>
+      <w:r>
+        <w:rPr>
+          <w:rFonts w:ascii="Times New Roman" w:hAnsi="Times New Roman" w:cs="Times New Roman"/>
+          <w:b/>
+          <w:color w:val="000000" w:themeColor="text1"/>
+          <w:lang w:val="en-US"/>
+        </w:rPr>
+        <w:t>Cari Regional</w:t>
+      </w:r>
+    </w:p>
+    <w:p>
+      <w:pPr>
+        <w:ind w:left="142"/>
+        <w:jc w:val="center"/>
+        <w:rPr>
+          <w:rFonts w:cs="Times New Roman"/>
+          <w:b/>
+          <w:lang w:val="en-US"/>
+        </w:rPr>
+      </w:pPr>
+      <w:r>
+        <w:rPr>
+          <w:rFonts w:cs="Times New Roman"/>
+          <w:b/>
+          <w:noProof/>
+          <w:lang w:eastAsia="id-ID"/>
+        </w:rPr>
+        <w:drawing>
+          <wp:inline distT="0" distB="0" distL="0" distR="0" wp14:anchorId="6D6436B8" wp14:editId="0EEF522D">
+            <wp:extent cx="4787900" cy="2425017"/>
+            <wp:effectExtent l="0" t="0" r="0" b="0"/>
+            <wp:docPr id="21" name="Picture 21"/>
+            <wp:cNvGraphicFramePr>
+              <a:graphicFrameLocks xmlns:a="http://schemas.openxmlformats.org/drawingml/2006/main" noChangeAspect="1"/>
+            </wp:cNvGraphicFramePr>
+            <a:graphic xmlns:a="http://schemas.openxmlformats.org/drawingml/2006/main">
+              <a:graphicData uri="http://schemas.openxmlformats.org/drawingml/2006/picture">
+                <pic:pic xmlns:pic="http://schemas.openxmlformats.org/drawingml/2006/picture">
+                  <pic:nvPicPr>
+                    <pic:cNvPr id="1" name=""/>
+                    <pic:cNvPicPr/>
+                  </pic:nvPicPr>
+                  <pic:blipFill>
+                    <a:blip r:embed="rId36" cstate="screen">
+                      <a:extLst>
+                        <a:ext uri="{28A0092B-C50C-407E-A947-70E740481C1C}">
+                          <a14:useLocalDpi xmlns:a14="http://schemas.microsoft.com/office/drawing/2010/main"/>
+                        </a:ext>
+                      </a:extLst>
+                    </a:blip>
+                    <a:stretch>
+                      <a:fillRect/>
+                    </a:stretch>
+                  </pic:blipFill>
+                  <pic:spPr>
+                    <a:xfrm>
+                      <a:off x="0" y="0"/>
                       <a:ext cx="4791101" cy="2426638"/>
                     </a:xfrm>
                     <a:prstGeom prst="rect">
@@ -38491,7 +38940,7 @@
                     </pic:cNvPicPr>
                   </pic:nvPicPr>
                   <pic:blipFill>
-                    <a:blip r:embed="rId32" cstate="screen">
+                    <a:blip r:embed="rId37" cstate="screen">
                       <a:extLst>
                         <a:ext uri="{28A0092B-C50C-407E-A947-70E740481C1C}">
                           <a14:useLocalDpi xmlns:a14="http://schemas.microsoft.com/office/drawing/2010/main"/>
@@ -38596,7 +39045,7 @@
                     </pic:cNvPicPr>
                   </pic:nvPicPr>
                   <pic:blipFill>
-                    <a:blip r:embed="rId33" cstate="screen">
+                    <a:blip r:embed="rId38" cstate="screen">
                       <a:extLst>
                         <a:ext uri="{28A0092B-C50C-407E-A947-70E740481C1C}">
                           <a14:useLocalDpi xmlns:a14="http://schemas.microsoft.com/office/drawing/2010/main"/>
@@ -38767,11 +39216,11 @@
           <w:rFonts w:cs="Times New Roman"/>
         </w:rPr>
       </w:pPr>
-      <w:bookmarkStart w:id="0" w:name="_GoBack"/>
       <w:r>
         <w:rPr>
           <w:rFonts w:cs="Times New Roman"/>
           <w:noProof/>
+          <w:lang w:eastAsia="id-ID"/>
         </w:rPr>
         <w:drawing>
           <wp:inline distT="0" distB="0" distL="0" distR="0">
@@ -38789,7 +39238,7 @@
                     <pic:cNvPicPr/>
                   </pic:nvPicPr>
                   <pic:blipFill>
-                    <a:blip r:embed="rId34" cstate="print">
+                    <a:blip r:embed="rId39" cstate="print">
                       <a:extLst>
                         <a:ext uri="{28A0092B-C50C-407E-A947-70E740481C1C}">
                           <a14:useLocalDpi xmlns:a14="http://schemas.microsoft.com/office/drawing/2010/main"/>
@@ -38815,7 +39264,6 @@
           </wp:inline>
         </w:drawing>
       </w:r>
-      <w:bookmarkEnd w:id="0"/>
     </w:p>
     <w:p>
       <w:pPr>
@@ -39268,7 +39716,7 @@
 </file>
 
 <file path=word/endnotes.xml><?xml version="1.0" encoding="utf-8"?>
-<w:endnotes xmlns:wpc="http://schemas.microsoft.com/office/word/2010/wordprocessingCanvas" xmlns:cx="http://schemas.microsoft.com/office/drawing/2014/chartex" xmlns:cx1="http://schemas.microsoft.com/office/drawing/2015/9/8/chartex" xmlns:cx2="http://schemas.microsoft.com/office/drawing/2015/10/21/chartex" xmlns:cx3="http://schemas.microsoft.com/office/drawing/2016/5/9/chartex" xmlns:cx4="http://schemas.microsoft.com/office/drawing/2016/5/10/chartex" xmlns:cx5="http://schemas.microsoft.com/office/drawing/2016/5/11/chartex" xmlns:cx6="http://schemas.microsoft.com/office/drawing/2016/5/12/chartex" xmlns:cx7="http://schemas.microsoft.com/office/drawing/2016/5/13/chartex" xmlns:cx8="http://schemas.microsoft.com/office/drawing/2016/5/14/chartex" xmlns:mc="http://schemas.openxmlformats.org/markup-compatibility/2006" xmlns:aink="http://schemas.microsoft.com/office/drawing/2016/ink" xmlns:am3d="http://schemas.microsoft.com/office/drawing/2017/model3d" xmlns:o="urn:schemas-microsoft-com:office:office" xmlns:r="http://schemas.openxmlformats.org/officeDocument/2006/relationships" xmlns:m="http://schemas.openxmlformats.org/officeDocument/2006/math" xmlns:v="urn:schemas-microsoft-com:vml" xmlns:wp14="http://schemas.microsoft.com/office/word/2010/wordprocessingDrawing" xmlns:wp="http://schemas.openxmlformats.org/drawingml/2006/wordprocessingDrawing" xmlns:w10="urn:schemas-microsoft-com:office:word" xmlns:w="http://schemas.openxmlformats.org/wordprocessingml/2006/main" xmlns:w14="http://schemas.microsoft.com/office/word/2010/wordml" xmlns:w15="http://schemas.microsoft.com/office/word/2012/wordml" xmlns:w16cid="http://schemas.microsoft.com/office/word/2016/wordml/cid" xmlns:w16se="http://schemas.microsoft.com/office/word/2015/wordml/symex" xmlns:wpg="http://schemas.microsoft.com/office/word/2010/wordprocessingGroup" xmlns:wpi="http://schemas.microsoft.com/office/word/2010/wordprocessingInk" xmlns:wne="http://schemas.microsoft.com/office/word/2006/wordml" xmlns:wps="http://schemas.microsoft.com/office/word/2010/wordprocessingShape" mc:Ignorable="w14 w15 w16se w16cid wp14">
+<w:endnotes xmlns:wpc="http://schemas.microsoft.com/office/word/2010/wordprocessingCanvas" xmlns:cx="http://schemas.microsoft.com/office/drawing/2014/chartex" xmlns:cx1="http://schemas.microsoft.com/office/drawing/2015/9/8/chartex" xmlns:mc="http://schemas.openxmlformats.org/markup-compatibility/2006" xmlns:o="urn:schemas-microsoft-com:office:office" xmlns:r="http://schemas.openxmlformats.org/officeDocument/2006/relationships" xmlns:m="http://schemas.openxmlformats.org/officeDocument/2006/math" xmlns:v="urn:schemas-microsoft-com:vml" xmlns:wp14="http://schemas.microsoft.com/office/word/2010/wordprocessingDrawing" xmlns:wp="http://schemas.openxmlformats.org/drawingml/2006/wordprocessingDrawing" xmlns:w10="urn:schemas-microsoft-com:office:word" xmlns:w="http://schemas.openxmlformats.org/wordprocessingml/2006/main" xmlns:w14="http://schemas.microsoft.com/office/word/2010/wordml" xmlns:w15="http://schemas.microsoft.com/office/word/2012/wordml" xmlns:w16se="http://schemas.microsoft.com/office/word/2015/wordml/symex" xmlns:wpg="http://schemas.microsoft.com/office/word/2010/wordprocessingGroup" xmlns:wpi="http://schemas.microsoft.com/office/word/2010/wordprocessingInk" xmlns:wne="http://schemas.microsoft.com/office/word/2006/wordml" xmlns:wps="http://schemas.microsoft.com/office/word/2010/wordprocessingShape" mc:Ignorable="w14 w15 w16se wp14">
   <w:endnote w:type="separator" w:id="-1">
     <w:p>
       <w:pPr>
@@ -39293,7 +39741,7 @@
 </file>
 
 <file path=word/footnotes.xml><?xml version="1.0" encoding="utf-8"?>
-<w:footnotes xmlns:wpc="http://schemas.microsoft.com/office/word/2010/wordprocessingCanvas" xmlns:cx="http://schemas.microsoft.com/office/drawing/2014/chartex" xmlns:cx1="http://schemas.microsoft.com/office/drawing/2015/9/8/chartex" xmlns:cx2="http://schemas.microsoft.com/office/drawing/2015/10/21/chartex" xmlns:cx3="http://schemas.microsoft.com/office/drawing/2016/5/9/chartex" xmlns:cx4="http://schemas.microsoft.com/office/drawing/2016/5/10/chartex" xmlns:cx5="http://schemas.microsoft.com/office/drawing/2016/5/11/chartex" xmlns:cx6="http://schemas.microsoft.com/office/drawing/2016/5/12/chartex" xmlns:cx7="http://schemas.microsoft.com/office/drawing/2016/5/13/chartex" xmlns:cx8="http://schemas.microsoft.com/office/drawing/2016/5/14/chartex" xmlns:mc="http://schemas.openxmlformats.org/markup-compatibility/2006" xmlns:aink="http://schemas.microsoft.com/office/drawing/2016/ink" xmlns:am3d="http://schemas.microsoft.com/office/drawing/2017/model3d" xmlns:o="urn:schemas-microsoft-com:office:office" xmlns:r="http://schemas.openxmlformats.org/officeDocument/2006/relationships" xmlns:m="http://schemas.openxmlformats.org/officeDocument/2006/math" xmlns:v="urn:schemas-microsoft-com:vml" xmlns:wp14="http://schemas.microsoft.com/office/word/2010/wordprocessingDrawing" xmlns:wp="http://schemas.openxmlformats.org/drawingml/2006/wordprocessingDrawing" xmlns:w10="urn:schemas-microsoft-com:office:word" xmlns:w="http://schemas.openxmlformats.org/wordprocessingml/2006/main" xmlns:w14="http://schemas.microsoft.com/office/word/2010/wordml" xmlns:w15="http://schemas.microsoft.com/office/word/2012/wordml" xmlns:w16cid="http://schemas.microsoft.com/office/word/2016/wordml/cid" xmlns:w16se="http://schemas.microsoft.com/office/word/2015/wordml/symex" xmlns:wpg="http://schemas.microsoft.com/office/word/2010/wordprocessingGroup" xmlns:wpi="http://schemas.microsoft.com/office/word/2010/wordprocessingInk" xmlns:wne="http://schemas.microsoft.com/office/word/2006/wordml" xmlns:wps="http://schemas.microsoft.com/office/word/2010/wordprocessingShape" mc:Ignorable="w14 w15 w16se w16cid wp14">
+<w:footnotes xmlns:wpc="http://schemas.microsoft.com/office/word/2010/wordprocessingCanvas" xmlns:cx="http://schemas.microsoft.com/office/drawing/2014/chartex" xmlns:cx1="http://schemas.microsoft.com/office/drawing/2015/9/8/chartex" xmlns:mc="http://schemas.openxmlformats.org/markup-compatibility/2006" xmlns:o="urn:schemas-microsoft-com:office:office" xmlns:r="http://schemas.openxmlformats.org/officeDocument/2006/relationships" xmlns:m="http://schemas.openxmlformats.org/officeDocument/2006/math" xmlns:v="urn:schemas-microsoft-com:vml" xmlns:wp14="http://schemas.microsoft.com/office/word/2010/wordprocessingDrawing" xmlns:wp="http://schemas.openxmlformats.org/drawingml/2006/wordprocessingDrawing" xmlns:w10="urn:schemas-microsoft-com:office:word" xmlns:w="http://schemas.openxmlformats.org/wordprocessingml/2006/main" xmlns:w14="http://schemas.microsoft.com/office/word/2010/wordml" xmlns:w15="http://schemas.microsoft.com/office/word/2012/wordml" xmlns:w16se="http://schemas.microsoft.com/office/word/2015/wordml/symex" xmlns:wpg="http://schemas.microsoft.com/office/word/2010/wordprocessingGroup" xmlns:wpi="http://schemas.microsoft.com/office/word/2010/wordprocessingInk" xmlns:wne="http://schemas.microsoft.com/office/word/2006/wordml" xmlns:wps="http://schemas.microsoft.com/office/word/2010/wordprocessingShape" mc:Ignorable="w14 w15 w16se wp14">
   <w:footnote w:type="separator" w:id="-1">
     <w:p>
       <w:pPr>
@@ -39318,7 +39766,7 @@
 </file>
 
 <file path=word/numbering.xml><?xml version="1.0" encoding="utf-8"?>
-<w:numbering xmlns:wpc="http://schemas.microsoft.com/office/word/2010/wordprocessingCanvas" xmlns:cx="http://schemas.microsoft.com/office/drawing/2014/chartex" xmlns:cx1="http://schemas.microsoft.com/office/drawing/2015/9/8/chartex" xmlns:cx2="http://schemas.microsoft.com/office/drawing/2015/10/21/chartex" xmlns:cx3="http://schemas.microsoft.com/office/drawing/2016/5/9/chartex" xmlns:cx4="http://schemas.microsoft.com/office/drawing/2016/5/10/chartex" xmlns:cx5="http://schemas.microsoft.com/office/drawing/2016/5/11/chartex" xmlns:cx6="http://schemas.microsoft.com/office/drawing/2016/5/12/chartex" xmlns:cx7="http://schemas.microsoft.com/office/drawing/2016/5/13/chartex" xmlns:cx8="http://schemas.microsoft.com/office/drawing/2016/5/14/chartex" xmlns:mc="http://schemas.openxmlformats.org/markup-compatibility/2006" xmlns:aink="http://schemas.microsoft.com/office/drawing/2016/ink" xmlns:am3d="http://schemas.microsoft.com/office/drawing/2017/model3d" xmlns:o="urn:schemas-microsoft-com:office:office" xmlns:r="http://schemas.openxmlformats.org/officeDocument/2006/relationships" xmlns:m="http://schemas.openxmlformats.org/officeDocument/2006/math" xmlns:v="urn:schemas-microsoft-com:vml" xmlns:wp14="http://schemas.microsoft.com/office/word/2010/wordprocessingDrawing" xmlns:wp="http://schemas.openxmlformats.org/drawingml/2006/wordprocessingDrawing" xmlns:w10="urn:schemas-microsoft-com:office:word" xmlns:w="http://schemas.openxmlformats.org/wordprocessingml/2006/main" xmlns:w14="http://schemas.microsoft.com/office/word/2010/wordml" xmlns:w15="http://schemas.microsoft.com/office/word/2012/wordml" xmlns:w16cid="http://schemas.microsoft.com/office/word/2016/wordml/cid" xmlns:w16se="http://schemas.microsoft.com/office/word/2015/wordml/symex" xmlns:wpg="http://schemas.microsoft.com/office/word/2010/wordprocessingGroup" xmlns:wpi="http://schemas.microsoft.com/office/word/2010/wordprocessingInk" xmlns:wne="http://schemas.microsoft.com/office/word/2006/wordml" xmlns:wps="http://schemas.microsoft.com/office/word/2010/wordprocessingShape" mc:Ignorable="w14 w15 w16se w16cid wp14">
+<w:numbering xmlns:wpc="http://schemas.microsoft.com/office/word/2010/wordprocessingCanvas" xmlns:cx="http://schemas.microsoft.com/office/drawing/2014/chartex" xmlns:cx1="http://schemas.microsoft.com/office/drawing/2015/9/8/chartex" xmlns:mc="http://schemas.openxmlformats.org/markup-compatibility/2006" xmlns:o="urn:schemas-microsoft-com:office:office" xmlns:r="http://schemas.openxmlformats.org/officeDocument/2006/relationships" xmlns:m="http://schemas.openxmlformats.org/officeDocument/2006/math" xmlns:v="urn:schemas-microsoft-com:vml" xmlns:wp14="http://schemas.microsoft.com/office/word/2010/wordprocessingDrawing" xmlns:wp="http://schemas.openxmlformats.org/drawingml/2006/wordprocessingDrawing" xmlns:w10="urn:schemas-microsoft-com:office:word" xmlns:w="http://schemas.openxmlformats.org/wordprocessingml/2006/main" xmlns:w14="http://schemas.microsoft.com/office/word/2010/wordml" xmlns:w15="http://schemas.microsoft.com/office/word/2012/wordml" xmlns:w16se="http://schemas.microsoft.com/office/word/2015/wordml/symex" xmlns:wpg="http://schemas.microsoft.com/office/word/2010/wordprocessingGroup" xmlns:wpi="http://schemas.microsoft.com/office/word/2010/wordprocessingInk" xmlns:wne="http://schemas.microsoft.com/office/word/2006/wordml" xmlns:wps="http://schemas.microsoft.com/office/word/2010/wordprocessingShape" mc:Ignorable="w14 w15 w16se wp14">
   <w:abstractNum w:abstractNumId="0" w15:restartNumberingAfterBreak="0">
     <w:nsid w:val="004466C5"/>
     <w:multiLevelType w:val="multilevel"/>
@@ -42114,7 +42562,7 @@
 </file>
 
 <file path=word/styles.xml><?xml version="1.0" encoding="utf-8"?>
-<w:styles xmlns:mc="http://schemas.openxmlformats.org/markup-compatibility/2006" xmlns:r="http://schemas.openxmlformats.org/officeDocument/2006/relationships" xmlns:w="http://schemas.openxmlformats.org/wordprocessingml/2006/main" xmlns:w14="http://schemas.microsoft.com/office/word/2010/wordml" xmlns:w15="http://schemas.microsoft.com/office/word/2012/wordml" xmlns:w16cid="http://schemas.microsoft.com/office/word/2016/wordml/cid" xmlns:w16se="http://schemas.microsoft.com/office/word/2015/wordml/symex" mc:Ignorable="w14 w15 w16se w16cid">
+<w:styles xmlns:mc="http://schemas.openxmlformats.org/markup-compatibility/2006" xmlns:r="http://schemas.openxmlformats.org/officeDocument/2006/relationships" xmlns:w="http://schemas.openxmlformats.org/wordprocessingml/2006/main" xmlns:w14="http://schemas.microsoft.com/office/word/2010/wordml" xmlns:w15="http://schemas.microsoft.com/office/word/2012/wordml" xmlns:w16se="http://schemas.microsoft.com/office/word/2015/wordml/symex" mc:Ignorable="w14 w15 w16se">
   <w:docDefaults>
     <w:rPrDefault>
       <w:rPr>
@@ -42131,7 +42579,7 @@
       </w:pPr>
     </w:pPrDefault>
   </w:docDefaults>
-  <w:latentStyles w:defLockedState="0" w:defUIPriority="99" w:defSemiHidden="0" w:defUnhideWhenUsed="0" w:defQFormat="0" w:count="375">
+  <w:latentStyles w:defLockedState="0" w:defUIPriority="99" w:defSemiHidden="0" w:defUnhideWhenUsed="0" w:defQFormat="0" w:count="371">
     <w:lsdException w:name="Normal" w:uiPriority="0" w:qFormat="1"/>
     <w:lsdException w:name="heading 1" w:uiPriority="9" w:qFormat="1"/>
     <w:lsdException w:name="heading 2" w:semiHidden="1" w:uiPriority="9" w:unhideWhenUsed="1" w:qFormat="1"/>
@@ -42503,10 +42951,6 @@
     <w:lsdException w:name="List Table 5 Dark Accent 6" w:uiPriority="50"/>
     <w:lsdException w:name="List Table 6 Colorful Accent 6" w:uiPriority="51"/>
     <w:lsdException w:name="List Table 7 Colorful Accent 6" w:uiPriority="52"/>
-    <w:lsdException w:name="Mention" w:semiHidden="1" w:unhideWhenUsed="1"/>
-    <w:lsdException w:name="Smart Hyperlink" w:semiHidden="1" w:unhideWhenUsed="1"/>
-    <w:lsdException w:name="Hashtag" w:semiHidden="1" w:unhideWhenUsed="1"/>
-    <w:lsdException w:name="Unresolved Mention" w:semiHidden="1" w:unhideWhenUsed="1"/>
   </w:latentStyles>
   <w:style w:type="paragraph" w:default="1" w:styleId="Normal">
     <w:name w:val="Normal"/>
@@ -43108,7 +43552,7 @@
 </file>
 
 <file path=customXml/itemProps1.xml><?xml version="1.0" encoding="utf-8"?>
-<ds:datastoreItem xmlns:ds="http://schemas.openxmlformats.org/officeDocument/2006/customXml" ds:itemID="{7BEC00F7-816A-4B53-87FA-B26B8AEAC436}">
+<ds:datastoreItem xmlns:ds="http://schemas.openxmlformats.org/officeDocument/2006/customXml" ds:itemID="{4F1217EF-C343-46F7-9E80-0760C13B523B}">
   <ds:schemaRefs>
     <ds:schemaRef ds:uri="http://schemas.openxmlformats.org/officeDocument/2006/bibliography"/>
   </ds:schemaRefs>

</xml_diff>

<commit_message>
sequence yang salah dihapusin
</commit_message>
<xml_diff>
--- a/Laporan/Revisi-2/BAB 3.docx
+++ b/Laporan/Revisi-2/BAB 3.docx
@@ -6374,7 +6374,6 @@
           </mc:Fallback>
         </mc:AlternateContent>
       </w:r>
-      <w:bookmarkStart w:id="0" w:name="_GoBack"/>
       <w:r>
         <w:rPr>
           <w:rFonts w:cs="Times New Roman"/>
@@ -6423,7 +6422,6 @@
           </wp:inline>
         </w:drawing>
       </w:r>
-      <w:bookmarkEnd w:id="0"/>
     </w:p>
     <w:p>
       <w:pPr>
@@ -32818,7 +32816,16 @@
                 <w:rFonts w:cs="Times New Roman"/>
                 <w:lang w:val="en-US"/>
               </w:rPr>
-              <w:t>Sistem berhasil menampilkan data regional</w:t>
+              <w:t>Sistem berhasil menam</w:t>
+            </w:r>
+            <w:bookmarkStart w:id="0" w:name="_GoBack"/>
+            <w:bookmarkEnd w:id="0"/>
+            <w:r>
+              <w:rPr>
+                <w:rFonts w:cs="Times New Roman"/>
+                <w:lang w:val="en-US"/>
+              </w:rPr>
+              <w:t>pilkan data regional</w:t>
             </w:r>
           </w:p>
         </w:tc>
@@ -37480,55 +37487,6 @@
           <w:lang w:val="en-US"/>
         </w:rPr>
       </w:pPr>
-      <w:r>
-        <w:rPr>
-          <w:rFonts w:cs="Times New Roman"/>
-          <w:b/>
-          <w:noProof/>
-          <w:lang w:eastAsia="id-ID"/>
-        </w:rPr>
-        <w:drawing>
-          <wp:inline distT="0" distB="0" distL="0" distR="0" wp14:anchorId="044254FC" wp14:editId="2F04F0FD">
-            <wp:extent cx="5451895" cy="1662288"/>
-            <wp:effectExtent l="0" t="0" r="0" b="0"/>
-            <wp:docPr id="4" name="Picture 4"/>
-            <wp:cNvGraphicFramePr>
-              <a:graphicFrameLocks xmlns:a="http://schemas.openxmlformats.org/drawingml/2006/main" noChangeAspect="1"/>
-            </wp:cNvGraphicFramePr>
-            <a:graphic xmlns:a="http://schemas.openxmlformats.org/drawingml/2006/main">
-              <a:graphicData uri="http://schemas.openxmlformats.org/drawingml/2006/picture">
-                <pic:pic xmlns:pic="http://schemas.openxmlformats.org/drawingml/2006/picture">
-                  <pic:nvPicPr>
-                    <pic:cNvPr id="1" name=""/>
-                    <pic:cNvPicPr/>
-                  </pic:nvPicPr>
-                  <pic:blipFill>
-                    <a:blip r:embed="rId23" cstate="screen">
-                      <a:extLst>
-                        <a:ext uri="{28A0092B-C50C-407E-A947-70E740481C1C}">
-                          <a14:useLocalDpi xmlns:a14="http://schemas.microsoft.com/office/drawing/2010/main"/>
-                        </a:ext>
-                      </a:extLst>
-                    </a:blip>
-                    <a:stretch>
-                      <a:fillRect/>
-                    </a:stretch>
-                  </pic:blipFill>
-                  <pic:spPr>
-                    <a:xfrm>
-                      <a:off x="0" y="0"/>
-                      <a:ext cx="5513993" cy="1681222"/>
-                    </a:xfrm>
-                    <a:prstGeom prst="rect">
-                      <a:avLst/>
-                    </a:prstGeom>
-                  </pic:spPr>
-                </pic:pic>
-              </a:graphicData>
-            </a:graphic>
-          </wp:inline>
-        </w:drawing>
-      </w:r>
     </w:p>
     <w:p>
       <w:pPr>
@@ -37549,7 +37507,6 @@
           <w:color w:val="000000" w:themeColor="text1"/>
           <w:lang w:val="en-US"/>
         </w:rPr>
-        <w:lastRenderedPageBreak/>
         <w:t>Sequence Diagram</w:t>
       </w:r>
       <w:r>
@@ -37581,55 +37538,6 @@
           <w:lang w:val="en-US"/>
         </w:rPr>
       </w:pPr>
-      <w:r>
-        <w:rPr>
-          <w:rFonts w:cs="Times New Roman"/>
-          <w:b/>
-          <w:noProof/>
-          <w:lang w:eastAsia="id-ID"/>
-        </w:rPr>
-        <w:drawing>
-          <wp:inline distT="0" distB="0" distL="0" distR="0" wp14:anchorId="46483AA1" wp14:editId="02BCF5A2">
-            <wp:extent cx="5267799" cy="3355675"/>
-            <wp:effectExtent l="0" t="0" r="0" b="0"/>
-            <wp:docPr id="22" name="Picture 22"/>
-            <wp:cNvGraphicFramePr>
-              <a:graphicFrameLocks xmlns:a="http://schemas.openxmlformats.org/drawingml/2006/main" noChangeAspect="1"/>
-            </wp:cNvGraphicFramePr>
-            <a:graphic xmlns:a="http://schemas.openxmlformats.org/drawingml/2006/main">
-              <a:graphicData uri="http://schemas.openxmlformats.org/drawingml/2006/picture">
-                <pic:pic xmlns:pic="http://schemas.openxmlformats.org/drawingml/2006/picture">
-                  <pic:nvPicPr>
-                    <pic:cNvPr id="1" name=""/>
-                    <pic:cNvPicPr/>
-                  </pic:nvPicPr>
-                  <pic:blipFill>
-                    <a:blip r:embed="rId24" cstate="screen">
-                      <a:extLst>
-                        <a:ext uri="{28A0092B-C50C-407E-A947-70E740481C1C}">
-                          <a14:useLocalDpi xmlns:a14="http://schemas.microsoft.com/office/drawing/2010/main"/>
-                        </a:ext>
-                      </a:extLst>
-                    </a:blip>
-                    <a:stretch>
-                      <a:fillRect/>
-                    </a:stretch>
-                  </pic:blipFill>
-                  <pic:spPr>
-                    <a:xfrm>
-                      <a:off x="0" y="0"/>
-                      <a:ext cx="5269824" cy="3356965"/>
-                    </a:xfrm>
-                    <a:prstGeom prst="rect">
-                      <a:avLst/>
-                    </a:prstGeom>
-                  </pic:spPr>
-                </pic:pic>
-              </a:graphicData>
-            </a:graphic>
-          </wp:inline>
-        </w:drawing>
-      </w:r>
     </w:p>
     <w:p>
       <w:pPr>
@@ -37680,55 +37588,6 @@
           <w:lang w:val="en-US"/>
         </w:rPr>
       </w:pPr>
-      <w:r>
-        <w:rPr>
-          <w:rFonts w:cs="Times New Roman"/>
-          <w:b/>
-          <w:noProof/>
-          <w:lang w:eastAsia="id-ID"/>
-        </w:rPr>
-        <w:drawing>
-          <wp:inline distT="0" distB="0" distL="0" distR="0" wp14:anchorId="799A25D3" wp14:editId="481A201E">
-            <wp:extent cx="5409060" cy="2320505"/>
-            <wp:effectExtent l="0" t="0" r="1270" b="3810"/>
-            <wp:docPr id="24" name="Picture 24"/>
-            <wp:cNvGraphicFramePr>
-              <a:graphicFrameLocks xmlns:a="http://schemas.openxmlformats.org/drawingml/2006/main" noChangeAspect="1"/>
-            </wp:cNvGraphicFramePr>
-            <a:graphic xmlns:a="http://schemas.openxmlformats.org/drawingml/2006/main">
-              <a:graphicData uri="http://schemas.openxmlformats.org/drawingml/2006/picture">
-                <pic:pic xmlns:pic="http://schemas.openxmlformats.org/drawingml/2006/picture">
-                  <pic:nvPicPr>
-                    <pic:cNvPr id="1" name=""/>
-                    <pic:cNvPicPr/>
-                  </pic:nvPicPr>
-                  <pic:blipFill>
-                    <a:blip r:embed="rId25" cstate="screen">
-                      <a:extLst>
-                        <a:ext uri="{28A0092B-C50C-407E-A947-70E740481C1C}">
-                          <a14:useLocalDpi xmlns:a14="http://schemas.microsoft.com/office/drawing/2010/main"/>
-                        </a:ext>
-                      </a:extLst>
-                    </a:blip>
-                    <a:stretch>
-                      <a:fillRect/>
-                    </a:stretch>
-                  </pic:blipFill>
-                  <pic:spPr>
-                    <a:xfrm>
-                      <a:off x="0" y="0"/>
-                      <a:ext cx="5421257" cy="2325737"/>
-                    </a:xfrm>
-                    <a:prstGeom prst="rect">
-                      <a:avLst/>
-                    </a:prstGeom>
-                  </pic:spPr>
-                </pic:pic>
-              </a:graphicData>
-            </a:graphic>
-          </wp:inline>
-        </w:drawing>
-      </w:r>
     </w:p>
     <w:p>
       <w:pPr>
@@ -37779,55 +37638,6 @@
           <w:lang w:val="en-US"/>
         </w:rPr>
       </w:pPr>
-      <w:r>
-        <w:rPr>
-          <w:rFonts w:cs="Times New Roman"/>
-          <w:b/>
-          <w:noProof/>
-          <w:lang w:eastAsia="id-ID"/>
-        </w:rPr>
-        <w:drawing>
-          <wp:inline distT="0" distB="0" distL="0" distR="0" wp14:anchorId="19FA4429" wp14:editId="1D251E11">
-            <wp:extent cx="5318161" cy="1647645"/>
-            <wp:effectExtent l="0" t="0" r="0" b="0"/>
-            <wp:docPr id="26" name="Picture 26"/>
-            <wp:cNvGraphicFramePr>
-              <a:graphicFrameLocks xmlns:a="http://schemas.openxmlformats.org/drawingml/2006/main" noChangeAspect="1"/>
-            </wp:cNvGraphicFramePr>
-            <a:graphic xmlns:a="http://schemas.openxmlformats.org/drawingml/2006/main">
-              <a:graphicData uri="http://schemas.openxmlformats.org/drawingml/2006/picture">
-                <pic:pic xmlns:pic="http://schemas.openxmlformats.org/drawingml/2006/picture">
-                  <pic:nvPicPr>
-                    <pic:cNvPr id="1" name=""/>
-                    <pic:cNvPicPr/>
-                  </pic:nvPicPr>
-                  <pic:blipFill>
-                    <a:blip r:embed="rId26" cstate="screen">
-                      <a:extLst>
-                        <a:ext uri="{28A0092B-C50C-407E-A947-70E740481C1C}">
-                          <a14:useLocalDpi xmlns:a14="http://schemas.microsoft.com/office/drawing/2010/main"/>
-                        </a:ext>
-                      </a:extLst>
-                    </a:blip>
-                    <a:stretch>
-                      <a:fillRect/>
-                    </a:stretch>
-                  </pic:blipFill>
-                  <pic:spPr>
-                    <a:xfrm>
-                      <a:off x="0" y="0"/>
-                      <a:ext cx="5359655" cy="1660501"/>
-                    </a:xfrm>
-                    <a:prstGeom prst="rect">
-                      <a:avLst/>
-                    </a:prstGeom>
-                  </pic:spPr>
-                </pic:pic>
-              </a:graphicData>
-            </a:graphic>
-          </wp:inline>
-        </w:drawing>
-      </w:r>
     </w:p>
     <w:p>
       <w:pPr>
@@ -37848,7 +37658,6 @@
           <w:color w:val="000000" w:themeColor="text1"/>
           <w:lang w:val="en-US"/>
         </w:rPr>
-        <w:lastRenderedPageBreak/>
         <w:t>Sequence Diagram</w:t>
       </w:r>
       <w:r>
@@ -37879,55 +37688,6 @@
           <w:lang w:val="en-US"/>
         </w:rPr>
       </w:pPr>
-      <w:r>
-        <w:rPr>
-          <w:rFonts w:cs="Times New Roman"/>
-          <w:b/>
-          <w:noProof/>
-          <w:lang w:eastAsia="id-ID"/>
-        </w:rPr>
-        <w:drawing>
-          <wp:inline distT="0" distB="0" distL="0" distR="0" wp14:anchorId="6EFE9D47" wp14:editId="08FA85C6">
-            <wp:extent cx="5410534" cy="2372264"/>
-            <wp:effectExtent l="0" t="0" r="0" b="9525"/>
-            <wp:docPr id="29" name="Picture 29"/>
-            <wp:cNvGraphicFramePr>
-              <a:graphicFrameLocks xmlns:a="http://schemas.openxmlformats.org/drawingml/2006/main" noChangeAspect="1"/>
-            </wp:cNvGraphicFramePr>
-            <a:graphic xmlns:a="http://schemas.openxmlformats.org/drawingml/2006/main">
-              <a:graphicData uri="http://schemas.openxmlformats.org/drawingml/2006/picture">
-                <pic:pic xmlns:pic="http://schemas.openxmlformats.org/drawingml/2006/picture">
-                  <pic:nvPicPr>
-                    <pic:cNvPr id="1" name=""/>
-                    <pic:cNvPicPr/>
-                  </pic:nvPicPr>
-                  <pic:blipFill>
-                    <a:blip r:embed="rId27" cstate="screen">
-                      <a:extLst>
-                        <a:ext uri="{28A0092B-C50C-407E-A947-70E740481C1C}">
-                          <a14:useLocalDpi xmlns:a14="http://schemas.microsoft.com/office/drawing/2010/main"/>
-                        </a:ext>
-                      </a:extLst>
-                    </a:blip>
-                    <a:stretch>
-                      <a:fillRect/>
-                    </a:stretch>
-                  </pic:blipFill>
-                  <pic:spPr>
-                    <a:xfrm>
-                      <a:off x="0" y="0"/>
-                      <a:ext cx="5427637" cy="2379763"/>
-                    </a:xfrm>
-                    <a:prstGeom prst="rect">
-                      <a:avLst/>
-                    </a:prstGeom>
-                  </pic:spPr>
-                </pic:pic>
-              </a:graphicData>
-            </a:graphic>
-          </wp:inline>
-        </w:drawing>
-      </w:r>
     </w:p>
     <w:p>
       <w:pPr>
@@ -37977,49 +37737,6 @@
           <w:lang w:val="en-US"/>
         </w:rPr>
       </w:pPr>
-      <w:r>
-        <w:rPr>
-          <w:rFonts w:cs="Times New Roman"/>
-          <w:b/>
-          <w:noProof/>
-          <w:lang w:eastAsia="id-ID"/>
-        </w:rPr>
-        <w:drawing>
-          <wp:inline distT="0" distB="0" distL="0" distR="0" wp14:anchorId="75DE20B5" wp14:editId="719DE5B4">
-            <wp:extent cx="5458165" cy="2346385"/>
-            <wp:effectExtent l="0" t="0" r="9525" b="0"/>
-            <wp:docPr id="30" name="Picture 30"/>
-            <wp:cNvGraphicFramePr>
-              <a:graphicFrameLocks xmlns:a="http://schemas.openxmlformats.org/drawingml/2006/main" noChangeAspect="1"/>
-            </wp:cNvGraphicFramePr>
-            <a:graphic xmlns:a="http://schemas.openxmlformats.org/drawingml/2006/main">
-              <a:graphicData uri="http://schemas.openxmlformats.org/drawingml/2006/picture">
-                <pic:pic xmlns:pic="http://schemas.openxmlformats.org/drawingml/2006/picture">
-                  <pic:nvPicPr>
-                    <pic:cNvPr id="1" name=""/>
-                    <pic:cNvPicPr/>
-                  </pic:nvPicPr>
-                  <pic:blipFill>
-                    <a:blip r:embed="rId28"/>
-                    <a:stretch>
-                      <a:fillRect/>
-                    </a:stretch>
-                  </pic:blipFill>
-                  <pic:spPr>
-                    <a:xfrm>
-                      <a:off x="0" y="0"/>
-                      <a:ext cx="5471377" cy="2352065"/>
-                    </a:xfrm>
-                    <a:prstGeom prst="rect">
-                      <a:avLst/>
-                    </a:prstGeom>
-                  </pic:spPr>
-                </pic:pic>
-              </a:graphicData>
-            </a:graphic>
-          </wp:inline>
-        </w:drawing>
-      </w:r>
     </w:p>
     <w:p>
       <w:pPr>
@@ -38040,6 +37757,7 @@
           <w:color w:val="000000" w:themeColor="text1"/>
           <w:lang w:val="en-US"/>
         </w:rPr>
+        <w:lastRenderedPageBreak/>
         <w:t>Sequence Diagram</w:t>
       </w:r>
       <w:r>
@@ -38063,66 +37781,6 @@
     </w:p>
     <w:p>
       <w:pPr>
-        <w:ind w:left="851" w:hanging="709"/>
-        <w:rPr>
-          <w:rFonts w:cs="Times New Roman"/>
-          <w:b/>
-          <w:lang w:val="en-US"/>
-        </w:rPr>
-      </w:pPr>
-      <w:r>
-        <w:rPr>
-          <w:rFonts w:cs="Times New Roman"/>
-          <w:b/>
-          <w:noProof/>
-          <w:lang w:eastAsia="id-ID"/>
-        </w:rPr>
-        <w:drawing>
-          <wp:inline distT="0" distB="0" distL="0" distR="0" wp14:anchorId="1BF34E0C" wp14:editId="02D6A82D">
-            <wp:extent cx="5426670" cy="1733909"/>
-            <wp:effectExtent l="0" t="0" r="3175" b="0"/>
-            <wp:docPr id="31" name="Picture 31"/>
-            <wp:cNvGraphicFramePr>
-              <a:graphicFrameLocks xmlns:a="http://schemas.openxmlformats.org/drawingml/2006/main" noChangeAspect="1"/>
-            </wp:cNvGraphicFramePr>
-            <a:graphic xmlns:a="http://schemas.openxmlformats.org/drawingml/2006/main">
-              <a:graphicData uri="http://schemas.openxmlformats.org/drawingml/2006/picture">
-                <pic:pic xmlns:pic="http://schemas.openxmlformats.org/drawingml/2006/picture">
-                  <pic:nvPicPr>
-                    <pic:cNvPr id="1" name=""/>
-                    <pic:cNvPicPr/>
-                  </pic:nvPicPr>
-                  <pic:blipFill>
-                    <a:blip r:embed="rId29" cstate="screen">
-                      <a:extLst>
-                        <a:ext uri="{28A0092B-C50C-407E-A947-70E740481C1C}">
-                          <a14:useLocalDpi xmlns:a14="http://schemas.microsoft.com/office/drawing/2010/main"/>
-                        </a:ext>
-                      </a:extLst>
-                    </a:blip>
-                    <a:stretch>
-                      <a:fillRect/>
-                    </a:stretch>
-                  </pic:blipFill>
-                  <pic:spPr>
-                    <a:xfrm>
-                      <a:off x="0" y="0"/>
-                      <a:ext cx="5463383" cy="1745639"/>
-                    </a:xfrm>
-                    <a:prstGeom prst="rect">
-                      <a:avLst/>
-                    </a:prstGeom>
-                  </pic:spPr>
-                </pic:pic>
-              </a:graphicData>
-            </a:graphic>
-          </wp:inline>
-        </w:drawing>
-      </w:r>
-    </w:p>
-    <w:p>
-      <w:pPr>
-        <w:ind w:left="851" w:hanging="709"/>
         <w:rPr>
           <w:rFonts w:cs="Times New Roman"/>
           <w:b/>
@@ -38149,7 +37807,6 @@
           <w:color w:val="000000" w:themeColor="text1"/>
           <w:lang w:val="en-US"/>
         </w:rPr>
-        <w:lastRenderedPageBreak/>
         <w:t>Sequence Diagram</w:t>
       </w:r>
       <w:r>
@@ -38173,66 +37830,6 @@
     </w:p>
     <w:p>
       <w:pPr>
-        <w:ind w:left="142"/>
-        <w:rPr>
-          <w:rFonts w:cs="Times New Roman"/>
-          <w:b/>
-          <w:lang w:val="en-US"/>
-        </w:rPr>
-      </w:pPr>
-      <w:r>
-        <w:rPr>
-          <w:rFonts w:cs="Times New Roman"/>
-          <w:b/>
-          <w:noProof/>
-          <w:lang w:eastAsia="id-ID"/>
-        </w:rPr>
-        <w:drawing>
-          <wp:inline distT="0" distB="0" distL="0" distR="0" wp14:anchorId="5DFA638F" wp14:editId="341FB570">
-            <wp:extent cx="5539646" cy="3502324"/>
-            <wp:effectExtent l="0" t="0" r="4445" b="3175"/>
-            <wp:docPr id="32" name="Picture 32"/>
-            <wp:cNvGraphicFramePr>
-              <a:graphicFrameLocks xmlns:a="http://schemas.openxmlformats.org/drawingml/2006/main" noChangeAspect="1"/>
-            </wp:cNvGraphicFramePr>
-            <a:graphic xmlns:a="http://schemas.openxmlformats.org/drawingml/2006/main">
-              <a:graphicData uri="http://schemas.openxmlformats.org/drawingml/2006/picture">
-                <pic:pic xmlns:pic="http://schemas.openxmlformats.org/drawingml/2006/picture">
-                  <pic:nvPicPr>
-                    <pic:cNvPr id="1" name=""/>
-                    <pic:cNvPicPr/>
-                  </pic:nvPicPr>
-                  <pic:blipFill>
-                    <a:blip r:embed="rId30" cstate="screen">
-                      <a:extLst>
-                        <a:ext uri="{28A0092B-C50C-407E-A947-70E740481C1C}">
-                          <a14:useLocalDpi xmlns:a14="http://schemas.microsoft.com/office/drawing/2010/main"/>
-                        </a:ext>
-                      </a:extLst>
-                    </a:blip>
-                    <a:stretch>
-                      <a:fillRect/>
-                    </a:stretch>
-                  </pic:blipFill>
-                  <pic:spPr>
-                    <a:xfrm>
-                      <a:off x="0" y="0"/>
-                      <a:ext cx="5558017" cy="3513939"/>
-                    </a:xfrm>
-                    <a:prstGeom prst="rect">
-                      <a:avLst/>
-                    </a:prstGeom>
-                  </pic:spPr>
-                </pic:pic>
-              </a:graphicData>
-            </a:graphic>
-          </wp:inline>
-        </w:drawing>
-      </w:r>
-    </w:p>
-    <w:p>
-      <w:pPr>
-        <w:ind w:left="851" w:hanging="709"/>
         <w:rPr>
           <w:rFonts w:cs="Times New Roman"/>
           <w:b/>
@@ -38289,55 +37886,6 @@
           <w:lang w:val="en-US"/>
         </w:rPr>
       </w:pPr>
-      <w:r>
-        <w:rPr>
-          <w:rFonts w:cs="Times New Roman"/>
-          <w:b/>
-          <w:noProof/>
-          <w:lang w:eastAsia="id-ID"/>
-        </w:rPr>
-        <w:drawing>
-          <wp:inline distT="0" distB="0" distL="0" distR="0" wp14:anchorId="3607CDAE" wp14:editId="39E7EB8D">
-            <wp:extent cx="5443214" cy="2415396"/>
-            <wp:effectExtent l="0" t="0" r="5715" b="4445"/>
-            <wp:docPr id="33" name="Picture 33"/>
-            <wp:cNvGraphicFramePr>
-              <a:graphicFrameLocks xmlns:a="http://schemas.openxmlformats.org/drawingml/2006/main" noChangeAspect="1"/>
-            </wp:cNvGraphicFramePr>
-            <a:graphic xmlns:a="http://schemas.openxmlformats.org/drawingml/2006/main">
-              <a:graphicData uri="http://schemas.openxmlformats.org/drawingml/2006/picture">
-                <pic:pic xmlns:pic="http://schemas.openxmlformats.org/drawingml/2006/picture">
-                  <pic:nvPicPr>
-                    <pic:cNvPr id="1" name=""/>
-                    <pic:cNvPicPr/>
-                  </pic:nvPicPr>
-                  <pic:blipFill>
-                    <a:blip r:embed="rId31" cstate="screen">
-                      <a:extLst>
-                        <a:ext uri="{28A0092B-C50C-407E-A947-70E740481C1C}">
-                          <a14:useLocalDpi xmlns:a14="http://schemas.microsoft.com/office/drawing/2010/main"/>
-                        </a:ext>
-                      </a:extLst>
-                    </a:blip>
-                    <a:stretch>
-                      <a:fillRect/>
-                    </a:stretch>
-                  </pic:blipFill>
-                  <pic:spPr>
-                    <a:xfrm>
-                      <a:off x="0" y="0"/>
-                      <a:ext cx="5477193" cy="2430474"/>
-                    </a:xfrm>
-                    <a:prstGeom prst="rect">
-                      <a:avLst/>
-                    </a:prstGeom>
-                  </pic:spPr>
-                </pic:pic>
-              </a:graphicData>
-            </a:graphic>
-          </wp:inline>
-        </w:drawing>
-      </w:r>
     </w:p>
     <w:p>
       <w:pPr>
@@ -38358,7 +37906,6 @@
           <w:color w:val="000000" w:themeColor="text1"/>
           <w:lang w:val="en-US"/>
         </w:rPr>
-        <w:lastRenderedPageBreak/>
         <w:t>Sequence Diagram</w:t>
       </w:r>
       <w:r>
@@ -38390,55 +37937,6 @@
           <w:lang w:val="en-US"/>
         </w:rPr>
       </w:pPr>
-      <w:r>
-        <w:rPr>
-          <w:rFonts w:cs="Times New Roman"/>
-          <w:b/>
-          <w:noProof/>
-          <w:lang w:eastAsia="id-ID"/>
-        </w:rPr>
-        <w:drawing>
-          <wp:inline distT="0" distB="0" distL="0" distR="0" wp14:anchorId="521D02CB" wp14:editId="3765C50D">
-            <wp:extent cx="4710224" cy="2764890"/>
-            <wp:effectExtent l="0" t="0" r="0" b="0"/>
-            <wp:docPr id="3" name="Picture 3"/>
-            <wp:cNvGraphicFramePr>
-              <a:graphicFrameLocks xmlns:a="http://schemas.openxmlformats.org/drawingml/2006/main" noChangeAspect="1"/>
-            </wp:cNvGraphicFramePr>
-            <a:graphic xmlns:a="http://schemas.openxmlformats.org/drawingml/2006/main">
-              <a:graphicData uri="http://schemas.openxmlformats.org/drawingml/2006/picture">
-                <pic:pic xmlns:pic="http://schemas.openxmlformats.org/drawingml/2006/picture">
-                  <pic:nvPicPr>
-                    <pic:cNvPr id="1" name=""/>
-                    <pic:cNvPicPr/>
-                  </pic:nvPicPr>
-                  <pic:blipFill>
-                    <a:blip r:embed="rId32" cstate="screen">
-                      <a:extLst>
-                        <a:ext uri="{28A0092B-C50C-407E-A947-70E740481C1C}">
-                          <a14:useLocalDpi xmlns:a14="http://schemas.microsoft.com/office/drawing/2010/main"/>
-                        </a:ext>
-                      </a:extLst>
-                    </a:blip>
-                    <a:stretch>
-                      <a:fillRect/>
-                    </a:stretch>
-                  </pic:blipFill>
-                  <pic:spPr>
-                    <a:xfrm>
-                      <a:off x="0" y="0"/>
-                      <a:ext cx="4719175" cy="2770144"/>
-                    </a:xfrm>
-                    <a:prstGeom prst="rect">
-                      <a:avLst/>
-                    </a:prstGeom>
-                  </pic:spPr>
-                </pic:pic>
-              </a:graphicData>
-            </a:graphic>
-          </wp:inline>
-        </w:drawing>
-      </w:r>
     </w:p>
     <w:p>
       <w:pPr>
@@ -38490,55 +37988,6 @@
           <w:lang w:val="en-US"/>
         </w:rPr>
       </w:pPr>
-      <w:r>
-        <w:rPr>
-          <w:rFonts w:cs="Times New Roman"/>
-          <w:b/>
-          <w:noProof/>
-          <w:lang w:eastAsia="id-ID"/>
-        </w:rPr>
-        <w:drawing>
-          <wp:inline distT="0" distB="0" distL="0" distR="0" wp14:anchorId="75806450" wp14:editId="73C65259">
-            <wp:extent cx="4548658" cy="2668906"/>
-            <wp:effectExtent l="0" t="0" r="4445" b="0"/>
-            <wp:docPr id="27" name="Picture 27"/>
-            <wp:cNvGraphicFramePr>
-              <a:graphicFrameLocks xmlns:a="http://schemas.openxmlformats.org/drawingml/2006/main" noChangeAspect="1"/>
-            </wp:cNvGraphicFramePr>
-            <a:graphic xmlns:a="http://schemas.openxmlformats.org/drawingml/2006/main">
-              <a:graphicData uri="http://schemas.openxmlformats.org/drawingml/2006/picture">
-                <pic:pic xmlns:pic="http://schemas.openxmlformats.org/drawingml/2006/picture">
-                  <pic:nvPicPr>
-                    <pic:cNvPr id="1" name=""/>
-                    <pic:cNvPicPr/>
-                  </pic:nvPicPr>
-                  <pic:blipFill>
-                    <a:blip r:embed="rId33" cstate="screen">
-                      <a:extLst>
-                        <a:ext uri="{28A0092B-C50C-407E-A947-70E740481C1C}">
-                          <a14:useLocalDpi xmlns:a14="http://schemas.microsoft.com/office/drawing/2010/main"/>
-                        </a:ext>
-                      </a:extLst>
-                    </a:blip>
-                    <a:stretch>
-                      <a:fillRect/>
-                    </a:stretch>
-                  </pic:blipFill>
-                  <pic:spPr>
-                    <a:xfrm>
-                      <a:off x="0" y="0"/>
-                      <a:ext cx="4552563" cy="2671197"/>
-                    </a:xfrm>
-                    <a:prstGeom prst="rect">
-                      <a:avLst/>
-                    </a:prstGeom>
-                  </pic:spPr>
-                </pic:pic>
-              </a:graphicData>
-            </a:graphic>
-          </wp:inline>
-        </w:drawing>
-      </w:r>
     </w:p>
     <w:p>
       <w:pPr>
@@ -38559,7 +38008,6 @@
           <w:color w:val="000000" w:themeColor="text1"/>
           <w:lang w:val="en-US"/>
         </w:rPr>
-        <w:lastRenderedPageBreak/>
         <w:t>Sequence Diagram</w:t>
       </w:r>
       <w:r>
@@ -38591,55 +38039,6 @@
           <w:lang w:val="en-US"/>
         </w:rPr>
       </w:pPr>
-      <w:r>
-        <w:rPr>
-          <w:rFonts w:cs="Times New Roman"/>
-          <w:b/>
-          <w:noProof/>
-          <w:lang w:eastAsia="id-ID"/>
-        </w:rPr>
-        <w:drawing>
-          <wp:inline distT="0" distB="0" distL="0" distR="0" wp14:anchorId="4A7542F7" wp14:editId="645BE84A">
-            <wp:extent cx="4938057" cy="2368550"/>
-            <wp:effectExtent l="0" t="0" r="0" b="0"/>
-            <wp:docPr id="16" name="Picture 16"/>
-            <wp:cNvGraphicFramePr>
-              <a:graphicFrameLocks xmlns:a="http://schemas.openxmlformats.org/drawingml/2006/main" noChangeAspect="1"/>
-            </wp:cNvGraphicFramePr>
-            <a:graphic xmlns:a="http://schemas.openxmlformats.org/drawingml/2006/main">
-              <a:graphicData uri="http://schemas.openxmlformats.org/drawingml/2006/picture">
-                <pic:pic xmlns:pic="http://schemas.openxmlformats.org/drawingml/2006/picture">
-                  <pic:nvPicPr>
-                    <pic:cNvPr id="1" name=""/>
-                    <pic:cNvPicPr/>
-                  </pic:nvPicPr>
-                  <pic:blipFill>
-                    <a:blip r:embed="rId34" cstate="screen">
-                      <a:extLst>
-                        <a:ext uri="{28A0092B-C50C-407E-A947-70E740481C1C}">
-                          <a14:useLocalDpi xmlns:a14="http://schemas.microsoft.com/office/drawing/2010/main"/>
-                        </a:ext>
-                      </a:extLst>
-                    </a:blip>
-                    <a:stretch>
-                      <a:fillRect/>
-                    </a:stretch>
-                  </pic:blipFill>
-                  <pic:spPr>
-                    <a:xfrm>
-                      <a:off x="0" y="0"/>
-                      <a:ext cx="4941742" cy="2370318"/>
-                    </a:xfrm>
-                    <a:prstGeom prst="rect">
-                      <a:avLst/>
-                    </a:prstGeom>
-                  </pic:spPr>
-                </pic:pic>
-              </a:graphicData>
-            </a:graphic>
-          </wp:inline>
-        </w:drawing>
-      </w:r>
     </w:p>
     <w:p>
       <w:pPr>
@@ -38691,55 +38090,6 @@
           <w:lang w:val="en-US"/>
         </w:rPr>
       </w:pPr>
-      <w:r>
-        <w:rPr>
-          <w:rFonts w:cs="Times New Roman"/>
-          <w:b/>
-          <w:noProof/>
-          <w:lang w:eastAsia="id-ID"/>
-        </w:rPr>
-        <w:drawing>
-          <wp:inline distT="0" distB="0" distL="0" distR="0" wp14:anchorId="0D398AC2" wp14:editId="2D6938C1">
-            <wp:extent cx="4762500" cy="2822578"/>
-            <wp:effectExtent l="0" t="0" r="0" b="0"/>
-            <wp:docPr id="28" name="Picture 28"/>
-            <wp:cNvGraphicFramePr>
-              <a:graphicFrameLocks xmlns:a="http://schemas.openxmlformats.org/drawingml/2006/main" noChangeAspect="1"/>
-            </wp:cNvGraphicFramePr>
-            <a:graphic xmlns:a="http://schemas.openxmlformats.org/drawingml/2006/main">
-              <a:graphicData uri="http://schemas.openxmlformats.org/drawingml/2006/picture">
-                <pic:pic xmlns:pic="http://schemas.openxmlformats.org/drawingml/2006/picture">
-                  <pic:nvPicPr>
-                    <pic:cNvPr id="1" name=""/>
-                    <pic:cNvPicPr/>
-                  </pic:nvPicPr>
-                  <pic:blipFill>
-                    <a:blip r:embed="rId35" cstate="screen">
-                      <a:extLst>
-                        <a:ext uri="{28A0092B-C50C-407E-A947-70E740481C1C}">
-                          <a14:useLocalDpi xmlns:a14="http://schemas.microsoft.com/office/drawing/2010/main"/>
-                        </a:ext>
-                      </a:extLst>
-                    </a:blip>
-                    <a:stretch>
-                      <a:fillRect/>
-                    </a:stretch>
-                  </pic:blipFill>
-                  <pic:spPr>
-                    <a:xfrm>
-                      <a:off x="0" y="0"/>
-                      <a:ext cx="4774225" cy="2829527"/>
-                    </a:xfrm>
-                    <a:prstGeom prst="rect">
-                      <a:avLst/>
-                    </a:prstGeom>
-                  </pic:spPr>
-                </pic:pic>
-              </a:graphicData>
-            </a:graphic>
-          </wp:inline>
-        </w:drawing>
-      </w:r>
     </w:p>
     <w:p>
       <w:pPr>
@@ -38760,7 +38110,6 @@
           <w:color w:val="000000" w:themeColor="text1"/>
           <w:lang w:val="en-US"/>
         </w:rPr>
-        <w:lastRenderedPageBreak/>
         <w:t>Sequence Diagram</w:t>
       </w:r>
       <w:r>
@@ -38792,55 +38141,6 @@
           <w:lang w:val="en-US"/>
         </w:rPr>
       </w:pPr>
-      <w:r>
-        <w:rPr>
-          <w:rFonts w:cs="Times New Roman"/>
-          <w:b/>
-          <w:noProof/>
-          <w:lang w:eastAsia="id-ID"/>
-        </w:rPr>
-        <w:drawing>
-          <wp:inline distT="0" distB="0" distL="0" distR="0" wp14:anchorId="6D6436B8" wp14:editId="0EEF522D">
-            <wp:extent cx="4787900" cy="2425017"/>
-            <wp:effectExtent l="0" t="0" r="0" b="0"/>
-            <wp:docPr id="21" name="Picture 21"/>
-            <wp:cNvGraphicFramePr>
-              <a:graphicFrameLocks xmlns:a="http://schemas.openxmlformats.org/drawingml/2006/main" noChangeAspect="1"/>
-            </wp:cNvGraphicFramePr>
-            <a:graphic xmlns:a="http://schemas.openxmlformats.org/drawingml/2006/main">
-              <a:graphicData uri="http://schemas.openxmlformats.org/drawingml/2006/picture">
-                <pic:pic xmlns:pic="http://schemas.openxmlformats.org/drawingml/2006/picture">
-                  <pic:nvPicPr>
-                    <pic:cNvPr id="1" name=""/>
-                    <pic:cNvPicPr/>
-                  </pic:nvPicPr>
-                  <pic:blipFill>
-                    <a:blip r:embed="rId36" cstate="screen">
-                      <a:extLst>
-                        <a:ext uri="{28A0092B-C50C-407E-A947-70E740481C1C}">
-                          <a14:useLocalDpi xmlns:a14="http://schemas.microsoft.com/office/drawing/2010/main"/>
-                        </a:ext>
-                      </a:extLst>
-                    </a:blip>
-                    <a:stretch>
-                      <a:fillRect/>
-                    </a:stretch>
-                  </pic:blipFill>
-                  <pic:spPr>
-                    <a:xfrm>
-                      <a:off x="0" y="0"/>
-                      <a:ext cx="4791101" cy="2426638"/>
-                    </a:xfrm>
-                    <a:prstGeom prst="rect">
-                      <a:avLst/>
-                    </a:prstGeom>
-                  </pic:spPr>
-                </pic:pic>
-              </a:graphicData>
-            </a:graphic>
-          </wp:inline>
-        </w:drawing>
-      </w:r>
     </w:p>
     <w:p>
       <w:pPr>
@@ -38891,62 +38191,6 @@
           <w:lang w:val="en-US"/>
         </w:rPr>
       </w:pPr>
-      <w:r>
-        <w:rPr>
-          <w:rFonts w:cs="Times New Roman"/>
-          <w:b/>
-          <w:noProof/>
-          <w:lang w:eastAsia="id-ID"/>
-        </w:rPr>
-        <w:drawing>
-          <wp:inline distT="0" distB="0" distL="0" distR="0">
-            <wp:extent cx="5490934" cy="2501660"/>
-            <wp:effectExtent l="0" t="0" r="0" b="0"/>
-            <wp:docPr id="34" name="Picture 34"/>
-            <wp:cNvGraphicFramePr>
-              <a:graphicFrameLocks xmlns:a="http://schemas.openxmlformats.org/drawingml/2006/main" noChangeAspect="1"/>
-            </wp:cNvGraphicFramePr>
-            <a:graphic xmlns:a="http://schemas.openxmlformats.org/drawingml/2006/main">
-              <a:graphicData uri="http://schemas.openxmlformats.org/drawingml/2006/picture">
-                <pic:pic xmlns:pic="http://schemas.openxmlformats.org/drawingml/2006/picture">
-                  <pic:nvPicPr>
-                    <pic:cNvPr id="0" name="Picture 1"/>
-                    <pic:cNvPicPr>
-                      <a:picLocks noChangeAspect="1" noChangeArrowheads="1"/>
-                    </pic:cNvPicPr>
-                  </pic:nvPicPr>
-                  <pic:blipFill>
-                    <a:blip r:embed="rId37" cstate="screen">
-                      <a:extLst>
-                        <a:ext uri="{28A0092B-C50C-407E-A947-70E740481C1C}">
-                          <a14:useLocalDpi xmlns:a14="http://schemas.microsoft.com/office/drawing/2010/main"/>
-                        </a:ext>
-                      </a:extLst>
-                    </a:blip>
-                    <a:srcRect/>
-                    <a:stretch>
-                      <a:fillRect/>
-                    </a:stretch>
-                  </pic:blipFill>
-                  <pic:spPr bwMode="auto">
-                    <a:xfrm>
-                      <a:off x="0" y="0"/>
-                      <a:ext cx="5510516" cy="2510581"/>
-                    </a:xfrm>
-                    <a:prstGeom prst="rect">
-                      <a:avLst/>
-                    </a:prstGeom>
-                    <a:noFill/>
-                    <a:ln>
-                      <a:noFill/>
-                    </a:ln>
-                  </pic:spPr>
-                </pic:pic>
-              </a:graphicData>
-            </a:graphic>
-          </wp:inline>
-        </w:drawing>
-      </w:r>
     </w:p>
     <w:p>
       <w:pPr>
@@ -38967,7 +38211,6 @@
           <w:color w:val="000000" w:themeColor="text1"/>
           <w:lang w:val="en-US"/>
         </w:rPr>
-        <w:lastRenderedPageBreak/>
         <w:t>Sequence Diagram</w:t>
       </w:r>
       <w:r>
@@ -38991,71 +38234,6 @@
     </w:p>
     <w:p>
       <w:pPr>
-        <w:ind w:left="567" w:hanging="425"/>
-        <w:rPr>
-          <w:rFonts w:cs="Times New Roman"/>
-          <w:lang w:val="en-US"/>
-        </w:rPr>
-      </w:pPr>
-      <w:r>
-        <w:rPr>
-          <w:rFonts w:cs="Times New Roman"/>
-          <w:noProof/>
-          <w:lang w:eastAsia="id-ID"/>
-        </w:rPr>
-        <w:drawing>
-          <wp:inline distT="0" distB="0" distL="0" distR="0">
-            <wp:extent cx="5453065" cy="2484407"/>
-            <wp:effectExtent l="0" t="0" r="0" b="0"/>
-            <wp:docPr id="35" name="Picture 35"/>
-            <wp:cNvGraphicFramePr>
-              <a:graphicFrameLocks xmlns:a="http://schemas.openxmlformats.org/drawingml/2006/main" noChangeAspect="1"/>
-            </wp:cNvGraphicFramePr>
-            <a:graphic xmlns:a="http://schemas.openxmlformats.org/drawingml/2006/main">
-              <a:graphicData uri="http://schemas.openxmlformats.org/drawingml/2006/picture">
-                <pic:pic xmlns:pic="http://schemas.openxmlformats.org/drawingml/2006/picture">
-                  <pic:nvPicPr>
-                    <pic:cNvPr id="0" name="Picture 3"/>
-                    <pic:cNvPicPr>
-                      <a:picLocks noChangeAspect="1" noChangeArrowheads="1"/>
-                    </pic:cNvPicPr>
-                  </pic:nvPicPr>
-                  <pic:blipFill>
-                    <a:blip r:embed="rId38" cstate="screen">
-                      <a:extLst>
-                        <a:ext uri="{28A0092B-C50C-407E-A947-70E740481C1C}">
-                          <a14:useLocalDpi xmlns:a14="http://schemas.microsoft.com/office/drawing/2010/main"/>
-                        </a:ext>
-                      </a:extLst>
-                    </a:blip>
-                    <a:srcRect/>
-                    <a:stretch>
-                      <a:fillRect/>
-                    </a:stretch>
-                  </pic:blipFill>
-                  <pic:spPr bwMode="auto">
-                    <a:xfrm>
-                      <a:off x="0" y="0"/>
-                      <a:ext cx="5469494" cy="2491892"/>
-                    </a:xfrm>
-                    <a:prstGeom prst="rect">
-                      <a:avLst/>
-                    </a:prstGeom>
-                    <a:noFill/>
-                    <a:ln>
-                      <a:noFill/>
-                    </a:ln>
-                  </pic:spPr>
-                </pic:pic>
-              </a:graphicData>
-            </a:graphic>
-          </wp:inline>
-        </w:drawing>
-      </w:r>
-    </w:p>
-    <w:p>
-      <w:pPr>
-        <w:ind w:left="567" w:hanging="425"/>
         <w:rPr>
           <w:rFonts w:cs="Times New Roman"/>
           <w:lang w:val="en-US"/>
@@ -39213,7 +38391,7 @@
                     <pic:cNvPicPr/>
                   </pic:nvPicPr>
                   <pic:blipFill>
-                    <a:blip r:embed="rId39" cstate="print">
+                    <a:blip r:embed="rId23" cstate="print">
                       <a:extLst>
                         <a:ext uri="{28A0092B-C50C-407E-A947-70E740481C1C}">
                           <a14:useLocalDpi xmlns:a14="http://schemas.microsoft.com/office/drawing/2010/main" val="0"/>
@@ -39409,7 +38587,7 @@
                     <pic:cNvPicPr/>
                   </pic:nvPicPr>
                   <pic:blipFill>
-                    <a:blip r:embed="rId40">
+                    <a:blip r:embed="rId24">
                       <a:extLst>
                         <a:ext uri="{28A0092B-C50C-407E-A947-70E740481C1C}">
                           <a14:useLocalDpi xmlns:a14="http://schemas.microsoft.com/office/drawing/2010/main" val="0"/>
@@ -43682,7 +42860,7 @@
 </file>
 
 <file path=customXml/itemProps1.xml><?xml version="1.0" encoding="utf-8"?>
-<ds:datastoreItem xmlns:ds="http://schemas.openxmlformats.org/officeDocument/2006/customXml" ds:itemID="{4443BD13-9A76-4D23-A2A7-8FE15F91C5B3}">
+<ds:datastoreItem xmlns:ds="http://schemas.openxmlformats.org/officeDocument/2006/customXml" ds:itemID="{0A27394A-A543-4F6C-ACF0-7FC8DA813A10}">
   <ds:schemaRefs>
     <ds:schemaRef ds:uri="http://schemas.openxmlformats.org/officeDocument/2006/bibliography"/>
   </ds:schemaRefs>

</xml_diff>